<commit_message>
Put things in new directory for HC.  Made progress with my submission document.
</commit_message>
<xml_diff>
--- a/Proj_3_Gene_Expression_Analysis/submission.docx
+++ b/Proj_3_Gene_Expression_Analysis/submission.docx
@@ -870,7 +870,7 @@
                     </pic:cNvPicPr>
                   </pic:nvPicPr>
                   <pic:blipFill>
-                    <a:blip r:embed="rId5">
+                    <a:blip r:embed="rId6">
                       <a:extLst>
                         <a:ext uri="{28A0092B-C50C-407E-A947-70E740481C1C}">
                           <a14:useLocalDpi xmlns:a14="http://schemas.microsoft.com/office/drawing/2010/main" val="0"/>
@@ -926,7 +926,7 @@
                     </pic:cNvPicPr>
                   </pic:nvPicPr>
                   <pic:blipFill>
-                    <a:blip r:embed="rId6">
+                    <a:blip r:embed="rId7">
                       <a:extLst>
                         <a:ext uri="{28A0092B-C50C-407E-A947-70E740481C1C}">
                           <a14:useLocalDpi xmlns:a14="http://schemas.microsoft.com/office/drawing/2010/main" val="0"/>
@@ -1006,7 +1006,7 @@
                     </pic:cNvPicPr>
                   </pic:nvPicPr>
                   <pic:blipFill>
-                    <a:blip r:embed="rId7">
+                    <a:blip r:embed="rId8">
                       <a:extLst>
                         <a:ext uri="{28A0092B-C50C-407E-A947-70E740481C1C}">
                           <a14:useLocalDpi xmlns:a14="http://schemas.microsoft.com/office/drawing/2010/main" val="0"/>
@@ -1062,7 +1062,7 @@
                     </pic:cNvPicPr>
                   </pic:nvPicPr>
                   <pic:blipFill>
-                    <a:blip r:embed="rId8">
+                    <a:blip r:embed="rId9">
                       <a:extLst>
                         <a:ext uri="{28A0092B-C50C-407E-A947-70E740481C1C}">
                           <a14:useLocalDpi xmlns:a14="http://schemas.microsoft.com/office/drawing/2010/main" val="0"/>
@@ -1142,7 +1142,7 @@
                     </pic:cNvPicPr>
                   </pic:nvPicPr>
                   <pic:blipFill>
-                    <a:blip r:embed="rId9">
+                    <a:blip r:embed="rId10">
                       <a:extLst>
                         <a:ext uri="{28A0092B-C50C-407E-A947-70E740481C1C}">
                           <a14:useLocalDpi xmlns:a14="http://schemas.microsoft.com/office/drawing/2010/main" val="0"/>
@@ -1198,7 +1198,7 @@
                     </pic:cNvPicPr>
                   </pic:nvPicPr>
                   <pic:blipFill>
-                    <a:blip r:embed="rId10">
+                    <a:blip r:embed="rId11">
                       <a:extLst>
                         <a:ext uri="{28A0092B-C50C-407E-A947-70E740481C1C}">
                           <a14:useLocalDpi xmlns:a14="http://schemas.microsoft.com/office/drawing/2010/main" val="0"/>
@@ -1295,7 +1295,7 @@
                     </pic:cNvPicPr>
                   </pic:nvPicPr>
                   <pic:blipFill>
-                    <a:blip r:embed="rId11">
+                    <a:blip r:embed="rId12">
                       <a:extLst>
                         <a:ext uri="{28A0092B-C50C-407E-A947-70E740481C1C}">
                           <a14:useLocalDpi xmlns:a14="http://schemas.microsoft.com/office/drawing/2010/main" val="0"/>
@@ -1381,7 +1381,7 @@
                     </pic:cNvPicPr>
                   </pic:nvPicPr>
                   <pic:blipFill>
-                    <a:blip r:embed="rId12">
+                    <a:blip r:embed="rId13">
                       <a:extLst>
                         <a:ext uri="{28A0092B-C50C-407E-A947-70E740481C1C}">
                           <a14:useLocalDpi xmlns:a14="http://schemas.microsoft.com/office/drawing/2010/main" val="0"/>
@@ -1474,7 +1474,2283 @@
     </w:p>
     <w:p>
       <w:pPr>
-        <w:rPr>
+        <w:pStyle w:val="ListParagraph"/>
+        <w:numPr>
+          <w:ilvl w:val="0"/>
+          <w:numId w:val="2"/>
+        </w:numPr>
+        <w:rPr>
+          <w:b/>
+          <w:sz w:val="28"/>
+          <w:szCs w:val="28"/>
+        </w:rPr>
+      </w:pPr>
+      <w:r>
+        <w:rPr>
+          <w:b/>
+          <w:sz w:val="28"/>
+          <w:szCs w:val="28"/>
+        </w:rPr>
+        <w:t>Perform HC and compare to the supervised results</w:t>
+      </w:r>
+      <w:r>
+        <w:rPr>
+          <w:b/>
+          <w:sz w:val="28"/>
+          <w:szCs w:val="28"/>
+        </w:rPr>
+        <w:t>.  (use 3 linkages, 2 distances)</w:t>
+      </w:r>
+    </w:p>
+    <w:p>
+      <w:pPr>
+        <w:ind w:left="720" w:firstLine="720"/>
+        <w:rPr>
+          <w:sz w:val="28"/>
+          <w:szCs w:val="28"/>
+        </w:rPr>
+      </w:pPr>
+      <w:r>
+        <w:rPr>
+          <w:sz w:val="28"/>
+          <w:szCs w:val="28"/>
+        </w:rPr>
+        <w:t>I performed hierarchical clustering with 6 combinations of linkages and distances.  I then compared the cluster labels I got with the clustering, compared them to the official labels of the data set, and calculated the errors.  Below is a table summarizing my results.</w:t>
+      </w:r>
+    </w:p>
+    <w:tbl>
+      <w:tblPr>
+        <w:tblStyle w:val="GridTable4-Accent1"/>
+        <w:tblW w:w="0" w:type="auto"/>
+        <w:tblLook w:val="04A0" w:firstRow="1" w:lastRow="0" w:firstColumn="1" w:lastColumn="0" w:noHBand="0" w:noVBand="1"/>
+      </w:tblPr>
+      <w:tblGrid>
+        <w:gridCol w:w="3450"/>
+        <w:gridCol w:w="4065"/>
+        <w:gridCol w:w="3477"/>
+      </w:tblGrid>
+      <w:tr>
+        <w:trPr>
+          <w:cnfStyle w:val="100000000000" w:firstRow="1" w:lastRow="0" w:firstColumn="0" w:lastColumn="0" w:oddVBand="0" w:evenVBand="0" w:oddHBand="0" w:evenHBand="0" w:firstRowFirstColumn="0" w:firstRowLastColumn="0" w:lastRowFirstColumn="0" w:lastRowLastColumn="0"/>
+          <w:trHeight w:val="507"/>
+        </w:trPr>
+        <w:tc>
+          <w:tcPr>
+            <w:cnfStyle w:val="001000000000" w:firstRow="0" w:lastRow="0" w:firstColumn="1" w:lastColumn="0" w:oddVBand="0" w:evenVBand="0" w:oddHBand="0" w:evenHBand="0" w:firstRowFirstColumn="0" w:firstRowLastColumn="0" w:lastRowFirstColumn="0" w:lastRowLastColumn="0"/>
+            <w:tcW w:w="10992" w:type="dxa"/>
+            <w:gridSpan w:val="3"/>
+          </w:tcPr>
+          <w:p>
+            <w:pPr>
+              <w:jc w:val="center"/>
+              <w:rPr>
+                <w:sz w:val="28"/>
+                <w:szCs w:val="28"/>
+              </w:rPr>
+            </w:pPr>
+            <w:r>
+              <w:rPr>
+                <w:sz w:val="28"/>
+                <w:szCs w:val="28"/>
+              </w:rPr>
+              <w:t>Error Percentages of HC: cluster labels compared to real labels</w:t>
+            </w:r>
+          </w:p>
+        </w:tc>
+      </w:tr>
+      <w:tr>
+        <w:trPr>
+          <w:cnfStyle w:val="000000100000" w:firstRow="0" w:lastRow="0" w:firstColumn="0" w:lastColumn="0" w:oddVBand="0" w:evenVBand="0" w:oddHBand="1" w:evenHBand="0" w:firstRowFirstColumn="0" w:firstRowLastColumn="0" w:lastRowFirstColumn="0" w:lastRowLastColumn="0"/>
+          <w:trHeight w:val="493"/>
+        </w:trPr>
+        <w:tc>
+          <w:tcPr>
+            <w:cnfStyle w:val="001000000000" w:firstRow="0" w:lastRow="0" w:firstColumn="1" w:lastColumn="0" w:oddVBand="0" w:evenVBand="0" w:oddHBand="0" w:evenHBand="0" w:firstRowFirstColumn="0" w:firstRowLastColumn="0" w:lastRowFirstColumn="0" w:lastRowLastColumn="0"/>
+            <w:tcW w:w="3450" w:type="dxa"/>
+          </w:tcPr>
+          <w:p>
+            <w:pPr>
+              <w:jc w:val="right"/>
+              <w:rPr>
+                <w:sz w:val="28"/>
+                <w:szCs w:val="28"/>
+              </w:rPr>
+            </w:pPr>
+          </w:p>
+        </w:tc>
+        <w:tc>
+          <w:tcPr>
+            <w:tcW w:w="4065" w:type="dxa"/>
+          </w:tcPr>
+          <w:p>
+            <w:pPr>
+              <w:jc w:val="center"/>
+              <w:cnfStyle w:val="000000100000" w:firstRow="0" w:lastRow="0" w:firstColumn="0" w:lastColumn="0" w:oddVBand="0" w:evenVBand="0" w:oddHBand="1" w:evenHBand="0" w:firstRowFirstColumn="0" w:firstRowLastColumn="0" w:lastRowFirstColumn="0" w:lastRowLastColumn="0"/>
+              <w:rPr>
+                <w:sz w:val="28"/>
+                <w:szCs w:val="28"/>
+              </w:rPr>
+            </w:pPr>
+            <w:r>
+              <w:rPr>
+                <w:sz w:val="28"/>
+                <w:szCs w:val="28"/>
+              </w:rPr>
+              <w:t>Distance: Pearson</w:t>
+            </w:r>
+          </w:p>
+        </w:tc>
+        <w:tc>
+          <w:tcPr>
+            <w:tcW w:w="3477" w:type="dxa"/>
+          </w:tcPr>
+          <w:p>
+            <w:pPr>
+              <w:jc w:val="center"/>
+              <w:cnfStyle w:val="000000100000" w:firstRow="0" w:lastRow="0" w:firstColumn="0" w:lastColumn="0" w:oddVBand="0" w:evenVBand="0" w:oddHBand="1" w:evenHBand="0" w:firstRowFirstColumn="0" w:firstRowLastColumn="0" w:lastRowFirstColumn="0" w:lastRowLastColumn="0"/>
+              <w:rPr>
+                <w:sz w:val="28"/>
+                <w:szCs w:val="28"/>
+              </w:rPr>
+            </w:pPr>
+            <w:r>
+              <w:rPr>
+                <w:sz w:val="28"/>
+                <w:szCs w:val="28"/>
+              </w:rPr>
+              <w:t>Distance: Euclidean</w:t>
+            </w:r>
+          </w:p>
+        </w:tc>
+      </w:tr>
+      <w:tr>
+        <w:trPr>
+          <w:trHeight w:val="507"/>
+        </w:trPr>
+        <w:tc>
+          <w:tcPr>
+            <w:cnfStyle w:val="001000000000" w:firstRow="0" w:lastRow="0" w:firstColumn="1" w:lastColumn="0" w:oddVBand="0" w:evenVBand="0" w:oddHBand="0" w:evenHBand="0" w:firstRowFirstColumn="0" w:firstRowLastColumn="0" w:lastRowFirstColumn="0" w:lastRowLastColumn="0"/>
+            <w:tcW w:w="3450" w:type="dxa"/>
+          </w:tcPr>
+          <w:p>
+            <w:pPr>
+              <w:jc w:val="right"/>
+              <w:rPr>
+                <w:sz w:val="28"/>
+                <w:szCs w:val="28"/>
+              </w:rPr>
+            </w:pPr>
+            <w:r>
+              <w:rPr>
+                <w:sz w:val="28"/>
+                <w:szCs w:val="28"/>
+              </w:rPr>
+              <w:t>Linkage: Single</w:t>
+            </w:r>
+          </w:p>
+        </w:tc>
+        <w:tc>
+          <w:tcPr>
+            <w:tcW w:w="4065" w:type="dxa"/>
+          </w:tcPr>
+          <w:p>
+            <w:pPr>
+              <w:jc w:val="center"/>
+              <w:cnfStyle w:val="000000000000" w:firstRow="0" w:lastRow="0" w:firstColumn="0" w:lastColumn="0" w:oddVBand="0" w:evenVBand="0" w:oddHBand="0" w:evenHBand="0" w:firstRowFirstColumn="0" w:firstRowLastColumn="0" w:lastRowFirstColumn="0" w:lastRowLastColumn="0"/>
+              <w:rPr>
+                <w:sz w:val="28"/>
+                <w:szCs w:val="28"/>
+              </w:rPr>
+            </w:pPr>
+            <w:r>
+              <w:rPr>
+                <w:sz w:val="28"/>
+                <w:szCs w:val="28"/>
+              </w:rPr>
+              <w:t>32.26%</w:t>
+            </w:r>
+          </w:p>
+        </w:tc>
+        <w:tc>
+          <w:tcPr>
+            <w:tcW w:w="3477" w:type="dxa"/>
+          </w:tcPr>
+          <w:p>
+            <w:pPr>
+              <w:jc w:val="center"/>
+              <w:cnfStyle w:val="000000000000" w:firstRow="0" w:lastRow="0" w:firstColumn="0" w:lastColumn="0" w:oddVBand="0" w:evenVBand="0" w:oddHBand="0" w:evenHBand="0" w:firstRowFirstColumn="0" w:firstRowLastColumn="0" w:lastRowFirstColumn="0" w:lastRowLastColumn="0"/>
+              <w:rPr>
+                <w:sz w:val="28"/>
+                <w:szCs w:val="28"/>
+              </w:rPr>
+            </w:pPr>
+            <w:r>
+              <w:rPr>
+                <w:sz w:val="28"/>
+                <w:szCs w:val="28"/>
+              </w:rPr>
+              <w:t>33.87%</w:t>
+            </w:r>
+          </w:p>
+        </w:tc>
+      </w:tr>
+      <w:tr>
+        <w:trPr>
+          <w:cnfStyle w:val="000000100000" w:firstRow="0" w:lastRow="0" w:firstColumn="0" w:lastColumn="0" w:oddVBand="0" w:evenVBand="0" w:oddHBand="1" w:evenHBand="0" w:firstRowFirstColumn="0" w:firstRowLastColumn="0" w:lastRowFirstColumn="0" w:lastRowLastColumn="0"/>
+          <w:trHeight w:val="507"/>
+        </w:trPr>
+        <w:tc>
+          <w:tcPr>
+            <w:cnfStyle w:val="001000000000" w:firstRow="0" w:lastRow="0" w:firstColumn="1" w:lastColumn="0" w:oddVBand="0" w:evenVBand="0" w:oddHBand="0" w:evenHBand="0" w:firstRowFirstColumn="0" w:firstRowLastColumn="0" w:lastRowFirstColumn="0" w:lastRowLastColumn="0"/>
+            <w:tcW w:w="3450" w:type="dxa"/>
+          </w:tcPr>
+          <w:p>
+            <w:pPr>
+              <w:jc w:val="right"/>
+              <w:rPr>
+                <w:sz w:val="28"/>
+                <w:szCs w:val="28"/>
+              </w:rPr>
+            </w:pPr>
+            <w:r>
+              <w:rPr>
+                <w:sz w:val="28"/>
+                <w:szCs w:val="28"/>
+              </w:rPr>
+              <w:t>Linkage: Complete</w:t>
+            </w:r>
+          </w:p>
+        </w:tc>
+        <w:tc>
+          <w:tcPr>
+            <w:tcW w:w="4065" w:type="dxa"/>
+          </w:tcPr>
+          <w:p>
+            <w:pPr>
+              <w:jc w:val="center"/>
+              <w:cnfStyle w:val="000000100000" w:firstRow="0" w:lastRow="0" w:firstColumn="0" w:lastColumn="0" w:oddVBand="0" w:evenVBand="0" w:oddHBand="1" w:evenHBand="0" w:firstRowFirstColumn="0" w:firstRowLastColumn="0" w:lastRowFirstColumn="0" w:lastRowLastColumn="0"/>
+              <w:rPr>
+                <w:sz w:val="28"/>
+                <w:szCs w:val="28"/>
+              </w:rPr>
+            </w:pPr>
+            <w:r>
+              <w:rPr>
+                <w:sz w:val="28"/>
+                <w:szCs w:val="28"/>
+              </w:rPr>
+              <w:t>16.13%</w:t>
+            </w:r>
+          </w:p>
+        </w:tc>
+        <w:tc>
+          <w:tcPr>
+            <w:tcW w:w="3477" w:type="dxa"/>
+          </w:tcPr>
+          <w:p>
+            <w:pPr>
+              <w:jc w:val="center"/>
+              <w:cnfStyle w:val="000000100000" w:firstRow="0" w:lastRow="0" w:firstColumn="0" w:lastColumn="0" w:oddVBand="0" w:evenVBand="0" w:oddHBand="1" w:evenHBand="0" w:firstRowFirstColumn="0" w:firstRowLastColumn="0" w:lastRowFirstColumn="0" w:lastRowLastColumn="0"/>
+              <w:rPr>
+                <w:sz w:val="28"/>
+                <w:szCs w:val="28"/>
+              </w:rPr>
+            </w:pPr>
+            <w:r>
+              <w:rPr>
+                <w:sz w:val="28"/>
+                <w:szCs w:val="28"/>
+              </w:rPr>
+              <w:t>33.87%</w:t>
+            </w:r>
+          </w:p>
+        </w:tc>
+      </w:tr>
+      <w:tr>
+        <w:trPr>
+          <w:trHeight w:val="507"/>
+        </w:trPr>
+        <w:tc>
+          <w:tcPr>
+            <w:cnfStyle w:val="001000000000" w:firstRow="0" w:lastRow="0" w:firstColumn="1" w:lastColumn="0" w:oddVBand="0" w:evenVBand="0" w:oddHBand="0" w:evenHBand="0" w:firstRowFirstColumn="0" w:firstRowLastColumn="0" w:lastRowFirstColumn="0" w:lastRowLastColumn="0"/>
+            <w:tcW w:w="3450" w:type="dxa"/>
+          </w:tcPr>
+          <w:p>
+            <w:pPr>
+              <w:jc w:val="right"/>
+              <w:rPr>
+                <w:sz w:val="28"/>
+                <w:szCs w:val="28"/>
+              </w:rPr>
+            </w:pPr>
+            <w:r>
+              <w:rPr>
+                <w:sz w:val="28"/>
+                <w:szCs w:val="28"/>
+              </w:rPr>
+              <w:t>Linkage: Average</w:t>
+            </w:r>
+          </w:p>
+        </w:tc>
+        <w:tc>
+          <w:tcPr>
+            <w:tcW w:w="4065" w:type="dxa"/>
+          </w:tcPr>
+          <w:p>
+            <w:pPr>
+              <w:jc w:val="center"/>
+              <w:cnfStyle w:val="000000000000" w:firstRow="0" w:lastRow="0" w:firstColumn="0" w:lastColumn="0" w:oddVBand="0" w:evenVBand="0" w:oddHBand="0" w:evenHBand="0" w:firstRowFirstColumn="0" w:firstRowLastColumn="0" w:lastRowFirstColumn="0" w:lastRowLastColumn="0"/>
+              <w:rPr>
+                <w:sz w:val="28"/>
+                <w:szCs w:val="28"/>
+              </w:rPr>
+            </w:pPr>
+            <w:r>
+              <w:rPr>
+                <w:sz w:val="28"/>
+                <w:szCs w:val="28"/>
+              </w:rPr>
+              <w:t>16.13%</w:t>
+            </w:r>
+          </w:p>
+        </w:tc>
+        <w:tc>
+          <w:tcPr>
+            <w:tcW w:w="3477" w:type="dxa"/>
+          </w:tcPr>
+          <w:p>
+            <w:pPr>
+              <w:jc w:val="center"/>
+              <w:cnfStyle w:val="000000000000" w:firstRow="0" w:lastRow="0" w:firstColumn="0" w:lastColumn="0" w:oddVBand="0" w:evenVBand="0" w:oddHBand="0" w:evenHBand="0" w:firstRowFirstColumn="0" w:firstRowLastColumn="0" w:lastRowFirstColumn="0" w:lastRowLastColumn="0"/>
+              <w:rPr>
+                <w:sz w:val="28"/>
+                <w:szCs w:val="28"/>
+              </w:rPr>
+            </w:pPr>
+            <w:r>
+              <w:rPr>
+                <w:sz w:val="28"/>
+                <w:szCs w:val="28"/>
+              </w:rPr>
+              <w:t>43.55%</w:t>
+            </w:r>
+          </w:p>
+        </w:tc>
+      </w:tr>
+    </w:tbl>
+    <w:p>
+      <w:pPr>
+        <w:rPr>
+          <w:sz w:val="28"/>
+          <w:szCs w:val="28"/>
+        </w:rPr>
+      </w:pPr>
+    </w:p>
+    <w:p>
+      <w:pPr>
+        <w:pStyle w:val="ListParagraph"/>
+        <w:numPr>
+          <w:ilvl w:val="0"/>
+          <w:numId w:val="2"/>
+        </w:numPr>
+        <w:rPr>
+          <w:sz w:val="28"/>
+          <w:szCs w:val="28"/>
+        </w:rPr>
+      </w:pPr>
+      <w:r>
+        <w:rPr>
+          <w:b/>
+          <w:sz w:val="28"/>
+          <w:szCs w:val="28"/>
+        </w:rPr>
+        <w:t>Compare the six experiments and briefly address which ones are possibly superior than others and why.</w:t>
+      </w:r>
+    </w:p>
+    <w:p>
+      <w:pPr>
+        <w:ind w:left="720" w:firstLine="720"/>
+        <w:rPr>
+          <w:sz w:val="28"/>
+          <w:szCs w:val="28"/>
+        </w:rPr>
+      </w:pPr>
+      <w:r>
+        <w:rPr>
+          <w:sz w:val="28"/>
+          <w:szCs w:val="28"/>
+        </w:rPr>
+        <w:t>From the table, we can see that two of the combinations did significantly better than the other ones: Complete and Average Linkage with Pearson Distance.  Single linkage and Euclidean distance performed poorly.  I can see why singl</w:t>
+      </w:r>
+      <w:r>
+        <w:rPr>
+          <w:sz w:val="28"/>
+          <w:szCs w:val="28"/>
+        </w:rPr>
+        <w:t>e linkage performed poorly.  Its nature of merging two clusters based on the two closest elements tends to suck up one point at a time and merge it with a giant cluster.  This gives the end result of one enormous cluster and one tiny cluster.  Complete and average linking tend to build up smaller clusters before merging the smaller ones into larger ones.  This can be seen in the dendrograms below.</w:t>
+      </w:r>
+    </w:p>
+    <w:p>
+      <w:pPr>
+        <w:ind w:left="720"/>
+        <w:rPr>
+          <w:b/>
+          <w:color w:val="FF0000"/>
+          <w:sz w:val="28"/>
+          <w:szCs w:val="28"/>
+        </w:rPr>
+      </w:pPr>
+      <w:r>
+        <w:rPr>
+          <w:sz w:val="28"/>
+          <w:szCs w:val="28"/>
+        </w:rPr>
+        <w:tab/>
+        <w:t xml:space="preserve">The strange thing is that the Euclidean distance metric performed so poorly.  I am not sure why Pearson distance performed so much better than Euclidean distance.  </w:t>
+      </w:r>
+      <w:r>
+        <w:rPr>
+          <w:b/>
+          <w:color w:val="FF0000"/>
+          <w:sz w:val="28"/>
+          <w:szCs w:val="28"/>
+        </w:rPr>
+        <w:t>ADD MOAR</w:t>
+      </w:r>
+    </w:p>
+    <w:p>
+      <w:pPr>
+        <w:rPr>
+          <w:b/>
+          <w:color w:val="FF0000"/>
+          <w:sz w:val="28"/>
+          <w:szCs w:val="28"/>
+        </w:rPr>
+      </w:pPr>
+      <w:r>
+        <w:rPr>
+          <w:b/>
+          <w:color w:val="FF0000"/>
+          <w:sz w:val="28"/>
+          <w:szCs w:val="28"/>
+        </w:rPr>
+        <w:br w:type="page"/>
+      </w:r>
+    </w:p>
+    <w:p>
+      <w:pPr>
+        <w:ind w:left="720"/>
+        <w:rPr>
+          <w:b/>
+          <w:color w:val="FF0000"/>
+          <w:sz w:val="28"/>
+          <w:szCs w:val="28"/>
+        </w:rPr>
+      </w:pPr>
+    </w:p>
+    <w:p>
+      <w:pPr>
+        <w:pStyle w:val="ListParagraph"/>
+        <w:numPr>
+          <w:ilvl w:val="0"/>
+          <w:numId w:val="2"/>
+        </w:numPr>
+        <w:rPr>
+          <w:color w:val="000000" w:themeColor="text1"/>
+          <w:sz w:val="28"/>
+          <w:szCs w:val="28"/>
+        </w:rPr>
+      </w:pPr>
+      <w:r>
+        <w:rPr>
+          <w:b/>
+          <w:color w:val="000000" w:themeColor="text1"/>
+          <w:sz w:val="28"/>
+          <w:szCs w:val="28"/>
+        </w:rPr>
+        <w:t>Display the tree views and colored scatter plots</w:t>
+      </w:r>
+    </w:p>
+    <w:p>
+      <w:pPr>
+        <w:rPr>
+          <w:color w:val="000000" w:themeColor="text1"/>
+          <w:sz w:val="28"/>
+          <w:szCs w:val="28"/>
+        </w:rPr>
+      </w:pPr>
+      <w:r>
+        <w:rPr>
+          <w:color w:val="000000" w:themeColor="text1"/>
+          <w:sz w:val="28"/>
+          <w:szCs w:val="28"/>
+        </w:rPr>
+        <w:t>Below I show all of the tree views:</w:t>
+      </w:r>
+    </w:p>
+    <w:p>
+      <w:pPr>
+        <w:rPr>
+          <w:color w:val="000000" w:themeColor="text1"/>
+          <w:sz w:val="28"/>
+          <w:szCs w:val="28"/>
+        </w:rPr>
+      </w:pPr>
+      <w:r>
+        <w:rPr>
+          <w:color w:val="000000" w:themeColor="text1"/>
+          <w:sz w:val="28"/>
+          <w:szCs w:val="28"/>
+        </w:rPr>
+        <w:t>Distance: Euclidean, Linkage: Average</w:t>
+      </w:r>
+    </w:p>
+    <w:p>
+      <w:pPr>
+        <w:rPr>
+          <w:color w:val="000000" w:themeColor="text1"/>
+          <w:sz w:val="28"/>
+          <w:szCs w:val="28"/>
+        </w:rPr>
+      </w:pPr>
+      <w:r>
+        <w:rPr>
+          <w:noProof/>
+          <w:color w:val="000000" w:themeColor="text1"/>
+          <w:sz w:val="28"/>
+          <w:szCs w:val="28"/>
+        </w:rPr>
+        <w:drawing>
+          <wp:inline distT="0" distB="0" distL="0" distR="0" wp14:anchorId="69587F52" wp14:editId="06DDD9C1">
+            <wp:extent cx="7023735" cy="3828642"/>
+            <wp:effectExtent l="0" t="0" r="12065" b="6985"/>
+            <wp:docPr id="9" name="Picture 9" descr="Part2_Unsupervised_Classification/TreeViews/treeview_euclidean_average.png"/>
+            <wp:cNvGraphicFramePr>
+              <a:graphicFrameLocks xmlns:a="http://schemas.openxmlformats.org/drawingml/2006/main" noChangeAspect="1"/>
+            </wp:cNvGraphicFramePr>
+            <a:graphic xmlns:a="http://schemas.openxmlformats.org/drawingml/2006/main">
+              <a:graphicData uri="http://schemas.openxmlformats.org/drawingml/2006/picture">
+                <pic:pic xmlns:pic="http://schemas.openxmlformats.org/drawingml/2006/picture">
+                  <pic:nvPicPr>
+                    <pic:cNvPr id="0" name="Picture 1" descr="Part2_Unsupervised_Classification/TreeViews/treeview_euclidean_average.png"/>
+                    <pic:cNvPicPr>
+                      <a:picLocks noChangeAspect="1" noChangeArrowheads="1"/>
+                    </pic:cNvPicPr>
+                  </pic:nvPicPr>
+                  <pic:blipFill>
+                    <a:blip r:embed="rId14">
+                      <a:extLst>
+                        <a:ext uri="{28A0092B-C50C-407E-A947-70E740481C1C}">
+                          <a14:useLocalDpi xmlns:a14="http://schemas.microsoft.com/office/drawing/2010/main" val="0"/>
+                        </a:ext>
+                      </a:extLst>
+                    </a:blip>
+                    <a:srcRect/>
+                    <a:stretch>
+                      <a:fillRect/>
+                    </a:stretch>
+                  </pic:blipFill>
+                  <pic:spPr bwMode="auto">
+                    <a:xfrm>
+                      <a:off x="0" y="0"/>
+                      <a:ext cx="7060250" cy="3848546"/>
+                    </a:xfrm>
+                    <a:prstGeom prst="rect">
+                      <a:avLst/>
+                    </a:prstGeom>
+                    <a:noFill/>
+                    <a:ln>
+                      <a:noFill/>
+                    </a:ln>
+                  </pic:spPr>
+                </pic:pic>
+              </a:graphicData>
+            </a:graphic>
+          </wp:inline>
+        </w:drawing>
+      </w:r>
+    </w:p>
+    <w:p>
+      <w:pPr>
+        <w:rPr>
+          <w:color w:val="000000" w:themeColor="text1"/>
+          <w:sz w:val="28"/>
+          <w:szCs w:val="28"/>
+        </w:rPr>
+      </w:pPr>
+      <w:r>
+        <w:rPr>
+          <w:color w:val="000000" w:themeColor="text1"/>
+          <w:sz w:val="28"/>
+          <w:szCs w:val="28"/>
+        </w:rPr>
+        <w:t xml:space="preserve">Distance: </w:t>
+      </w:r>
+      <w:r>
+        <w:rPr>
+          <w:color w:val="000000" w:themeColor="text1"/>
+          <w:sz w:val="28"/>
+          <w:szCs w:val="28"/>
+        </w:rPr>
+        <w:t>Pearson</w:t>
+      </w:r>
+      <w:r>
+        <w:rPr>
+          <w:color w:val="000000" w:themeColor="text1"/>
+          <w:sz w:val="28"/>
+          <w:szCs w:val="28"/>
+        </w:rPr>
+        <w:t>, Linkage: Average</w:t>
+      </w:r>
+    </w:p>
+    <w:p>
+      <w:pPr>
+        <w:rPr>
+          <w:color w:val="000000" w:themeColor="text1"/>
+          <w:sz w:val="28"/>
+          <w:szCs w:val="28"/>
+        </w:rPr>
+      </w:pPr>
+      <w:r>
+        <w:rPr>
+          <w:noProof/>
+          <w:color w:val="000000" w:themeColor="text1"/>
+          <w:sz w:val="28"/>
+          <w:szCs w:val="28"/>
+        </w:rPr>
+        <w:drawing>
+          <wp:inline distT="0" distB="0" distL="0" distR="0" wp14:anchorId="70F80EC4" wp14:editId="543E9484">
+            <wp:extent cx="6849745" cy="3767455"/>
+            <wp:effectExtent l="0" t="0" r="8255" b="0"/>
+            <wp:docPr id="10" name="Picture 10" descr="Part2_Unsupervised_Classification/TreeViews/treeview_pearson_average.png"/>
+            <wp:cNvGraphicFramePr>
+              <a:graphicFrameLocks xmlns:a="http://schemas.openxmlformats.org/drawingml/2006/main" noChangeAspect="1"/>
+            </wp:cNvGraphicFramePr>
+            <a:graphic xmlns:a="http://schemas.openxmlformats.org/drawingml/2006/main">
+              <a:graphicData uri="http://schemas.openxmlformats.org/drawingml/2006/picture">
+                <pic:pic xmlns:pic="http://schemas.openxmlformats.org/drawingml/2006/picture">
+                  <pic:nvPicPr>
+                    <pic:cNvPr id="0" name="Picture 2" descr="Part2_Unsupervised_Classification/TreeViews/treeview_pearson_average.png"/>
+                    <pic:cNvPicPr>
+                      <a:picLocks noChangeAspect="1" noChangeArrowheads="1"/>
+                    </pic:cNvPicPr>
+                  </pic:nvPicPr>
+                  <pic:blipFill>
+                    <a:blip r:embed="rId15">
+                      <a:extLst>
+                        <a:ext uri="{28A0092B-C50C-407E-A947-70E740481C1C}">
+                          <a14:useLocalDpi xmlns:a14="http://schemas.microsoft.com/office/drawing/2010/main" val="0"/>
+                        </a:ext>
+                      </a:extLst>
+                    </a:blip>
+                    <a:srcRect/>
+                    <a:stretch>
+                      <a:fillRect/>
+                    </a:stretch>
+                  </pic:blipFill>
+                  <pic:spPr bwMode="auto">
+                    <a:xfrm>
+                      <a:off x="0" y="0"/>
+                      <a:ext cx="6849745" cy="3767455"/>
+                    </a:xfrm>
+                    <a:prstGeom prst="rect">
+                      <a:avLst/>
+                    </a:prstGeom>
+                    <a:noFill/>
+                    <a:ln>
+                      <a:noFill/>
+                    </a:ln>
+                  </pic:spPr>
+                </pic:pic>
+              </a:graphicData>
+            </a:graphic>
+          </wp:inline>
+        </w:drawing>
+      </w:r>
+    </w:p>
+    <w:p>
+      <w:pPr>
+        <w:rPr>
+          <w:color w:val="000000" w:themeColor="text1"/>
+          <w:sz w:val="28"/>
+          <w:szCs w:val="28"/>
+        </w:rPr>
+      </w:pPr>
+      <w:r>
+        <w:rPr>
+          <w:color w:val="000000" w:themeColor="text1"/>
+          <w:sz w:val="28"/>
+          <w:szCs w:val="28"/>
+        </w:rPr>
+        <w:br w:type="page"/>
+      </w:r>
+    </w:p>
+    <w:p>
+      <w:pPr>
+        <w:rPr>
+          <w:color w:val="000000" w:themeColor="text1"/>
+          <w:sz w:val="28"/>
+          <w:szCs w:val="28"/>
+        </w:rPr>
+      </w:pPr>
+      <w:r>
+        <w:rPr>
+          <w:color w:val="000000" w:themeColor="text1"/>
+          <w:sz w:val="28"/>
+          <w:szCs w:val="28"/>
+        </w:rPr>
+        <w:t>Distance: Euclidean, Linkage: Complete</w:t>
+      </w:r>
+    </w:p>
+    <w:p>
+      <w:pPr>
+        <w:rPr>
+          <w:color w:val="000000" w:themeColor="text1"/>
+          <w:sz w:val="28"/>
+          <w:szCs w:val="28"/>
+        </w:rPr>
+      </w:pPr>
+      <w:r>
+        <w:rPr>
+          <w:noProof/>
+          <w:color w:val="000000" w:themeColor="text1"/>
+          <w:sz w:val="28"/>
+          <w:szCs w:val="28"/>
+        </w:rPr>
+        <w:drawing>
+          <wp:inline distT="0" distB="0" distL="0" distR="0" wp14:anchorId="022104BE" wp14:editId="100DFA48">
+            <wp:extent cx="6858000" cy="3835400"/>
+            <wp:effectExtent l="0" t="0" r="0" b="0"/>
+            <wp:docPr id="11" name="Picture 11" descr="Part2_Unsupervised_Classification/TreeViews/treeview_euclidean_complete.png"/>
+            <wp:cNvGraphicFramePr>
+              <a:graphicFrameLocks xmlns:a="http://schemas.openxmlformats.org/drawingml/2006/main" noChangeAspect="1"/>
+            </wp:cNvGraphicFramePr>
+            <a:graphic xmlns:a="http://schemas.openxmlformats.org/drawingml/2006/main">
+              <a:graphicData uri="http://schemas.openxmlformats.org/drawingml/2006/picture">
+                <pic:pic xmlns:pic="http://schemas.openxmlformats.org/drawingml/2006/picture">
+                  <pic:nvPicPr>
+                    <pic:cNvPr id="0" name="Picture 3" descr="Part2_Unsupervised_Classification/TreeViews/treeview_euclidean_complete.png"/>
+                    <pic:cNvPicPr>
+                      <a:picLocks noChangeAspect="1" noChangeArrowheads="1"/>
+                    </pic:cNvPicPr>
+                  </pic:nvPicPr>
+                  <pic:blipFill>
+                    <a:blip r:embed="rId16">
+                      <a:extLst>
+                        <a:ext uri="{28A0092B-C50C-407E-A947-70E740481C1C}">
+                          <a14:useLocalDpi xmlns:a14="http://schemas.microsoft.com/office/drawing/2010/main" val="0"/>
+                        </a:ext>
+                      </a:extLst>
+                    </a:blip>
+                    <a:srcRect/>
+                    <a:stretch>
+                      <a:fillRect/>
+                    </a:stretch>
+                  </pic:blipFill>
+                  <pic:spPr bwMode="auto">
+                    <a:xfrm>
+                      <a:off x="0" y="0"/>
+                      <a:ext cx="6858000" cy="3835400"/>
+                    </a:xfrm>
+                    <a:prstGeom prst="rect">
+                      <a:avLst/>
+                    </a:prstGeom>
+                    <a:noFill/>
+                    <a:ln>
+                      <a:noFill/>
+                    </a:ln>
+                  </pic:spPr>
+                </pic:pic>
+              </a:graphicData>
+            </a:graphic>
+          </wp:inline>
+        </w:drawing>
+      </w:r>
+    </w:p>
+    <w:p>
+      <w:pPr>
+        <w:rPr>
+          <w:color w:val="000000" w:themeColor="text1"/>
+          <w:sz w:val="28"/>
+          <w:szCs w:val="28"/>
+        </w:rPr>
+      </w:pPr>
+      <w:r>
+        <w:rPr>
+          <w:color w:val="000000" w:themeColor="text1"/>
+          <w:sz w:val="28"/>
+          <w:szCs w:val="28"/>
+        </w:rPr>
+        <w:t>Distance: Pearson, Linkage: Complete</w:t>
+      </w:r>
+    </w:p>
+    <w:p>
+      <w:pPr>
+        <w:rPr>
+          <w:color w:val="000000" w:themeColor="text1"/>
+          <w:sz w:val="28"/>
+          <w:szCs w:val="28"/>
+        </w:rPr>
+      </w:pPr>
+      <w:r>
+        <w:rPr>
+          <w:noProof/>
+          <w:color w:val="000000" w:themeColor="text1"/>
+          <w:sz w:val="28"/>
+          <w:szCs w:val="28"/>
+        </w:rPr>
+        <w:drawing>
+          <wp:inline distT="0" distB="0" distL="0" distR="0" wp14:anchorId="0F164504" wp14:editId="47DF4350">
+            <wp:extent cx="6840855" cy="3733800"/>
+            <wp:effectExtent l="0" t="0" r="0" b="0"/>
+            <wp:docPr id="12" name="Picture 12" descr="Part2_Unsupervised_Classification/TreeViews/treeview_pearson_complete.png"/>
+            <wp:cNvGraphicFramePr>
+              <a:graphicFrameLocks xmlns:a="http://schemas.openxmlformats.org/drawingml/2006/main" noChangeAspect="1"/>
+            </wp:cNvGraphicFramePr>
+            <a:graphic xmlns:a="http://schemas.openxmlformats.org/drawingml/2006/main">
+              <a:graphicData uri="http://schemas.openxmlformats.org/drawingml/2006/picture">
+                <pic:pic xmlns:pic="http://schemas.openxmlformats.org/drawingml/2006/picture">
+                  <pic:nvPicPr>
+                    <pic:cNvPr id="0" name="Picture 4" descr="Part2_Unsupervised_Classification/TreeViews/treeview_pearson_complete.png"/>
+                    <pic:cNvPicPr>
+                      <a:picLocks noChangeAspect="1" noChangeArrowheads="1"/>
+                    </pic:cNvPicPr>
+                  </pic:nvPicPr>
+                  <pic:blipFill>
+                    <a:blip r:embed="rId17">
+                      <a:extLst>
+                        <a:ext uri="{28A0092B-C50C-407E-A947-70E740481C1C}">
+                          <a14:useLocalDpi xmlns:a14="http://schemas.microsoft.com/office/drawing/2010/main" val="0"/>
+                        </a:ext>
+                      </a:extLst>
+                    </a:blip>
+                    <a:srcRect/>
+                    <a:stretch>
+                      <a:fillRect/>
+                    </a:stretch>
+                  </pic:blipFill>
+                  <pic:spPr bwMode="auto">
+                    <a:xfrm>
+                      <a:off x="0" y="0"/>
+                      <a:ext cx="6840855" cy="3733800"/>
+                    </a:xfrm>
+                    <a:prstGeom prst="rect">
+                      <a:avLst/>
+                    </a:prstGeom>
+                    <a:noFill/>
+                    <a:ln>
+                      <a:noFill/>
+                    </a:ln>
+                  </pic:spPr>
+                </pic:pic>
+              </a:graphicData>
+            </a:graphic>
+          </wp:inline>
+        </w:drawing>
+      </w:r>
+    </w:p>
+    <w:p>
+      <w:pPr>
+        <w:rPr>
+          <w:color w:val="000000" w:themeColor="text1"/>
+          <w:sz w:val="28"/>
+          <w:szCs w:val="28"/>
+        </w:rPr>
+      </w:pPr>
+      <w:r>
+        <w:rPr>
+          <w:color w:val="000000" w:themeColor="text1"/>
+          <w:sz w:val="28"/>
+          <w:szCs w:val="28"/>
+        </w:rPr>
+        <w:br w:type="page"/>
+      </w:r>
+    </w:p>
+    <w:p>
+      <w:pPr>
+        <w:rPr>
+          <w:color w:val="000000" w:themeColor="text1"/>
+          <w:sz w:val="28"/>
+          <w:szCs w:val="28"/>
+        </w:rPr>
+      </w:pPr>
+      <w:r>
+        <w:rPr>
+          <w:color w:val="000000" w:themeColor="text1"/>
+          <w:sz w:val="28"/>
+          <w:szCs w:val="28"/>
+        </w:rPr>
+        <w:t>Distance: Euclidean, Linkage: Single</w:t>
+      </w:r>
+    </w:p>
+    <w:p>
+      <w:pPr>
+        <w:rPr>
+          <w:color w:val="000000" w:themeColor="text1"/>
+          <w:sz w:val="28"/>
+          <w:szCs w:val="28"/>
+        </w:rPr>
+      </w:pPr>
+      <w:r>
+        <w:rPr>
+          <w:noProof/>
+          <w:color w:val="000000" w:themeColor="text1"/>
+          <w:sz w:val="28"/>
+          <w:szCs w:val="28"/>
+        </w:rPr>
+        <w:drawing>
+          <wp:inline distT="0" distB="0" distL="0" distR="0" wp14:anchorId="1A55CC3B" wp14:editId="3D5487C6">
+            <wp:extent cx="6849745" cy="3852545"/>
+            <wp:effectExtent l="0" t="0" r="8255" b="8255"/>
+            <wp:docPr id="13" name="Picture 13" descr="Part2_Unsupervised_Classification/TreeViews/treeview_euclidean_single.png"/>
+            <wp:cNvGraphicFramePr>
+              <a:graphicFrameLocks xmlns:a="http://schemas.openxmlformats.org/drawingml/2006/main" noChangeAspect="1"/>
+            </wp:cNvGraphicFramePr>
+            <a:graphic xmlns:a="http://schemas.openxmlformats.org/drawingml/2006/main">
+              <a:graphicData uri="http://schemas.openxmlformats.org/drawingml/2006/picture">
+                <pic:pic xmlns:pic="http://schemas.openxmlformats.org/drawingml/2006/picture">
+                  <pic:nvPicPr>
+                    <pic:cNvPr id="0" name="Picture 5" descr="Part2_Unsupervised_Classification/TreeViews/treeview_euclidean_single.png"/>
+                    <pic:cNvPicPr>
+                      <a:picLocks noChangeAspect="1" noChangeArrowheads="1"/>
+                    </pic:cNvPicPr>
+                  </pic:nvPicPr>
+                  <pic:blipFill>
+                    <a:blip r:embed="rId18">
+                      <a:extLst>
+                        <a:ext uri="{28A0092B-C50C-407E-A947-70E740481C1C}">
+                          <a14:useLocalDpi xmlns:a14="http://schemas.microsoft.com/office/drawing/2010/main" val="0"/>
+                        </a:ext>
+                      </a:extLst>
+                    </a:blip>
+                    <a:srcRect/>
+                    <a:stretch>
+                      <a:fillRect/>
+                    </a:stretch>
+                  </pic:blipFill>
+                  <pic:spPr bwMode="auto">
+                    <a:xfrm>
+                      <a:off x="0" y="0"/>
+                      <a:ext cx="6849745" cy="3852545"/>
+                    </a:xfrm>
+                    <a:prstGeom prst="rect">
+                      <a:avLst/>
+                    </a:prstGeom>
+                    <a:noFill/>
+                    <a:ln>
+                      <a:noFill/>
+                    </a:ln>
+                  </pic:spPr>
+                </pic:pic>
+              </a:graphicData>
+            </a:graphic>
+          </wp:inline>
+        </w:drawing>
+      </w:r>
+    </w:p>
+    <w:p>
+      <w:pPr>
+        <w:rPr>
+          <w:color w:val="000000" w:themeColor="text1"/>
+          <w:sz w:val="28"/>
+          <w:szCs w:val="28"/>
+        </w:rPr>
+      </w:pPr>
+      <w:r>
+        <w:rPr>
+          <w:color w:val="000000" w:themeColor="text1"/>
+          <w:sz w:val="28"/>
+          <w:szCs w:val="28"/>
+        </w:rPr>
+        <w:t>Distance: Pearson, Linkage: Single</w:t>
+      </w:r>
+    </w:p>
+    <w:p>
+      <w:pPr>
+        <w:rPr>
+          <w:color w:val="000000" w:themeColor="text1"/>
+          <w:sz w:val="28"/>
+          <w:szCs w:val="28"/>
+        </w:rPr>
+      </w:pPr>
+      <w:r>
+        <w:rPr>
+          <w:noProof/>
+          <w:color w:val="000000" w:themeColor="text1"/>
+          <w:sz w:val="28"/>
+          <w:szCs w:val="28"/>
+        </w:rPr>
+        <w:drawing>
+          <wp:inline distT="0" distB="0" distL="0" distR="0" wp14:anchorId="752625AF" wp14:editId="0ED4BC5E">
+            <wp:extent cx="6840855" cy="3843655"/>
+            <wp:effectExtent l="0" t="0" r="0" b="0"/>
+            <wp:docPr id="14" name="Picture 14" descr="Part2_Unsupervised_Classification/TreeViews/treeview_pearson_single.png"/>
+            <wp:cNvGraphicFramePr>
+              <a:graphicFrameLocks xmlns:a="http://schemas.openxmlformats.org/drawingml/2006/main" noChangeAspect="1"/>
+            </wp:cNvGraphicFramePr>
+            <a:graphic xmlns:a="http://schemas.openxmlformats.org/drawingml/2006/main">
+              <a:graphicData uri="http://schemas.openxmlformats.org/drawingml/2006/picture">
+                <pic:pic xmlns:pic="http://schemas.openxmlformats.org/drawingml/2006/picture">
+                  <pic:nvPicPr>
+                    <pic:cNvPr id="0" name="Picture 6" descr="Part2_Unsupervised_Classification/TreeViews/treeview_pearson_single.png"/>
+                    <pic:cNvPicPr>
+                      <a:picLocks noChangeAspect="1" noChangeArrowheads="1"/>
+                    </pic:cNvPicPr>
+                  </pic:nvPicPr>
+                  <pic:blipFill>
+                    <a:blip r:embed="rId19">
+                      <a:extLst>
+                        <a:ext uri="{28A0092B-C50C-407E-A947-70E740481C1C}">
+                          <a14:useLocalDpi xmlns:a14="http://schemas.microsoft.com/office/drawing/2010/main" val="0"/>
+                        </a:ext>
+                      </a:extLst>
+                    </a:blip>
+                    <a:srcRect/>
+                    <a:stretch>
+                      <a:fillRect/>
+                    </a:stretch>
+                  </pic:blipFill>
+                  <pic:spPr bwMode="auto">
+                    <a:xfrm>
+                      <a:off x="0" y="0"/>
+                      <a:ext cx="6840855" cy="3843655"/>
+                    </a:xfrm>
+                    <a:prstGeom prst="rect">
+                      <a:avLst/>
+                    </a:prstGeom>
+                    <a:noFill/>
+                    <a:ln>
+                      <a:noFill/>
+                    </a:ln>
+                  </pic:spPr>
+                </pic:pic>
+              </a:graphicData>
+            </a:graphic>
+          </wp:inline>
+        </w:drawing>
+      </w:r>
+    </w:p>
+    <w:p>
+      <w:pPr>
+        <w:rPr>
+          <w:color w:val="000000" w:themeColor="text1"/>
+          <w:sz w:val="28"/>
+          <w:szCs w:val="28"/>
+        </w:rPr>
+      </w:pPr>
+      <w:r>
+        <w:rPr>
+          <w:color w:val="000000" w:themeColor="text1"/>
+          <w:sz w:val="28"/>
+          <w:szCs w:val="28"/>
+        </w:rPr>
+        <w:br w:type="page"/>
+      </w:r>
+    </w:p>
+    <w:p>
+      <w:pPr>
+        <w:rPr>
+          <w:color w:val="000000" w:themeColor="text1"/>
+          <w:sz w:val="28"/>
+          <w:szCs w:val="28"/>
+        </w:rPr>
+      </w:pPr>
+      <w:r>
+        <w:rPr>
+          <w:color w:val="000000" w:themeColor="text1"/>
+          <w:sz w:val="28"/>
+          <w:szCs w:val="28"/>
+        </w:rPr>
+        <w:t>Below I display all of the scatter plots:</w:t>
+      </w:r>
+    </w:p>
+    <w:p>
+      <w:pPr>
+        <w:rPr>
+          <w:color w:val="000000" w:themeColor="text1"/>
+          <w:sz w:val="28"/>
+          <w:szCs w:val="28"/>
+        </w:rPr>
+      </w:pPr>
+      <w:r>
+        <w:rPr>
+          <w:color w:val="000000" w:themeColor="text1"/>
+          <w:sz w:val="28"/>
+          <w:szCs w:val="28"/>
+        </w:rPr>
+        <w:t>Distance: Euclidean, Linkage: Average / Distance Pearson, Linkage: Average</w:t>
+      </w:r>
+    </w:p>
+    <w:p>
+      <w:pPr>
+        <w:rPr>
+          <w:color w:val="000000" w:themeColor="text1"/>
+          <w:sz w:val="28"/>
+          <w:szCs w:val="28"/>
+        </w:rPr>
+      </w:pPr>
+      <w:r>
+        <w:rPr>
+          <w:noProof/>
+          <w:color w:val="000000" w:themeColor="text1"/>
+          <w:sz w:val="28"/>
+          <w:szCs w:val="28"/>
+        </w:rPr>
+        <w:drawing>
+          <wp:inline distT="0" distB="0" distL="0" distR="0" wp14:anchorId="55121641" wp14:editId="21E871A8">
+            <wp:extent cx="3381687" cy="2534073"/>
+            <wp:effectExtent l="0" t="0" r="0" b="6350"/>
+            <wp:docPr id="15" name="Picture 15" descr="Part2_Unsupervised_Classification/scatter_plots/scatter_euclidean_average.png"/>
+            <wp:cNvGraphicFramePr>
+              <a:graphicFrameLocks xmlns:a="http://schemas.openxmlformats.org/drawingml/2006/main" noChangeAspect="1"/>
+            </wp:cNvGraphicFramePr>
+            <a:graphic xmlns:a="http://schemas.openxmlformats.org/drawingml/2006/main">
+              <a:graphicData uri="http://schemas.openxmlformats.org/drawingml/2006/picture">
+                <pic:pic xmlns:pic="http://schemas.openxmlformats.org/drawingml/2006/picture">
+                  <pic:nvPicPr>
+                    <pic:cNvPr id="0" name="Picture 7" descr="Part2_Unsupervised_Classification/scatter_plots/scatter_euclidean_average.png"/>
+                    <pic:cNvPicPr>
+                      <a:picLocks noChangeAspect="1" noChangeArrowheads="1"/>
+                    </pic:cNvPicPr>
+                  </pic:nvPicPr>
+                  <pic:blipFill>
+                    <a:blip r:embed="rId20">
+                      <a:extLst>
+                        <a:ext uri="{28A0092B-C50C-407E-A947-70E740481C1C}">
+                          <a14:useLocalDpi xmlns:a14="http://schemas.microsoft.com/office/drawing/2010/main" val="0"/>
+                        </a:ext>
+                      </a:extLst>
+                    </a:blip>
+                    <a:srcRect/>
+                    <a:stretch>
+                      <a:fillRect/>
+                    </a:stretch>
+                  </pic:blipFill>
+                  <pic:spPr bwMode="auto">
+                    <a:xfrm>
+                      <a:off x="0" y="0"/>
+                      <a:ext cx="3437356" cy="2575789"/>
+                    </a:xfrm>
+                    <a:prstGeom prst="rect">
+                      <a:avLst/>
+                    </a:prstGeom>
+                    <a:noFill/>
+                    <a:ln>
+                      <a:noFill/>
+                    </a:ln>
+                  </pic:spPr>
+                </pic:pic>
+              </a:graphicData>
+            </a:graphic>
+          </wp:inline>
+        </w:drawing>
+      </w:r>
+      <w:r>
+        <w:rPr>
+          <w:noProof/>
+          <w:color w:val="000000" w:themeColor="text1"/>
+          <w:sz w:val="28"/>
+          <w:szCs w:val="28"/>
+        </w:rPr>
+        <w:drawing>
+          <wp:inline distT="0" distB="0" distL="0" distR="0" wp14:anchorId="3B235962" wp14:editId="05B455EB">
+            <wp:extent cx="3366135" cy="2522419"/>
+            <wp:effectExtent l="0" t="0" r="12065" b="0"/>
+            <wp:docPr id="16" name="Picture 16" descr="Part2_Unsupervised_Classification/scatter_plots/scatter_pearson_average.png"/>
+            <wp:cNvGraphicFramePr>
+              <a:graphicFrameLocks xmlns:a="http://schemas.openxmlformats.org/drawingml/2006/main" noChangeAspect="1"/>
+            </wp:cNvGraphicFramePr>
+            <a:graphic xmlns:a="http://schemas.openxmlformats.org/drawingml/2006/main">
+              <a:graphicData uri="http://schemas.openxmlformats.org/drawingml/2006/picture">
+                <pic:pic xmlns:pic="http://schemas.openxmlformats.org/drawingml/2006/picture">
+                  <pic:nvPicPr>
+                    <pic:cNvPr id="0" name="Picture 8" descr="Part2_Unsupervised_Classification/scatter_plots/scatter_pearson_average.png"/>
+                    <pic:cNvPicPr>
+                      <a:picLocks noChangeAspect="1" noChangeArrowheads="1"/>
+                    </pic:cNvPicPr>
+                  </pic:nvPicPr>
+                  <pic:blipFill>
+                    <a:blip r:embed="rId21">
+                      <a:extLst>
+                        <a:ext uri="{28A0092B-C50C-407E-A947-70E740481C1C}">
+                          <a14:useLocalDpi xmlns:a14="http://schemas.microsoft.com/office/drawing/2010/main" val="0"/>
+                        </a:ext>
+                      </a:extLst>
+                    </a:blip>
+                    <a:srcRect/>
+                    <a:stretch>
+                      <a:fillRect/>
+                    </a:stretch>
+                  </pic:blipFill>
+                  <pic:spPr bwMode="auto">
+                    <a:xfrm>
+                      <a:off x="0" y="0"/>
+                      <a:ext cx="3384498" cy="2536179"/>
+                    </a:xfrm>
+                    <a:prstGeom prst="rect">
+                      <a:avLst/>
+                    </a:prstGeom>
+                    <a:noFill/>
+                    <a:ln>
+                      <a:noFill/>
+                    </a:ln>
+                  </pic:spPr>
+                </pic:pic>
+              </a:graphicData>
+            </a:graphic>
+          </wp:inline>
+        </w:drawing>
+      </w:r>
+    </w:p>
+    <w:p>
+      <w:pPr>
+        <w:rPr>
+          <w:color w:val="000000" w:themeColor="text1"/>
+          <w:sz w:val="28"/>
+          <w:szCs w:val="28"/>
+        </w:rPr>
+      </w:pPr>
+      <w:r>
+        <w:rPr>
+          <w:color w:val="000000" w:themeColor="text1"/>
+          <w:sz w:val="28"/>
+          <w:szCs w:val="28"/>
+        </w:rPr>
+        <w:t xml:space="preserve">Distance: Euclidean, Linkage: </w:t>
+      </w:r>
+      <w:r>
+        <w:rPr>
+          <w:color w:val="000000" w:themeColor="text1"/>
+          <w:sz w:val="28"/>
+          <w:szCs w:val="28"/>
+        </w:rPr>
+        <w:t>Complete</w:t>
+      </w:r>
+      <w:r>
+        <w:rPr>
+          <w:color w:val="000000" w:themeColor="text1"/>
+          <w:sz w:val="28"/>
+          <w:szCs w:val="28"/>
+        </w:rPr>
+        <w:t xml:space="preserve"> / Distance Pearson, Linkage: </w:t>
+      </w:r>
+      <w:r>
+        <w:rPr>
+          <w:color w:val="000000" w:themeColor="text1"/>
+          <w:sz w:val="28"/>
+          <w:szCs w:val="28"/>
+        </w:rPr>
+        <w:t>Complete</w:t>
+      </w:r>
+    </w:p>
+    <w:p>
+      <w:pPr>
+        <w:rPr>
+          <w:color w:val="000000" w:themeColor="text1"/>
+          <w:sz w:val="28"/>
+          <w:szCs w:val="28"/>
+        </w:rPr>
+      </w:pPr>
+      <w:r>
+        <w:rPr>
+          <w:noProof/>
+          <w:color w:val="000000" w:themeColor="text1"/>
+          <w:sz w:val="28"/>
+          <w:szCs w:val="28"/>
+        </w:rPr>
+        <w:drawing>
+          <wp:inline distT="0" distB="0" distL="0" distR="0" wp14:anchorId="1750F922" wp14:editId="475E001C">
+            <wp:extent cx="3366135" cy="2522419"/>
+            <wp:effectExtent l="0" t="0" r="12065" b="0"/>
+            <wp:docPr id="17" name="Picture 17" descr="Part2_Unsupervised_Classification/scatter_plots/scatter_euclidean_complete.png"/>
+            <wp:cNvGraphicFramePr>
+              <a:graphicFrameLocks xmlns:a="http://schemas.openxmlformats.org/drawingml/2006/main" noChangeAspect="1"/>
+            </wp:cNvGraphicFramePr>
+            <a:graphic xmlns:a="http://schemas.openxmlformats.org/drawingml/2006/main">
+              <a:graphicData uri="http://schemas.openxmlformats.org/drawingml/2006/picture">
+                <pic:pic xmlns:pic="http://schemas.openxmlformats.org/drawingml/2006/picture">
+                  <pic:nvPicPr>
+                    <pic:cNvPr id="0" name="Picture 9" descr="Part2_Unsupervised_Classification/scatter_plots/scatter_euclidean_complete.png"/>
+                    <pic:cNvPicPr>
+                      <a:picLocks noChangeAspect="1" noChangeArrowheads="1"/>
+                    </pic:cNvPicPr>
+                  </pic:nvPicPr>
+                  <pic:blipFill>
+                    <a:blip r:embed="rId22">
+                      <a:extLst>
+                        <a:ext uri="{28A0092B-C50C-407E-A947-70E740481C1C}">
+                          <a14:useLocalDpi xmlns:a14="http://schemas.microsoft.com/office/drawing/2010/main" val="0"/>
+                        </a:ext>
+                      </a:extLst>
+                    </a:blip>
+                    <a:srcRect/>
+                    <a:stretch>
+                      <a:fillRect/>
+                    </a:stretch>
+                  </pic:blipFill>
+                  <pic:spPr bwMode="auto">
+                    <a:xfrm>
+                      <a:off x="0" y="0"/>
+                      <a:ext cx="3383453" cy="2535396"/>
+                    </a:xfrm>
+                    <a:prstGeom prst="rect">
+                      <a:avLst/>
+                    </a:prstGeom>
+                    <a:noFill/>
+                    <a:ln>
+                      <a:noFill/>
+                    </a:ln>
+                  </pic:spPr>
+                </pic:pic>
+              </a:graphicData>
+            </a:graphic>
+          </wp:inline>
+        </w:drawing>
+      </w:r>
+      <w:r>
+        <w:rPr>
+          <w:noProof/>
+          <w:color w:val="000000" w:themeColor="text1"/>
+          <w:sz w:val="28"/>
+          <w:szCs w:val="28"/>
+        </w:rPr>
+        <w:drawing>
+          <wp:inline distT="0" distB="0" distL="0" distR="0" wp14:anchorId="66282885" wp14:editId="3E5D05C3">
+            <wp:extent cx="3347790" cy="2508673"/>
+            <wp:effectExtent l="0" t="0" r="5080" b="6350"/>
+            <wp:docPr id="18" name="Picture 18" descr="Part2_Unsupervised_Classification/scatter_plots/scatter_pearson_complete.png"/>
+            <wp:cNvGraphicFramePr>
+              <a:graphicFrameLocks xmlns:a="http://schemas.openxmlformats.org/drawingml/2006/main" noChangeAspect="1"/>
+            </wp:cNvGraphicFramePr>
+            <a:graphic xmlns:a="http://schemas.openxmlformats.org/drawingml/2006/main">
+              <a:graphicData uri="http://schemas.openxmlformats.org/drawingml/2006/picture">
+                <pic:pic xmlns:pic="http://schemas.openxmlformats.org/drawingml/2006/picture">
+                  <pic:nvPicPr>
+                    <pic:cNvPr id="0" name="Picture 10" descr="Part2_Unsupervised_Classification/scatter_plots/scatter_pearson_complete.png"/>
+                    <pic:cNvPicPr>
+                      <a:picLocks noChangeAspect="1" noChangeArrowheads="1"/>
+                    </pic:cNvPicPr>
+                  </pic:nvPicPr>
+                  <pic:blipFill>
+                    <a:blip r:embed="rId23">
+                      <a:extLst>
+                        <a:ext uri="{28A0092B-C50C-407E-A947-70E740481C1C}">
+                          <a14:useLocalDpi xmlns:a14="http://schemas.microsoft.com/office/drawing/2010/main" val="0"/>
+                        </a:ext>
+                      </a:extLst>
+                    </a:blip>
+                    <a:srcRect/>
+                    <a:stretch>
+                      <a:fillRect/>
+                    </a:stretch>
+                  </pic:blipFill>
+                  <pic:spPr bwMode="auto">
+                    <a:xfrm>
+                      <a:off x="0" y="0"/>
+                      <a:ext cx="3374264" cy="2528511"/>
+                    </a:xfrm>
+                    <a:prstGeom prst="rect">
+                      <a:avLst/>
+                    </a:prstGeom>
+                    <a:noFill/>
+                    <a:ln>
+                      <a:noFill/>
+                    </a:ln>
+                  </pic:spPr>
+                </pic:pic>
+              </a:graphicData>
+            </a:graphic>
+          </wp:inline>
+        </w:drawing>
+      </w:r>
+    </w:p>
+    <w:p>
+      <w:pPr>
+        <w:rPr>
+          <w:color w:val="000000" w:themeColor="text1"/>
+          <w:sz w:val="28"/>
+          <w:szCs w:val="28"/>
+        </w:rPr>
+      </w:pPr>
+      <w:r>
+        <w:rPr>
+          <w:color w:val="000000" w:themeColor="text1"/>
+          <w:sz w:val="28"/>
+          <w:szCs w:val="28"/>
+        </w:rPr>
+        <w:t xml:space="preserve">Distance: Euclidean, Linkage: </w:t>
+      </w:r>
+      <w:r>
+        <w:rPr>
+          <w:color w:val="000000" w:themeColor="text1"/>
+          <w:sz w:val="28"/>
+          <w:szCs w:val="28"/>
+        </w:rPr>
+        <w:t>Single</w:t>
+      </w:r>
+      <w:r>
+        <w:rPr>
+          <w:color w:val="000000" w:themeColor="text1"/>
+          <w:sz w:val="28"/>
+          <w:szCs w:val="28"/>
+        </w:rPr>
+        <w:t xml:space="preserve"> / Distance Pearson, Linkage: </w:t>
+      </w:r>
+      <w:r>
+        <w:rPr>
+          <w:color w:val="000000" w:themeColor="text1"/>
+          <w:sz w:val="28"/>
+          <w:szCs w:val="28"/>
+        </w:rPr>
+        <w:t>Single</w:t>
+      </w:r>
+    </w:p>
+    <w:p>
+      <w:pPr>
+        <w:rPr>
+          <w:color w:val="000000" w:themeColor="text1"/>
+          <w:sz w:val="28"/>
+          <w:szCs w:val="28"/>
+        </w:rPr>
+      </w:pPr>
+    </w:p>
+    <w:p>
+      <w:pPr>
+        <w:rPr>
+          <w:color w:val="000000" w:themeColor="text1"/>
+          <w:sz w:val="28"/>
+          <w:szCs w:val="28"/>
+        </w:rPr>
+      </w:pPr>
+      <w:r>
+        <w:rPr>
+          <w:noProof/>
+          <w:color w:val="000000" w:themeColor="text1"/>
+          <w:sz w:val="28"/>
+          <w:szCs w:val="28"/>
+        </w:rPr>
+        <w:drawing>
+          <wp:inline distT="0" distB="0" distL="0" distR="0" wp14:anchorId="53BEC5F4" wp14:editId="37B91878">
+            <wp:extent cx="3449478" cy="2584873"/>
+            <wp:effectExtent l="0" t="0" r="5080" b="6350"/>
+            <wp:docPr id="19" name="Picture 19" descr="Part2_Unsupervised_Classification/scatter_plots/scatter_euclidean_single.png"/>
+            <wp:cNvGraphicFramePr>
+              <a:graphicFrameLocks xmlns:a="http://schemas.openxmlformats.org/drawingml/2006/main" noChangeAspect="1"/>
+            </wp:cNvGraphicFramePr>
+            <a:graphic xmlns:a="http://schemas.openxmlformats.org/drawingml/2006/main">
+              <a:graphicData uri="http://schemas.openxmlformats.org/drawingml/2006/picture">
+                <pic:pic xmlns:pic="http://schemas.openxmlformats.org/drawingml/2006/picture">
+                  <pic:nvPicPr>
+                    <pic:cNvPr id="0" name="Picture 11" descr="Part2_Unsupervised_Classification/scatter_plots/scatter_euclidean_single.png"/>
+                    <pic:cNvPicPr>
+                      <a:picLocks noChangeAspect="1" noChangeArrowheads="1"/>
+                    </pic:cNvPicPr>
+                  </pic:nvPicPr>
+                  <pic:blipFill>
+                    <a:blip r:embed="rId24">
+                      <a:extLst>
+                        <a:ext uri="{28A0092B-C50C-407E-A947-70E740481C1C}">
+                          <a14:useLocalDpi xmlns:a14="http://schemas.microsoft.com/office/drawing/2010/main" val="0"/>
+                        </a:ext>
+                      </a:extLst>
+                    </a:blip>
+                    <a:srcRect/>
+                    <a:stretch>
+                      <a:fillRect/>
+                    </a:stretch>
+                  </pic:blipFill>
+                  <pic:spPr bwMode="auto">
+                    <a:xfrm>
+                      <a:off x="0" y="0"/>
+                      <a:ext cx="3496569" cy="2620161"/>
+                    </a:xfrm>
+                    <a:prstGeom prst="rect">
+                      <a:avLst/>
+                    </a:prstGeom>
+                    <a:noFill/>
+                    <a:ln>
+                      <a:noFill/>
+                    </a:ln>
+                  </pic:spPr>
+                </pic:pic>
+              </a:graphicData>
+            </a:graphic>
+          </wp:inline>
+        </w:drawing>
+      </w:r>
+      <w:r>
+        <w:rPr>
+          <w:noProof/>
+          <w:color w:val="000000" w:themeColor="text1"/>
+          <w:sz w:val="28"/>
+          <w:szCs w:val="28"/>
+        </w:rPr>
+        <w:drawing>
+          <wp:inline distT="0" distB="0" distL="0" distR="0" wp14:anchorId="5599486A" wp14:editId="5E8733B4">
+            <wp:extent cx="3257402" cy="2440940"/>
+            <wp:effectExtent l="0" t="0" r="0" b="0"/>
+            <wp:docPr id="20" name="Picture 20" descr="Part2_Unsupervised_Classification/scatter_plots/scatter_pearson_single.png"/>
+            <wp:cNvGraphicFramePr>
+              <a:graphicFrameLocks xmlns:a="http://schemas.openxmlformats.org/drawingml/2006/main" noChangeAspect="1"/>
+            </wp:cNvGraphicFramePr>
+            <a:graphic xmlns:a="http://schemas.openxmlformats.org/drawingml/2006/main">
+              <a:graphicData uri="http://schemas.openxmlformats.org/drawingml/2006/picture">
+                <pic:pic xmlns:pic="http://schemas.openxmlformats.org/drawingml/2006/picture">
+                  <pic:nvPicPr>
+                    <pic:cNvPr id="0" name="Picture 12" descr="Part2_Unsupervised_Classification/scatter_plots/scatter_pearson_single.png"/>
+                    <pic:cNvPicPr>
+                      <a:picLocks noChangeAspect="1" noChangeArrowheads="1"/>
+                    </pic:cNvPicPr>
+                  </pic:nvPicPr>
+                  <pic:blipFill>
+                    <a:blip r:embed="rId25">
+                      <a:extLst>
+                        <a:ext uri="{28A0092B-C50C-407E-A947-70E740481C1C}">
+                          <a14:useLocalDpi xmlns:a14="http://schemas.microsoft.com/office/drawing/2010/main" val="0"/>
+                        </a:ext>
+                      </a:extLst>
+                    </a:blip>
+                    <a:srcRect/>
+                    <a:stretch>
+                      <a:fillRect/>
+                    </a:stretch>
+                  </pic:blipFill>
+                  <pic:spPr bwMode="auto">
+                    <a:xfrm>
+                      <a:off x="0" y="0"/>
+                      <a:ext cx="3286486" cy="2462734"/>
+                    </a:xfrm>
+                    <a:prstGeom prst="rect">
+                      <a:avLst/>
+                    </a:prstGeom>
+                    <a:noFill/>
+                    <a:ln>
+                      <a:noFill/>
+                    </a:ln>
+                  </pic:spPr>
+                </pic:pic>
+              </a:graphicData>
+            </a:graphic>
+          </wp:inline>
+        </w:drawing>
+      </w:r>
+    </w:p>
+    <w:p>
+      <w:pPr>
+        <w:rPr>
+          <w:color w:val="000000" w:themeColor="text1"/>
+          <w:sz w:val="28"/>
+          <w:szCs w:val="28"/>
+        </w:rPr>
+      </w:pPr>
+      <w:r>
+        <w:rPr>
+          <w:color w:val="000000" w:themeColor="text1"/>
+          <w:sz w:val="28"/>
+          <w:szCs w:val="28"/>
+        </w:rPr>
+        <w:br w:type="page"/>
+      </w:r>
+    </w:p>
+    <w:p>
+      <w:pPr>
+        <w:rPr>
+          <w:color w:val="000000" w:themeColor="text1"/>
+          <w:sz w:val="28"/>
+          <w:szCs w:val="28"/>
+        </w:rPr>
+      </w:pPr>
+      <w:r>
+        <w:rPr>
+          <w:color w:val="000000" w:themeColor="text1"/>
+          <w:sz w:val="28"/>
+          <w:szCs w:val="28"/>
+        </w:rPr>
+        <w:tab/>
+        <w:t>Take note that 22 points are healthy tissue and 40 are tumorous tissue.  That means that about 1/3 of the points should be in one group and the rest of the points should be in the other.</w:t>
+      </w:r>
+    </w:p>
+    <w:p>
+      <w:pPr>
+        <w:rPr>
+          <w:color w:val="000000" w:themeColor="text1"/>
+          <w:sz w:val="28"/>
+          <w:szCs w:val="28"/>
+        </w:rPr>
+      </w:pPr>
+      <w:r>
+        <w:rPr>
+          <w:color w:val="000000" w:themeColor="text1"/>
+          <w:sz w:val="28"/>
+          <w:szCs w:val="28"/>
+        </w:rPr>
+        <w:tab/>
+      </w:r>
+      <w:r>
+        <w:rPr>
+          <w:color w:val="000000" w:themeColor="text1"/>
+          <w:sz w:val="28"/>
+          <w:szCs w:val="28"/>
+        </w:rPr>
+        <w:t xml:space="preserve">We can make several observations from the scatter plots above.  </w:t>
+      </w:r>
+      <w:r>
+        <w:rPr>
+          <w:color w:val="000000" w:themeColor="text1"/>
+          <w:sz w:val="28"/>
+          <w:szCs w:val="28"/>
+        </w:rPr>
+        <w:t>First of all, Single linkage preforms terribly.  Only one or two points are in the blue group; we know that the smaller group should contain</w:t>
+      </w:r>
+      <w:r>
+        <w:rPr>
+          <w:color w:val="000000" w:themeColor="text1"/>
+          <w:sz w:val="28"/>
+          <w:szCs w:val="28"/>
+        </w:rPr>
+        <w:t xml:space="preserve"> 1/3 of the points.  If we look back at the error rates in the table above (section 2.1), we can see that the error rates for the single linkage were above 30%.  This means that almost all of the points in the entire smaller cluster are being misclassified.</w:t>
+      </w:r>
+    </w:p>
+    <w:p>
+      <w:pPr>
+        <w:rPr>
+          <w:sz w:val="28"/>
+          <w:szCs w:val="28"/>
+        </w:rPr>
+      </w:pPr>
+      <w:r>
+        <w:rPr>
+          <w:color w:val="000000" w:themeColor="text1"/>
+          <w:sz w:val="28"/>
+          <w:szCs w:val="28"/>
+        </w:rPr>
+        <w:tab/>
+        <w:t>Another aspect to note is the poor performance of the Euclidean distance with average linkage.</w:t>
+      </w:r>
+      <w:r>
+        <w:rPr>
+          <w:color w:val="000000" w:themeColor="text1"/>
+          <w:sz w:val="28"/>
+          <w:szCs w:val="28"/>
+        </w:rPr>
+        <w:t xml:space="preserve">  I’m not sure why this one performed so poorly, but it got the worst error rate out of everyone (</w:t>
+      </w:r>
+      <w:r>
+        <w:rPr>
+          <w:sz w:val="28"/>
+          <w:szCs w:val="28"/>
+        </w:rPr>
+        <w:t>43.55%</w:t>
+      </w:r>
+      <w:r>
+        <w:rPr>
+          <w:sz w:val="28"/>
+          <w:szCs w:val="28"/>
+        </w:rPr>
+        <w:t>).</w:t>
+      </w:r>
+    </w:p>
+    <w:p>
+      <w:pPr>
+        <w:rPr>
+          <w:sz w:val="28"/>
+          <w:szCs w:val="28"/>
+        </w:rPr>
+      </w:pPr>
+      <w:r>
+        <w:rPr>
+          <w:sz w:val="28"/>
+          <w:szCs w:val="28"/>
+        </w:rPr>
+        <w:tab/>
+      </w:r>
+      <w:r>
+        <w:rPr>
+          <w:sz w:val="28"/>
+          <w:szCs w:val="28"/>
+        </w:rPr>
+        <w:t xml:space="preserve">One curiosity is the plot with </w:t>
+      </w:r>
+      <w:r>
+        <w:rPr>
+          <w:sz w:val="28"/>
+          <w:szCs w:val="28"/>
+        </w:rPr>
+        <w:t>Euclidean Distance and Complete Linkage.  This clustering seemed to cluster the farther out members of the tumorous group together.  It also clustered the normal tissue with some of the tumorous tissue.  From the scatter plot, one could reason that this looks like a somewhat reasonable cluster (even though we know the real labels).</w:t>
+      </w:r>
+    </w:p>
+    <w:p>
+      <w:pPr>
+        <w:rPr>
+          <w:sz w:val="28"/>
+          <w:szCs w:val="28"/>
+        </w:rPr>
+      </w:pPr>
+      <w:r>
+        <w:rPr>
+          <w:sz w:val="28"/>
+          <w:szCs w:val="28"/>
+        </w:rPr>
+        <w:tab/>
+        <w:t>The two clustering examples that performed well (and look good) are the ones with Pearson distance and complete and average linkage.  From the plots, most of the points from 1-22 are blue (which is the normal group), and most of the points from 23-62 are red (the tumorous group).  The one with complete linkage has some pretty bad misclusterings (e.g. 6, 17), but it is good overall.</w:t>
+      </w:r>
+    </w:p>
+    <w:p>
+      <w:pPr>
+        <w:rPr>
+          <w:sz w:val="28"/>
+          <w:szCs w:val="28"/>
+        </w:rPr>
+      </w:pPr>
+      <w:r>
+        <w:rPr>
+          <w:sz w:val="28"/>
+          <w:szCs w:val="28"/>
+        </w:rPr>
+        <w:br w:type="page"/>
+      </w:r>
+    </w:p>
+    <w:p>
+      <w:pPr>
+        <w:rPr>
+          <w:color w:val="000000" w:themeColor="text1"/>
+          <w:sz w:val="28"/>
+          <w:szCs w:val="28"/>
+        </w:rPr>
+      </w:pPr>
+      <w:r>
+        <w:rPr>
+          <w:color w:val="000000" w:themeColor="text1"/>
+          <w:sz w:val="28"/>
+          <w:szCs w:val="28"/>
+        </w:rPr>
+        <w:t>Below I show the dendrograms for completeness:</w:t>
+      </w:r>
+    </w:p>
+    <w:p>
+      <w:pPr>
+        <w:rPr>
+          <w:color w:val="000000" w:themeColor="text1"/>
+          <w:sz w:val="28"/>
+          <w:szCs w:val="28"/>
+        </w:rPr>
+      </w:pPr>
+      <w:r>
+        <w:rPr>
+          <w:color w:val="000000" w:themeColor="text1"/>
+          <w:sz w:val="28"/>
+          <w:szCs w:val="28"/>
+        </w:rPr>
+        <w:t xml:space="preserve">Distance: Euclidean, Linkage: Average / </w:t>
+      </w:r>
+      <w:r>
+        <w:rPr>
+          <w:color w:val="000000" w:themeColor="text1"/>
+          <w:sz w:val="28"/>
+          <w:szCs w:val="28"/>
+        </w:rPr>
+        <w:t xml:space="preserve">Distance: </w:t>
+      </w:r>
+      <w:r>
+        <w:rPr>
+          <w:color w:val="000000" w:themeColor="text1"/>
+          <w:sz w:val="28"/>
+          <w:szCs w:val="28"/>
+        </w:rPr>
+        <w:t>Pearson</w:t>
+      </w:r>
+      <w:r>
+        <w:rPr>
+          <w:color w:val="000000" w:themeColor="text1"/>
+          <w:sz w:val="28"/>
+          <w:szCs w:val="28"/>
+        </w:rPr>
+        <w:t>, Linkage: Average</w:t>
+      </w:r>
+    </w:p>
+    <w:p>
+      <w:pPr>
+        <w:rPr>
+          <w:color w:val="000000" w:themeColor="text1"/>
+          <w:sz w:val="28"/>
+          <w:szCs w:val="28"/>
+        </w:rPr>
+      </w:pPr>
+      <w:r>
+        <w:rPr>
+          <w:noProof/>
+          <w:color w:val="000000" w:themeColor="text1"/>
+          <w:sz w:val="28"/>
+          <w:szCs w:val="28"/>
+        </w:rPr>
+        <w:drawing>
+          <wp:inline distT="0" distB="0" distL="0" distR="0" wp14:anchorId="038D6E0A" wp14:editId="39819E22">
+            <wp:extent cx="3548094" cy="2216573"/>
+            <wp:effectExtent l="0" t="0" r="8255" b="0"/>
+            <wp:docPr id="21" name="Picture 21" descr="Part2_Unsupervised_Classification/Dendrograms/HC_euclidean_average.png"/>
+            <wp:cNvGraphicFramePr>
+              <a:graphicFrameLocks xmlns:a="http://schemas.openxmlformats.org/drawingml/2006/main" noChangeAspect="1"/>
+            </wp:cNvGraphicFramePr>
+            <a:graphic xmlns:a="http://schemas.openxmlformats.org/drawingml/2006/main">
+              <a:graphicData uri="http://schemas.openxmlformats.org/drawingml/2006/picture">
+                <pic:pic xmlns:pic="http://schemas.openxmlformats.org/drawingml/2006/picture">
+                  <pic:nvPicPr>
+                    <pic:cNvPr id="0" name="Picture 13" descr="Part2_Unsupervised_Classification/Dendrograms/HC_euclidean_average.png"/>
+                    <pic:cNvPicPr>
+                      <a:picLocks noChangeAspect="1" noChangeArrowheads="1"/>
+                    </pic:cNvPicPr>
+                  </pic:nvPicPr>
+                  <pic:blipFill>
+                    <a:blip r:embed="rId26">
+                      <a:extLst>
+                        <a:ext uri="{28A0092B-C50C-407E-A947-70E740481C1C}">
+                          <a14:useLocalDpi xmlns:a14="http://schemas.microsoft.com/office/drawing/2010/main" val="0"/>
+                        </a:ext>
+                      </a:extLst>
+                    </a:blip>
+                    <a:srcRect/>
+                    <a:stretch>
+                      <a:fillRect/>
+                    </a:stretch>
+                  </pic:blipFill>
+                  <pic:spPr bwMode="auto">
+                    <a:xfrm>
+                      <a:off x="0" y="0"/>
+                      <a:ext cx="3587141" cy="2240967"/>
+                    </a:xfrm>
+                    <a:prstGeom prst="rect">
+                      <a:avLst/>
+                    </a:prstGeom>
+                    <a:noFill/>
+                    <a:ln>
+                      <a:noFill/>
+                    </a:ln>
+                  </pic:spPr>
+                </pic:pic>
+              </a:graphicData>
+            </a:graphic>
+          </wp:inline>
+        </w:drawing>
+      </w:r>
+      <w:r>
+        <w:rPr>
+          <w:noProof/>
+          <w:color w:val="000000" w:themeColor="text1"/>
+          <w:sz w:val="28"/>
+          <w:szCs w:val="28"/>
+        </w:rPr>
+        <w:drawing>
+          <wp:inline distT="0" distB="0" distL="0" distR="0" wp14:anchorId="3AE7C4BA" wp14:editId="3FA2C214">
+            <wp:extent cx="3251835" cy="2031494"/>
+            <wp:effectExtent l="0" t="0" r="0" b="635"/>
+            <wp:docPr id="22" name="Picture 22" descr="Part2_Unsupervised_Classification/Dendrograms/HC_pearson_average.png"/>
+            <wp:cNvGraphicFramePr>
+              <a:graphicFrameLocks xmlns:a="http://schemas.openxmlformats.org/drawingml/2006/main" noChangeAspect="1"/>
+            </wp:cNvGraphicFramePr>
+            <a:graphic xmlns:a="http://schemas.openxmlformats.org/drawingml/2006/main">
+              <a:graphicData uri="http://schemas.openxmlformats.org/drawingml/2006/picture">
+                <pic:pic xmlns:pic="http://schemas.openxmlformats.org/drawingml/2006/picture">
+                  <pic:nvPicPr>
+                    <pic:cNvPr id="0" name="Picture 14" descr="Part2_Unsupervised_Classification/Dendrograms/HC_pearson_average.png"/>
+                    <pic:cNvPicPr>
+                      <a:picLocks noChangeAspect="1" noChangeArrowheads="1"/>
+                    </pic:cNvPicPr>
+                  </pic:nvPicPr>
+                  <pic:blipFill>
+                    <a:blip r:embed="rId27">
+                      <a:extLst>
+                        <a:ext uri="{28A0092B-C50C-407E-A947-70E740481C1C}">
+                          <a14:useLocalDpi xmlns:a14="http://schemas.microsoft.com/office/drawing/2010/main" val="0"/>
+                        </a:ext>
+                      </a:extLst>
+                    </a:blip>
+                    <a:srcRect/>
+                    <a:stretch>
+                      <a:fillRect/>
+                    </a:stretch>
+                  </pic:blipFill>
+                  <pic:spPr bwMode="auto">
+                    <a:xfrm>
+                      <a:off x="0" y="0"/>
+                      <a:ext cx="3268916" cy="2042165"/>
+                    </a:xfrm>
+                    <a:prstGeom prst="rect">
+                      <a:avLst/>
+                    </a:prstGeom>
+                    <a:noFill/>
+                    <a:ln>
+                      <a:noFill/>
+                    </a:ln>
+                  </pic:spPr>
+                </pic:pic>
+              </a:graphicData>
+            </a:graphic>
+          </wp:inline>
+        </w:drawing>
+      </w:r>
+    </w:p>
+    <w:p>
+      <w:pPr>
+        <w:rPr>
+          <w:color w:val="000000" w:themeColor="text1"/>
+          <w:sz w:val="28"/>
+          <w:szCs w:val="28"/>
+        </w:rPr>
+      </w:pPr>
+      <w:r>
+        <w:rPr>
+          <w:color w:val="000000" w:themeColor="text1"/>
+          <w:sz w:val="28"/>
+          <w:szCs w:val="28"/>
+        </w:rPr>
+        <w:t xml:space="preserve">Distance: Euclidean, Linkage: </w:t>
+      </w:r>
+      <w:r>
+        <w:rPr>
+          <w:color w:val="000000" w:themeColor="text1"/>
+          <w:sz w:val="28"/>
+          <w:szCs w:val="28"/>
+        </w:rPr>
+        <w:t>Complete</w:t>
+      </w:r>
+      <w:r>
+        <w:rPr>
+          <w:color w:val="000000" w:themeColor="text1"/>
+          <w:sz w:val="28"/>
+          <w:szCs w:val="28"/>
+        </w:rPr>
+        <w:t xml:space="preserve"> / Distance: Pearson, Linkage: </w:t>
+      </w:r>
+      <w:r>
+        <w:rPr>
+          <w:color w:val="000000" w:themeColor="text1"/>
+          <w:sz w:val="28"/>
+          <w:szCs w:val="28"/>
+        </w:rPr>
+        <w:t>Complete</w:t>
+      </w:r>
+    </w:p>
+    <w:p>
+      <w:pPr>
+        <w:rPr>
+          <w:color w:val="000000" w:themeColor="text1"/>
+          <w:sz w:val="28"/>
+          <w:szCs w:val="28"/>
+        </w:rPr>
+      </w:pPr>
+      <w:r>
+        <w:rPr>
+          <w:noProof/>
+          <w:color w:val="000000" w:themeColor="text1"/>
+          <w:sz w:val="28"/>
+          <w:szCs w:val="28"/>
+        </w:rPr>
+        <w:drawing>
+          <wp:inline distT="0" distB="0" distL="0" distR="0" wp14:anchorId="436E2F31" wp14:editId="16CC1C25">
+            <wp:extent cx="3366135" cy="2102899"/>
+            <wp:effectExtent l="0" t="0" r="0" b="5715"/>
+            <wp:docPr id="23" name="Picture 23" descr="Part2_Unsupervised_Classification/Dendrograms/HC_euclidean_complete.png"/>
+            <wp:cNvGraphicFramePr>
+              <a:graphicFrameLocks xmlns:a="http://schemas.openxmlformats.org/drawingml/2006/main" noChangeAspect="1"/>
+            </wp:cNvGraphicFramePr>
+            <a:graphic xmlns:a="http://schemas.openxmlformats.org/drawingml/2006/main">
+              <a:graphicData uri="http://schemas.openxmlformats.org/drawingml/2006/picture">
+                <pic:pic xmlns:pic="http://schemas.openxmlformats.org/drawingml/2006/picture">
+                  <pic:nvPicPr>
+                    <pic:cNvPr id="0" name="Picture 15" descr="Part2_Unsupervised_Classification/Dendrograms/HC_euclidean_complete.png"/>
+                    <pic:cNvPicPr>
+                      <a:picLocks noChangeAspect="1" noChangeArrowheads="1"/>
+                    </pic:cNvPicPr>
+                  </pic:nvPicPr>
+                  <pic:blipFill>
+                    <a:blip r:embed="rId28">
+                      <a:extLst>
+                        <a:ext uri="{28A0092B-C50C-407E-A947-70E740481C1C}">
+                          <a14:useLocalDpi xmlns:a14="http://schemas.microsoft.com/office/drawing/2010/main" val="0"/>
+                        </a:ext>
+                      </a:extLst>
+                    </a:blip>
+                    <a:srcRect/>
+                    <a:stretch>
+                      <a:fillRect/>
+                    </a:stretch>
+                  </pic:blipFill>
+                  <pic:spPr bwMode="auto">
+                    <a:xfrm>
+                      <a:off x="0" y="0"/>
+                      <a:ext cx="3389582" cy="2117547"/>
+                    </a:xfrm>
+                    <a:prstGeom prst="rect">
+                      <a:avLst/>
+                    </a:prstGeom>
+                    <a:noFill/>
+                    <a:ln>
+                      <a:noFill/>
+                    </a:ln>
+                  </pic:spPr>
+                </pic:pic>
+              </a:graphicData>
+            </a:graphic>
+          </wp:inline>
+        </w:drawing>
+      </w:r>
+      <w:r>
+        <w:rPr>
+          <w:noProof/>
+          <w:color w:val="000000" w:themeColor="text1"/>
+          <w:sz w:val="28"/>
+          <w:szCs w:val="28"/>
+        </w:rPr>
+        <w:drawing>
+          <wp:inline distT="0" distB="0" distL="0" distR="0" wp14:anchorId="22DB350F" wp14:editId="369039A3">
+            <wp:extent cx="3480435" cy="2174305"/>
+            <wp:effectExtent l="0" t="0" r="0" b="10160"/>
+            <wp:docPr id="24" name="Picture 24" descr="Part2_Unsupervised_Classification/Dendrograms/HC_pearson_complete.png"/>
+            <wp:cNvGraphicFramePr>
+              <a:graphicFrameLocks xmlns:a="http://schemas.openxmlformats.org/drawingml/2006/main" noChangeAspect="1"/>
+            </wp:cNvGraphicFramePr>
+            <a:graphic xmlns:a="http://schemas.openxmlformats.org/drawingml/2006/main">
+              <a:graphicData uri="http://schemas.openxmlformats.org/drawingml/2006/picture">
+                <pic:pic xmlns:pic="http://schemas.openxmlformats.org/drawingml/2006/picture">
+                  <pic:nvPicPr>
+                    <pic:cNvPr id="0" name="Picture 16" descr="Part2_Unsupervised_Classification/Dendrograms/HC_pearson_complete.png"/>
+                    <pic:cNvPicPr>
+                      <a:picLocks noChangeAspect="1" noChangeArrowheads="1"/>
+                    </pic:cNvPicPr>
+                  </pic:nvPicPr>
+                  <pic:blipFill>
+                    <a:blip r:embed="rId29">
+                      <a:extLst>
+                        <a:ext uri="{28A0092B-C50C-407E-A947-70E740481C1C}">
+                          <a14:useLocalDpi xmlns:a14="http://schemas.microsoft.com/office/drawing/2010/main" val="0"/>
+                        </a:ext>
+                      </a:extLst>
+                    </a:blip>
+                    <a:srcRect/>
+                    <a:stretch>
+                      <a:fillRect/>
+                    </a:stretch>
+                  </pic:blipFill>
+                  <pic:spPr bwMode="auto">
+                    <a:xfrm>
+                      <a:off x="0" y="0"/>
+                      <a:ext cx="3516625" cy="2196914"/>
+                    </a:xfrm>
+                    <a:prstGeom prst="rect">
+                      <a:avLst/>
+                    </a:prstGeom>
+                    <a:noFill/>
+                    <a:ln>
+                      <a:noFill/>
+                    </a:ln>
+                  </pic:spPr>
+                </pic:pic>
+              </a:graphicData>
+            </a:graphic>
+          </wp:inline>
+        </w:drawing>
+      </w:r>
+    </w:p>
+    <w:p>
+      <w:pPr>
+        <w:rPr>
+          <w:color w:val="000000" w:themeColor="text1"/>
+          <w:sz w:val="28"/>
+          <w:szCs w:val="28"/>
+        </w:rPr>
+      </w:pPr>
+      <w:r>
+        <w:rPr>
+          <w:color w:val="000000" w:themeColor="text1"/>
+          <w:sz w:val="28"/>
+          <w:szCs w:val="28"/>
+        </w:rPr>
+        <w:t xml:space="preserve">Distance: Euclidean, Linkage: </w:t>
+      </w:r>
+      <w:r>
+        <w:rPr>
+          <w:color w:val="000000" w:themeColor="text1"/>
+          <w:sz w:val="28"/>
+          <w:szCs w:val="28"/>
+        </w:rPr>
+        <w:t>Single</w:t>
+      </w:r>
+      <w:r>
+        <w:rPr>
+          <w:color w:val="000000" w:themeColor="text1"/>
+          <w:sz w:val="28"/>
+          <w:szCs w:val="28"/>
+        </w:rPr>
+        <w:t xml:space="preserve"> / Distance: Pearson, Linkage: </w:t>
+      </w:r>
+      <w:r>
+        <w:rPr>
+          <w:color w:val="000000" w:themeColor="text1"/>
+          <w:sz w:val="28"/>
+          <w:szCs w:val="28"/>
+        </w:rPr>
+        <w:t>Single</w:t>
+      </w:r>
+    </w:p>
+    <w:p>
+      <w:pPr>
+        <w:rPr>
+          <w:color w:val="000000" w:themeColor="text1"/>
+          <w:sz w:val="28"/>
+          <w:szCs w:val="28"/>
+        </w:rPr>
+      </w:pPr>
+      <w:r>
+        <w:rPr>
+          <w:noProof/>
+          <w:color w:val="000000" w:themeColor="text1"/>
+          <w:sz w:val="28"/>
+          <w:szCs w:val="28"/>
+        </w:rPr>
+        <w:drawing>
+          <wp:inline distT="0" distB="0" distL="0" distR="0" wp14:anchorId="5995888E" wp14:editId="6ED3EF4E">
+            <wp:extent cx="3338026" cy="2085340"/>
+            <wp:effectExtent l="0" t="0" r="0" b="0"/>
+            <wp:docPr id="25" name="Picture 25" descr="Part2_Unsupervised_Classification/Dendrograms/HC_euclidean_single.png"/>
+            <wp:cNvGraphicFramePr>
+              <a:graphicFrameLocks xmlns:a="http://schemas.openxmlformats.org/drawingml/2006/main" noChangeAspect="1"/>
+            </wp:cNvGraphicFramePr>
+            <a:graphic xmlns:a="http://schemas.openxmlformats.org/drawingml/2006/main">
+              <a:graphicData uri="http://schemas.openxmlformats.org/drawingml/2006/picture">
+                <pic:pic xmlns:pic="http://schemas.openxmlformats.org/drawingml/2006/picture">
+                  <pic:nvPicPr>
+                    <pic:cNvPr id="0" name="Picture 17" descr="Part2_Unsupervised_Classification/Dendrograms/HC_euclidean_single.png"/>
+                    <pic:cNvPicPr>
+                      <a:picLocks noChangeAspect="1" noChangeArrowheads="1"/>
+                    </pic:cNvPicPr>
+                  </pic:nvPicPr>
+                  <pic:blipFill>
+                    <a:blip r:embed="rId30">
+                      <a:extLst>
+                        <a:ext uri="{28A0092B-C50C-407E-A947-70E740481C1C}">
+                          <a14:useLocalDpi xmlns:a14="http://schemas.microsoft.com/office/drawing/2010/main" val="0"/>
+                        </a:ext>
+                      </a:extLst>
+                    </a:blip>
+                    <a:srcRect/>
+                    <a:stretch>
+                      <a:fillRect/>
+                    </a:stretch>
+                  </pic:blipFill>
+                  <pic:spPr bwMode="auto">
+                    <a:xfrm>
+                      <a:off x="0" y="0"/>
+                      <a:ext cx="3388846" cy="2117088"/>
+                    </a:xfrm>
+                    <a:prstGeom prst="rect">
+                      <a:avLst/>
+                    </a:prstGeom>
+                    <a:noFill/>
+                    <a:ln>
+                      <a:noFill/>
+                    </a:ln>
+                  </pic:spPr>
+                </pic:pic>
+              </a:graphicData>
+            </a:graphic>
+          </wp:inline>
+        </w:drawing>
+      </w:r>
+      <w:r>
+        <w:rPr>
+          <w:noProof/>
+          <w:color w:val="000000" w:themeColor="text1"/>
+          <w:sz w:val="28"/>
+          <w:szCs w:val="28"/>
+        </w:rPr>
+        <w:drawing>
+          <wp:inline distT="0" distB="0" distL="0" distR="0" wp14:anchorId="69583F5C" wp14:editId="7A983170">
+            <wp:extent cx="3480435" cy="2174305"/>
+            <wp:effectExtent l="0" t="0" r="0" b="10160"/>
+            <wp:docPr id="26" name="Picture 26" descr="Part2_Unsupervised_Classification/Dendrograms/HC_pearson_single.png"/>
+            <wp:cNvGraphicFramePr>
+              <a:graphicFrameLocks xmlns:a="http://schemas.openxmlformats.org/drawingml/2006/main" noChangeAspect="1"/>
+            </wp:cNvGraphicFramePr>
+            <a:graphic xmlns:a="http://schemas.openxmlformats.org/drawingml/2006/main">
+              <a:graphicData uri="http://schemas.openxmlformats.org/drawingml/2006/picture">
+                <pic:pic xmlns:pic="http://schemas.openxmlformats.org/drawingml/2006/picture">
+                  <pic:nvPicPr>
+                    <pic:cNvPr id="0" name="Picture 18" descr="Part2_Unsupervised_Classification/Dendrograms/HC_pearson_single.png"/>
+                    <pic:cNvPicPr>
+                      <a:picLocks noChangeAspect="1" noChangeArrowheads="1"/>
+                    </pic:cNvPicPr>
+                  </pic:nvPicPr>
+                  <pic:blipFill>
+                    <a:blip r:embed="rId31">
+                      <a:extLst>
+                        <a:ext uri="{28A0092B-C50C-407E-A947-70E740481C1C}">
+                          <a14:useLocalDpi xmlns:a14="http://schemas.microsoft.com/office/drawing/2010/main" val="0"/>
+                        </a:ext>
+                      </a:extLst>
+                    </a:blip>
+                    <a:srcRect/>
+                    <a:stretch>
+                      <a:fillRect/>
+                    </a:stretch>
+                  </pic:blipFill>
+                  <pic:spPr bwMode="auto">
+                    <a:xfrm>
+                      <a:off x="0" y="0"/>
+                      <a:ext cx="3516385" cy="2196764"/>
+                    </a:xfrm>
+                    <a:prstGeom prst="rect">
+                      <a:avLst/>
+                    </a:prstGeom>
+                    <a:noFill/>
+                    <a:ln>
+                      <a:noFill/>
+                    </a:ln>
+                  </pic:spPr>
+                </pic:pic>
+              </a:graphicData>
+            </a:graphic>
+          </wp:inline>
+        </w:drawing>
+      </w:r>
+    </w:p>
+    <w:p>
+      <w:pPr>
+        <w:rPr>
+          <w:color w:val="000000" w:themeColor="text1"/>
+          <w:sz w:val="28"/>
+          <w:szCs w:val="28"/>
+        </w:rPr>
+      </w:pPr>
+      <w:r>
+        <w:rPr>
+          <w:color w:val="000000" w:themeColor="text1"/>
+          <w:sz w:val="28"/>
+          <w:szCs w:val="28"/>
+        </w:rPr>
+        <w:t>The Average and Complete linkages bring larger clusters together (The complete linkage case more so).  The Single linkage has the unattractive aspect of adding one element to a larger cluster.  A very bad aspect is that in the final cut, one element is joined with a group of everything else.  This leads to a large imbalance in items in a cluster and gives a bad outcome in our example.</w:t>
+      </w:r>
+    </w:p>
+    <w:p>
+      <w:pPr>
+        <w:rPr>
+          <w:color w:val="000000" w:themeColor="text1"/>
+          <w:sz w:val="28"/>
+          <w:szCs w:val="28"/>
+        </w:rPr>
+      </w:pPr>
+      <w:r>
+        <w:rPr>
+          <w:color w:val="000000" w:themeColor="text1"/>
+          <w:sz w:val="28"/>
+          <w:szCs w:val="28"/>
+        </w:rPr>
+        <w:br w:type="page"/>
+      </w:r>
+    </w:p>
+    <w:p>
+      <w:pPr>
+        <w:rPr>
+          <w:color w:val="000000" w:themeColor="text1"/>
           <w:sz w:val="28"/>
           <w:szCs w:val="28"/>
         </w:rPr>
@@ -1495,9 +3771,9 @@
 <file path=word/numbering.xml><?xml version="1.0" encoding="utf-8"?>
 <w:numbering xmlns:wpc="http://schemas.microsoft.com/office/word/2010/wordprocessingCanvas" xmlns:mo="http://schemas.microsoft.com/office/mac/office/2008/main" xmlns:mc="http://schemas.openxmlformats.org/markup-compatibility/2006" xmlns:mv="urn:schemas-microsoft-com:mac:vml" xmlns:o="urn:schemas-microsoft-com:office:office" xmlns:r="http://schemas.openxmlformats.org/officeDocument/2006/relationships" xmlns:m="http://schemas.openxmlformats.org/officeDocument/2006/math" xmlns:v="urn:schemas-microsoft-com:vml" xmlns:wp14="http://schemas.microsoft.com/office/word/2010/wordprocessingDrawing" xmlns:wp="http://schemas.openxmlformats.org/drawingml/2006/wordprocessingDrawing" xmlns:w10="urn:schemas-microsoft-com:office:word" xmlns:w="http://schemas.openxmlformats.org/wordprocessingml/2006/main" xmlns:w14="http://schemas.microsoft.com/office/word/2010/wordml" xmlns:w15="http://schemas.microsoft.com/office/word/2012/wordml" xmlns:wpg="http://schemas.microsoft.com/office/word/2010/wordprocessingGroup" xmlns:wpi="http://schemas.microsoft.com/office/word/2010/wordprocessingInk" xmlns:wne="http://schemas.microsoft.com/office/word/2006/wordml" xmlns:wps="http://schemas.microsoft.com/office/word/2010/wordprocessingShape" mc:Ignorable="w14 w15 wp14">
   <w:abstractNum w:abstractNumId="0">
-    <w:nsid w:val="66B91959"/>
+    <w:nsid w:val="625F147F"/>
     <w:multiLevelType w:val="hybridMultilevel"/>
-    <w:tmpl w:val="6BA03DA6"/>
+    <w:tmpl w:val="7DD038F6"/>
     <w:lvl w:ilvl="0" w:tplc="0409000F">
       <w:start w:val="1"/>
       <w:numFmt w:val="decimal"/>
@@ -1580,7 +3856,96 @@
       </w:pPr>
     </w:lvl>
   </w:abstractNum>
+  <w:abstractNum w:abstractNumId="1">
+    <w:nsid w:val="66B91959"/>
+    <w:multiLevelType w:val="hybridMultilevel"/>
+    <w:tmpl w:val="C42685AE"/>
+    <w:lvl w:ilvl="0" w:tplc="0409000F">
+      <w:start w:val="1"/>
+      <w:numFmt w:val="decimal"/>
+      <w:lvlText w:val="%1."/>
+      <w:lvlJc w:val="left"/>
+      <w:pPr>
+        <w:ind w:left="720" w:hanging="360"/>
+      </w:pPr>
+    </w:lvl>
+    <w:lvl w:ilvl="1" w:tplc="04090019" w:tentative="1">
+      <w:start w:val="1"/>
+      <w:numFmt w:val="lowerLetter"/>
+      <w:lvlText w:val="%2."/>
+      <w:lvlJc w:val="left"/>
+      <w:pPr>
+        <w:ind w:left="1440" w:hanging="360"/>
+      </w:pPr>
+    </w:lvl>
+    <w:lvl w:ilvl="2" w:tplc="0409001B" w:tentative="1">
+      <w:start w:val="1"/>
+      <w:numFmt w:val="lowerRoman"/>
+      <w:lvlText w:val="%3."/>
+      <w:lvlJc w:val="right"/>
+      <w:pPr>
+        <w:ind w:left="2160" w:hanging="180"/>
+      </w:pPr>
+    </w:lvl>
+    <w:lvl w:ilvl="3" w:tplc="0409000F" w:tentative="1">
+      <w:start w:val="1"/>
+      <w:numFmt w:val="decimal"/>
+      <w:lvlText w:val="%4."/>
+      <w:lvlJc w:val="left"/>
+      <w:pPr>
+        <w:ind w:left="2880" w:hanging="360"/>
+      </w:pPr>
+    </w:lvl>
+    <w:lvl w:ilvl="4" w:tplc="04090019" w:tentative="1">
+      <w:start w:val="1"/>
+      <w:numFmt w:val="lowerLetter"/>
+      <w:lvlText w:val="%5."/>
+      <w:lvlJc w:val="left"/>
+      <w:pPr>
+        <w:ind w:left="3600" w:hanging="360"/>
+      </w:pPr>
+    </w:lvl>
+    <w:lvl w:ilvl="5" w:tplc="0409001B" w:tentative="1">
+      <w:start w:val="1"/>
+      <w:numFmt w:val="lowerRoman"/>
+      <w:lvlText w:val="%6."/>
+      <w:lvlJc w:val="right"/>
+      <w:pPr>
+        <w:ind w:left="4320" w:hanging="180"/>
+      </w:pPr>
+    </w:lvl>
+    <w:lvl w:ilvl="6" w:tplc="0409000F" w:tentative="1">
+      <w:start w:val="1"/>
+      <w:numFmt w:val="decimal"/>
+      <w:lvlText w:val="%7."/>
+      <w:lvlJc w:val="left"/>
+      <w:pPr>
+        <w:ind w:left="5040" w:hanging="360"/>
+      </w:pPr>
+    </w:lvl>
+    <w:lvl w:ilvl="7" w:tplc="04090019" w:tentative="1">
+      <w:start w:val="1"/>
+      <w:numFmt w:val="lowerLetter"/>
+      <w:lvlText w:val="%8."/>
+      <w:lvlJc w:val="left"/>
+      <w:pPr>
+        <w:ind w:left="5760" w:hanging="360"/>
+      </w:pPr>
+    </w:lvl>
+    <w:lvl w:ilvl="8" w:tplc="0409001B" w:tentative="1">
+      <w:start w:val="1"/>
+      <w:numFmt w:val="lowerRoman"/>
+      <w:lvlText w:val="%9."/>
+      <w:lvlJc w:val="right"/>
+      <w:pPr>
+        <w:ind w:left="6480" w:hanging="180"/>
+      </w:pPr>
+    </w:lvl>
+  </w:abstractNum>
   <w:num w:numId="1">
+    <w:abstractNumId w:val="1"/>
+  </w:num>
+  <w:num w:numId="2">
     <w:abstractNumId w:val="0"/>
   </w:num>
 </w:numbering>
@@ -2391,6 +4756,1184 @@
       </w:tcPr>
     </w:tblStylePr>
   </w:style>
+  <w:style w:type="table" w:styleId="GridTable3-Accent1">
+    <w:name w:val="Grid Table 3 Accent 1"/>
+    <w:basedOn w:val="TableNormal"/>
+    <w:uiPriority w:val="48"/>
+    <w:rsid w:val="00C76E16"/>
+    <w:tblPr>
+      <w:tblStyleRowBandSize w:val="1"/>
+      <w:tblStyleColBandSize w:val="1"/>
+      <w:tblInd w:w="0" w:type="dxa"/>
+      <w:tblBorders>
+        <w:top w:val="single" w:sz="4" w:space="0" w:color="95B3D7" w:themeColor="accent1" w:themeTint="99"/>
+        <w:left w:val="single" w:sz="4" w:space="0" w:color="95B3D7" w:themeColor="accent1" w:themeTint="99"/>
+        <w:bottom w:val="single" w:sz="4" w:space="0" w:color="95B3D7" w:themeColor="accent1" w:themeTint="99"/>
+        <w:right w:val="single" w:sz="4" w:space="0" w:color="95B3D7" w:themeColor="accent1" w:themeTint="99"/>
+        <w:insideH w:val="single" w:sz="4" w:space="0" w:color="95B3D7" w:themeColor="accent1" w:themeTint="99"/>
+        <w:insideV w:val="single" w:sz="4" w:space="0" w:color="95B3D7" w:themeColor="accent1" w:themeTint="99"/>
+      </w:tblBorders>
+      <w:tblCellMar>
+        <w:top w:w="0" w:type="dxa"/>
+        <w:left w:w="108" w:type="dxa"/>
+        <w:bottom w:w="0" w:type="dxa"/>
+        <w:right w:w="108" w:type="dxa"/>
+      </w:tblCellMar>
+    </w:tblPr>
+    <w:tblStylePr w:type="firstRow">
+      <w:rPr>
+        <w:b/>
+        <w:bCs/>
+      </w:rPr>
+      <w:tblPr/>
+      <w:tcPr>
+        <w:tcBorders>
+          <w:top w:val="nil"/>
+          <w:left w:val="nil"/>
+          <w:right w:val="nil"/>
+          <w:insideH w:val="nil"/>
+          <w:insideV w:val="nil"/>
+        </w:tcBorders>
+        <w:shd w:val="clear" w:color="auto" w:fill="FFFFFF" w:themeFill="background1"/>
+      </w:tcPr>
+    </w:tblStylePr>
+    <w:tblStylePr w:type="lastRow">
+      <w:rPr>
+        <w:b/>
+        <w:bCs/>
+      </w:rPr>
+      <w:tblPr/>
+      <w:tcPr>
+        <w:tcBorders>
+          <w:left w:val="nil"/>
+          <w:bottom w:val="nil"/>
+          <w:right w:val="nil"/>
+          <w:insideH w:val="nil"/>
+          <w:insideV w:val="nil"/>
+        </w:tcBorders>
+        <w:shd w:val="clear" w:color="auto" w:fill="FFFFFF" w:themeFill="background1"/>
+      </w:tcPr>
+    </w:tblStylePr>
+    <w:tblStylePr w:type="firstCol">
+      <w:pPr>
+        <w:jc w:val="right"/>
+      </w:pPr>
+      <w:rPr>
+        <w:i/>
+        <w:iCs/>
+      </w:rPr>
+      <w:tblPr/>
+      <w:tcPr>
+        <w:tcBorders>
+          <w:top w:val="nil"/>
+          <w:left w:val="nil"/>
+          <w:bottom w:val="nil"/>
+          <w:insideH w:val="nil"/>
+          <w:insideV w:val="nil"/>
+        </w:tcBorders>
+        <w:shd w:val="clear" w:color="auto" w:fill="FFFFFF" w:themeFill="background1"/>
+      </w:tcPr>
+    </w:tblStylePr>
+    <w:tblStylePr w:type="lastCol">
+      <w:rPr>
+        <w:i/>
+        <w:iCs/>
+      </w:rPr>
+      <w:tblPr/>
+      <w:tcPr>
+        <w:tcBorders>
+          <w:top w:val="nil"/>
+          <w:bottom w:val="nil"/>
+          <w:right w:val="nil"/>
+          <w:insideH w:val="nil"/>
+          <w:insideV w:val="nil"/>
+        </w:tcBorders>
+        <w:shd w:val="clear" w:color="auto" w:fill="FFFFFF" w:themeFill="background1"/>
+      </w:tcPr>
+    </w:tblStylePr>
+    <w:tblStylePr w:type="band1Vert">
+      <w:tblPr/>
+      <w:tcPr>
+        <w:shd w:val="clear" w:color="auto" w:fill="DBE5F1" w:themeFill="accent1" w:themeFillTint="33"/>
+      </w:tcPr>
+    </w:tblStylePr>
+    <w:tblStylePr w:type="band1Horz">
+      <w:tblPr/>
+      <w:tcPr>
+        <w:shd w:val="clear" w:color="auto" w:fill="DBE5F1" w:themeFill="accent1" w:themeFillTint="33"/>
+      </w:tcPr>
+    </w:tblStylePr>
+    <w:tblStylePr w:type="neCell">
+      <w:tblPr/>
+      <w:tcPr>
+        <w:tcBorders>
+          <w:bottom w:val="single" w:sz="4" w:space="0" w:color="95B3D7" w:themeColor="accent1" w:themeTint="99"/>
+        </w:tcBorders>
+      </w:tcPr>
+    </w:tblStylePr>
+    <w:tblStylePr w:type="nwCell">
+      <w:tblPr/>
+      <w:tcPr>
+        <w:tcBorders>
+          <w:bottom w:val="single" w:sz="4" w:space="0" w:color="95B3D7" w:themeColor="accent1" w:themeTint="99"/>
+        </w:tcBorders>
+      </w:tcPr>
+    </w:tblStylePr>
+    <w:tblStylePr w:type="seCell">
+      <w:tblPr/>
+      <w:tcPr>
+        <w:tcBorders>
+          <w:top w:val="single" w:sz="4" w:space="0" w:color="95B3D7" w:themeColor="accent1" w:themeTint="99"/>
+        </w:tcBorders>
+      </w:tcPr>
+    </w:tblStylePr>
+    <w:tblStylePr w:type="swCell">
+      <w:tblPr/>
+      <w:tcPr>
+        <w:tcBorders>
+          <w:top w:val="single" w:sz="4" w:space="0" w:color="95B3D7" w:themeColor="accent1" w:themeTint="99"/>
+        </w:tcBorders>
+      </w:tcPr>
+    </w:tblStylePr>
+  </w:style>
+  <w:style w:type="table" w:styleId="ListTable3-Accent2">
+    <w:name w:val="List Table 3 Accent 2"/>
+    <w:basedOn w:val="TableNormal"/>
+    <w:uiPriority w:val="48"/>
+    <w:rsid w:val="00C76E16"/>
+    <w:tblPr>
+      <w:tblStyleRowBandSize w:val="1"/>
+      <w:tblStyleColBandSize w:val="1"/>
+      <w:tblInd w:w="0" w:type="dxa"/>
+      <w:tblBorders>
+        <w:top w:val="single" w:sz="4" w:space="0" w:color="C0504D" w:themeColor="accent2"/>
+        <w:left w:val="single" w:sz="4" w:space="0" w:color="C0504D" w:themeColor="accent2"/>
+        <w:bottom w:val="single" w:sz="4" w:space="0" w:color="C0504D" w:themeColor="accent2"/>
+        <w:right w:val="single" w:sz="4" w:space="0" w:color="C0504D" w:themeColor="accent2"/>
+      </w:tblBorders>
+      <w:tblCellMar>
+        <w:top w:w="0" w:type="dxa"/>
+        <w:left w:w="108" w:type="dxa"/>
+        <w:bottom w:w="0" w:type="dxa"/>
+        <w:right w:w="108" w:type="dxa"/>
+      </w:tblCellMar>
+    </w:tblPr>
+    <w:tblStylePr w:type="firstRow">
+      <w:rPr>
+        <w:b/>
+        <w:bCs/>
+        <w:color w:val="FFFFFF" w:themeColor="background1"/>
+      </w:rPr>
+      <w:tblPr/>
+      <w:tcPr>
+        <w:shd w:val="clear" w:color="auto" w:fill="C0504D" w:themeFill="accent2"/>
+      </w:tcPr>
+    </w:tblStylePr>
+    <w:tblStylePr w:type="lastRow">
+      <w:rPr>
+        <w:b/>
+        <w:bCs/>
+      </w:rPr>
+      <w:tblPr/>
+      <w:tcPr>
+        <w:tcBorders>
+          <w:top w:val="double" w:sz="4" w:space="0" w:color="C0504D" w:themeColor="accent2"/>
+        </w:tcBorders>
+        <w:shd w:val="clear" w:color="auto" w:fill="FFFFFF" w:themeFill="background1"/>
+      </w:tcPr>
+    </w:tblStylePr>
+    <w:tblStylePr w:type="firstCol">
+      <w:rPr>
+        <w:b/>
+        <w:bCs/>
+      </w:rPr>
+      <w:tblPr/>
+      <w:tcPr>
+        <w:tcBorders>
+          <w:right w:val="nil"/>
+        </w:tcBorders>
+        <w:shd w:val="clear" w:color="auto" w:fill="FFFFFF" w:themeFill="background1"/>
+      </w:tcPr>
+    </w:tblStylePr>
+    <w:tblStylePr w:type="lastCol">
+      <w:rPr>
+        <w:b/>
+        <w:bCs/>
+      </w:rPr>
+      <w:tblPr/>
+      <w:tcPr>
+        <w:tcBorders>
+          <w:left w:val="nil"/>
+        </w:tcBorders>
+        <w:shd w:val="clear" w:color="auto" w:fill="FFFFFF" w:themeFill="background1"/>
+      </w:tcPr>
+    </w:tblStylePr>
+    <w:tblStylePr w:type="band1Vert">
+      <w:tblPr/>
+      <w:tcPr>
+        <w:tcBorders>
+          <w:left w:val="single" w:sz="4" w:space="0" w:color="C0504D" w:themeColor="accent2"/>
+          <w:right w:val="single" w:sz="4" w:space="0" w:color="C0504D" w:themeColor="accent2"/>
+        </w:tcBorders>
+      </w:tcPr>
+    </w:tblStylePr>
+    <w:tblStylePr w:type="band1Horz">
+      <w:tblPr/>
+      <w:tcPr>
+        <w:tcBorders>
+          <w:top w:val="single" w:sz="4" w:space="0" w:color="C0504D" w:themeColor="accent2"/>
+          <w:bottom w:val="single" w:sz="4" w:space="0" w:color="C0504D" w:themeColor="accent2"/>
+          <w:insideH w:val="nil"/>
+        </w:tcBorders>
+      </w:tcPr>
+    </w:tblStylePr>
+    <w:tblStylePr w:type="neCell">
+      <w:tblPr/>
+      <w:tcPr>
+        <w:tcBorders>
+          <w:left w:val="nil"/>
+          <w:bottom w:val="nil"/>
+        </w:tcBorders>
+      </w:tcPr>
+    </w:tblStylePr>
+    <w:tblStylePr w:type="nwCell">
+      <w:tblPr/>
+      <w:tcPr>
+        <w:tcBorders>
+          <w:bottom w:val="nil"/>
+          <w:right w:val="nil"/>
+        </w:tcBorders>
+      </w:tcPr>
+    </w:tblStylePr>
+    <w:tblStylePr w:type="seCell">
+      <w:tblPr/>
+      <w:tcPr>
+        <w:tcBorders>
+          <w:top w:val="double" w:sz="4" w:space="0" w:color="C0504D" w:themeColor="accent2"/>
+          <w:left w:val="nil"/>
+        </w:tcBorders>
+      </w:tcPr>
+    </w:tblStylePr>
+    <w:tblStylePr w:type="swCell">
+      <w:tblPr/>
+      <w:tcPr>
+        <w:tcBorders>
+          <w:top w:val="double" w:sz="4" w:space="0" w:color="C0504D" w:themeColor="accent2"/>
+          <w:right w:val="nil"/>
+        </w:tcBorders>
+      </w:tcPr>
+    </w:tblStylePr>
+  </w:style>
+  <w:style w:type="table" w:styleId="ListTable3-Accent3">
+    <w:name w:val="List Table 3 Accent 3"/>
+    <w:basedOn w:val="TableNormal"/>
+    <w:uiPriority w:val="48"/>
+    <w:rsid w:val="00C76E16"/>
+    <w:tblPr>
+      <w:tblStyleRowBandSize w:val="1"/>
+      <w:tblStyleColBandSize w:val="1"/>
+      <w:tblInd w:w="0" w:type="dxa"/>
+      <w:tblBorders>
+        <w:top w:val="single" w:sz="4" w:space="0" w:color="9BBB59" w:themeColor="accent3"/>
+        <w:left w:val="single" w:sz="4" w:space="0" w:color="9BBB59" w:themeColor="accent3"/>
+        <w:bottom w:val="single" w:sz="4" w:space="0" w:color="9BBB59" w:themeColor="accent3"/>
+        <w:right w:val="single" w:sz="4" w:space="0" w:color="9BBB59" w:themeColor="accent3"/>
+      </w:tblBorders>
+      <w:tblCellMar>
+        <w:top w:w="0" w:type="dxa"/>
+        <w:left w:w="108" w:type="dxa"/>
+        <w:bottom w:w="0" w:type="dxa"/>
+        <w:right w:w="108" w:type="dxa"/>
+      </w:tblCellMar>
+    </w:tblPr>
+    <w:tblStylePr w:type="firstRow">
+      <w:rPr>
+        <w:b/>
+        <w:bCs/>
+        <w:color w:val="FFFFFF" w:themeColor="background1"/>
+      </w:rPr>
+      <w:tblPr/>
+      <w:tcPr>
+        <w:shd w:val="clear" w:color="auto" w:fill="9BBB59" w:themeFill="accent3"/>
+      </w:tcPr>
+    </w:tblStylePr>
+    <w:tblStylePr w:type="lastRow">
+      <w:rPr>
+        <w:b/>
+        <w:bCs/>
+      </w:rPr>
+      <w:tblPr/>
+      <w:tcPr>
+        <w:tcBorders>
+          <w:top w:val="double" w:sz="4" w:space="0" w:color="9BBB59" w:themeColor="accent3"/>
+        </w:tcBorders>
+        <w:shd w:val="clear" w:color="auto" w:fill="FFFFFF" w:themeFill="background1"/>
+      </w:tcPr>
+    </w:tblStylePr>
+    <w:tblStylePr w:type="firstCol">
+      <w:rPr>
+        <w:b/>
+        <w:bCs/>
+      </w:rPr>
+      <w:tblPr/>
+      <w:tcPr>
+        <w:tcBorders>
+          <w:right w:val="nil"/>
+        </w:tcBorders>
+        <w:shd w:val="clear" w:color="auto" w:fill="FFFFFF" w:themeFill="background1"/>
+      </w:tcPr>
+    </w:tblStylePr>
+    <w:tblStylePr w:type="lastCol">
+      <w:rPr>
+        <w:b/>
+        <w:bCs/>
+      </w:rPr>
+      <w:tblPr/>
+      <w:tcPr>
+        <w:tcBorders>
+          <w:left w:val="nil"/>
+        </w:tcBorders>
+        <w:shd w:val="clear" w:color="auto" w:fill="FFFFFF" w:themeFill="background1"/>
+      </w:tcPr>
+    </w:tblStylePr>
+    <w:tblStylePr w:type="band1Vert">
+      <w:tblPr/>
+      <w:tcPr>
+        <w:tcBorders>
+          <w:left w:val="single" w:sz="4" w:space="0" w:color="9BBB59" w:themeColor="accent3"/>
+          <w:right w:val="single" w:sz="4" w:space="0" w:color="9BBB59" w:themeColor="accent3"/>
+        </w:tcBorders>
+      </w:tcPr>
+    </w:tblStylePr>
+    <w:tblStylePr w:type="band1Horz">
+      <w:tblPr/>
+      <w:tcPr>
+        <w:tcBorders>
+          <w:top w:val="single" w:sz="4" w:space="0" w:color="9BBB59" w:themeColor="accent3"/>
+          <w:bottom w:val="single" w:sz="4" w:space="0" w:color="9BBB59" w:themeColor="accent3"/>
+          <w:insideH w:val="nil"/>
+        </w:tcBorders>
+      </w:tcPr>
+    </w:tblStylePr>
+    <w:tblStylePr w:type="neCell">
+      <w:tblPr/>
+      <w:tcPr>
+        <w:tcBorders>
+          <w:left w:val="nil"/>
+          <w:bottom w:val="nil"/>
+        </w:tcBorders>
+      </w:tcPr>
+    </w:tblStylePr>
+    <w:tblStylePr w:type="nwCell">
+      <w:tblPr/>
+      <w:tcPr>
+        <w:tcBorders>
+          <w:bottom w:val="nil"/>
+          <w:right w:val="nil"/>
+        </w:tcBorders>
+      </w:tcPr>
+    </w:tblStylePr>
+    <w:tblStylePr w:type="seCell">
+      <w:tblPr/>
+      <w:tcPr>
+        <w:tcBorders>
+          <w:top w:val="double" w:sz="4" w:space="0" w:color="9BBB59" w:themeColor="accent3"/>
+          <w:left w:val="nil"/>
+        </w:tcBorders>
+      </w:tcPr>
+    </w:tblStylePr>
+    <w:tblStylePr w:type="swCell">
+      <w:tblPr/>
+      <w:tcPr>
+        <w:tcBorders>
+          <w:top w:val="double" w:sz="4" w:space="0" w:color="9BBB59" w:themeColor="accent3"/>
+          <w:right w:val="nil"/>
+        </w:tcBorders>
+      </w:tcPr>
+    </w:tblStylePr>
+  </w:style>
+  <w:style w:type="table" w:styleId="ListTable3-Accent4">
+    <w:name w:val="List Table 3 Accent 4"/>
+    <w:basedOn w:val="TableNormal"/>
+    <w:uiPriority w:val="48"/>
+    <w:rsid w:val="00C76E16"/>
+    <w:tblPr>
+      <w:tblStyleRowBandSize w:val="1"/>
+      <w:tblStyleColBandSize w:val="1"/>
+      <w:tblInd w:w="0" w:type="dxa"/>
+      <w:tblBorders>
+        <w:top w:val="single" w:sz="4" w:space="0" w:color="8064A2" w:themeColor="accent4"/>
+        <w:left w:val="single" w:sz="4" w:space="0" w:color="8064A2" w:themeColor="accent4"/>
+        <w:bottom w:val="single" w:sz="4" w:space="0" w:color="8064A2" w:themeColor="accent4"/>
+        <w:right w:val="single" w:sz="4" w:space="0" w:color="8064A2" w:themeColor="accent4"/>
+      </w:tblBorders>
+      <w:tblCellMar>
+        <w:top w:w="0" w:type="dxa"/>
+        <w:left w:w="108" w:type="dxa"/>
+        <w:bottom w:w="0" w:type="dxa"/>
+        <w:right w:w="108" w:type="dxa"/>
+      </w:tblCellMar>
+    </w:tblPr>
+    <w:tblStylePr w:type="firstRow">
+      <w:rPr>
+        <w:b/>
+        <w:bCs/>
+        <w:color w:val="FFFFFF" w:themeColor="background1"/>
+      </w:rPr>
+      <w:tblPr/>
+      <w:tcPr>
+        <w:shd w:val="clear" w:color="auto" w:fill="8064A2" w:themeFill="accent4"/>
+      </w:tcPr>
+    </w:tblStylePr>
+    <w:tblStylePr w:type="lastRow">
+      <w:rPr>
+        <w:b/>
+        <w:bCs/>
+      </w:rPr>
+      <w:tblPr/>
+      <w:tcPr>
+        <w:tcBorders>
+          <w:top w:val="double" w:sz="4" w:space="0" w:color="8064A2" w:themeColor="accent4"/>
+        </w:tcBorders>
+        <w:shd w:val="clear" w:color="auto" w:fill="FFFFFF" w:themeFill="background1"/>
+      </w:tcPr>
+    </w:tblStylePr>
+    <w:tblStylePr w:type="firstCol">
+      <w:rPr>
+        <w:b/>
+        <w:bCs/>
+      </w:rPr>
+      <w:tblPr/>
+      <w:tcPr>
+        <w:tcBorders>
+          <w:right w:val="nil"/>
+        </w:tcBorders>
+        <w:shd w:val="clear" w:color="auto" w:fill="FFFFFF" w:themeFill="background1"/>
+      </w:tcPr>
+    </w:tblStylePr>
+    <w:tblStylePr w:type="lastCol">
+      <w:rPr>
+        <w:b/>
+        <w:bCs/>
+      </w:rPr>
+      <w:tblPr/>
+      <w:tcPr>
+        <w:tcBorders>
+          <w:left w:val="nil"/>
+        </w:tcBorders>
+        <w:shd w:val="clear" w:color="auto" w:fill="FFFFFF" w:themeFill="background1"/>
+      </w:tcPr>
+    </w:tblStylePr>
+    <w:tblStylePr w:type="band1Vert">
+      <w:tblPr/>
+      <w:tcPr>
+        <w:tcBorders>
+          <w:left w:val="single" w:sz="4" w:space="0" w:color="8064A2" w:themeColor="accent4"/>
+          <w:right w:val="single" w:sz="4" w:space="0" w:color="8064A2" w:themeColor="accent4"/>
+        </w:tcBorders>
+      </w:tcPr>
+    </w:tblStylePr>
+    <w:tblStylePr w:type="band1Horz">
+      <w:tblPr/>
+      <w:tcPr>
+        <w:tcBorders>
+          <w:top w:val="single" w:sz="4" w:space="0" w:color="8064A2" w:themeColor="accent4"/>
+          <w:bottom w:val="single" w:sz="4" w:space="0" w:color="8064A2" w:themeColor="accent4"/>
+          <w:insideH w:val="nil"/>
+        </w:tcBorders>
+      </w:tcPr>
+    </w:tblStylePr>
+    <w:tblStylePr w:type="neCell">
+      <w:tblPr/>
+      <w:tcPr>
+        <w:tcBorders>
+          <w:left w:val="nil"/>
+          <w:bottom w:val="nil"/>
+        </w:tcBorders>
+      </w:tcPr>
+    </w:tblStylePr>
+    <w:tblStylePr w:type="nwCell">
+      <w:tblPr/>
+      <w:tcPr>
+        <w:tcBorders>
+          <w:bottom w:val="nil"/>
+          <w:right w:val="nil"/>
+        </w:tcBorders>
+      </w:tcPr>
+    </w:tblStylePr>
+    <w:tblStylePr w:type="seCell">
+      <w:tblPr/>
+      <w:tcPr>
+        <w:tcBorders>
+          <w:top w:val="double" w:sz="4" w:space="0" w:color="8064A2" w:themeColor="accent4"/>
+          <w:left w:val="nil"/>
+        </w:tcBorders>
+      </w:tcPr>
+    </w:tblStylePr>
+    <w:tblStylePr w:type="swCell">
+      <w:tblPr/>
+      <w:tcPr>
+        <w:tcBorders>
+          <w:top w:val="double" w:sz="4" w:space="0" w:color="8064A2" w:themeColor="accent4"/>
+          <w:right w:val="nil"/>
+        </w:tcBorders>
+      </w:tcPr>
+    </w:tblStylePr>
+  </w:style>
+  <w:style w:type="table" w:styleId="ListTable3-Accent5">
+    <w:name w:val="List Table 3 Accent 5"/>
+    <w:basedOn w:val="TableNormal"/>
+    <w:uiPriority w:val="48"/>
+    <w:rsid w:val="00C76E16"/>
+    <w:tblPr>
+      <w:tblStyleRowBandSize w:val="1"/>
+      <w:tblStyleColBandSize w:val="1"/>
+      <w:tblInd w:w="0" w:type="dxa"/>
+      <w:tblBorders>
+        <w:top w:val="single" w:sz="4" w:space="0" w:color="4BACC6" w:themeColor="accent5"/>
+        <w:left w:val="single" w:sz="4" w:space="0" w:color="4BACC6" w:themeColor="accent5"/>
+        <w:bottom w:val="single" w:sz="4" w:space="0" w:color="4BACC6" w:themeColor="accent5"/>
+        <w:right w:val="single" w:sz="4" w:space="0" w:color="4BACC6" w:themeColor="accent5"/>
+      </w:tblBorders>
+      <w:tblCellMar>
+        <w:top w:w="0" w:type="dxa"/>
+        <w:left w:w="108" w:type="dxa"/>
+        <w:bottom w:w="0" w:type="dxa"/>
+        <w:right w:w="108" w:type="dxa"/>
+      </w:tblCellMar>
+    </w:tblPr>
+    <w:tblStylePr w:type="firstRow">
+      <w:rPr>
+        <w:b/>
+        <w:bCs/>
+        <w:color w:val="FFFFFF" w:themeColor="background1"/>
+      </w:rPr>
+      <w:tblPr/>
+      <w:tcPr>
+        <w:shd w:val="clear" w:color="auto" w:fill="4BACC6" w:themeFill="accent5"/>
+      </w:tcPr>
+    </w:tblStylePr>
+    <w:tblStylePr w:type="lastRow">
+      <w:rPr>
+        <w:b/>
+        <w:bCs/>
+      </w:rPr>
+      <w:tblPr/>
+      <w:tcPr>
+        <w:tcBorders>
+          <w:top w:val="double" w:sz="4" w:space="0" w:color="4BACC6" w:themeColor="accent5"/>
+        </w:tcBorders>
+        <w:shd w:val="clear" w:color="auto" w:fill="FFFFFF" w:themeFill="background1"/>
+      </w:tcPr>
+    </w:tblStylePr>
+    <w:tblStylePr w:type="firstCol">
+      <w:rPr>
+        <w:b/>
+        <w:bCs/>
+      </w:rPr>
+      <w:tblPr/>
+      <w:tcPr>
+        <w:tcBorders>
+          <w:right w:val="nil"/>
+        </w:tcBorders>
+        <w:shd w:val="clear" w:color="auto" w:fill="FFFFFF" w:themeFill="background1"/>
+      </w:tcPr>
+    </w:tblStylePr>
+    <w:tblStylePr w:type="lastCol">
+      <w:rPr>
+        <w:b/>
+        <w:bCs/>
+      </w:rPr>
+      <w:tblPr/>
+      <w:tcPr>
+        <w:tcBorders>
+          <w:left w:val="nil"/>
+        </w:tcBorders>
+        <w:shd w:val="clear" w:color="auto" w:fill="FFFFFF" w:themeFill="background1"/>
+      </w:tcPr>
+    </w:tblStylePr>
+    <w:tblStylePr w:type="band1Vert">
+      <w:tblPr/>
+      <w:tcPr>
+        <w:tcBorders>
+          <w:left w:val="single" w:sz="4" w:space="0" w:color="4BACC6" w:themeColor="accent5"/>
+          <w:right w:val="single" w:sz="4" w:space="0" w:color="4BACC6" w:themeColor="accent5"/>
+        </w:tcBorders>
+      </w:tcPr>
+    </w:tblStylePr>
+    <w:tblStylePr w:type="band1Horz">
+      <w:tblPr/>
+      <w:tcPr>
+        <w:tcBorders>
+          <w:top w:val="single" w:sz="4" w:space="0" w:color="4BACC6" w:themeColor="accent5"/>
+          <w:bottom w:val="single" w:sz="4" w:space="0" w:color="4BACC6" w:themeColor="accent5"/>
+          <w:insideH w:val="nil"/>
+        </w:tcBorders>
+      </w:tcPr>
+    </w:tblStylePr>
+    <w:tblStylePr w:type="neCell">
+      <w:tblPr/>
+      <w:tcPr>
+        <w:tcBorders>
+          <w:left w:val="nil"/>
+          <w:bottom w:val="nil"/>
+        </w:tcBorders>
+      </w:tcPr>
+    </w:tblStylePr>
+    <w:tblStylePr w:type="nwCell">
+      <w:tblPr/>
+      <w:tcPr>
+        <w:tcBorders>
+          <w:bottom w:val="nil"/>
+          <w:right w:val="nil"/>
+        </w:tcBorders>
+      </w:tcPr>
+    </w:tblStylePr>
+    <w:tblStylePr w:type="seCell">
+      <w:tblPr/>
+      <w:tcPr>
+        <w:tcBorders>
+          <w:top w:val="double" w:sz="4" w:space="0" w:color="4BACC6" w:themeColor="accent5"/>
+          <w:left w:val="nil"/>
+        </w:tcBorders>
+      </w:tcPr>
+    </w:tblStylePr>
+    <w:tblStylePr w:type="swCell">
+      <w:tblPr/>
+      <w:tcPr>
+        <w:tcBorders>
+          <w:top w:val="double" w:sz="4" w:space="0" w:color="4BACC6" w:themeColor="accent5"/>
+          <w:right w:val="nil"/>
+        </w:tcBorders>
+      </w:tcPr>
+    </w:tblStylePr>
+  </w:style>
+  <w:style w:type="table" w:styleId="ListTable4-Accent5">
+    <w:name w:val="List Table 4 Accent 5"/>
+    <w:basedOn w:val="TableNormal"/>
+    <w:uiPriority w:val="49"/>
+    <w:rsid w:val="00C76E16"/>
+    <w:tblPr>
+      <w:tblStyleRowBandSize w:val="1"/>
+      <w:tblStyleColBandSize w:val="1"/>
+      <w:tblInd w:w="0" w:type="dxa"/>
+      <w:tblBorders>
+        <w:top w:val="single" w:sz="4" w:space="0" w:color="92CDDC" w:themeColor="accent5" w:themeTint="99"/>
+        <w:left w:val="single" w:sz="4" w:space="0" w:color="92CDDC" w:themeColor="accent5" w:themeTint="99"/>
+        <w:bottom w:val="single" w:sz="4" w:space="0" w:color="92CDDC" w:themeColor="accent5" w:themeTint="99"/>
+        <w:right w:val="single" w:sz="4" w:space="0" w:color="92CDDC" w:themeColor="accent5" w:themeTint="99"/>
+        <w:insideH w:val="single" w:sz="4" w:space="0" w:color="92CDDC" w:themeColor="accent5" w:themeTint="99"/>
+      </w:tblBorders>
+      <w:tblCellMar>
+        <w:top w:w="0" w:type="dxa"/>
+        <w:left w:w="108" w:type="dxa"/>
+        <w:bottom w:w="0" w:type="dxa"/>
+        <w:right w:w="108" w:type="dxa"/>
+      </w:tblCellMar>
+    </w:tblPr>
+    <w:tblStylePr w:type="firstRow">
+      <w:rPr>
+        <w:b/>
+        <w:bCs/>
+        <w:color w:val="FFFFFF" w:themeColor="background1"/>
+      </w:rPr>
+      <w:tblPr/>
+      <w:tcPr>
+        <w:tcBorders>
+          <w:top w:val="single" w:sz="4" w:space="0" w:color="4BACC6" w:themeColor="accent5"/>
+          <w:left w:val="single" w:sz="4" w:space="0" w:color="4BACC6" w:themeColor="accent5"/>
+          <w:bottom w:val="single" w:sz="4" w:space="0" w:color="4BACC6" w:themeColor="accent5"/>
+          <w:right w:val="single" w:sz="4" w:space="0" w:color="4BACC6" w:themeColor="accent5"/>
+          <w:insideH w:val="nil"/>
+        </w:tcBorders>
+        <w:shd w:val="clear" w:color="auto" w:fill="4BACC6" w:themeFill="accent5"/>
+      </w:tcPr>
+    </w:tblStylePr>
+    <w:tblStylePr w:type="lastRow">
+      <w:rPr>
+        <w:b/>
+        <w:bCs/>
+      </w:rPr>
+      <w:tblPr/>
+      <w:tcPr>
+        <w:tcBorders>
+          <w:top w:val="double" w:sz="4" w:space="0" w:color="92CDDC" w:themeColor="accent5" w:themeTint="99"/>
+        </w:tcBorders>
+      </w:tcPr>
+    </w:tblStylePr>
+    <w:tblStylePr w:type="firstCol">
+      <w:rPr>
+        <w:b/>
+        <w:bCs/>
+      </w:rPr>
+    </w:tblStylePr>
+    <w:tblStylePr w:type="lastCol">
+      <w:rPr>
+        <w:b/>
+        <w:bCs/>
+      </w:rPr>
+    </w:tblStylePr>
+    <w:tblStylePr w:type="band1Vert">
+      <w:tblPr/>
+      <w:tcPr>
+        <w:shd w:val="clear" w:color="auto" w:fill="DAEEF3" w:themeFill="accent5" w:themeFillTint="33"/>
+      </w:tcPr>
+    </w:tblStylePr>
+    <w:tblStylePr w:type="band1Horz">
+      <w:tblPr/>
+      <w:tcPr>
+        <w:shd w:val="clear" w:color="auto" w:fill="DAEEF3" w:themeFill="accent5" w:themeFillTint="33"/>
+      </w:tcPr>
+    </w:tblStylePr>
+  </w:style>
+  <w:style w:type="table" w:styleId="ListTable5Dark-Accent5">
+    <w:name w:val="List Table 5 Dark Accent 5"/>
+    <w:basedOn w:val="TableNormal"/>
+    <w:uiPriority w:val="50"/>
+    <w:rsid w:val="00C76E16"/>
+    <w:rPr>
+      <w:color w:val="FFFFFF" w:themeColor="background1"/>
+    </w:rPr>
+    <w:tblPr>
+      <w:tblStyleRowBandSize w:val="1"/>
+      <w:tblStyleColBandSize w:val="1"/>
+      <w:tblInd w:w="0" w:type="dxa"/>
+      <w:tblBorders>
+        <w:top w:val="single" w:sz="24" w:space="0" w:color="4BACC6" w:themeColor="accent5"/>
+        <w:left w:val="single" w:sz="24" w:space="0" w:color="4BACC6" w:themeColor="accent5"/>
+        <w:bottom w:val="single" w:sz="24" w:space="0" w:color="4BACC6" w:themeColor="accent5"/>
+        <w:right w:val="single" w:sz="24" w:space="0" w:color="4BACC6" w:themeColor="accent5"/>
+      </w:tblBorders>
+      <w:tblCellMar>
+        <w:top w:w="0" w:type="dxa"/>
+        <w:left w:w="108" w:type="dxa"/>
+        <w:bottom w:w="0" w:type="dxa"/>
+        <w:right w:w="108" w:type="dxa"/>
+      </w:tblCellMar>
+    </w:tblPr>
+    <w:tcPr>
+      <w:shd w:val="clear" w:color="auto" w:fill="4BACC6" w:themeFill="accent5"/>
+    </w:tcPr>
+    <w:tblStylePr w:type="firstRow">
+      <w:rPr>
+        <w:b/>
+        <w:bCs/>
+      </w:rPr>
+      <w:tblPr/>
+      <w:tcPr>
+        <w:tcBorders>
+          <w:bottom w:val="single" w:sz="18" w:space="0" w:color="FFFFFF" w:themeColor="background1"/>
+        </w:tcBorders>
+      </w:tcPr>
+    </w:tblStylePr>
+    <w:tblStylePr w:type="lastRow">
+      <w:rPr>
+        <w:b/>
+        <w:bCs/>
+      </w:rPr>
+      <w:tblPr/>
+      <w:tcPr>
+        <w:tcBorders>
+          <w:top w:val="single" w:sz="4" w:space="0" w:color="FFFFFF" w:themeColor="background1"/>
+        </w:tcBorders>
+      </w:tcPr>
+    </w:tblStylePr>
+    <w:tblStylePr w:type="firstCol">
+      <w:rPr>
+        <w:b/>
+        <w:bCs/>
+      </w:rPr>
+      <w:tblPr/>
+      <w:tcPr>
+        <w:tcBorders>
+          <w:right w:val="single" w:sz="4" w:space="0" w:color="FFFFFF" w:themeColor="background1"/>
+        </w:tcBorders>
+      </w:tcPr>
+    </w:tblStylePr>
+    <w:tblStylePr w:type="lastCol">
+      <w:rPr>
+        <w:b/>
+        <w:bCs/>
+      </w:rPr>
+      <w:tblPr/>
+      <w:tcPr>
+        <w:tcBorders>
+          <w:left w:val="single" w:sz="4" w:space="0" w:color="FFFFFF" w:themeColor="background1"/>
+        </w:tcBorders>
+      </w:tcPr>
+    </w:tblStylePr>
+    <w:tblStylePr w:type="band1Vert">
+      <w:tblPr/>
+      <w:tcPr>
+        <w:tcBorders>
+          <w:left w:val="single" w:sz="4" w:space="0" w:color="FFFFFF" w:themeColor="background1"/>
+          <w:right w:val="single" w:sz="4" w:space="0" w:color="FFFFFF" w:themeColor="background1"/>
+        </w:tcBorders>
+      </w:tcPr>
+    </w:tblStylePr>
+    <w:tblStylePr w:type="band2Vert">
+      <w:tblPr/>
+      <w:tcPr>
+        <w:tcBorders>
+          <w:left w:val="single" w:sz="4" w:space="0" w:color="FFFFFF" w:themeColor="background1"/>
+          <w:right w:val="single" w:sz="4" w:space="0" w:color="FFFFFF" w:themeColor="background1"/>
+        </w:tcBorders>
+      </w:tcPr>
+    </w:tblStylePr>
+    <w:tblStylePr w:type="band1Horz">
+      <w:tblPr/>
+      <w:tcPr>
+        <w:tcBorders>
+          <w:top w:val="single" w:sz="4" w:space="0" w:color="FFFFFF" w:themeColor="background1"/>
+          <w:bottom w:val="single" w:sz="4" w:space="0" w:color="FFFFFF" w:themeColor="background1"/>
+        </w:tcBorders>
+      </w:tcPr>
+    </w:tblStylePr>
+    <w:tblStylePr w:type="neCell">
+      <w:tblPr/>
+      <w:tcPr>
+        <w:tcBorders>
+          <w:left w:val="nil"/>
+        </w:tcBorders>
+      </w:tcPr>
+    </w:tblStylePr>
+    <w:tblStylePr w:type="nwCell">
+      <w:tblPr/>
+      <w:tcPr>
+        <w:tcBorders>
+          <w:right w:val="nil"/>
+        </w:tcBorders>
+      </w:tcPr>
+    </w:tblStylePr>
+    <w:tblStylePr w:type="seCell">
+      <w:tblPr/>
+      <w:tcPr>
+        <w:tcBorders>
+          <w:top w:val="nil"/>
+          <w:left w:val="nil"/>
+        </w:tcBorders>
+      </w:tcPr>
+    </w:tblStylePr>
+    <w:tblStylePr w:type="swCell">
+      <w:tblPr/>
+      <w:tcPr>
+        <w:tcBorders>
+          <w:top w:val="nil"/>
+          <w:right w:val="nil"/>
+        </w:tcBorders>
+      </w:tcPr>
+    </w:tblStylePr>
+  </w:style>
+  <w:style w:type="table" w:styleId="ListTable6Colorful">
+    <w:name w:val="List Table 6 Colorful"/>
+    <w:basedOn w:val="TableNormal"/>
+    <w:uiPriority w:val="51"/>
+    <w:rsid w:val="00C76E16"/>
+    <w:rPr>
+      <w:color w:val="000000" w:themeColor="text1"/>
+    </w:rPr>
+    <w:tblPr>
+      <w:tblStyleRowBandSize w:val="1"/>
+      <w:tblStyleColBandSize w:val="1"/>
+      <w:tblInd w:w="0" w:type="dxa"/>
+      <w:tblBorders>
+        <w:top w:val="single" w:sz="4" w:space="0" w:color="000000" w:themeColor="text1"/>
+        <w:bottom w:val="single" w:sz="4" w:space="0" w:color="000000" w:themeColor="text1"/>
+      </w:tblBorders>
+      <w:tblCellMar>
+        <w:top w:w="0" w:type="dxa"/>
+        <w:left w:w="108" w:type="dxa"/>
+        <w:bottom w:w="0" w:type="dxa"/>
+        <w:right w:w="108" w:type="dxa"/>
+      </w:tblCellMar>
+    </w:tblPr>
+    <w:tblStylePr w:type="firstRow">
+      <w:rPr>
+        <w:b/>
+        <w:bCs/>
+      </w:rPr>
+      <w:tblPr/>
+      <w:tcPr>
+        <w:tcBorders>
+          <w:bottom w:val="single" w:sz="4" w:space="0" w:color="000000" w:themeColor="text1"/>
+        </w:tcBorders>
+      </w:tcPr>
+    </w:tblStylePr>
+    <w:tblStylePr w:type="lastRow">
+      <w:rPr>
+        <w:b/>
+        <w:bCs/>
+      </w:rPr>
+      <w:tblPr/>
+      <w:tcPr>
+        <w:tcBorders>
+          <w:top w:val="double" w:sz="4" w:space="0" w:color="000000" w:themeColor="text1"/>
+        </w:tcBorders>
+      </w:tcPr>
+    </w:tblStylePr>
+    <w:tblStylePr w:type="firstCol">
+      <w:rPr>
+        <w:b/>
+        <w:bCs/>
+      </w:rPr>
+    </w:tblStylePr>
+    <w:tblStylePr w:type="lastCol">
+      <w:rPr>
+        <w:b/>
+        <w:bCs/>
+      </w:rPr>
+    </w:tblStylePr>
+    <w:tblStylePr w:type="band1Vert">
+      <w:tblPr/>
+      <w:tcPr>
+        <w:shd w:val="clear" w:color="auto" w:fill="CCCCCC" w:themeFill="text1" w:themeFillTint="33"/>
+      </w:tcPr>
+    </w:tblStylePr>
+    <w:tblStylePr w:type="band1Horz">
+      <w:tblPr/>
+      <w:tcPr>
+        <w:shd w:val="clear" w:color="auto" w:fill="CCCCCC" w:themeFill="text1" w:themeFillTint="33"/>
+      </w:tcPr>
+    </w:tblStylePr>
+  </w:style>
+  <w:style w:type="table" w:styleId="GridTable2-Accent3">
+    <w:name w:val="Grid Table 2 Accent 3"/>
+    <w:basedOn w:val="TableNormal"/>
+    <w:uiPriority w:val="47"/>
+    <w:rsid w:val="00C76E16"/>
+    <w:tblPr>
+      <w:tblStyleRowBandSize w:val="1"/>
+      <w:tblStyleColBandSize w:val="1"/>
+      <w:tblInd w:w="0" w:type="dxa"/>
+      <w:tblBorders>
+        <w:top w:val="single" w:sz="2" w:space="0" w:color="C2D69B" w:themeColor="accent3" w:themeTint="99"/>
+        <w:bottom w:val="single" w:sz="2" w:space="0" w:color="C2D69B" w:themeColor="accent3" w:themeTint="99"/>
+        <w:insideH w:val="single" w:sz="2" w:space="0" w:color="C2D69B" w:themeColor="accent3" w:themeTint="99"/>
+        <w:insideV w:val="single" w:sz="2" w:space="0" w:color="C2D69B" w:themeColor="accent3" w:themeTint="99"/>
+      </w:tblBorders>
+      <w:tblCellMar>
+        <w:top w:w="0" w:type="dxa"/>
+        <w:left w:w="108" w:type="dxa"/>
+        <w:bottom w:w="0" w:type="dxa"/>
+        <w:right w:w="108" w:type="dxa"/>
+      </w:tblCellMar>
+    </w:tblPr>
+    <w:tblStylePr w:type="firstRow">
+      <w:rPr>
+        <w:b/>
+        <w:bCs/>
+      </w:rPr>
+      <w:tblPr/>
+      <w:tcPr>
+        <w:tcBorders>
+          <w:top w:val="nil"/>
+          <w:bottom w:val="single" w:sz="12" w:space="0" w:color="C2D69B" w:themeColor="accent3" w:themeTint="99"/>
+          <w:insideH w:val="nil"/>
+          <w:insideV w:val="nil"/>
+        </w:tcBorders>
+        <w:shd w:val="clear" w:color="auto" w:fill="FFFFFF" w:themeFill="background1"/>
+      </w:tcPr>
+    </w:tblStylePr>
+    <w:tblStylePr w:type="lastRow">
+      <w:rPr>
+        <w:b/>
+        <w:bCs/>
+      </w:rPr>
+      <w:tblPr/>
+      <w:tcPr>
+        <w:tcBorders>
+          <w:top w:val="double" w:sz="2" w:space="0" w:color="C2D69B" w:themeColor="accent3" w:themeTint="99"/>
+          <w:bottom w:val="nil"/>
+          <w:insideH w:val="nil"/>
+          <w:insideV w:val="nil"/>
+        </w:tcBorders>
+        <w:shd w:val="clear" w:color="auto" w:fill="FFFFFF" w:themeFill="background1"/>
+      </w:tcPr>
+    </w:tblStylePr>
+    <w:tblStylePr w:type="firstCol">
+      <w:rPr>
+        <w:b/>
+        <w:bCs/>
+      </w:rPr>
+    </w:tblStylePr>
+    <w:tblStylePr w:type="lastCol">
+      <w:rPr>
+        <w:b/>
+        <w:bCs/>
+      </w:rPr>
+    </w:tblStylePr>
+    <w:tblStylePr w:type="band1Vert">
+      <w:tblPr/>
+      <w:tcPr>
+        <w:shd w:val="clear" w:color="auto" w:fill="EAF1DD" w:themeFill="accent3" w:themeFillTint="33"/>
+      </w:tcPr>
+    </w:tblStylePr>
+    <w:tblStylePr w:type="band1Horz">
+      <w:tblPr/>
+      <w:tcPr>
+        <w:shd w:val="clear" w:color="auto" w:fill="EAF1DD" w:themeFill="accent3" w:themeFillTint="33"/>
+      </w:tcPr>
+    </w:tblStylePr>
+  </w:style>
+  <w:style w:type="table" w:styleId="GridTable2-Accent2">
+    <w:name w:val="Grid Table 2 Accent 2"/>
+    <w:basedOn w:val="TableNormal"/>
+    <w:uiPriority w:val="47"/>
+    <w:rsid w:val="00C76E16"/>
+    <w:tblPr>
+      <w:tblStyleRowBandSize w:val="1"/>
+      <w:tblStyleColBandSize w:val="1"/>
+      <w:tblInd w:w="0" w:type="dxa"/>
+      <w:tblBorders>
+        <w:top w:val="single" w:sz="2" w:space="0" w:color="D99594" w:themeColor="accent2" w:themeTint="99"/>
+        <w:bottom w:val="single" w:sz="2" w:space="0" w:color="D99594" w:themeColor="accent2" w:themeTint="99"/>
+        <w:insideH w:val="single" w:sz="2" w:space="0" w:color="D99594" w:themeColor="accent2" w:themeTint="99"/>
+        <w:insideV w:val="single" w:sz="2" w:space="0" w:color="D99594" w:themeColor="accent2" w:themeTint="99"/>
+      </w:tblBorders>
+      <w:tblCellMar>
+        <w:top w:w="0" w:type="dxa"/>
+        <w:left w:w="108" w:type="dxa"/>
+        <w:bottom w:w="0" w:type="dxa"/>
+        <w:right w:w="108" w:type="dxa"/>
+      </w:tblCellMar>
+    </w:tblPr>
+    <w:tblStylePr w:type="firstRow">
+      <w:rPr>
+        <w:b/>
+        <w:bCs/>
+      </w:rPr>
+      <w:tblPr/>
+      <w:tcPr>
+        <w:tcBorders>
+          <w:top w:val="nil"/>
+          <w:bottom w:val="single" w:sz="12" w:space="0" w:color="D99594" w:themeColor="accent2" w:themeTint="99"/>
+          <w:insideH w:val="nil"/>
+          <w:insideV w:val="nil"/>
+        </w:tcBorders>
+        <w:shd w:val="clear" w:color="auto" w:fill="FFFFFF" w:themeFill="background1"/>
+      </w:tcPr>
+    </w:tblStylePr>
+    <w:tblStylePr w:type="lastRow">
+      <w:rPr>
+        <w:b/>
+        <w:bCs/>
+      </w:rPr>
+      <w:tblPr/>
+      <w:tcPr>
+        <w:tcBorders>
+          <w:top w:val="double" w:sz="2" w:space="0" w:color="D99594" w:themeColor="accent2" w:themeTint="99"/>
+          <w:bottom w:val="nil"/>
+          <w:insideH w:val="nil"/>
+          <w:insideV w:val="nil"/>
+        </w:tcBorders>
+        <w:shd w:val="clear" w:color="auto" w:fill="FFFFFF" w:themeFill="background1"/>
+      </w:tcPr>
+    </w:tblStylePr>
+    <w:tblStylePr w:type="firstCol">
+      <w:rPr>
+        <w:b/>
+        <w:bCs/>
+      </w:rPr>
+    </w:tblStylePr>
+    <w:tblStylePr w:type="lastCol">
+      <w:rPr>
+        <w:b/>
+        <w:bCs/>
+      </w:rPr>
+    </w:tblStylePr>
+    <w:tblStylePr w:type="band1Vert">
+      <w:tblPr/>
+      <w:tcPr>
+        <w:shd w:val="clear" w:color="auto" w:fill="F2DBDB" w:themeFill="accent2" w:themeFillTint="33"/>
+      </w:tcPr>
+    </w:tblStylePr>
+    <w:tblStylePr w:type="band1Horz">
+      <w:tblPr/>
+      <w:tcPr>
+        <w:shd w:val="clear" w:color="auto" w:fill="F2DBDB" w:themeFill="accent2" w:themeFillTint="33"/>
+      </w:tcPr>
+    </w:tblStylePr>
+  </w:style>
+  <w:style w:type="table" w:styleId="GridTable4-Accent2">
+    <w:name w:val="Grid Table 4 Accent 2"/>
+    <w:basedOn w:val="TableNormal"/>
+    <w:uiPriority w:val="49"/>
+    <w:rsid w:val="00C76E16"/>
+    <w:tblPr>
+      <w:tblStyleRowBandSize w:val="1"/>
+      <w:tblStyleColBandSize w:val="1"/>
+      <w:tblInd w:w="0" w:type="dxa"/>
+      <w:tblBorders>
+        <w:top w:val="single" w:sz="4" w:space="0" w:color="D99594" w:themeColor="accent2" w:themeTint="99"/>
+        <w:left w:val="single" w:sz="4" w:space="0" w:color="D99594" w:themeColor="accent2" w:themeTint="99"/>
+        <w:bottom w:val="single" w:sz="4" w:space="0" w:color="D99594" w:themeColor="accent2" w:themeTint="99"/>
+        <w:right w:val="single" w:sz="4" w:space="0" w:color="D99594" w:themeColor="accent2" w:themeTint="99"/>
+        <w:insideH w:val="single" w:sz="4" w:space="0" w:color="D99594" w:themeColor="accent2" w:themeTint="99"/>
+        <w:insideV w:val="single" w:sz="4" w:space="0" w:color="D99594" w:themeColor="accent2" w:themeTint="99"/>
+      </w:tblBorders>
+      <w:tblCellMar>
+        <w:top w:w="0" w:type="dxa"/>
+        <w:left w:w="108" w:type="dxa"/>
+        <w:bottom w:w="0" w:type="dxa"/>
+        <w:right w:w="108" w:type="dxa"/>
+      </w:tblCellMar>
+    </w:tblPr>
+    <w:tblStylePr w:type="firstRow">
+      <w:rPr>
+        <w:b/>
+        <w:bCs/>
+        <w:color w:val="FFFFFF" w:themeColor="background1"/>
+      </w:rPr>
+      <w:tblPr/>
+      <w:tcPr>
+        <w:tcBorders>
+          <w:top w:val="single" w:sz="4" w:space="0" w:color="C0504D" w:themeColor="accent2"/>
+          <w:left w:val="single" w:sz="4" w:space="0" w:color="C0504D" w:themeColor="accent2"/>
+          <w:bottom w:val="single" w:sz="4" w:space="0" w:color="C0504D" w:themeColor="accent2"/>
+          <w:right w:val="single" w:sz="4" w:space="0" w:color="C0504D" w:themeColor="accent2"/>
+          <w:insideH w:val="nil"/>
+          <w:insideV w:val="nil"/>
+        </w:tcBorders>
+        <w:shd w:val="clear" w:color="auto" w:fill="C0504D" w:themeFill="accent2"/>
+      </w:tcPr>
+    </w:tblStylePr>
+    <w:tblStylePr w:type="lastRow">
+      <w:rPr>
+        <w:b/>
+        <w:bCs/>
+      </w:rPr>
+      <w:tblPr/>
+      <w:tcPr>
+        <w:tcBorders>
+          <w:top w:val="double" w:sz="4" w:space="0" w:color="C0504D" w:themeColor="accent2"/>
+        </w:tcBorders>
+      </w:tcPr>
+    </w:tblStylePr>
+    <w:tblStylePr w:type="firstCol">
+      <w:rPr>
+        <w:b/>
+        <w:bCs/>
+      </w:rPr>
+    </w:tblStylePr>
+    <w:tblStylePr w:type="lastCol">
+      <w:rPr>
+        <w:b/>
+        <w:bCs/>
+      </w:rPr>
+    </w:tblStylePr>
+    <w:tblStylePr w:type="band1Vert">
+      <w:tblPr/>
+      <w:tcPr>
+        <w:shd w:val="clear" w:color="auto" w:fill="F2DBDB" w:themeFill="accent2" w:themeFillTint="33"/>
+      </w:tcPr>
+    </w:tblStylePr>
+    <w:tblStylePr w:type="band1Horz">
+      <w:tblPr/>
+      <w:tcPr>
+        <w:shd w:val="clear" w:color="auto" w:fill="F2DBDB" w:themeFill="accent2" w:themeFillTint="33"/>
+      </w:tcPr>
+    </w:tblStylePr>
+  </w:style>
 </w:styles>
 </file>
 
@@ -2712,4 +6255,16 @@
   </a:objectDefaults>
   <a:extraClrSchemeLst/>
 </a:theme>
+</file>
+
+<file path=customXml/item1.xml><?xml version="1.0" encoding="utf-8"?>
+<b:Sources xmlns:b="http://schemas.openxmlformats.org/officeDocument/2006/bibliography" xmlns="http://schemas.openxmlformats.org/officeDocument/2006/bibliography" SelectedStyle="/APASixthEditionOfficeOnline.xsl" StyleName="APA"/>
+</file>
+
+<file path=customXml/itemProps1.xml><?xml version="1.0" encoding="utf-8"?>
+<ds:datastoreItem xmlns:ds="http://schemas.openxmlformats.org/officeDocument/2006/customXml" ds:itemID="{2B2C2F89-3793-6D4C-9451-23F64FC41385}">
+  <ds:schemaRefs>
+    <ds:schemaRef ds:uri="http://schemas.openxmlformats.org/officeDocument/2006/bibliography"/>
+  </ds:schemaRefs>
+</ds:datastoreItem>
 </file>
</xml_diff>

<commit_message>
Saving everything. from part 2 and part of part 3.
</commit_message>
<xml_diff>
--- a/Proj_3_Gene_Expression_Analysis/submission.docx
+++ b/Proj_3_Gene_Expression_Analysis/submission.docx
@@ -234,62 +234,14 @@
           <w:sz w:val="28"/>
           <w:szCs w:val="28"/>
         </w:rPr>
-        <w:t xml:space="preserve">I used the standard KNN classifier in </w:t>
-      </w:r>
-      <w:proofErr w:type="spellStart"/>
-      <w:r>
-        <w:rPr>
-          <w:sz w:val="28"/>
-          <w:szCs w:val="28"/>
-        </w:rPr>
-        <w:t>Matlab</w:t>
-      </w:r>
-      <w:proofErr w:type="spellEnd"/>
-      <w:r>
-        <w:rPr>
-          <w:sz w:val="28"/>
-          <w:szCs w:val="28"/>
-        </w:rPr>
-        <w:t xml:space="preserve">.  The code for </w:t>
-      </w:r>
-      <w:r>
-        <w:rPr>
-          <w:sz w:val="28"/>
-          <w:szCs w:val="28"/>
-        </w:rPr>
-        <w:t xml:space="preserve">this are in the Part1_Supervised_Classification directory under </w:t>
-      </w:r>
-      <w:proofErr w:type="spellStart"/>
-      <w:r>
-        <w:rPr>
-          <w:sz w:val="28"/>
-          <w:szCs w:val="28"/>
-        </w:rPr>
-        <w:t>KNN_Pearson</w:t>
-      </w:r>
-      <w:proofErr w:type="spellEnd"/>
-      <w:r>
-        <w:rPr>
-          <w:sz w:val="28"/>
-          <w:szCs w:val="28"/>
-        </w:rPr>
-        <w:t xml:space="preserve"> and </w:t>
-      </w:r>
-      <w:proofErr w:type="spellStart"/>
-      <w:r>
-        <w:rPr>
-          <w:sz w:val="28"/>
-          <w:szCs w:val="28"/>
-        </w:rPr>
-        <w:t>KNN_Euclidean</w:t>
-      </w:r>
-      <w:proofErr w:type="spellEnd"/>
-      <w:r>
-        <w:rPr>
-          <w:sz w:val="28"/>
-          <w:szCs w:val="28"/>
-        </w:rPr>
-        <w:t>.  I performed two distance metrics with the three holdouts totaling 6 different classification runs.  The distances I chose were ‘correlation’ and ‘Euclidean’.</w:t>
+        <w:t xml:space="preserve">I used the standard KNN classifier in Matlab.  The code for </w:t>
+      </w:r>
+      <w:r>
+        <w:rPr>
+          <w:sz w:val="28"/>
+          <w:szCs w:val="28"/>
+        </w:rPr>
+        <w:t>this are in the Part1_Supervised_Classification directory under KNN_Pearson and KNN_Euclidean.  I performed two distance metrics with the three holdouts totaling 6 different classification runs.  The distances I chose were ‘correlation’ and ‘Euclidean’.</w:t>
       </w:r>
     </w:p>
     <w:p>
@@ -3749,7 +3701,1068 @@
     </w:p>
     <w:p>
       <w:pPr>
-        <w:rPr>
+        <w:pStyle w:val="ListParagraph"/>
+        <w:numPr>
+          <w:ilvl w:val="0"/>
+          <w:numId w:val="2"/>
+        </w:numPr>
+        <w:rPr>
+          <w:b/>
+          <w:color w:val="000000" w:themeColor="text1"/>
+          <w:sz w:val="28"/>
+          <w:szCs w:val="28"/>
+        </w:rPr>
+      </w:pPr>
+      <w:r>
+        <w:rPr>
+          <w:b/>
+          <w:color w:val="000000" w:themeColor="text1"/>
+          <w:sz w:val="28"/>
+          <w:szCs w:val="28"/>
+        </w:rPr>
+        <w:t>Perform KMC and compare the supervised results.</w:t>
+      </w:r>
+    </w:p>
+    <w:p>
+      <w:pPr>
+        <w:ind w:left="360"/>
+        <w:rPr>
+          <w:color w:val="000000" w:themeColor="text1"/>
+          <w:sz w:val="28"/>
+          <w:szCs w:val="28"/>
+        </w:rPr>
+      </w:pPr>
+      <w:r>
+        <w:rPr>
+          <w:color w:val="000000" w:themeColor="text1"/>
+          <w:sz w:val="28"/>
+          <w:szCs w:val="28"/>
+        </w:rPr>
+        <w:t>I performed K means clustering with Euclidean and Pearson distances.  The error rate table is shown below:</w:t>
+      </w:r>
+    </w:p>
+    <w:tbl>
+      <w:tblPr>
+        <w:tblStyle w:val="GridTable4-Accent1"/>
+        <w:tblW w:w="10782" w:type="dxa"/>
+        <w:tblLook w:val="04A0" w:firstRow="1" w:lastRow="0" w:firstColumn="1" w:lastColumn="0" w:noHBand="0" w:noVBand="1"/>
+      </w:tblPr>
+      <w:tblGrid>
+        <w:gridCol w:w="3594"/>
+        <w:gridCol w:w="3594"/>
+        <w:gridCol w:w="3594"/>
+      </w:tblGrid>
+      <w:tr>
+        <w:trPr>
+          <w:cnfStyle w:val="100000000000" w:firstRow="1" w:lastRow="0" w:firstColumn="0" w:lastColumn="0" w:oddVBand="0" w:evenVBand="0" w:oddHBand="0" w:evenHBand="0" w:firstRowFirstColumn="0" w:firstRowLastColumn="0" w:lastRowFirstColumn="0" w:lastRowLastColumn="0"/>
+          <w:trHeight w:val="573"/>
+        </w:trPr>
+        <w:tc>
+          <w:tcPr>
+            <w:cnfStyle w:val="001000000000" w:firstRow="0" w:lastRow="0" w:firstColumn="1" w:lastColumn="0" w:oddVBand="0" w:evenVBand="0" w:oddHBand="0" w:evenHBand="0" w:firstRowFirstColumn="0" w:firstRowLastColumn="0" w:lastRowFirstColumn="0" w:lastRowLastColumn="0"/>
+            <w:tcW w:w="3594" w:type="dxa"/>
+          </w:tcPr>
+          <w:p>
+            <w:pPr>
+              <w:jc w:val="center"/>
+              <w:rPr>
+                <w:color w:val="000000" w:themeColor="text1"/>
+                <w:sz w:val="36"/>
+                <w:szCs w:val="36"/>
+              </w:rPr>
+            </w:pPr>
+          </w:p>
+        </w:tc>
+        <w:tc>
+          <w:tcPr>
+            <w:tcW w:w="3594" w:type="dxa"/>
+          </w:tcPr>
+          <w:p>
+            <w:pPr>
+              <w:jc w:val="center"/>
+              <w:cnfStyle w:val="100000000000" w:firstRow="1" w:lastRow="0" w:firstColumn="0" w:lastColumn="0" w:oddVBand="0" w:evenVBand="0" w:oddHBand="0" w:evenHBand="0" w:firstRowFirstColumn="0" w:firstRowLastColumn="0" w:lastRowFirstColumn="0" w:lastRowLastColumn="0"/>
+              <w:rPr>
+                <w:color w:val="000000" w:themeColor="text1"/>
+                <w:sz w:val="36"/>
+                <w:szCs w:val="36"/>
+              </w:rPr>
+            </w:pPr>
+            <w:r>
+              <w:rPr>
+                <w:color w:val="000000" w:themeColor="text1"/>
+                <w:sz w:val="36"/>
+                <w:szCs w:val="36"/>
+              </w:rPr>
+              <w:t>Euclidean</w:t>
+            </w:r>
+          </w:p>
+        </w:tc>
+        <w:tc>
+          <w:tcPr>
+            <w:tcW w:w="3594" w:type="dxa"/>
+          </w:tcPr>
+          <w:p>
+            <w:pPr>
+              <w:jc w:val="center"/>
+              <w:cnfStyle w:val="100000000000" w:firstRow="1" w:lastRow="0" w:firstColumn="0" w:lastColumn="0" w:oddVBand="0" w:evenVBand="0" w:oddHBand="0" w:evenHBand="0" w:firstRowFirstColumn="0" w:firstRowLastColumn="0" w:lastRowFirstColumn="0" w:lastRowLastColumn="0"/>
+              <w:rPr>
+                <w:color w:val="000000" w:themeColor="text1"/>
+                <w:sz w:val="36"/>
+                <w:szCs w:val="36"/>
+              </w:rPr>
+            </w:pPr>
+            <w:r>
+              <w:rPr>
+                <w:color w:val="000000" w:themeColor="text1"/>
+                <w:sz w:val="36"/>
+                <w:szCs w:val="36"/>
+              </w:rPr>
+              <w:t>Pearson</w:t>
+            </w:r>
+          </w:p>
+        </w:tc>
+      </w:tr>
+      <w:tr>
+        <w:trPr>
+          <w:cnfStyle w:val="000000100000" w:firstRow="0" w:lastRow="0" w:firstColumn="0" w:lastColumn="0" w:oddVBand="0" w:evenVBand="0" w:oddHBand="1" w:evenHBand="0" w:firstRowFirstColumn="0" w:firstRowLastColumn="0" w:lastRowFirstColumn="0" w:lastRowLastColumn="0"/>
+          <w:trHeight w:val="597"/>
+        </w:trPr>
+        <w:tc>
+          <w:tcPr>
+            <w:cnfStyle w:val="001000000000" w:firstRow="0" w:lastRow="0" w:firstColumn="1" w:lastColumn="0" w:oddVBand="0" w:evenVBand="0" w:oddHBand="0" w:evenHBand="0" w:firstRowFirstColumn="0" w:firstRowLastColumn="0" w:lastRowFirstColumn="0" w:lastRowLastColumn="0"/>
+            <w:tcW w:w="3594" w:type="dxa"/>
+          </w:tcPr>
+          <w:p>
+            <w:pPr>
+              <w:jc w:val="center"/>
+              <w:rPr>
+                <w:color w:val="000000" w:themeColor="text1"/>
+                <w:sz w:val="36"/>
+                <w:szCs w:val="36"/>
+              </w:rPr>
+            </w:pPr>
+            <w:r>
+              <w:rPr>
+                <w:color w:val="000000" w:themeColor="text1"/>
+                <w:sz w:val="36"/>
+                <w:szCs w:val="36"/>
+              </w:rPr>
+              <w:t>Error Rate</w:t>
+            </w:r>
+          </w:p>
+        </w:tc>
+        <w:tc>
+          <w:tcPr>
+            <w:tcW w:w="3594" w:type="dxa"/>
+          </w:tcPr>
+          <w:p>
+            <w:pPr>
+              <w:jc w:val="center"/>
+              <w:cnfStyle w:val="000000100000" w:firstRow="0" w:lastRow="0" w:firstColumn="0" w:lastColumn="0" w:oddVBand="0" w:evenVBand="0" w:oddHBand="1" w:evenHBand="0" w:firstRowFirstColumn="0" w:firstRowLastColumn="0" w:lastRowFirstColumn="0" w:lastRowLastColumn="0"/>
+              <w:rPr>
+                <w:color w:val="000000" w:themeColor="text1"/>
+                <w:sz w:val="36"/>
+                <w:szCs w:val="36"/>
+              </w:rPr>
+            </w:pPr>
+            <w:r>
+              <w:rPr>
+                <w:b/>
+                <w:bCs/>
+                <w:color w:val="000000" w:themeColor="text1"/>
+                <w:sz w:val="36"/>
+                <w:szCs w:val="36"/>
+              </w:rPr>
+              <w:t>32.26%</w:t>
+            </w:r>
+          </w:p>
+        </w:tc>
+        <w:tc>
+          <w:tcPr>
+            <w:tcW w:w="3594" w:type="dxa"/>
+          </w:tcPr>
+          <w:p>
+            <w:pPr>
+              <w:jc w:val="center"/>
+              <w:cnfStyle w:val="000000100000" w:firstRow="0" w:lastRow="0" w:firstColumn="0" w:lastColumn="0" w:oddVBand="0" w:evenVBand="0" w:oddHBand="1" w:evenHBand="0" w:firstRowFirstColumn="0" w:firstRowLastColumn="0" w:lastRowFirstColumn="0" w:lastRowLastColumn="0"/>
+              <w:rPr>
+                <w:b/>
+                <w:color w:val="000000" w:themeColor="text1"/>
+                <w:sz w:val="36"/>
+                <w:szCs w:val="36"/>
+              </w:rPr>
+            </w:pPr>
+            <w:r>
+              <w:rPr>
+                <w:b/>
+                <w:color w:val="000000" w:themeColor="text1"/>
+                <w:sz w:val="36"/>
+                <w:szCs w:val="36"/>
+              </w:rPr>
+              <w:t>12.90%</w:t>
+            </w:r>
+          </w:p>
+        </w:tc>
+      </w:tr>
+    </w:tbl>
+    <w:p>
+      <w:pPr>
+        <w:ind w:left="360"/>
+        <w:rPr>
+          <w:color w:val="000000" w:themeColor="text1"/>
+          <w:sz w:val="28"/>
+          <w:szCs w:val="28"/>
+        </w:rPr>
+      </w:pPr>
+    </w:p>
+    <w:p>
+      <w:pPr>
+        <w:ind w:left="360"/>
+        <w:rPr>
+          <w:color w:val="000000" w:themeColor="text1"/>
+          <w:sz w:val="28"/>
+          <w:szCs w:val="28"/>
+        </w:rPr>
+      </w:pPr>
+      <w:r>
+        <w:rPr>
+          <w:color w:val="000000" w:themeColor="text1"/>
+          <w:sz w:val="28"/>
+          <w:szCs w:val="28"/>
+        </w:rPr>
+        <w:t>You can see that the Pearson distance outperforms the Euclidean distance again, this time in K means clustering.</w:t>
+      </w:r>
+    </w:p>
+    <w:p>
+      <w:pPr>
+        <w:ind w:left="360"/>
+        <w:rPr>
+          <w:color w:val="000000" w:themeColor="text1"/>
+          <w:sz w:val="28"/>
+          <w:szCs w:val="28"/>
+        </w:rPr>
+      </w:pPr>
+    </w:p>
+    <w:p>
+      <w:pPr>
+        <w:pStyle w:val="ListParagraph"/>
+        <w:numPr>
+          <w:ilvl w:val="0"/>
+          <w:numId w:val="2"/>
+        </w:numPr>
+        <w:rPr>
+          <w:b/>
+          <w:color w:val="000000" w:themeColor="text1"/>
+          <w:sz w:val="28"/>
+          <w:szCs w:val="28"/>
+        </w:rPr>
+      </w:pPr>
+      <w:r>
+        <w:rPr>
+          <w:b/>
+          <w:color w:val="000000" w:themeColor="text1"/>
+          <w:sz w:val="28"/>
+          <w:szCs w:val="28"/>
+        </w:rPr>
+        <w:t>Display the tree view and colored scatter plots.</w:t>
+      </w:r>
+    </w:p>
+    <w:p>
+      <w:pPr>
+        <w:rPr>
+          <w:color w:val="000000" w:themeColor="text1"/>
+          <w:sz w:val="28"/>
+          <w:szCs w:val="28"/>
+        </w:rPr>
+      </w:pPr>
+      <w:r>
+        <w:rPr>
+          <w:color w:val="000000" w:themeColor="text1"/>
+          <w:sz w:val="28"/>
+          <w:szCs w:val="28"/>
+        </w:rPr>
+        <w:t>I’m not sure how to make a tree view with K means clustering, but I made two scatter plots:</w:t>
+      </w:r>
+    </w:p>
+    <w:p>
+      <w:pPr>
+        <w:rPr>
+          <w:color w:val="000000" w:themeColor="text1"/>
+          <w:sz w:val="28"/>
+          <w:szCs w:val="28"/>
+        </w:rPr>
+      </w:pPr>
+      <w:r>
+        <w:rPr>
+          <w:color w:val="000000" w:themeColor="text1"/>
+          <w:sz w:val="28"/>
+          <w:szCs w:val="28"/>
+        </w:rPr>
+        <w:t>Distance: Euclidean</w:t>
+      </w:r>
+      <w:r>
+        <w:rPr>
+          <w:color w:val="000000" w:themeColor="text1"/>
+          <w:sz w:val="28"/>
+          <w:szCs w:val="28"/>
+        </w:rPr>
+        <w:tab/>
+      </w:r>
+      <w:r>
+        <w:rPr>
+          <w:color w:val="000000" w:themeColor="text1"/>
+          <w:sz w:val="28"/>
+          <w:szCs w:val="28"/>
+        </w:rPr>
+        <w:tab/>
+      </w:r>
+      <w:r>
+        <w:rPr>
+          <w:color w:val="000000" w:themeColor="text1"/>
+          <w:sz w:val="28"/>
+          <w:szCs w:val="28"/>
+        </w:rPr>
+        <w:tab/>
+      </w:r>
+      <w:r>
+        <w:rPr>
+          <w:color w:val="000000" w:themeColor="text1"/>
+          <w:sz w:val="28"/>
+          <w:szCs w:val="28"/>
+        </w:rPr>
+        <w:tab/>
+      </w:r>
+      <w:r>
+        <w:rPr>
+          <w:color w:val="000000" w:themeColor="text1"/>
+          <w:sz w:val="28"/>
+          <w:szCs w:val="28"/>
+        </w:rPr>
+        <w:tab/>
+        <w:t>Distance: Pearson</w:t>
+      </w:r>
+    </w:p>
+    <w:p>
+      <w:pPr>
+        <w:rPr>
+          <w:color w:val="000000" w:themeColor="text1"/>
+          <w:sz w:val="28"/>
+          <w:szCs w:val="28"/>
+        </w:rPr>
+      </w:pPr>
+      <w:r>
+        <w:rPr>
+          <w:noProof/>
+          <w:color w:val="000000" w:themeColor="text1"/>
+          <w:sz w:val="28"/>
+          <w:szCs w:val="28"/>
+        </w:rPr>
+        <w:drawing>
+          <wp:inline distT="0" distB="0" distL="0" distR="0" wp14:anchorId="6DE4F8D8" wp14:editId="39097BA5">
+            <wp:extent cx="3398635" cy="2546773"/>
+            <wp:effectExtent l="0" t="0" r="5080" b="0"/>
+            <wp:docPr id="27" name="Picture 27" descr="Part2_Unsupervised_Classification/2_KMC/KMC_scatter_plots/scatter_kmc_euclidean.png"/>
+            <wp:cNvGraphicFramePr>
+              <a:graphicFrameLocks xmlns:a="http://schemas.openxmlformats.org/drawingml/2006/main" noChangeAspect="1"/>
+            </wp:cNvGraphicFramePr>
+            <a:graphic xmlns:a="http://schemas.openxmlformats.org/drawingml/2006/main">
+              <a:graphicData uri="http://schemas.openxmlformats.org/drawingml/2006/picture">
+                <pic:pic xmlns:pic="http://schemas.openxmlformats.org/drawingml/2006/picture">
+                  <pic:nvPicPr>
+                    <pic:cNvPr id="0" name="Picture 19" descr="Part2_Unsupervised_Classification/2_KMC/KMC_scatter_plots/scatter_kmc_euclidean.png"/>
+                    <pic:cNvPicPr>
+                      <a:picLocks noChangeAspect="1" noChangeArrowheads="1"/>
+                    </pic:cNvPicPr>
+                  </pic:nvPicPr>
+                  <pic:blipFill>
+                    <a:blip r:embed="rId32">
+                      <a:extLst>
+                        <a:ext uri="{28A0092B-C50C-407E-A947-70E740481C1C}">
+                          <a14:useLocalDpi xmlns:a14="http://schemas.microsoft.com/office/drawing/2010/main" val="0"/>
+                        </a:ext>
+                      </a:extLst>
+                    </a:blip>
+                    <a:srcRect/>
+                    <a:stretch>
+                      <a:fillRect/>
+                    </a:stretch>
+                  </pic:blipFill>
+                  <pic:spPr bwMode="auto">
+                    <a:xfrm>
+                      <a:off x="0" y="0"/>
+                      <a:ext cx="3473504" cy="2602876"/>
+                    </a:xfrm>
+                    <a:prstGeom prst="rect">
+                      <a:avLst/>
+                    </a:prstGeom>
+                    <a:noFill/>
+                    <a:ln>
+                      <a:noFill/>
+                    </a:ln>
+                  </pic:spPr>
+                </pic:pic>
+              </a:graphicData>
+            </a:graphic>
+          </wp:inline>
+        </w:drawing>
+      </w:r>
+      <w:r>
+        <w:rPr>
+          <w:noProof/>
+          <w:color w:val="000000" w:themeColor="text1"/>
+          <w:sz w:val="28"/>
+          <w:szCs w:val="28"/>
+        </w:rPr>
+        <w:drawing>
+          <wp:inline distT="0" distB="0" distL="0" distR="0" wp14:anchorId="1CB8FC39" wp14:editId="4055E74B">
+            <wp:extent cx="3239135" cy="2427252"/>
+            <wp:effectExtent l="0" t="0" r="12065" b="11430"/>
+            <wp:docPr id="28" name="Picture 28" descr="Part2_Unsupervised_Classification/2_KMC/KMC_scatter_plots/scatter_kmc_pearson.png"/>
+            <wp:cNvGraphicFramePr>
+              <a:graphicFrameLocks xmlns:a="http://schemas.openxmlformats.org/drawingml/2006/main" noChangeAspect="1"/>
+            </wp:cNvGraphicFramePr>
+            <a:graphic xmlns:a="http://schemas.openxmlformats.org/drawingml/2006/main">
+              <a:graphicData uri="http://schemas.openxmlformats.org/drawingml/2006/picture">
+                <pic:pic xmlns:pic="http://schemas.openxmlformats.org/drawingml/2006/picture">
+                  <pic:nvPicPr>
+                    <pic:cNvPr id="0" name="Picture 20" descr="Part2_Unsupervised_Classification/2_KMC/KMC_scatter_plots/scatter_kmc_pearson.png"/>
+                    <pic:cNvPicPr>
+                      <a:picLocks noChangeAspect="1" noChangeArrowheads="1"/>
+                    </pic:cNvPicPr>
+                  </pic:nvPicPr>
+                  <pic:blipFill>
+                    <a:blip r:embed="rId33">
+                      <a:extLst>
+                        <a:ext uri="{28A0092B-C50C-407E-A947-70E740481C1C}">
+                          <a14:useLocalDpi xmlns:a14="http://schemas.microsoft.com/office/drawing/2010/main" val="0"/>
+                        </a:ext>
+                      </a:extLst>
+                    </a:blip>
+                    <a:srcRect/>
+                    <a:stretch>
+                      <a:fillRect/>
+                    </a:stretch>
+                  </pic:blipFill>
+                  <pic:spPr bwMode="auto">
+                    <a:xfrm>
+                      <a:off x="0" y="0"/>
+                      <a:ext cx="3308316" cy="2479093"/>
+                    </a:xfrm>
+                    <a:prstGeom prst="rect">
+                      <a:avLst/>
+                    </a:prstGeom>
+                    <a:noFill/>
+                    <a:ln>
+                      <a:noFill/>
+                    </a:ln>
+                  </pic:spPr>
+                </pic:pic>
+              </a:graphicData>
+            </a:graphic>
+          </wp:inline>
+        </w:drawing>
+      </w:r>
+    </w:p>
+    <w:p>
+      <w:pPr>
+        <w:rPr>
+          <w:color w:val="000000" w:themeColor="text1"/>
+          <w:sz w:val="28"/>
+          <w:szCs w:val="28"/>
+        </w:rPr>
+      </w:pPr>
+      <w:r>
+        <w:rPr>
+          <w:color w:val="000000" w:themeColor="text1"/>
+          <w:sz w:val="28"/>
+          <w:szCs w:val="28"/>
+        </w:rPr>
+        <w:tab/>
+        <w:t xml:space="preserve">From the two scatter plots, the Pearson outperforms the Euclidean distance metric.  In the Euclidean clustering, many of the points above 22 are classified as blue (along with the 1-22 points).  This means that the normal tissue </w:t>
+      </w:r>
+      <w:r>
+        <w:rPr>
+          <w:color w:val="000000" w:themeColor="text1"/>
+          <w:sz w:val="28"/>
+          <w:szCs w:val="28"/>
+        </w:rPr>
+        <w:t>that was somewhat ‘close’ to the tumorous tissue was clustered with that tumorous tissue.  A nearly identical event happened with the Euclidean distance with complete linkage in the scatter plots for hierarchical clustering.  The Pearson distance performed quite well, and quite similarly to the hierarchical clustering examples with Pearson distance, and complete and average linkage.</w:t>
+      </w:r>
+    </w:p>
+    <w:p>
+      <w:pPr>
+        <w:rPr>
+          <w:color w:val="000000" w:themeColor="text1"/>
+          <w:sz w:val="28"/>
+          <w:szCs w:val="28"/>
+        </w:rPr>
+      </w:pPr>
+      <w:r>
+        <w:rPr>
+          <w:color w:val="000000" w:themeColor="text1"/>
+          <w:sz w:val="28"/>
+          <w:szCs w:val="28"/>
+        </w:rPr>
+        <w:br w:type="page"/>
+      </w:r>
+    </w:p>
+    <w:p>
+      <w:pPr>
+        <w:pStyle w:val="ListParagraph"/>
+        <w:numPr>
+          <w:ilvl w:val="0"/>
+          <w:numId w:val="2"/>
+        </w:numPr>
+        <w:rPr>
+          <w:color w:val="000000" w:themeColor="text1"/>
+          <w:sz w:val="28"/>
+          <w:szCs w:val="28"/>
+        </w:rPr>
+      </w:pPr>
+      <w:r>
+        <w:rPr>
+          <w:color w:val="000000" w:themeColor="text1"/>
+          <w:sz w:val="28"/>
+          <w:szCs w:val="28"/>
+        </w:rPr>
+        <w:t>SOM: compare with supervised results.</w:t>
+      </w:r>
+    </w:p>
+    <w:p>
+      <w:pPr>
+        <w:ind w:left="360" w:firstLine="360"/>
+        <w:rPr>
+          <w:color w:val="000000" w:themeColor="text1"/>
+          <w:sz w:val="28"/>
+          <w:szCs w:val="28"/>
+        </w:rPr>
+      </w:pPr>
+      <w:r>
+        <w:rPr>
+          <w:color w:val="000000" w:themeColor="text1"/>
+          <w:sz w:val="28"/>
+          <w:szCs w:val="28"/>
+        </w:rPr>
+        <w:t>I performed the SOM with the newsom function in Matlab.  I did not perform the other SOM method because it gave me errors.  I used 100 epochs for my output.  I did more epochs (even 1000), but they did not give me better results.  By error rate compared to the real labels is in the table below.</w:t>
+      </w:r>
+    </w:p>
+    <w:tbl>
+      <w:tblPr>
+        <w:tblStyle w:val="GridTable4-Accent1"/>
+        <w:tblW w:w="0" w:type="auto"/>
+        <w:tblInd w:w="2448" w:type="dxa"/>
+        <w:tblLook w:val="04A0" w:firstRow="1" w:lastRow="0" w:firstColumn="1" w:lastColumn="0" w:noHBand="0" w:noVBand="1"/>
+      </w:tblPr>
+      <w:tblGrid>
+        <w:gridCol w:w="2309"/>
+        <w:gridCol w:w="3539"/>
+      </w:tblGrid>
+      <w:tr>
+        <w:trPr>
+          <w:cnfStyle w:val="100000000000" w:firstRow="1" w:lastRow="0" w:firstColumn="0" w:lastColumn="0" w:oddVBand="0" w:evenVBand="0" w:oddHBand="0" w:evenHBand="0" w:firstRowFirstColumn="0" w:firstRowLastColumn="0" w:lastRowFirstColumn="0" w:lastRowLastColumn="0"/>
+          <w:trHeight w:val="334"/>
+        </w:trPr>
+        <w:tc>
+          <w:tcPr>
+            <w:cnfStyle w:val="001000000000" w:firstRow="0" w:lastRow="0" w:firstColumn="1" w:lastColumn="0" w:oddVBand="0" w:evenVBand="0" w:oddHBand="0" w:evenHBand="0" w:firstRowFirstColumn="0" w:firstRowLastColumn="0" w:lastRowFirstColumn="0" w:lastRowLastColumn="0"/>
+            <w:tcW w:w="2309" w:type="dxa"/>
+          </w:tcPr>
+          <w:p>
+            <w:pPr>
+              <w:rPr>
+                <w:color w:val="000000" w:themeColor="text1"/>
+                <w:sz w:val="36"/>
+                <w:szCs w:val="36"/>
+              </w:rPr>
+            </w:pPr>
+          </w:p>
+        </w:tc>
+        <w:tc>
+          <w:tcPr>
+            <w:tcW w:w="3539" w:type="dxa"/>
+          </w:tcPr>
+          <w:p>
+            <w:pPr>
+              <w:jc w:val="center"/>
+              <w:cnfStyle w:val="100000000000" w:firstRow="1" w:lastRow="0" w:firstColumn="0" w:lastColumn="0" w:oddVBand="0" w:evenVBand="0" w:oddHBand="0" w:evenHBand="0" w:firstRowFirstColumn="0" w:firstRowLastColumn="0" w:lastRowFirstColumn="0" w:lastRowLastColumn="0"/>
+              <w:rPr>
+                <w:color w:val="000000" w:themeColor="text1"/>
+                <w:sz w:val="36"/>
+                <w:szCs w:val="36"/>
+              </w:rPr>
+            </w:pPr>
+            <w:r>
+              <w:rPr>
+                <w:color w:val="000000" w:themeColor="text1"/>
+                <w:sz w:val="36"/>
+                <w:szCs w:val="36"/>
+              </w:rPr>
+              <w:t>SOM</w:t>
+            </w:r>
+          </w:p>
+        </w:tc>
+      </w:tr>
+      <w:tr>
+        <w:trPr>
+          <w:cnfStyle w:val="000000100000" w:firstRow="0" w:lastRow="0" w:firstColumn="0" w:lastColumn="0" w:oddVBand="0" w:evenVBand="0" w:oddHBand="1" w:evenHBand="0" w:firstRowFirstColumn="0" w:firstRowLastColumn="0" w:lastRowFirstColumn="0" w:lastRowLastColumn="0"/>
+          <w:trHeight w:val="362"/>
+        </w:trPr>
+        <w:tc>
+          <w:tcPr>
+            <w:cnfStyle w:val="001000000000" w:firstRow="0" w:lastRow="0" w:firstColumn="1" w:lastColumn="0" w:oddVBand="0" w:evenVBand="0" w:oddHBand="0" w:evenHBand="0" w:firstRowFirstColumn="0" w:firstRowLastColumn="0" w:lastRowFirstColumn="0" w:lastRowLastColumn="0"/>
+            <w:tcW w:w="2309" w:type="dxa"/>
+          </w:tcPr>
+          <w:p>
+            <w:pPr>
+              <w:jc w:val="right"/>
+              <w:rPr>
+                <w:color w:val="000000" w:themeColor="text1"/>
+                <w:sz w:val="36"/>
+                <w:szCs w:val="36"/>
+              </w:rPr>
+            </w:pPr>
+            <w:r>
+              <w:rPr>
+                <w:color w:val="000000" w:themeColor="text1"/>
+                <w:sz w:val="36"/>
+                <w:szCs w:val="36"/>
+              </w:rPr>
+              <w:t>Error Rate</w:t>
+            </w:r>
+          </w:p>
+        </w:tc>
+        <w:tc>
+          <w:tcPr>
+            <w:tcW w:w="3539" w:type="dxa"/>
+          </w:tcPr>
+          <w:p>
+            <w:pPr>
+              <w:jc w:val="center"/>
+              <w:cnfStyle w:val="000000100000" w:firstRow="0" w:lastRow="0" w:firstColumn="0" w:lastColumn="0" w:oddVBand="0" w:evenVBand="0" w:oddHBand="1" w:evenHBand="0" w:firstRowFirstColumn="0" w:firstRowLastColumn="0" w:lastRowFirstColumn="0" w:lastRowLastColumn="0"/>
+              <w:rPr>
+                <w:b/>
+                <w:color w:val="000000" w:themeColor="text1"/>
+                <w:sz w:val="36"/>
+                <w:szCs w:val="36"/>
+              </w:rPr>
+            </w:pPr>
+            <w:r>
+              <w:rPr>
+                <w:b/>
+                <w:color w:val="000000" w:themeColor="text1"/>
+                <w:sz w:val="36"/>
+                <w:szCs w:val="36"/>
+              </w:rPr>
+              <w:t>30.65%</w:t>
+            </w:r>
+          </w:p>
+        </w:tc>
+      </w:tr>
+    </w:tbl>
+    <w:p>
+      <w:pPr>
+        <w:rPr>
+          <w:color w:val="000000" w:themeColor="text1"/>
+          <w:sz w:val="28"/>
+          <w:szCs w:val="28"/>
+        </w:rPr>
+      </w:pPr>
+      <w:r>
+        <w:rPr>
+          <w:color w:val="000000" w:themeColor="text1"/>
+          <w:sz w:val="28"/>
+          <w:szCs w:val="28"/>
+        </w:rPr>
+        <w:tab/>
+        <w:t>SOM did not perform as well as some of the others, but it was not the worst.</w:t>
+      </w:r>
+    </w:p>
+    <w:p>
+      <w:pPr>
+        <w:pStyle w:val="ListParagraph"/>
+        <w:numPr>
+          <w:ilvl w:val="0"/>
+          <w:numId w:val="2"/>
+        </w:numPr>
+        <w:rPr>
+          <w:b/>
+          <w:color w:val="000000" w:themeColor="text1"/>
+          <w:sz w:val="28"/>
+          <w:szCs w:val="28"/>
+        </w:rPr>
+      </w:pPr>
+      <w:r>
+        <w:rPr>
+          <w:b/>
+          <w:color w:val="000000" w:themeColor="text1"/>
+          <w:sz w:val="28"/>
+          <w:szCs w:val="28"/>
+        </w:rPr>
+        <w:t>Compare HC, KMC, and SOM.  Make your case.</w:t>
+      </w:r>
+    </w:p>
+    <w:p>
+      <w:pPr>
+        <w:pStyle w:val="ListParagraph"/>
+        <w:ind w:firstLine="720"/>
+        <w:rPr>
+          <w:color w:val="000000" w:themeColor="text1"/>
+          <w:sz w:val="28"/>
+          <w:szCs w:val="28"/>
+        </w:rPr>
+      </w:pPr>
+      <w:r>
+        <w:rPr>
+          <w:color w:val="000000" w:themeColor="text1"/>
+          <w:sz w:val="28"/>
+          <w:szCs w:val="28"/>
+        </w:rPr>
+        <w:t>The clusterings that performed the best were the hierarchical clustering with Pearson distance and Complete and average linkage, and the K means clustering with Pearson distance.  SOM, HC with Single linkage, HC with Euclidean Distance and average or complete linkage, and KMC with Euclidean distance performed poorly in comparison.</w:t>
+      </w:r>
+    </w:p>
+    <w:p>
+      <w:pPr>
+        <w:pStyle w:val="ListParagraph"/>
+        <w:rPr>
+          <w:color w:val="000000" w:themeColor="text1"/>
+          <w:sz w:val="28"/>
+          <w:szCs w:val="28"/>
+        </w:rPr>
+      </w:pPr>
+      <w:r>
+        <w:rPr>
+          <w:color w:val="000000" w:themeColor="text1"/>
+          <w:sz w:val="28"/>
+          <w:szCs w:val="28"/>
+        </w:rPr>
+        <w:tab/>
+        <w:t>One pattern to note that that KMC and HC performed very well with the Pearson distance metric (if we ignore the HC single linkage case).</w:t>
+      </w:r>
+    </w:p>
+    <w:p>
+      <w:pPr>
+        <w:pStyle w:val="ListParagraph"/>
+        <w:rPr>
+          <w:color w:val="000000" w:themeColor="text1"/>
+          <w:sz w:val="28"/>
+          <w:szCs w:val="28"/>
+        </w:rPr>
+      </w:pPr>
+      <w:r>
+        <w:rPr>
+          <w:b/>
+          <w:color w:val="FF0000"/>
+          <w:sz w:val="28"/>
+          <w:szCs w:val="28"/>
+        </w:rPr>
+        <w:t>Add MOAR</w:t>
+      </w:r>
+    </w:p>
+    <w:p>
+      <w:pPr>
+        <w:pStyle w:val="ListParagraph"/>
+        <w:rPr>
+          <w:color w:val="000000" w:themeColor="text1"/>
+          <w:sz w:val="28"/>
+          <w:szCs w:val="28"/>
+        </w:rPr>
+      </w:pPr>
+    </w:p>
+    <w:p>
+      <w:pPr>
+        <w:pStyle w:val="ListParagraph"/>
+        <w:rPr>
+          <w:color w:val="000000" w:themeColor="text1"/>
+          <w:sz w:val="28"/>
+          <w:szCs w:val="28"/>
+        </w:rPr>
+      </w:pPr>
+      <w:r>
+        <w:rPr>
+          <w:b/>
+          <w:color w:val="000000" w:themeColor="text1"/>
+          <w:sz w:val="28"/>
+          <w:szCs w:val="28"/>
+          <w:u w:val="single"/>
+        </w:rPr>
+        <w:t>Part3: Gene-Based Analysis</w:t>
+      </w:r>
+    </w:p>
+    <w:p>
+      <w:pPr>
+        <w:pStyle w:val="ListParagraph"/>
+        <w:numPr>
+          <w:ilvl w:val="0"/>
+          <w:numId w:val="3"/>
+        </w:numPr>
+        <w:rPr>
+          <w:b/>
+          <w:color w:val="000000" w:themeColor="text1"/>
+          <w:sz w:val="28"/>
+          <w:szCs w:val="28"/>
+        </w:rPr>
+      </w:pPr>
+      <w:r>
+        <w:rPr>
+          <w:b/>
+          <w:color w:val="000000" w:themeColor="text1"/>
+          <w:sz w:val="28"/>
+          <w:szCs w:val="28"/>
+        </w:rPr>
+        <w:t>Visualization Only: provide clustergrams of the entire original data set.  You are free to choose any linkage or distance</w:t>
+      </w:r>
+      <w:r>
+        <w:rPr>
+          <w:b/>
+          <w:color w:val="000000" w:themeColor="text1"/>
+          <w:sz w:val="28"/>
+          <w:szCs w:val="28"/>
+        </w:rPr>
+        <w:t>.</w:t>
+      </w:r>
+    </w:p>
+    <w:p>
+      <w:pPr>
+        <w:ind w:left="720"/>
+        <w:rPr>
+          <w:color w:val="000000" w:themeColor="text1"/>
+          <w:sz w:val="28"/>
+          <w:szCs w:val="28"/>
+        </w:rPr>
+      </w:pPr>
+      <w:r>
+        <w:rPr>
+          <w:color w:val="000000" w:themeColor="text1"/>
+          <w:sz w:val="28"/>
+          <w:szCs w:val="28"/>
+        </w:rPr>
+        <w:t>I will choose Pearson distance and complete linkage.   It gave good results in the previous section so I will cho</w:t>
+      </w:r>
+      <w:r>
+        <w:rPr>
+          <w:color w:val="000000" w:themeColor="text1"/>
+          <w:sz w:val="28"/>
+          <w:szCs w:val="28"/>
+        </w:rPr>
+        <w:t>o</w:t>
+      </w:r>
+      <w:r>
+        <w:rPr>
+          <w:color w:val="000000" w:themeColor="text1"/>
+          <w:sz w:val="28"/>
+          <w:szCs w:val="28"/>
+        </w:rPr>
+        <w:t>se it for this one.</w:t>
+      </w:r>
+      <w:r>
+        <w:rPr>
+          <w:color w:val="000000" w:themeColor="text1"/>
+          <w:sz w:val="28"/>
+          <w:szCs w:val="28"/>
+        </w:rPr>
+        <w:t xml:space="preserve">  I will also choose Euclidean complete for a comparison.</w:t>
+      </w:r>
+    </w:p>
+    <w:p>
+      <w:pPr>
+        <w:ind w:left="720"/>
+        <w:rPr>
+          <w:b/>
+          <w:color w:val="000000" w:themeColor="text1"/>
+          <w:sz w:val="28"/>
+          <w:szCs w:val="28"/>
+        </w:rPr>
+      </w:pPr>
+      <w:r>
+        <w:rPr>
+          <w:b/>
+          <w:color w:val="000000" w:themeColor="text1"/>
+          <w:sz w:val="28"/>
+          <w:szCs w:val="28"/>
+        </w:rPr>
+        <w:t>Pearson Complete:</w:t>
+      </w:r>
+    </w:p>
+    <w:p>
+      <w:pPr>
+        <w:ind w:left="720"/>
+        <w:rPr>
+          <w:b/>
+          <w:color w:val="000000" w:themeColor="text1"/>
+          <w:sz w:val="28"/>
+          <w:szCs w:val="28"/>
+        </w:rPr>
+      </w:pPr>
+      <w:r>
+        <w:rPr>
+          <w:b/>
+          <w:noProof/>
+          <w:color w:val="000000" w:themeColor="text1"/>
+          <w:sz w:val="28"/>
+          <w:szCs w:val="28"/>
+        </w:rPr>
+        <w:drawing>
+          <wp:inline distT="0" distB="0" distL="0" distR="0" wp14:anchorId="30305810" wp14:editId="1A4EFE1D">
+            <wp:extent cx="6352791" cy="3545840"/>
+            <wp:effectExtent l="0" t="0" r="0" b="10160"/>
+            <wp:docPr id="35" name="Picture 35" descr="../../../../Users/wgilles1/Desktop/iyer_clustergram_pearson_c"/>
+            <wp:cNvGraphicFramePr>
+              <a:graphicFrameLocks xmlns:a="http://schemas.openxmlformats.org/drawingml/2006/main" noChangeAspect="1"/>
+            </wp:cNvGraphicFramePr>
+            <a:graphic xmlns:a="http://schemas.openxmlformats.org/drawingml/2006/main">
+              <a:graphicData uri="http://schemas.openxmlformats.org/drawingml/2006/picture">
+                <pic:pic xmlns:pic="http://schemas.openxmlformats.org/drawingml/2006/picture">
+                  <pic:nvPicPr>
+                    <pic:cNvPr id="0" name="Picture 27" descr="../../../../Users/wgilles1/Desktop/iyer_clustergram_pearson_c"/>
+                    <pic:cNvPicPr>
+                      <a:picLocks noChangeAspect="1" noChangeArrowheads="1"/>
+                    </pic:cNvPicPr>
+                  </pic:nvPicPr>
+                  <pic:blipFill>
+                    <a:blip r:embed="rId34">
+                      <a:extLst>
+                        <a:ext uri="{28A0092B-C50C-407E-A947-70E740481C1C}">
+                          <a14:useLocalDpi xmlns:a14="http://schemas.microsoft.com/office/drawing/2010/main" val="0"/>
+                        </a:ext>
+                      </a:extLst>
+                    </a:blip>
+                    <a:srcRect/>
+                    <a:stretch>
+                      <a:fillRect/>
+                    </a:stretch>
+                  </pic:blipFill>
+                  <pic:spPr bwMode="auto">
+                    <a:xfrm>
+                      <a:off x="0" y="0"/>
+                      <a:ext cx="6364865" cy="3552579"/>
+                    </a:xfrm>
+                    <a:prstGeom prst="rect">
+                      <a:avLst/>
+                    </a:prstGeom>
+                    <a:noFill/>
+                    <a:ln>
+                      <a:noFill/>
+                    </a:ln>
+                  </pic:spPr>
+                </pic:pic>
+              </a:graphicData>
+            </a:graphic>
+          </wp:inline>
+        </w:drawing>
+      </w:r>
+    </w:p>
+    <w:p>
+      <w:pPr>
+        <w:ind w:left="720"/>
+        <w:rPr>
+          <w:b/>
+          <w:color w:val="000000" w:themeColor="text1"/>
+          <w:sz w:val="28"/>
+          <w:szCs w:val="28"/>
+        </w:rPr>
+      </w:pPr>
+    </w:p>
+    <w:p>
+      <w:pPr>
+        <w:ind w:left="720"/>
+        <w:rPr>
+          <w:b/>
+          <w:color w:val="000000" w:themeColor="text1"/>
+          <w:sz w:val="28"/>
+          <w:szCs w:val="28"/>
+        </w:rPr>
+      </w:pPr>
+      <w:r>
+        <w:rPr>
+          <w:b/>
+          <w:color w:val="000000" w:themeColor="text1"/>
+          <w:sz w:val="28"/>
+          <w:szCs w:val="28"/>
+        </w:rPr>
+        <w:t>Euclidean Complete:</w:t>
+      </w:r>
+    </w:p>
+    <w:p>
+      <w:pPr>
+        <w:rPr>
+          <w:b/>
+          <w:color w:val="000000" w:themeColor="text1"/>
+          <w:sz w:val="28"/>
+          <w:szCs w:val="28"/>
+        </w:rPr>
+      </w:pPr>
+      <w:r>
+        <w:rPr>
+          <w:b/>
+          <w:noProof/>
+          <w:color w:val="000000" w:themeColor="text1"/>
+          <w:sz w:val="28"/>
+          <w:szCs w:val="28"/>
+        </w:rPr>
+        <w:drawing>
+          <wp:inline distT="0" distB="0" distL="0" distR="0" wp14:anchorId="74BA2170" wp14:editId="04D767BC">
+            <wp:extent cx="6849745" cy="3852545"/>
+            <wp:effectExtent l="0" t="0" r="8255" b="8255"/>
+            <wp:docPr id="36" name="Picture 36" descr="../../../../Users/wgilles1/Desktop/iyer_clustergram_euclidean_c"/>
+            <wp:cNvGraphicFramePr>
+              <a:graphicFrameLocks xmlns:a="http://schemas.openxmlformats.org/drawingml/2006/main" noChangeAspect="1"/>
+            </wp:cNvGraphicFramePr>
+            <a:graphic xmlns:a="http://schemas.openxmlformats.org/drawingml/2006/main">
+              <a:graphicData uri="http://schemas.openxmlformats.org/drawingml/2006/picture">
+                <pic:pic xmlns:pic="http://schemas.openxmlformats.org/drawingml/2006/picture">
+                  <pic:nvPicPr>
+                    <pic:cNvPr id="0" name="Picture 28" descr="../../../../Users/wgilles1/Desktop/iyer_clustergram_euclidean_c"/>
+                    <pic:cNvPicPr>
+                      <a:picLocks noChangeAspect="1" noChangeArrowheads="1"/>
+                    </pic:cNvPicPr>
+                  </pic:nvPicPr>
+                  <pic:blipFill>
+                    <a:blip r:embed="rId35">
+                      <a:extLst>
+                        <a:ext uri="{28A0092B-C50C-407E-A947-70E740481C1C}">
+                          <a14:useLocalDpi xmlns:a14="http://schemas.microsoft.com/office/drawing/2010/main" val="0"/>
+                        </a:ext>
+                      </a:extLst>
+                    </a:blip>
+                    <a:srcRect/>
+                    <a:stretch>
+                      <a:fillRect/>
+                    </a:stretch>
+                  </pic:blipFill>
+                  <pic:spPr bwMode="auto">
+                    <a:xfrm>
+                      <a:off x="0" y="0"/>
+                      <a:ext cx="6849745" cy="3852545"/>
+                    </a:xfrm>
+                    <a:prstGeom prst="rect">
+                      <a:avLst/>
+                    </a:prstGeom>
+                    <a:noFill/>
+                    <a:ln>
+                      <a:noFill/>
+                    </a:ln>
+                  </pic:spPr>
+                </pic:pic>
+              </a:graphicData>
+            </a:graphic>
+          </wp:inline>
+        </w:drawing>
+      </w:r>
+    </w:p>
+    <w:p>
+      <w:pPr>
+        <w:rPr>
+          <w:b/>
+          <w:color w:val="000000" w:themeColor="text1"/>
+          <w:sz w:val="28"/>
+          <w:szCs w:val="28"/>
+        </w:rPr>
+      </w:pPr>
+    </w:p>
+    <w:p>
+      <w:pPr>
+        <w:rPr>
+          <w:b/>
           <w:color w:val="000000" w:themeColor="text1"/>
           <w:sz w:val="28"/>
           <w:szCs w:val="28"/>
@@ -3771,9 +4784,9 @@
 <file path=word/numbering.xml><?xml version="1.0" encoding="utf-8"?>
 <w:numbering xmlns:wpc="http://schemas.microsoft.com/office/word/2010/wordprocessingCanvas" xmlns:mo="http://schemas.microsoft.com/office/mac/office/2008/main" xmlns:mc="http://schemas.openxmlformats.org/markup-compatibility/2006" xmlns:mv="urn:schemas-microsoft-com:mac:vml" xmlns:o="urn:schemas-microsoft-com:office:office" xmlns:r="http://schemas.openxmlformats.org/officeDocument/2006/relationships" xmlns:m="http://schemas.openxmlformats.org/officeDocument/2006/math" xmlns:v="urn:schemas-microsoft-com:vml" xmlns:wp14="http://schemas.microsoft.com/office/word/2010/wordprocessingDrawing" xmlns:wp="http://schemas.openxmlformats.org/drawingml/2006/wordprocessingDrawing" xmlns:w10="urn:schemas-microsoft-com:office:word" xmlns:w="http://schemas.openxmlformats.org/wordprocessingml/2006/main" xmlns:w14="http://schemas.microsoft.com/office/word/2010/wordml" xmlns:w15="http://schemas.microsoft.com/office/word/2012/wordml" xmlns:wpg="http://schemas.microsoft.com/office/word/2010/wordprocessingGroup" xmlns:wpi="http://schemas.microsoft.com/office/word/2010/wordprocessingInk" xmlns:wne="http://schemas.microsoft.com/office/word/2006/wordml" xmlns:wps="http://schemas.microsoft.com/office/word/2010/wordprocessingShape" mc:Ignorable="w14 w15 wp14">
   <w:abstractNum w:abstractNumId="0">
-    <w:nsid w:val="625F147F"/>
+    <w:nsid w:val="61333030"/>
     <w:multiLevelType w:val="hybridMultilevel"/>
-    <w:tmpl w:val="7DD038F6"/>
+    <w:tmpl w:val="1CAAE612"/>
     <w:lvl w:ilvl="0" w:tplc="0409000F">
       <w:start w:val="1"/>
       <w:numFmt w:val="decimal"/>
@@ -3857,6 +4870,92 @@
     </w:lvl>
   </w:abstractNum>
   <w:abstractNum w:abstractNumId="1">
+    <w:nsid w:val="625F147F"/>
+    <w:multiLevelType w:val="hybridMultilevel"/>
+    <w:tmpl w:val="1CAAE612"/>
+    <w:lvl w:ilvl="0" w:tplc="0409000F">
+      <w:start w:val="1"/>
+      <w:numFmt w:val="decimal"/>
+      <w:lvlText w:val="%1."/>
+      <w:lvlJc w:val="left"/>
+      <w:pPr>
+        <w:ind w:left="720" w:hanging="360"/>
+      </w:pPr>
+    </w:lvl>
+    <w:lvl w:ilvl="1" w:tplc="04090019" w:tentative="1">
+      <w:start w:val="1"/>
+      <w:numFmt w:val="lowerLetter"/>
+      <w:lvlText w:val="%2."/>
+      <w:lvlJc w:val="left"/>
+      <w:pPr>
+        <w:ind w:left="1440" w:hanging="360"/>
+      </w:pPr>
+    </w:lvl>
+    <w:lvl w:ilvl="2" w:tplc="0409001B" w:tentative="1">
+      <w:start w:val="1"/>
+      <w:numFmt w:val="lowerRoman"/>
+      <w:lvlText w:val="%3."/>
+      <w:lvlJc w:val="right"/>
+      <w:pPr>
+        <w:ind w:left="2160" w:hanging="180"/>
+      </w:pPr>
+    </w:lvl>
+    <w:lvl w:ilvl="3" w:tplc="0409000F" w:tentative="1">
+      <w:start w:val="1"/>
+      <w:numFmt w:val="decimal"/>
+      <w:lvlText w:val="%4."/>
+      <w:lvlJc w:val="left"/>
+      <w:pPr>
+        <w:ind w:left="2880" w:hanging="360"/>
+      </w:pPr>
+    </w:lvl>
+    <w:lvl w:ilvl="4" w:tplc="04090019" w:tentative="1">
+      <w:start w:val="1"/>
+      <w:numFmt w:val="lowerLetter"/>
+      <w:lvlText w:val="%5."/>
+      <w:lvlJc w:val="left"/>
+      <w:pPr>
+        <w:ind w:left="3600" w:hanging="360"/>
+      </w:pPr>
+    </w:lvl>
+    <w:lvl w:ilvl="5" w:tplc="0409001B" w:tentative="1">
+      <w:start w:val="1"/>
+      <w:numFmt w:val="lowerRoman"/>
+      <w:lvlText w:val="%6."/>
+      <w:lvlJc w:val="right"/>
+      <w:pPr>
+        <w:ind w:left="4320" w:hanging="180"/>
+      </w:pPr>
+    </w:lvl>
+    <w:lvl w:ilvl="6" w:tplc="0409000F" w:tentative="1">
+      <w:start w:val="1"/>
+      <w:numFmt w:val="decimal"/>
+      <w:lvlText w:val="%7."/>
+      <w:lvlJc w:val="left"/>
+      <w:pPr>
+        <w:ind w:left="5040" w:hanging="360"/>
+      </w:pPr>
+    </w:lvl>
+    <w:lvl w:ilvl="7" w:tplc="04090019" w:tentative="1">
+      <w:start w:val="1"/>
+      <w:numFmt w:val="lowerLetter"/>
+      <w:lvlText w:val="%8."/>
+      <w:lvlJc w:val="left"/>
+      <w:pPr>
+        <w:ind w:left="5760" w:hanging="360"/>
+      </w:pPr>
+    </w:lvl>
+    <w:lvl w:ilvl="8" w:tplc="0409001B" w:tentative="1">
+      <w:start w:val="1"/>
+      <w:numFmt w:val="lowerRoman"/>
+      <w:lvlText w:val="%9."/>
+      <w:lvlJc w:val="right"/>
+      <w:pPr>
+        <w:ind w:left="6480" w:hanging="180"/>
+      </w:pPr>
+    </w:lvl>
+  </w:abstractNum>
+  <w:abstractNum w:abstractNumId="2">
     <w:nsid w:val="66B91959"/>
     <w:multiLevelType w:val="hybridMultilevel"/>
     <w:tmpl w:val="C42685AE"/>
@@ -3943,9 +5042,12 @@
     </w:lvl>
   </w:abstractNum>
   <w:num w:numId="1">
+    <w:abstractNumId w:val="2"/>
+  </w:num>
+  <w:num w:numId="2">
     <w:abstractNumId w:val="1"/>
   </w:num>
-  <w:num w:numId="2">
+  <w:num w:numId="3">
     <w:abstractNumId w:val="0"/>
   </w:num>
 </w:numbering>
@@ -4355,7 +5457,6 @@
   <w:style w:type="character" w:default="1" w:styleId="DefaultParagraphFont">
     <w:name w:val="Default Paragraph Font"/>
     <w:uiPriority w:val="1"/>
-    <w:semiHidden/>
     <w:unhideWhenUsed/>
   </w:style>
   <w:style w:type="table" w:default="1" w:styleId="TableNormal">
@@ -6262,7 +7363,7 @@
 </file>
 
 <file path=customXml/itemProps1.xml><?xml version="1.0" encoding="utf-8"?>
-<ds:datastoreItem xmlns:ds="http://schemas.openxmlformats.org/officeDocument/2006/customXml" ds:itemID="{2B2C2F89-3793-6D4C-9451-23F64FC41385}">
+<ds:datastoreItem xmlns:ds="http://schemas.openxmlformats.org/officeDocument/2006/customXml" ds:itemID="{31AB017E-AED8-1042-82D6-DF2B1C248F3F}">
   <ds:schemaRefs>
     <ds:schemaRef ds:uri="http://schemas.openxmlformats.org/officeDocument/2006/bibliography"/>
   </ds:schemaRefs>

</xml_diff>

<commit_message>
Some spelling and editing issues.
</commit_message>
<xml_diff>
--- a/Proj_3_Gene_Expression_Analysis/submission.docx
+++ b/Proj_3_Gene_Expression_Analysis/submission.docx
@@ -1,6 +1,6 @@
 
 <file path=word/document.xml><?xml version="1.0" encoding="utf-8"?>
-<w:document xmlns:wpc="http://schemas.microsoft.com/office/word/2010/wordprocessingCanvas" xmlns:mo="http://schemas.microsoft.com/office/mac/office/2008/main" xmlns:mc="http://schemas.openxmlformats.org/markup-compatibility/2006" xmlns:mv="urn:schemas-microsoft-com:mac:vml" xmlns:o="urn:schemas-microsoft-com:office:office" xmlns:r="http://schemas.openxmlformats.org/officeDocument/2006/relationships" xmlns:m="http://schemas.openxmlformats.org/officeDocument/2006/math" xmlns:v="urn:schemas-microsoft-com:vml" xmlns:wp14="http://schemas.microsoft.com/office/word/2010/wordprocessingDrawing" xmlns:wp="http://schemas.openxmlformats.org/drawingml/2006/wordprocessingDrawing" xmlns:w10="urn:schemas-microsoft-com:office:word" xmlns:w="http://schemas.openxmlformats.org/wordprocessingml/2006/main" xmlns:w14="http://schemas.microsoft.com/office/word/2010/wordml" xmlns:w15="http://schemas.microsoft.com/office/word/2012/wordml" xmlns:wpg="http://schemas.microsoft.com/office/word/2010/wordprocessingGroup" xmlns:wpi="http://schemas.microsoft.com/office/word/2010/wordprocessingInk" xmlns:wne="http://schemas.microsoft.com/office/word/2006/wordml" xmlns:wps="http://schemas.microsoft.com/office/word/2010/wordprocessingShape" mc:Ignorable="w14 w15 wp14">
+<w:document xmlns:wpc="http://schemas.microsoft.com/office/word/2010/wordprocessingCanvas" xmlns:mo="http://schemas.microsoft.com/office/mac/office/2008/main" xmlns:mc="http://schemas.openxmlformats.org/markup-compatibility/2006" xmlns:mv="urn:schemas-microsoft-com:mac:vml" xmlns:o="urn:schemas-microsoft-com:office:office" xmlns:r="http://schemas.openxmlformats.org/officeDocument/2006/relationships" xmlns:m="http://schemas.openxmlformats.org/officeDocument/2006/math" xmlns:v="urn:schemas-microsoft-com:vml" xmlns:wp14="http://schemas.microsoft.com/office/word/2010/wordprocessingDrawing" xmlns:wp="http://schemas.openxmlformats.org/drawingml/2006/wordprocessingDrawing" xmlns:w10="urn:schemas-microsoft-com:office:word" xmlns:w="http://schemas.openxmlformats.org/wordprocessingml/2006/main" xmlns:w14="http://schemas.microsoft.com/office/word/2010/wordml" xmlns:wpg="http://schemas.microsoft.com/office/word/2010/wordprocessingGroup" xmlns:wpi="http://schemas.microsoft.com/office/word/2010/wordprocessingInk" xmlns:wne="http://schemas.microsoft.com/office/word/2006/wordml" xmlns:wps="http://schemas.microsoft.com/office/word/2010/wordprocessingShape" mc:Ignorable="w14 wp14">
   <w:body>
     <w:p>
       <w:pPr>
@@ -31,8 +31,17 @@
           <w:sz w:val="32"/>
           <w:szCs w:val="32"/>
         </w:rPr>
-        <w:t>Project 3 Gene Expression Analysis</w:t>
-      </w:r>
+        <w:t xml:space="preserve">Project 3 Gene Expression </w:t>
+      </w:r>
+      <w:proofErr w:type="gramStart"/>
+      <w:r>
+        <w:rPr>
+          <w:sz w:val="32"/>
+          <w:szCs w:val="32"/>
+        </w:rPr>
+        <w:t>Analysis</w:t>
+      </w:r>
+      <w:proofErr w:type="gramEnd"/>
     </w:p>
     <w:p>
       <w:pPr>
@@ -150,7 +159,21 @@
           <w:sz w:val="28"/>
           <w:szCs w:val="28"/>
         </w:rPr>
-        <w:t>/50, 65/35, 75/25.  I chose these because they each give a decent amount of training data while still having at lease 10 samples in the test data.</w:t>
+        <w:t xml:space="preserve">/50, 65/35, 75/25.  I chose these because they each give a decent amount of training </w:t>
+      </w:r>
+      <w:r>
+        <w:rPr>
+          <w:sz w:val="28"/>
+          <w:szCs w:val="28"/>
+        </w:rPr>
+        <w:t>data while still having at least</w:t>
+      </w:r>
+      <w:r>
+        <w:rPr>
+          <w:sz w:val="28"/>
+          <w:szCs w:val="28"/>
+        </w:rPr>
+        <w:t xml:space="preserve"> 10 samples in the test data.</w:t>
       </w:r>
     </w:p>
     <w:p>
@@ -188,7 +211,35 @@
           <w:sz w:val="28"/>
           <w:szCs w:val="28"/>
         </w:rPr>
-        <w:t>I used the MeV software to select 78 informative genes.  I chose 78 because that was the lowest number above 75 that I could select with the slider bar.  The requirements were to select around 25-75.  I wanted to select as many as possible while still being around that range.</w:t>
+        <w:t xml:space="preserve">I used the MeV software to select 78 informative genes.  I chose 78 because that was the </w:t>
+      </w:r>
+      <w:r>
+        <w:rPr>
+          <w:sz w:val="28"/>
+          <w:szCs w:val="28"/>
+        </w:rPr>
+        <w:t>closest</w:t>
+      </w:r>
+      <w:r>
+        <w:rPr>
+          <w:sz w:val="28"/>
+          <w:szCs w:val="28"/>
+        </w:rPr>
+        <w:t xml:space="preserve"> number </w:t>
+      </w:r>
+      <w:r>
+        <w:rPr>
+          <w:sz w:val="28"/>
+          <w:szCs w:val="28"/>
+        </w:rPr>
+        <w:t>to</w:t>
+      </w:r>
+      <w:r>
+        <w:rPr>
+          <w:sz w:val="28"/>
+          <w:szCs w:val="28"/>
+        </w:rPr>
+        <w:t xml:space="preserve"> 75 that I could select with the slider bar.  The requirements were to select around 25-75.  I wanted to select as many as possible while still being around that range.</w:t>
       </w:r>
     </w:p>
     <w:p>
@@ -234,14 +285,90 @@
           <w:sz w:val="28"/>
           <w:szCs w:val="28"/>
         </w:rPr>
-        <w:t xml:space="preserve">I used the standard KNN classifier in Matlab.  The code for </w:t>
-      </w:r>
-      <w:r>
-        <w:rPr>
-          <w:sz w:val="28"/>
-          <w:szCs w:val="28"/>
-        </w:rPr>
-        <w:t>this are in the Part1_Supervised_Classification directory under KNN_Pearson and KNN_Euclidean.  I performed two distance metrics with the three holdouts totaling 6 different classification runs.  The distances I chose were ‘correlation’ and ‘Euclidean’.</w:t>
+        <w:t xml:space="preserve">I used the standard KNN classifier in </w:t>
+      </w:r>
+      <w:proofErr w:type="spellStart"/>
+      <w:r>
+        <w:rPr>
+          <w:sz w:val="28"/>
+          <w:szCs w:val="28"/>
+        </w:rPr>
+        <w:t>Matlab</w:t>
+      </w:r>
+      <w:proofErr w:type="spellEnd"/>
+      <w:r>
+        <w:rPr>
+          <w:sz w:val="28"/>
+          <w:szCs w:val="28"/>
+        </w:rPr>
+        <w:t xml:space="preserve">.  The code for </w:t>
+      </w:r>
+      <w:r>
+        <w:rPr>
+          <w:sz w:val="28"/>
+          <w:szCs w:val="28"/>
+        </w:rPr>
+        <w:t xml:space="preserve">this </w:t>
+      </w:r>
+      <w:r>
+        <w:rPr>
+          <w:sz w:val="28"/>
+          <w:szCs w:val="28"/>
+        </w:rPr>
+        <w:t>is</w:t>
+      </w:r>
+      <w:r>
+        <w:rPr>
+          <w:sz w:val="28"/>
+          <w:szCs w:val="28"/>
+        </w:rPr>
+        <w:t xml:space="preserve"> in the Part1_Supervised_Classification directory under </w:t>
+      </w:r>
+      <w:proofErr w:type="spellStart"/>
+      <w:r>
+        <w:rPr>
+          <w:sz w:val="28"/>
+          <w:szCs w:val="28"/>
+        </w:rPr>
+        <w:t>KNN_Pearson</w:t>
+      </w:r>
+      <w:proofErr w:type="spellEnd"/>
+      <w:r>
+        <w:rPr>
+          <w:sz w:val="28"/>
+          <w:szCs w:val="28"/>
+        </w:rPr>
+        <w:t xml:space="preserve"> and </w:t>
+      </w:r>
+      <w:proofErr w:type="spellStart"/>
+      <w:r>
+        <w:rPr>
+          <w:sz w:val="28"/>
+          <w:szCs w:val="28"/>
+        </w:rPr>
+        <w:t>KNN_Euclidean</w:t>
+      </w:r>
+      <w:proofErr w:type="spellEnd"/>
+      <w:r>
+        <w:rPr>
+          <w:sz w:val="28"/>
+          <w:szCs w:val="28"/>
+        </w:rPr>
+        <w:t>.  I performed two distance metrics with the three holdouts totaling 6 different cla</w:t>
+      </w:r>
+      <w:r>
+        <w:rPr>
+          <w:sz w:val="28"/>
+          <w:szCs w:val="28"/>
+        </w:rPr>
+        <w:t>ssification runs.  The distance metrics</w:t>
+      </w:r>
+      <w:r>
+        <w:rPr>
+          <w:sz w:val="28"/>
+          <w:szCs w:val="28"/>
+        </w:rPr>
+        <w:t xml:space="preserve"> I chose were ‘correlation’ and ‘Euclidean’.</w:t>
       </w:r>
     </w:p>
     <w:p>
@@ -262,22 +389,38 @@
           <w:sz w:val="28"/>
           <w:szCs w:val="28"/>
         </w:rPr>
-        <w:t>Summarize your analyzing results – at lease errors and consistency</w:t>
-      </w:r>
-    </w:p>
-    <w:p>
-      <w:pPr>
-        <w:rPr>
-          <w:sz w:val="28"/>
-          <w:szCs w:val="28"/>
-        </w:rPr>
-      </w:pPr>
+        <w:t>Summarize y</w:t>
+      </w:r>
       <w:r>
         <w:rPr>
           <w:b/>
           <w:sz w:val="28"/>
           <w:szCs w:val="28"/>
         </w:rPr>
+        <w:t>our analyzing results – at least</w:t>
+      </w:r>
+      <w:r>
+        <w:rPr>
+          <w:b/>
+          <w:sz w:val="28"/>
+          <w:szCs w:val="28"/>
+        </w:rPr>
+        <w:t xml:space="preserve"> errors and consistency</w:t>
+      </w:r>
+    </w:p>
+    <w:p>
+      <w:pPr>
+        <w:rPr>
+          <w:sz w:val="28"/>
+          <w:szCs w:val="28"/>
+        </w:rPr>
+      </w:pPr>
+      <w:r>
+        <w:rPr>
+          <w:b/>
+          <w:sz w:val="28"/>
+          <w:szCs w:val="28"/>
+        </w:rPr>
         <w:tab/>
       </w:r>
       <w:r>
@@ -285,12 +428,12 @@
           <w:sz w:val="28"/>
           <w:szCs w:val="28"/>
         </w:rPr>
-        <w:t>I will list the error percentages in the following table:</w:t>
+        <w:t>I list the error percentages in the following table:</w:t>
       </w:r>
     </w:p>
     <w:tbl>
       <w:tblPr>
-        <w:tblStyle w:val="GridTable4-Accent1"/>
+        <w:tblStyle w:val="GridTable4Accent1"/>
         <w:tblW w:w="0" w:type="auto"/>
         <w:tblLook w:val="04A0" w:firstRow="1" w:lastRow="0" w:firstColumn="1" w:lastColumn="0" w:noHBand="0" w:noVBand="1"/>
         <w:tblCaption w:val="Error Percentages for KNN classification"/>
@@ -822,7 +965,7 @@
                     </pic:cNvPicPr>
                   </pic:nvPicPr>
                   <pic:blipFill>
-                    <a:blip r:embed="rId6">
+                    <a:blip r:embed="rId7">
                       <a:extLst>
                         <a:ext uri="{28A0092B-C50C-407E-A947-70E740481C1C}">
                           <a14:useLocalDpi xmlns:a14="http://schemas.microsoft.com/office/drawing/2010/main" val="0"/>
@@ -878,7 +1021,7 @@
                     </pic:cNvPicPr>
                   </pic:nvPicPr>
                   <pic:blipFill>
-                    <a:blip r:embed="rId7">
+                    <a:blip r:embed="rId8">
                       <a:extLst>
                         <a:ext uri="{28A0092B-C50C-407E-A947-70E740481C1C}">
                           <a14:useLocalDpi xmlns:a14="http://schemas.microsoft.com/office/drawing/2010/main" val="0"/>
@@ -958,7 +1101,7 @@
                     </pic:cNvPicPr>
                   </pic:nvPicPr>
                   <pic:blipFill>
-                    <a:blip r:embed="rId8">
+                    <a:blip r:embed="rId9">
                       <a:extLst>
                         <a:ext uri="{28A0092B-C50C-407E-A947-70E740481C1C}">
                           <a14:useLocalDpi xmlns:a14="http://schemas.microsoft.com/office/drawing/2010/main" val="0"/>
@@ -1014,7 +1157,7 @@
                     </pic:cNvPicPr>
                   </pic:nvPicPr>
                   <pic:blipFill>
-                    <a:blip r:embed="rId9">
+                    <a:blip r:embed="rId10">
                       <a:extLst>
                         <a:ext uri="{28A0092B-C50C-407E-A947-70E740481C1C}">
                           <a14:useLocalDpi xmlns:a14="http://schemas.microsoft.com/office/drawing/2010/main" val="0"/>
@@ -1094,7 +1237,7 @@
                     </pic:cNvPicPr>
                   </pic:nvPicPr>
                   <pic:blipFill>
-                    <a:blip r:embed="rId10">
+                    <a:blip r:embed="rId11">
                       <a:extLst>
                         <a:ext uri="{28A0092B-C50C-407E-A947-70E740481C1C}">
                           <a14:useLocalDpi xmlns:a14="http://schemas.microsoft.com/office/drawing/2010/main" val="0"/>
@@ -1150,7 +1293,7 @@
                     </pic:cNvPicPr>
                   </pic:nvPicPr>
                   <pic:blipFill>
-                    <a:blip r:embed="rId11">
+                    <a:blip r:embed="rId12">
                       <a:extLst>
                         <a:ext uri="{28A0092B-C50C-407E-A947-70E740481C1C}">
                           <a14:useLocalDpi xmlns:a14="http://schemas.microsoft.com/office/drawing/2010/main" val="0"/>
@@ -1247,7 +1390,7 @@
                     </pic:cNvPicPr>
                   </pic:nvPicPr>
                   <pic:blipFill>
-                    <a:blip r:embed="rId12">
+                    <a:blip r:embed="rId13">
                       <a:extLst>
                         <a:ext uri="{28A0092B-C50C-407E-A947-70E740481C1C}">
                           <a14:useLocalDpi xmlns:a14="http://schemas.microsoft.com/office/drawing/2010/main" val="0"/>
@@ -1294,12 +1437,21 @@
           <w:szCs w:val="28"/>
         </w:rPr>
       </w:pPr>
-      <w:r>
-        <w:rPr>
-          <w:sz w:val="28"/>
-          <w:szCs w:val="28"/>
-        </w:rPr>
-        <w:t>Dendrogram (Just for fun)</w:t>
+      <w:proofErr w:type="spellStart"/>
+      <w:r>
+        <w:rPr>
+          <w:sz w:val="28"/>
+          <w:szCs w:val="28"/>
+        </w:rPr>
+        <w:t>Dendrogram</w:t>
+      </w:r>
+      <w:proofErr w:type="spellEnd"/>
+      <w:r>
+        <w:rPr>
+          <w:sz w:val="28"/>
+          <w:szCs w:val="28"/>
+        </w:rPr>
+        <w:t xml:space="preserve"> (Just for fun)</w:t>
       </w:r>
     </w:p>
     <w:p>
@@ -1333,7 +1485,7 @@
                     </pic:cNvPicPr>
                   </pic:nvPicPr>
                   <pic:blipFill>
-                    <a:blip r:embed="rId13">
+                    <a:blip r:embed="rId14">
                       <a:extLst>
                         <a:ext uri="{28A0092B-C50C-407E-A947-70E740481C1C}">
                           <a14:useLocalDpi xmlns:a14="http://schemas.microsoft.com/office/drawing/2010/main" val="0"/>
@@ -1451,7 +1603,25 @@
           <w:sz w:val="28"/>
           <w:szCs w:val="28"/>
         </w:rPr>
-        <w:t>.  (use 3 linkages, 2 distances)</w:t>
+        <w:t>.  (</w:t>
+      </w:r>
+      <w:proofErr w:type="gramStart"/>
+      <w:r>
+        <w:rPr>
+          <w:b/>
+          <w:sz w:val="28"/>
+          <w:szCs w:val="28"/>
+        </w:rPr>
+        <w:t>use</w:t>
+      </w:r>
+      <w:proofErr w:type="gramEnd"/>
+      <w:r>
+        <w:rPr>
+          <w:b/>
+          <w:sz w:val="28"/>
+          <w:szCs w:val="28"/>
+        </w:rPr>
+        <w:t xml:space="preserve"> 3 linkages, 2 distances)</w:t>
       </w:r>
     </w:p>
     <w:p>
@@ -1467,12 +1637,21 @@
           <w:sz w:val="28"/>
           <w:szCs w:val="28"/>
         </w:rPr>
-        <w:t>I performed hierarchical clustering with 6 combinations of linkages and distances.  I then compared the cluster labels I got with the clustering, compared them to the official labels of the data set, and calculated the errors.  Below is a table summarizing my results.</w:t>
-      </w:r>
+        <w:t xml:space="preserve">I performed hierarchical clustering with 6 combinations of linkages and distances.  I then compared the cluster labels I got with the clustering, compared them to the official labels of the data set, and calculated the errors.  Below is a table summarizing my </w:t>
+      </w:r>
+      <w:proofErr w:type="gramStart"/>
+      <w:r>
+        <w:rPr>
+          <w:sz w:val="28"/>
+          <w:szCs w:val="28"/>
+        </w:rPr>
+        <w:t>results.</w:t>
+      </w:r>
+      <w:proofErr w:type="gramEnd"/>
     </w:p>
     <w:tbl>
       <w:tblPr>
-        <w:tblStyle w:val="GridTable4-Accent1"/>
+        <w:tblStyle w:val="GridTable4Accent1"/>
         <w:tblW w:w="0" w:type="auto"/>
         <w:tblLook w:val="04A0" w:firstRow="1" w:lastRow="0" w:firstColumn="1" w:lastColumn="0" w:noHBand="0" w:noVBand="1"/>
       </w:tblPr>
@@ -1816,7 +1995,25 @@
           <w:sz w:val="28"/>
           <w:szCs w:val="28"/>
         </w:rPr>
-        <w:t>Compare the six experiments and briefly address which ones are possibly superior than others and why.</w:t>
+        <w:t xml:space="preserve">Compare the six experiments and briefly address which ones are possibly superior </w:t>
+      </w:r>
+      <w:proofErr w:type="gramStart"/>
+      <w:r>
+        <w:rPr>
+          <w:b/>
+          <w:sz w:val="28"/>
+          <w:szCs w:val="28"/>
+        </w:rPr>
+        <w:t>than</w:t>
+      </w:r>
+      <w:proofErr w:type="gramEnd"/>
+      <w:r>
+        <w:rPr>
+          <w:b/>
+          <w:sz w:val="28"/>
+          <w:szCs w:val="28"/>
+        </w:rPr>
+        <w:t xml:space="preserve"> others and why.</w:t>
       </w:r>
     </w:p>
     <w:p>
@@ -1839,7 +2036,23 @@
           <w:sz w:val="28"/>
           <w:szCs w:val="28"/>
         </w:rPr>
-        <w:t>e linkage performed poorly.  Its nature of merging two clusters based on the two closest elements tends to suck up one point at a time and merge it with a giant cluster.  This gives the end result of one enormous cluster and one tiny cluster.  Complete and average linking tend to build up smaller clusters before merging the smaller ones into larger ones.  This can be seen in the dendrograms below.</w:t>
+        <w:t xml:space="preserve">e linkage performed poorly.  Its nature of merging two clusters based on the two closest elements tends to suck up one point at a time and merge it with a giant cluster.  This gives the end result of one enormous cluster and one tiny cluster.  Complete and average linking tend to build up smaller clusters before merging the smaller ones into larger ones.  This can be seen in the </w:t>
+      </w:r>
+      <w:proofErr w:type="spellStart"/>
+      <w:r>
+        <w:rPr>
+          <w:sz w:val="28"/>
+          <w:szCs w:val="28"/>
+        </w:rPr>
+        <w:t>dendrograms</w:t>
+      </w:r>
+      <w:proofErr w:type="spellEnd"/>
+      <w:r>
+        <w:rPr>
+          <w:sz w:val="28"/>
+          <w:szCs w:val="28"/>
+        </w:rPr>
+        <w:t xml:space="preserve"> below.</w:t>
       </w:r>
     </w:p>
     <w:p>
@@ -1937,7 +2150,23 @@
           <w:sz w:val="28"/>
           <w:szCs w:val="28"/>
         </w:rPr>
-        <w:t>Below I show all of the tree views:</w:t>
+        <w:t>Below I show the tree views</w:t>
+      </w:r>
+      <w:r>
+        <w:rPr>
+          <w:color w:val="000000" w:themeColor="text1"/>
+          <w:sz w:val="28"/>
+          <w:szCs w:val="28"/>
+        </w:rPr>
+        <w:t xml:space="preserve"> for all six experiments</w:t>
+      </w:r>
+      <w:r>
+        <w:rPr>
+          <w:color w:val="000000" w:themeColor="text1"/>
+          <w:sz w:val="28"/>
+          <w:szCs w:val="28"/>
+        </w:rPr>
+        <w:t>:</w:t>
       </w:r>
     </w:p>
     <w:p>
@@ -1990,7 +2219,7 @@
                     </pic:cNvPicPr>
                   </pic:nvPicPr>
                   <pic:blipFill>
-                    <a:blip r:embed="rId14">
+                    <a:blip r:embed="rId15">
                       <a:extLst>
                         <a:ext uri="{28A0092B-C50C-407E-A947-70E740481C1C}">
                           <a14:useLocalDpi xmlns:a14="http://schemas.microsoft.com/office/drawing/2010/main" val="0"/>
@@ -2036,23 +2265,7 @@
           <w:sz w:val="28"/>
           <w:szCs w:val="28"/>
         </w:rPr>
-        <w:t xml:space="preserve">Distance: </w:t>
-      </w:r>
-      <w:r>
-        <w:rPr>
-          <w:color w:val="000000" w:themeColor="text1"/>
-          <w:sz w:val="28"/>
-          <w:szCs w:val="28"/>
-        </w:rPr>
-        <w:t>Pearson</w:t>
-      </w:r>
-      <w:r>
-        <w:rPr>
-          <w:color w:val="000000" w:themeColor="text1"/>
-          <w:sz w:val="28"/>
-          <w:szCs w:val="28"/>
-        </w:rPr>
-        <w:t>, Linkage: Average</w:t>
+        <w:t>Distance: Pearson, Linkage: Average</w:t>
       </w:r>
     </w:p>
     <w:p>
@@ -2088,7 +2301,7 @@
                     </pic:cNvPicPr>
                   </pic:nvPicPr>
                   <pic:blipFill>
-                    <a:blip r:embed="rId15">
+                    <a:blip r:embed="rId16">
                       <a:extLst>
                         <a:ext uri="{28A0092B-C50C-407E-A947-70E740481C1C}">
                           <a14:useLocalDpi xmlns:a14="http://schemas.microsoft.com/office/drawing/2010/main" val="0"/>
@@ -2187,7 +2400,7 @@
                     </pic:cNvPicPr>
                   </pic:nvPicPr>
                   <pic:blipFill>
-                    <a:blip r:embed="rId16">
+                    <a:blip r:embed="rId17">
                       <a:extLst>
                         <a:ext uri="{28A0092B-C50C-407E-A947-70E740481C1C}">
                           <a14:useLocalDpi xmlns:a14="http://schemas.microsoft.com/office/drawing/2010/main" val="0"/>
@@ -2269,7 +2482,7 @@
                     </pic:cNvPicPr>
                   </pic:nvPicPr>
                   <pic:blipFill>
-                    <a:blip r:embed="rId17">
+                    <a:blip r:embed="rId18">
                       <a:extLst>
                         <a:ext uri="{28A0092B-C50C-407E-A947-70E740481C1C}">
                           <a14:useLocalDpi xmlns:a14="http://schemas.microsoft.com/office/drawing/2010/main" val="0"/>
@@ -2368,7 +2581,7 @@
                     </pic:cNvPicPr>
                   </pic:nvPicPr>
                   <pic:blipFill>
-                    <a:blip r:embed="rId18">
+                    <a:blip r:embed="rId19">
                       <a:extLst>
                         <a:ext uri="{28A0092B-C50C-407E-A947-70E740481C1C}">
                           <a14:useLocalDpi xmlns:a14="http://schemas.microsoft.com/office/drawing/2010/main" val="0"/>
@@ -2450,7 +2663,7 @@
                     </pic:cNvPicPr>
                   </pic:nvPicPr>
                   <pic:blipFill>
-                    <a:blip r:embed="rId19">
+                    <a:blip r:embed="rId20">
                       <a:extLst>
                         <a:ext uri="{28A0092B-C50C-407E-A947-70E740481C1C}">
                           <a14:useLocalDpi xmlns:a14="http://schemas.microsoft.com/office/drawing/2010/main" val="0"/>
@@ -2566,7 +2779,7 @@
                     </pic:cNvPicPr>
                   </pic:nvPicPr>
                   <pic:blipFill>
-                    <a:blip r:embed="rId20">
+                    <a:blip r:embed="rId21">
                       <a:extLst>
                         <a:ext uri="{28A0092B-C50C-407E-A947-70E740481C1C}">
                           <a14:useLocalDpi xmlns:a14="http://schemas.microsoft.com/office/drawing/2010/main" val="0"/>
@@ -2622,7 +2835,7 @@
                     </pic:cNvPicPr>
                   </pic:nvPicPr>
                   <pic:blipFill>
-                    <a:blip r:embed="rId21">
+                    <a:blip r:embed="rId22">
                       <a:extLst>
                         <a:ext uri="{28A0092B-C50C-407E-A947-70E740481C1C}">
                           <a14:useLocalDpi xmlns:a14="http://schemas.microsoft.com/office/drawing/2010/main" val="0"/>
@@ -2668,31 +2881,7 @@
           <w:sz w:val="28"/>
           <w:szCs w:val="28"/>
         </w:rPr>
-        <w:t xml:space="preserve">Distance: Euclidean, Linkage: </w:t>
-      </w:r>
-      <w:r>
-        <w:rPr>
-          <w:color w:val="000000" w:themeColor="text1"/>
-          <w:sz w:val="28"/>
-          <w:szCs w:val="28"/>
-        </w:rPr>
-        <w:t>Complete</w:t>
-      </w:r>
-      <w:r>
-        <w:rPr>
-          <w:color w:val="000000" w:themeColor="text1"/>
-          <w:sz w:val="28"/>
-          <w:szCs w:val="28"/>
-        </w:rPr>
-        <w:t xml:space="preserve"> / Distance Pearson, Linkage: </w:t>
-      </w:r>
-      <w:r>
-        <w:rPr>
-          <w:color w:val="000000" w:themeColor="text1"/>
-          <w:sz w:val="28"/>
-          <w:szCs w:val="28"/>
-        </w:rPr>
-        <w:t>Complete</w:t>
+        <w:t>Distance: Euclidean, Linkage: Complete / Distance Pearson, Linkage: Complete</w:t>
       </w:r>
     </w:p>
     <w:p>
@@ -2728,7 +2917,7 @@
                     </pic:cNvPicPr>
                   </pic:nvPicPr>
                   <pic:blipFill>
-                    <a:blip r:embed="rId22">
+                    <a:blip r:embed="rId23">
                       <a:extLst>
                         <a:ext uri="{28A0092B-C50C-407E-A947-70E740481C1C}">
                           <a14:useLocalDpi xmlns:a14="http://schemas.microsoft.com/office/drawing/2010/main" val="0"/>
@@ -2784,7 +2973,7 @@
                     </pic:cNvPicPr>
                   </pic:nvPicPr>
                   <pic:blipFill>
-                    <a:blip r:embed="rId23">
+                    <a:blip r:embed="rId24">
                       <a:extLst>
                         <a:ext uri="{28A0092B-C50C-407E-A947-70E740481C1C}">
                           <a14:useLocalDpi xmlns:a14="http://schemas.microsoft.com/office/drawing/2010/main" val="0"/>
@@ -2830,31 +3019,7 @@
           <w:sz w:val="28"/>
           <w:szCs w:val="28"/>
         </w:rPr>
-        <w:t xml:space="preserve">Distance: Euclidean, Linkage: </w:t>
-      </w:r>
-      <w:r>
-        <w:rPr>
-          <w:color w:val="000000" w:themeColor="text1"/>
-          <w:sz w:val="28"/>
-          <w:szCs w:val="28"/>
-        </w:rPr>
-        <w:t>Single</w:t>
-      </w:r>
-      <w:r>
-        <w:rPr>
-          <w:color w:val="000000" w:themeColor="text1"/>
-          <w:sz w:val="28"/>
-          <w:szCs w:val="28"/>
-        </w:rPr>
-        <w:t xml:space="preserve"> / Distance Pearson, Linkage: </w:t>
-      </w:r>
-      <w:r>
-        <w:rPr>
-          <w:color w:val="000000" w:themeColor="text1"/>
-          <w:sz w:val="28"/>
-          <w:szCs w:val="28"/>
-        </w:rPr>
-        <w:t>Single</w:t>
+        <w:t>Distance: Euclidean, Linkage: Single / Distance Pearson, Linkage: Single</w:t>
       </w:r>
     </w:p>
     <w:p>
@@ -2899,7 +3064,7 @@
                     </pic:cNvPicPr>
                   </pic:nvPicPr>
                   <pic:blipFill>
-                    <a:blip r:embed="rId24">
+                    <a:blip r:embed="rId25">
                       <a:extLst>
                         <a:ext uri="{28A0092B-C50C-407E-A947-70E740481C1C}">
                           <a14:useLocalDpi xmlns:a14="http://schemas.microsoft.com/office/drawing/2010/main" val="0"/>
@@ -2955,7 +3120,7 @@
                     </pic:cNvPicPr>
                   </pic:nvPicPr>
                   <pic:blipFill>
-                    <a:blip r:embed="rId25">
+                    <a:blip r:embed="rId26">
                       <a:extLst>
                         <a:ext uri="{28A0092B-C50C-407E-A947-70E740481C1C}">
                           <a14:useLocalDpi xmlns:a14="http://schemas.microsoft.com/office/drawing/2010/main" val="0"/>
@@ -3037,22 +3202,7 @@
           <w:szCs w:val="28"/>
         </w:rPr>
         <w:tab/>
-      </w:r>
-      <w:r>
-        <w:rPr>
-          <w:color w:val="000000" w:themeColor="text1"/>
-          <w:sz w:val="28"/>
-          <w:szCs w:val="28"/>
-        </w:rPr>
-        <w:t xml:space="preserve">We can make several observations from the scatter plots above.  </w:t>
-      </w:r>
-      <w:r>
-        <w:rPr>
-          <w:color w:val="000000" w:themeColor="text1"/>
-          <w:sz w:val="28"/>
-          <w:szCs w:val="28"/>
-        </w:rPr>
-        <w:t>First of all, Single linkage preforms terribly.  Only one or two points are in the blue group; we know that the smaller group should contain</w:t>
+        <w:t>We can make several observations from the scatter plots above.  First of all, Single linkage preforms terribly.  Only one or two points are in the blue group; we know that the smaller group should contain</w:t>
       </w:r>
       <w:r>
         <w:rPr>
@@ -3092,14 +3242,7 @@
           <w:sz w:val="28"/>
           <w:szCs w:val="28"/>
         </w:rPr>
-        <w:t>43.55%</w:t>
-      </w:r>
-      <w:r>
-        <w:rPr>
-          <w:sz w:val="28"/>
-          <w:szCs w:val="28"/>
-        </w:rPr>
-        <w:t>).</w:t>
+        <w:t>43.55%).</w:t>
       </w:r>
     </w:p>
     <w:p>
@@ -3144,7 +3287,23 @@
           <w:szCs w:val="28"/>
         </w:rPr>
         <w:tab/>
-        <w:t>The two clustering examples that performed well (and look good) are the ones with Pearson distance and complete and average linkage.  From the plots, most of the points from 1-22 are blue (which is the normal group), and most of the points from 23-62 are red (the tumorous group).  The one with complete linkage has some pretty bad misclusterings (e.g. 6, 17), but it is good overall.</w:t>
+        <w:t xml:space="preserve">The two clustering examples that performed well (and look good) are the ones with Pearson distance and complete and average linkage.  From the plots, most of the points from 1-22 are blue (which is the normal group), and most of the points from 23-62 are red (the tumorous group).  The one with complete linkage has some pretty bad </w:t>
+      </w:r>
+      <w:proofErr w:type="spellStart"/>
+      <w:r>
+        <w:rPr>
+          <w:sz w:val="28"/>
+          <w:szCs w:val="28"/>
+        </w:rPr>
+        <w:t>misclusterings</w:t>
+      </w:r>
+      <w:proofErr w:type="spellEnd"/>
+      <w:r>
+        <w:rPr>
+          <w:sz w:val="28"/>
+          <w:szCs w:val="28"/>
+        </w:rPr>
+        <w:t xml:space="preserve"> (e.g. 6, 17), but it is good overall.</w:t>
       </w:r>
     </w:p>
     <w:p>
@@ -3176,48 +3335,42 @@
           <w:sz w:val="28"/>
           <w:szCs w:val="28"/>
         </w:rPr>
-        <w:t>Below I show the dendrograms for completeness:</w:t>
-      </w:r>
-    </w:p>
-    <w:p>
-      <w:pPr>
-        <w:rPr>
-          <w:color w:val="000000" w:themeColor="text1"/>
-          <w:sz w:val="28"/>
-          <w:szCs w:val="28"/>
-        </w:rPr>
-      </w:pPr>
-      <w:r>
-        <w:rPr>
-          <w:color w:val="000000" w:themeColor="text1"/>
-          <w:sz w:val="28"/>
-          <w:szCs w:val="28"/>
-        </w:rPr>
-        <w:t xml:space="preserve">Distance: Euclidean, Linkage: Average / </w:t>
-      </w:r>
-      <w:r>
-        <w:rPr>
-          <w:color w:val="000000" w:themeColor="text1"/>
-          <w:sz w:val="28"/>
-          <w:szCs w:val="28"/>
-        </w:rPr>
-        <w:t xml:space="preserve">Distance: </w:t>
-      </w:r>
-      <w:r>
-        <w:rPr>
-          <w:color w:val="000000" w:themeColor="text1"/>
-          <w:sz w:val="28"/>
-          <w:szCs w:val="28"/>
-        </w:rPr>
-        <w:t>Pearson</w:t>
-      </w:r>
-      <w:r>
-        <w:rPr>
-          <w:color w:val="000000" w:themeColor="text1"/>
-          <w:sz w:val="28"/>
-          <w:szCs w:val="28"/>
-        </w:rPr>
-        <w:t>, Linkage: Average</w:t>
+        <w:t xml:space="preserve">Below I show the </w:t>
+      </w:r>
+      <w:proofErr w:type="spellStart"/>
+      <w:r>
+        <w:rPr>
+          <w:color w:val="000000" w:themeColor="text1"/>
+          <w:sz w:val="28"/>
+          <w:szCs w:val="28"/>
+        </w:rPr>
+        <w:t>dendrograms</w:t>
+      </w:r>
+      <w:proofErr w:type="spellEnd"/>
+      <w:r>
+        <w:rPr>
+          <w:color w:val="000000" w:themeColor="text1"/>
+          <w:sz w:val="28"/>
+          <w:szCs w:val="28"/>
+        </w:rPr>
+        <w:t xml:space="preserve"> for completeness:</w:t>
+      </w:r>
+    </w:p>
+    <w:p>
+      <w:pPr>
+        <w:rPr>
+          <w:color w:val="000000" w:themeColor="text1"/>
+          <w:sz w:val="28"/>
+          <w:szCs w:val="28"/>
+        </w:rPr>
+      </w:pPr>
+      <w:r>
+        <w:rPr>
+          <w:color w:val="000000" w:themeColor="text1"/>
+          <w:sz w:val="28"/>
+          <w:szCs w:val="28"/>
+        </w:rPr>
+        <w:t>Distance: Euclidean, Linkage: Average / Distance: Pearson, Linkage: Average</w:t>
       </w:r>
     </w:p>
     <w:p>
@@ -3253,7 +3406,7 @@
                     </pic:cNvPicPr>
                   </pic:nvPicPr>
                   <pic:blipFill>
-                    <a:blip r:embed="rId26">
+                    <a:blip r:embed="rId27">
                       <a:extLst>
                         <a:ext uri="{28A0092B-C50C-407E-A947-70E740481C1C}">
                           <a14:useLocalDpi xmlns:a14="http://schemas.microsoft.com/office/drawing/2010/main" val="0"/>
@@ -3309,7 +3462,7 @@
                     </pic:cNvPicPr>
                   </pic:nvPicPr>
                   <pic:blipFill>
-                    <a:blip r:embed="rId27">
+                    <a:blip r:embed="rId28">
                       <a:extLst>
                         <a:ext uri="{28A0092B-C50C-407E-A947-70E740481C1C}">
                           <a14:useLocalDpi xmlns:a14="http://schemas.microsoft.com/office/drawing/2010/main" val="0"/>
@@ -3355,31 +3508,7 @@
           <w:sz w:val="28"/>
           <w:szCs w:val="28"/>
         </w:rPr>
-        <w:t xml:space="preserve">Distance: Euclidean, Linkage: </w:t>
-      </w:r>
-      <w:r>
-        <w:rPr>
-          <w:color w:val="000000" w:themeColor="text1"/>
-          <w:sz w:val="28"/>
-          <w:szCs w:val="28"/>
-        </w:rPr>
-        <w:t>Complete</w:t>
-      </w:r>
-      <w:r>
-        <w:rPr>
-          <w:color w:val="000000" w:themeColor="text1"/>
-          <w:sz w:val="28"/>
-          <w:szCs w:val="28"/>
-        </w:rPr>
-        <w:t xml:space="preserve"> / Distance: Pearson, Linkage: </w:t>
-      </w:r>
-      <w:r>
-        <w:rPr>
-          <w:color w:val="000000" w:themeColor="text1"/>
-          <w:sz w:val="28"/>
-          <w:szCs w:val="28"/>
-        </w:rPr>
-        <w:t>Complete</w:t>
+        <w:t>Distance: Euclidean, Linkage: Complete / Distance: Pearson, Linkage: Complete</w:t>
       </w:r>
     </w:p>
     <w:p>
@@ -3415,7 +3544,7 @@
                     </pic:cNvPicPr>
                   </pic:nvPicPr>
                   <pic:blipFill>
-                    <a:blip r:embed="rId28">
+                    <a:blip r:embed="rId29">
                       <a:extLst>
                         <a:ext uri="{28A0092B-C50C-407E-A947-70E740481C1C}">
                           <a14:useLocalDpi xmlns:a14="http://schemas.microsoft.com/office/drawing/2010/main" val="0"/>
@@ -3471,7 +3600,7 @@
                     </pic:cNvPicPr>
                   </pic:nvPicPr>
                   <pic:blipFill>
-                    <a:blip r:embed="rId29">
+                    <a:blip r:embed="rId30">
                       <a:extLst>
                         <a:ext uri="{28A0092B-C50C-407E-A947-70E740481C1C}">
                           <a14:useLocalDpi xmlns:a14="http://schemas.microsoft.com/office/drawing/2010/main" val="0"/>
@@ -3517,31 +3646,7 @@
           <w:sz w:val="28"/>
           <w:szCs w:val="28"/>
         </w:rPr>
-        <w:t xml:space="preserve">Distance: Euclidean, Linkage: </w:t>
-      </w:r>
-      <w:r>
-        <w:rPr>
-          <w:color w:val="000000" w:themeColor="text1"/>
-          <w:sz w:val="28"/>
-          <w:szCs w:val="28"/>
-        </w:rPr>
-        <w:t>Single</w:t>
-      </w:r>
-      <w:r>
-        <w:rPr>
-          <w:color w:val="000000" w:themeColor="text1"/>
-          <w:sz w:val="28"/>
-          <w:szCs w:val="28"/>
-        </w:rPr>
-        <w:t xml:space="preserve"> / Distance: Pearson, Linkage: </w:t>
-      </w:r>
-      <w:r>
-        <w:rPr>
-          <w:color w:val="000000" w:themeColor="text1"/>
-          <w:sz w:val="28"/>
-          <w:szCs w:val="28"/>
-        </w:rPr>
-        <w:t>Single</w:t>
+        <w:t>Distance: Euclidean, Linkage: Single / Distance: Pearson, Linkage: Single</w:t>
       </w:r>
     </w:p>
     <w:p>
@@ -3577,7 +3682,7 @@
                     </pic:cNvPicPr>
                   </pic:nvPicPr>
                   <pic:blipFill>
-                    <a:blip r:embed="rId30">
+                    <a:blip r:embed="rId31">
                       <a:extLst>
                         <a:ext uri="{28A0092B-C50C-407E-A947-70E740481C1C}">
                           <a14:useLocalDpi xmlns:a14="http://schemas.microsoft.com/office/drawing/2010/main" val="0"/>
@@ -3633,7 +3738,7 @@
                     </pic:cNvPicPr>
                   </pic:nvPicPr>
                   <pic:blipFill>
-                    <a:blip r:embed="rId31">
+                    <a:blip r:embed="rId32">
                       <a:extLst>
                         <a:ext uri="{28A0092B-C50C-407E-A947-70E740481C1C}">
                           <a14:useLocalDpi xmlns:a14="http://schemas.microsoft.com/office/drawing/2010/main" val="0"/>
@@ -3738,12 +3843,27 @@
           <w:sz w:val="28"/>
           <w:szCs w:val="28"/>
         </w:rPr>
-        <w:t>I performed K means clustering with Euclidean and Pearson distances.  The error rate table is shown below:</w:t>
+        <w:t xml:space="preserve">I </w:t>
+      </w:r>
+      <w:r>
+        <w:rPr>
+          <w:sz w:val="28"/>
+          <w:szCs w:val="28"/>
+        </w:rPr>
+        <w:t>performed</w:t>
+      </w:r>
+      <w:r>
+        <w:rPr>
+          <w:color w:val="000000" w:themeColor="text1"/>
+          <w:sz w:val="28"/>
+          <w:szCs w:val="28"/>
+        </w:rPr>
+        <w:t xml:space="preserve"> K means clustering with Euclidean and Pearson distances.  The error rate table is shown below:</w:t>
       </w:r>
     </w:p>
     <w:tbl>
       <w:tblPr>
-        <w:tblStyle w:val="GridTable4-Accent1"/>
+        <w:tblStyle w:val="GridTable4Accent1"/>
         <w:tblW w:w="10782" w:type="dxa"/>
         <w:tblLook w:val="04A0" w:firstRow="1" w:lastRow="0" w:firstColumn="1" w:lastColumn="0" w:noHBand="0" w:noVBand="1"/>
       </w:tblPr>
@@ -3766,7 +3886,7 @@
             <w:pPr>
               <w:jc w:val="center"/>
               <w:rPr>
-                <w:color w:val="000000" w:themeColor="text1"/>
+                <w:color w:val="92CDDC" w:themeColor="accent5" w:themeTint="99"/>
                 <w:sz w:val="36"/>
                 <w:szCs w:val="36"/>
               </w:rPr>
@@ -3782,14 +3902,14 @@
               <w:jc w:val="center"/>
               <w:cnfStyle w:val="100000000000" w:firstRow="1" w:lastRow="0" w:firstColumn="0" w:lastColumn="0" w:oddVBand="0" w:evenVBand="0" w:oddHBand="0" w:evenHBand="0" w:firstRowFirstColumn="0" w:firstRowLastColumn="0" w:lastRowFirstColumn="0" w:lastRowLastColumn="0"/>
               <w:rPr>
-                <w:color w:val="000000" w:themeColor="text1"/>
+                <w:color w:val="D9D9D9" w:themeColor="background1" w:themeShade="D9"/>
                 <w:sz w:val="36"/>
                 <w:szCs w:val="36"/>
               </w:rPr>
             </w:pPr>
             <w:r>
               <w:rPr>
-                <w:color w:val="000000" w:themeColor="text1"/>
+                <w:color w:val="D9D9D9" w:themeColor="background1" w:themeShade="D9"/>
                 <w:sz w:val="36"/>
                 <w:szCs w:val="36"/>
               </w:rPr>
@@ -3806,14 +3926,14 @@
               <w:jc w:val="center"/>
               <w:cnfStyle w:val="100000000000" w:firstRow="1" w:lastRow="0" w:firstColumn="0" w:lastColumn="0" w:oddVBand="0" w:evenVBand="0" w:oddHBand="0" w:evenHBand="0" w:firstRowFirstColumn="0" w:firstRowLastColumn="0" w:lastRowFirstColumn="0" w:lastRowLastColumn="0"/>
               <w:rPr>
-                <w:color w:val="000000" w:themeColor="text1"/>
+                <w:color w:val="D9D9D9" w:themeColor="background1" w:themeShade="D9"/>
                 <w:sz w:val="36"/>
                 <w:szCs w:val="36"/>
               </w:rPr>
             </w:pPr>
             <w:r>
               <w:rPr>
-                <w:color w:val="000000" w:themeColor="text1"/>
+                <w:color w:val="D9D9D9" w:themeColor="background1" w:themeShade="D9"/>
                 <w:sz w:val="36"/>
                 <w:szCs w:val="36"/>
               </w:rPr>
@@ -4075,7 +4195,7 @@
                     </pic:cNvPicPr>
                   </pic:nvPicPr>
                   <pic:blipFill>
-                    <a:blip r:embed="rId32">
+                    <a:blip r:embed="rId33">
                       <a:extLst>
                         <a:ext uri="{28A0092B-C50C-407E-A947-70E740481C1C}">
                           <a14:useLocalDpi xmlns:a14="http://schemas.microsoft.com/office/drawing/2010/main" val="0"/>
@@ -4131,7 +4251,7 @@
                     </pic:cNvPicPr>
                   </pic:nvPicPr>
                   <pic:blipFill>
-                    <a:blip r:embed="rId33">
+                    <a:blip r:embed="rId34">
                       <a:extLst>
                         <a:ext uri="{28A0092B-C50C-407E-A947-70E740481C1C}">
                           <a14:useLocalDpi xmlns:a14="http://schemas.microsoft.com/office/drawing/2010/main" val="0"/>
@@ -4178,7 +4298,25 @@
           <w:szCs w:val="28"/>
         </w:rPr>
         <w:tab/>
-        <w:t xml:space="preserve">From the two scatter plots, the Pearson outperforms the Euclidean distance metric.  In the Euclidean clustering, many of the points above 22 are classified as blue (along with the 1-22 points).  This means that the normal tissue </w:t>
+        <w:t xml:space="preserve">From the two scatter </w:t>
+      </w:r>
+      <w:proofErr w:type="gramStart"/>
+      <w:r>
+        <w:rPr>
+          <w:color w:val="000000" w:themeColor="text1"/>
+          <w:sz w:val="28"/>
+          <w:szCs w:val="28"/>
+        </w:rPr>
+        <w:t>plots,</w:t>
+      </w:r>
+      <w:proofErr w:type="gramEnd"/>
+      <w:r>
+        <w:rPr>
+          <w:color w:val="000000" w:themeColor="text1"/>
+          <w:sz w:val="28"/>
+          <w:szCs w:val="28"/>
+        </w:rPr>
+        <w:t xml:space="preserve"> the Pearson outperforms the Euclidean distance metric.  In the Euclidean clustering, many of the points above 22 are classified as blue (along with the 1-22 points).  This means that the normal tissue </w:t>
       </w:r>
       <w:r>
         <w:rPr>
@@ -4243,12 +4381,54 @@
           <w:sz w:val="28"/>
           <w:szCs w:val="28"/>
         </w:rPr>
-        <w:t>I performed the SOM with the newsom function in Matlab.  I did not perform the other SOM method because it gave me errors.  I used 100 epochs for my output.  I did more epochs (even 1000), but they did not give me better results.  By error rate compared to the real labels is in the table below.</w:t>
+        <w:t>I performed the SOM with the N</w:t>
+      </w:r>
+      <w:r>
+        <w:rPr>
+          <w:color w:val="000000" w:themeColor="text1"/>
+          <w:sz w:val="28"/>
+          <w:szCs w:val="28"/>
+        </w:rPr>
+        <w:t xml:space="preserve">ewsom function in </w:t>
+      </w:r>
+      <w:proofErr w:type="spellStart"/>
+      <w:r>
+        <w:rPr>
+          <w:color w:val="000000" w:themeColor="text1"/>
+          <w:sz w:val="28"/>
+          <w:szCs w:val="28"/>
+        </w:rPr>
+        <w:t>Matlab</w:t>
+      </w:r>
+      <w:proofErr w:type="spellEnd"/>
+      <w:r>
+        <w:rPr>
+          <w:color w:val="000000" w:themeColor="text1"/>
+          <w:sz w:val="28"/>
+          <w:szCs w:val="28"/>
+        </w:rPr>
+        <w:t xml:space="preserve">.  I did not perform the other SOM method because it gave me errors.  I used 100 epochs for my output.  I did more epochs (even 1000), but they did not give me better results.  </w:t>
+      </w:r>
+      <w:r>
+        <w:rPr>
+          <w:color w:val="000000" w:themeColor="text1"/>
+          <w:sz w:val="28"/>
+          <w:szCs w:val="28"/>
+        </w:rPr>
+        <w:t>M</w:t>
+      </w:r>
+      <w:r>
+        <w:rPr>
+          <w:color w:val="000000" w:themeColor="text1"/>
+          <w:sz w:val="28"/>
+          <w:szCs w:val="28"/>
+        </w:rPr>
+        <w:t>y error rate compared to the real labels is in the table below.</w:t>
       </w:r>
     </w:p>
     <w:tbl>
       <w:tblPr>
-        <w:tblStyle w:val="GridTable4-Accent1"/>
+        <w:tblStyle w:val="GridTable4Accent1"/>
         <w:tblW w:w="0" w:type="auto"/>
         <w:tblInd w:w="2448" w:type="dxa"/>
         <w:tblLook w:val="04A0" w:firstRow="1" w:lastRow="0" w:firstColumn="1" w:lastColumn="0" w:noHBand="0" w:noVBand="1"/>
@@ -4286,14 +4466,14 @@
               <w:jc w:val="center"/>
               <w:cnfStyle w:val="100000000000" w:firstRow="1" w:lastRow="0" w:firstColumn="0" w:lastColumn="0" w:oddVBand="0" w:evenVBand="0" w:oddHBand="0" w:evenHBand="0" w:firstRowFirstColumn="0" w:firstRowLastColumn="0" w:lastRowFirstColumn="0" w:lastRowLastColumn="0"/>
               <w:rPr>
-                <w:color w:val="000000" w:themeColor="text1"/>
+                <w:color w:val="D9D9D9" w:themeColor="background1" w:themeShade="D9"/>
                 <w:sz w:val="36"/>
                 <w:szCs w:val="36"/>
               </w:rPr>
             </w:pPr>
             <w:r>
               <w:rPr>
-                <w:color w:val="000000" w:themeColor="text1"/>
+                <w:color w:val="D9D9D9" w:themeColor="background1" w:themeShade="D9"/>
                 <w:sz w:val="36"/>
                 <w:szCs w:val="36"/>
               </w:rPr>
@@ -4417,7 +4597,25 @@
           <w:sz w:val="28"/>
           <w:szCs w:val="28"/>
         </w:rPr>
-        <w:t>The clusterings that performed the best were the hierarchical clustering with Pearson distance and Complete and average linkage, and the K means clustering with Pearson distance.  SOM, HC with Single linkage, HC with Euclidean Distance and average or complete linkage, and KMC with Euclidean distance performed poorly in comparison.</w:t>
+        <w:t xml:space="preserve">The </w:t>
+      </w:r>
+      <w:proofErr w:type="spellStart"/>
+      <w:r>
+        <w:rPr>
+          <w:color w:val="000000" w:themeColor="text1"/>
+          <w:sz w:val="28"/>
+          <w:szCs w:val="28"/>
+        </w:rPr>
+        <w:t>clusterings</w:t>
+      </w:r>
+      <w:proofErr w:type="spellEnd"/>
+      <w:r>
+        <w:rPr>
+          <w:color w:val="000000" w:themeColor="text1"/>
+          <w:sz w:val="28"/>
+          <w:szCs w:val="28"/>
+        </w:rPr>
+        <w:t xml:space="preserve"> that performed the best were the hierarchical clustering with Pearson distance and Complete and average linkage, and the K means clustering with Pearson distance.  SOM, HC with Single linkage, HC with Euclidean Distance and average or complete linkage, and KMC with Euclidean distance performed poorly in comparison.</w:t>
       </w:r>
     </w:p>
     <w:p>
@@ -4436,7 +4634,23 @@
           <w:szCs w:val="28"/>
         </w:rPr>
         <w:tab/>
-        <w:t>One pattern to note that that KMC and HC performed very well with the Pearson distance metric (if we ignore the HC single linkage case).</w:t>
+        <w:t xml:space="preserve">One pattern to note </w:t>
+      </w:r>
+      <w:r>
+        <w:rPr>
+          <w:color w:val="000000" w:themeColor="text1"/>
+          <w:sz w:val="28"/>
+          <w:szCs w:val="28"/>
+        </w:rPr>
+        <w:t xml:space="preserve">is </w:t>
+      </w:r>
+      <w:r>
+        <w:rPr>
+          <w:color w:val="000000" w:themeColor="text1"/>
+          <w:sz w:val="28"/>
+          <w:szCs w:val="28"/>
+        </w:rPr>
+        <w:t>that that KMC and HC performed very well with the Pearson distance metric (if we ignore the HC single linkage case).</w:t>
       </w:r>
     </w:p>
     <w:p>
@@ -4509,8 +4723,9 @@
           <w:sz w:val="28"/>
           <w:szCs w:val="28"/>
         </w:rPr>
-        <w:t>Visualization Only: provide clustergrams of the entire original data set.  You are free to choose any linkage or distance</w:t>
-      </w:r>
+        <w:t xml:space="preserve">Visualization Only: provide </w:t>
+      </w:r>
+      <w:proofErr w:type="spellStart"/>
       <w:r>
         <w:rPr>
           <w:b/>
@@ -4518,6 +4733,25 @@
           <w:sz w:val="28"/>
           <w:szCs w:val="28"/>
         </w:rPr>
+        <w:t>clustergrams</w:t>
+      </w:r>
+      <w:proofErr w:type="spellEnd"/>
+      <w:r>
+        <w:rPr>
+          <w:b/>
+          <w:color w:val="000000" w:themeColor="text1"/>
+          <w:sz w:val="28"/>
+          <w:szCs w:val="28"/>
+        </w:rPr>
+        <w:t xml:space="preserve"> of the entire original data set.  You are free to choose any linkage or distance</w:t>
+      </w:r>
+      <w:r>
+        <w:rPr>
+          <w:b/>
+          <w:color w:val="000000" w:themeColor="text1"/>
+          <w:sz w:val="28"/>
+          <w:szCs w:val="28"/>
+        </w:rPr>
         <w:t>.</w:t>
       </w:r>
     </w:p>
@@ -4536,7 +4770,15 @@
           <w:sz w:val="28"/>
           <w:szCs w:val="28"/>
         </w:rPr>
-        <w:t>I will choose Pearson distance and complete linkage.   It gave good results in the previous section so I will cho</w:t>
+        <w:t>I cho</w:t>
+      </w:r>
+      <w:r>
+        <w:rPr>
+          <w:color w:val="000000" w:themeColor="text1"/>
+          <w:sz w:val="28"/>
+          <w:szCs w:val="28"/>
+        </w:rPr>
+        <w:t>se Pearson distance and complete linkage.   It gave good results in the previous section so I will cho</w:t>
       </w:r>
       <w:r>
         <w:rPr>
@@ -4560,8 +4802,50 @@
           <w:sz w:val="28"/>
           <w:szCs w:val="28"/>
         </w:rPr>
-        <w:t xml:space="preserve">  I will also choose Euclidean complete for a comparison.</w:t>
-      </w:r>
+        <w:t xml:space="preserve">  I also cho</w:t>
+      </w:r>
+      <w:r>
+        <w:rPr>
+          <w:color w:val="000000" w:themeColor="text1"/>
+          <w:sz w:val="28"/>
+          <w:szCs w:val="28"/>
+        </w:rPr>
+        <w:t xml:space="preserve">se Euclidean </w:t>
+      </w:r>
+      <w:r>
+        <w:rPr>
+          <w:color w:val="000000" w:themeColor="text1"/>
+          <w:sz w:val="28"/>
+          <w:szCs w:val="28"/>
+        </w:rPr>
+        <w:t xml:space="preserve">distance and </w:t>
+      </w:r>
+      <w:r>
+        <w:rPr>
+          <w:color w:val="000000" w:themeColor="text1"/>
+          <w:sz w:val="28"/>
+          <w:szCs w:val="28"/>
+        </w:rPr>
+        <w:t>complete</w:t>
+      </w:r>
+      <w:r>
+        <w:rPr>
+          <w:color w:val="000000" w:themeColor="text1"/>
+          <w:sz w:val="28"/>
+          <w:szCs w:val="28"/>
+        </w:rPr>
+        <w:t xml:space="preserve"> linkage</w:t>
+      </w:r>
+      <w:r>
+        <w:rPr>
+          <w:color w:val="000000" w:themeColor="text1"/>
+          <w:sz w:val="28"/>
+          <w:szCs w:val="28"/>
+        </w:rPr>
+        <w:t xml:space="preserve"> for a comparison.</w:t>
+      </w:r>
+      <w:bookmarkStart w:id="0" w:name="_GoBack"/>
+      <w:bookmarkEnd w:id="0"/>
     </w:p>
     <w:p>
       <w:pPr>
@@ -4619,7 +4903,7 @@
                     </pic:cNvPicPr>
                   </pic:nvPicPr>
                   <pic:blipFill>
-                    <a:blip r:embed="rId34">
+                    <a:blip r:embed="rId35">
                       <a:extLst>
                         <a:ext uri="{28A0092B-C50C-407E-A947-70E740481C1C}">
                           <a14:useLocalDpi xmlns:a14="http://schemas.microsoft.com/office/drawing/2010/main" val="0"/>
@@ -4717,7 +5001,7 @@
                     </pic:cNvPicPr>
                   </pic:nvPicPr>
                   <pic:blipFill>
-                    <a:blip r:embed="rId35">
+                    <a:blip r:embed="rId36">
                       <a:extLst>
                         <a:ext uri="{28A0092B-C50C-407E-A947-70E740481C1C}">
                           <a14:useLocalDpi xmlns:a14="http://schemas.microsoft.com/office/drawing/2010/main" val="0"/>
@@ -4768,8 +5052,6 @@
           <w:szCs w:val="28"/>
         </w:rPr>
       </w:pPr>
-      <w:bookmarkStart w:id="0" w:name="_GoBack"/>
-      <w:bookmarkEnd w:id="0"/>
     </w:p>
     <w:sectPr>
       <w:pgSz w:w="12240" w:h="15840"/>
@@ -4782,7 +5064,7 @@
 </file>
 
 <file path=word/numbering.xml><?xml version="1.0" encoding="utf-8"?>
-<w:numbering xmlns:wpc="http://schemas.microsoft.com/office/word/2010/wordprocessingCanvas" xmlns:mo="http://schemas.microsoft.com/office/mac/office/2008/main" xmlns:mc="http://schemas.openxmlformats.org/markup-compatibility/2006" xmlns:mv="urn:schemas-microsoft-com:mac:vml" xmlns:o="urn:schemas-microsoft-com:office:office" xmlns:r="http://schemas.openxmlformats.org/officeDocument/2006/relationships" xmlns:m="http://schemas.openxmlformats.org/officeDocument/2006/math" xmlns:v="urn:schemas-microsoft-com:vml" xmlns:wp14="http://schemas.microsoft.com/office/word/2010/wordprocessingDrawing" xmlns:wp="http://schemas.openxmlformats.org/drawingml/2006/wordprocessingDrawing" xmlns:w10="urn:schemas-microsoft-com:office:word" xmlns:w="http://schemas.openxmlformats.org/wordprocessingml/2006/main" xmlns:w14="http://schemas.microsoft.com/office/word/2010/wordml" xmlns:w15="http://schemas.microsoft.com/office/word/2012/wordml" xmlns:wpg="http://schemas.microsoft.com/office/word/2010/wordprocessingGroup" xmlns:wpi="http://schemas.microsoft.com/office/word/2010/wordprocessingInk" xmlns:wne="http://schemas.microsoft.com/office/word/2006/wordml" xmlns:wps="http://schemas.microsoft.com/office/word/2010/wordprocessingShape" mc:Ignorable="w14 w15 wp14">
+<w:numbering xmlns:wpc="http://schemas.microsoft.com/office/word/2010/wordprocessingCanvas" xmlns:mo="http://schemas.microsoft.com/office/mac/office/2008/main" xmlns:mc="http://schemas.openxmlformats.org/markup-compatibility/2006" xmlns:mv="urn:schemas-microsoft-com:mac:vml" xmlns:o="urn:schemas-microsoft-com:office:office" xmlns:r="http://schemas.openxmlformats.org/officeDocument/2006/relationships" xmlns:m="http://schemas.openxmlformats.org/officeDocument/2006/math" xmlns:v="urn:schemas-microsoft-com:vml" xmlns:wp14="http://schemas.microsoft.com/office/word/2010/wordprocessingDrawing" xmlns:wp="http://schemas.openxmlformats.org/drawingml/2006/wordprocessingDrawing" xmlns:w10="urn:schemas-microsoft-com:office:word" xmlns:w="http://schemas.openxmlformats.org/wordprocessingml/2006/main" xmlns:w14="http://schemas.microsoft.com/office/word/2010/wordml" xmlns:wpg="http://schemas.microsoft.com/office/word/2010/wordprocessingGroup" xmlns:wpi="http://schemas.microsoft.com/office/word/2010/wordprocessingInk" xmlns:wne="http://schemas.microsoft.com/office/word/2006/wordml" xmlns:wps="http://schemas.microsoft.com/office/word/2010/wordprocessingShape" mc:Ignorable="w14 wp14">
   <w:abstractNum w:abstractNumId="0">
     <w:nsid w:val="61333030"/>
     <w:multiLevelType w:val="hybridMultilevel"/>
@@ -5054,7 +5336,7 @@
 </file>
 
 <file path=word/styles.xml><?xml version="1.0" encoding="utf-8"?>
-<w:styles xmlns:mc="http://schemas.openxmlformats.org/markup-compatibility/2006" xmlns:r="http://schemas.openxmlformats.org/officeDocument/2006/relationships" xmlns:w="http://schemas.openxmlformats.org/wordprocessingml/2006/main" xmlns:w14="http://schemas.microsoft.com/office/word/2010/wordml" xmlns:w15="http://schemas.microsoft.com/office/word/2012/wordml" mc:Ignorable="w14 w15">
+<w:styles xmlns:mc="http://schemas.openxmlformats.org/markup-compatibility/2006" xmlns:r="http://schemas.openxmlformats.org/officeDocument/2006/relationships" xmlns:w="http://schemas.openxmlformats.org/wordprocessingml/2006/main" xmlns:w14="http://schemas.microsoft.com/office/word/2010/wordml" mc:Ignorable="w14">
   <w:docDefaults>
     <w:rPrDefault>
       <w:rPr>
@@ -5066,389 +5348,144 @@
     </w:rPrDefault>
     <w:pPrDefault/>
   </w:docDefaults>
-  <w:latentStyles w:defLockedState="0" w:defUIPriority="99" w:defSemiHidden="0" w:defUnhideWhenUsed="0" w:defQFormat="0" w:count="382">
-    <w:lsdException w:name="Normal" w:uiPriority="0" w:qFormat="1"/>
-    <w:lsdException w:name="heading 1" w:uiPriority="9" w:qFormat="1"/>
-    <w:lsdException w:name="heading 2" w:semiHidden="1" w:uiPriority="9" w:unhideWhenUsed="1" w:qFormat="1"/>
-    <w:lsdException w:name="heading 3" w:semiHidden="1" w:uiPriority="9" w:unhideWhenUsed="1" w:qFormat="1"/>
-    <w:lsdException w:name="heading 4" w:semiHidden="1" w:uiPriority="9" w:unhideWhenUsed="1" w:qFormat="1"/>
-    <w:lsdException w:name="heading 5" w:semiHidden="1" w:uiPriority="9" w:unhideWhenUsed="1" w:qFormat="1"/>
-    <w:lsdException w:name="heading 6" w:semiHidden="1" w:uiPriority="9" w:unhideWhenUsed="1" w:qFormat="1"/>
-    <w:lsdException w:name="heading 7" w:semiHidden="1" w:uiPriority="9" w:unhideWhenUsed="1" w:qFormat="1"/>
-    <w:lsdException w:name="heading 8" w:semiHidden="1" w:uiPriority="9" w:unhideWhenUsed="1" w:qFormat="1"/>
-    <w:lsdException w:name="heading 9" w:semiHidden="1" w:uiPriority="9" w:unhideWhenUsed="1" w:qFormat="1"/>
-    <w:lsdException w:name="index 1" w:semiHidden="1" w:unhideWhenUsed="1"/>
-    <w:lsdException w:name="index 2" w:semiHidden="1" w:unhideWhenUsed="1"/>
-    <w:lsdException w:name="index 3" w:semiHidden="1" w:unhideWhenUsed="1"/>
-    <w:lsdException w:name="index 4" w:semiHidden="1" w:unhideWhenUsed="1"/>
-    <w:lsdException w:name="index 5" w:semiHidden="1" w:unhideWhenUsed="1"/>
-    <w:lsdException w:name="index 6" w:semiHidden="1" w:unhideWhenUsed="1"/>
-    <w:lsdException w:name="index 7" w:semiHidden="1" w:unhideWhenUsed="1"/>
-    <w:lsdException w:name="index 8" w:semiHidden="1" w:unhideWhenUsed="1"/>
-    <w:lsdException w:name="index 9" w:semiHidden="1" w:unhideWhenUsed="1"/>
-    <w:lsdException w:name="toc 1" w:semiHidden="1" w:uiPriority="39" w:unhideWhenUsed="1"/>
-    <w:lsdException w:name="toc 2" w:semiHidden="1" w:uiPriority="39" w:unhideWhenUsed="1"/>
-    <w:lsdException w:name="toc 3" w:semiHidden="1" w:uiPriority="39" w:unhideWhenUsed="1"/>
-    <w:lsdException w:name="toc 4" w:semiHidden="1" w:uiPriority="39" w:unhideWhenUsed="1"/>
-    <w:lsdException w:name="toc 5" w:semiHidden="1" w:uiPriority="39" w:unhideWhenUsed="1"/>
-    <w:lsdException w:name="toc 6" w:semiHidden="1" w:uiPriority="39" w:unhideWhenUsed="1"/>
-    <w:lsdException w:name="toc 7" w:semiHidden="1" w:uiPriority="39" w:unhideWhenUsed="1"/>
-    <w:lsdException w:name="toc 8" w:semiHidden="1" w:uiPriority="39" w:unhideWhenUsed="1"/>
-    <w:lsdException w:name="toc 9" w:semiHidden="1" w:uiPriority="39" w:unhideWhenUsed="1"/>
-    <w:lsdException w:name="Normal Indent" w:semiHidden="1" w:unhideWhenUsed="1"/>
-    <w:lsdException w:name="footnote text" w:semiHidden="1" w:unhideWhenUsed="1"/>
-    <w:lsdException w:name="annotation text" w:semiHidden="1" w:unhideWhenUsed="1"/>
-    <w:lsdException w:name="header" w:semiHidden="1" w:unhideWhenUsed="1"/>
-    <w:lsdException w:name="footer" w:semiHidden="1" w:unhideWhenUsed="1"/>
-    <w:lsdException w:name="index heading" w:semiHidden="1" w:unhideWhenUsed="1"/>
-    <w:lsdException w:name="caption" w:semiHidden="1" w:uiPriority="35" w:unhideWhenUsed="1" w:qFormat="1"/>
-    <w:lsdException w:name="table of figures" w:semiHidden="1" w:unhideWhenUsed="1"/>
-    <w:lsdException w:name="envelope address" w:semiHidden="1" w:unhideWhenUsed="1"/>
-    <w:lsdException w:name="envelope return" w:semiHidden="1" w:unhideWhenUsed="1"/>
-    <w:lsdException w:name="footnote reference" w:semiHidden="1" w:unhideWhenUsed="1"/>
-    <w:lsdException w:name="annotation reference" w:semiHidden="1" w:unhideWhenUsed="1"/>
-    <w:lsdException w:name="line number" w:semiHidden="1" w:unhideWhenUsed="1"/>
-    <w:lsdException w:name="page number" w:semiHidden="1" w:unhideWhenUsed="1"/>
-    <w:lsdException w:name="endnote reference" w:semiHidden="1" w:unhideWhenUsed="1"/>
-    <w:lsdException w:name="endnote text" w:semiHidden="1" w:unhideWhenUsed="1"/>
-    <w:lsdException w:name="table of authorities" w:semiHidden="1" w:unhideWhenUsed="1"/>
-    <w:lsdException w:name="macro" w:semiHidden="1" w:unhideWhenUsed="1"/>
-    <w:lsdException w:name="toa heading" w:semiHidden="1" w:unhideWhenUsed="1"/>
-    <w:lsdException w:name="List" w:semiHidden="1" w:unhideWhenUsed="1"/>
-    <w:lsdException w:name="List Bullet" w:semiHidden="1" w:unhideWhenUsed="1"/>
-    <w:lsdException w:name="List Number" w:semiHidden="1" w:unhideWhenUsed="1"/>
-    <w:lsdException w:name="List 2" w:semiHidden="1" w:unhideWhenUsed="1"/>
-    <w:lsdException w:name="List 3" w:semiHidden="1" w:unhideWhenUsed="1"/>
-    <w:lsdException w:name="List 4" w:semiHidden="1" w:unhideWhenUsed="1"/>
-    <w:lsdException w:name="List 5" w:semiHidden="1" w:unhideWhenUsed="1"/>
-    <w:lsdException w:name="List Bullet 2" w:semiHidden="1" w:unhideWhenUsed="1"/>
-    <w:lsdException w:name="List Bullet 3" w:semiHidden="1" w:unhideWhenUsed="1"/>
-    <w:lsdException w:name="List Bullet 4" w:semiHidden="1" w:unhideWhenUsed="1"/>
-    <w:lsdException w:name="List Bullet 5" w:semiHidden="1" w:unhideWhenUsed="1"/>
-    <w:lsdException w:name="List Number 2" w:semiHidden="1" w:unhideWhenUsed="1"/>
-    <w:lsdException w:name="List Number 3" w:semiHidden="1" w:unhideWhenUsed="1"/>
-    <w:lsdException w:name="List Number 4" w:semiHidden="1" w:unhideWhenUsed="1"/>
-    <w:lsdException w:name="List Number 5" w:semiHidden="1" w:unhideWhenUsed="1"/>
-    <w:lsdException w:name="Title" w:uiPriority="10" w:qFormat="1"/>
-    <w:lsdException w:name="Closing" w:semiHidden="1" w:unhideWhenUsed="1"/>
-    <w:lsdException w:name="Signature" w:semiHidden="1" w:unhideWhenUsed="1"/>
-    <w:lsdException w:name="Default Paragraph Font" w:semiHidden="1" w:uiPriority="1" w:unhideWhenUsed="1"/>
-    <w:lsdException w:name="Body Text" w:semiHidden="1" w:unhideWhenUsed="1"/>
-    <w:lsdException w:name="Body Text Indent" w:semiHidden="1" w:unhideWhenUsed="1"/>
-    <w:lsdException w:name="List Continue" w:semiHidden="1" w:unhideWhenUsed="1"/>
-    <w:lsdException w:name="List Continue 2" w:semiHidden="1" w:unhideWhenUsed="1"/>
-    <w:lsdException w:name="List Continue 3" w:semiHidden="1" w:unhideWhenUsed="1"/>
-    <w:lsdException w:name="List Continue 4" w:semiHidden="1" w:unhideWhenUsed="1"/>
-    <w:lsdException w:name="List Continue 5" w:semiHidden="1" w:unhideWhenUsed="1"/>
-    <w:lsdException w:name="Message Header" w:semiHidden="1" w:unhideWhenUsed="1"/>
-    <w:lsdException w:name="Subtitle" w:uiPriority="11" w:qFormat="1"/>
-    <w:lsdException w:name="Salutation" w:semiHidden="1" w:unhideWhenUsed="1"/>
-    <w:lsdException w:name="Date" w:semiHidden="1" w:unhideWhenUsed="1"/>
-    <w:lsdException w:name="Body Text First Indent" w:semiHidden="1" w:unhideWhenUsed="1"/>
-    <w:lsdException w:name="Body Text First Indent 2" w:semiHidden="1" w:unhideWhenUsed="1"/>
-    <w:lsdException w:name="Note Heading" w:semiHidden="1" w:unhideWhenUsed="1"/>
-    <w:lsdException w:name="Body Text 2" w:semiHidden="1" w:unhideWhenUsed="1"/>
-    <w:lsdException w:name="Body Text 3" w:semiHidden="1" w:unhideWhenUsed="1"/>
-    <w:lsdException w:name="Body Text Indent 2" w:semiHidden="1" w:unhideWhenUsed="1"/>
-    <w:lsdException w:name="Body Text Indent 3" w:semiHidden="1" w:unhideWhenUsed="1"/>
-    <w:lsdException w:name="Block Text" w:semiHidden="1" w:unhideWhenUsed="1"/>
-    <w:lsdException w:name="Hyperlink" w:semiHidden="1" w:unhideWhenUsed="1"/>
-    <w:lsdException w:name="FollowedHyperlink" w:semiHidden="1" w:unhideWhenUsed="1"/>
-    <w:lsdException w:name="Strong" w:uiPriority="22" w:qFormat="1"/>
-    <w:lsdException w:name="Emphasis" w:uiPriority="20" w:qFormat="1"/>
-    <w:lsdException w:name="Document Map" w:semiHidden="1" w:unhideWhenUsed="1"/>
-    <w:lsdException w:name="Plain Text" w:semiHidden="1" w:unhideWhenUsed="1"/>
-    <w:lsdException w:name="E-mail Signature" w:semiHidden="1" w:unhideWhenUsed="1"/>
-    <w:lsdException w:name="HTML Top of Form" w:semiHidden="1" w:unhideWhenUsed="1"/>
-    <w:lsdException w:name="HTML Bottom of Form" w:semiHidden="1" w:unhideWhenUsed="1"/>
-    <w:lsdException w:name="Normal (Web)" w:semiHidden="1" w:unhideWhenUsed="1"/>
-    <w:lsdException w:name="HTML Acronym" w:semiHidden="1" w:unhideWhenUsed="1"/>
-    <w:lsdException w:name="HTML Address" w:semiHidden="1" w:unhideWhenUsed="1"/>
-    <w:lsdException w:name="HTML Cite" w:semiHidden="1" w:unhideWhenUsed="1"/>
-    <w:lsdException w:name="HTML Code" w:semiHidden="1" w:unhideWhenUsed="1"/>
-    <w:lsdException w:name="HTML Definition" w:semiHidden="1" w:unhideWhenUsed="1"/>
-    <w:lsdException w:name="HTML Keyboard" w:semiHidden="1" w:unhideWhenUsed="1"/>
-    <w:lsdException w:name="HTML Preformatted" w:semiHidden="1" w:unhideWhenUsed="1"/>
-    <w:lsdException w:name="HTML Sample" w:semiHidden="1" w:unhideWhenUsed="1"/>
-    <w:lsdException w:name="HTML Typewriter" w:semiHidden="1" w:unhideWhenUsed="1"/>
-    <w:lsdException w:name="HTML Variable" w:semiHidden="1" w:unhideWhenUsed="1"/>
-    <w:lsdException w:name="Normal Table" w:semiHidden="1" w:unhideWhenUsed="1"/>
-    <w:lsdException w:name="annotation subject" w:semiHidden="1" w:unhideWhenUsed="1"/>
-    <w:lsdException w:name="No List" w:semiHidden="1" w:unhideWhenUsed="1"/>
-    <w:lsdException w:name="Outline List 1" w:semiHidden="1" w:unhideWhenUsed="1"/>
-    <w:lsdException w:name="Outline List 2" w:semiHidden="1" w:unhideWhenUsed="1"/>
-    <w:lsdException w:name="Outline List 3" w:semiHidden="1" w:unhideWhenUsed="1"/>
-    <w:lsdException w:name="Table Simple 1" w:semiHidden="1" w:unhideWhenUsed="1"/>
-    <w:lsdException w:name="Table Simple 2" w:semiHidden="1" w:unhideWhenUsed="1"/>
-    <w:lsdException w:name="Table Simple 3" w:semiHidden="1" w:unhideWhenUsed="1"/>
-    <w:lsdException w:name="Table Classic 1" w:semiHidden="1" w:unhideWhenUsed="1"/>
-    <w:lsdException w:name="Table Classic 2" w:semiHidden="1" w:unhideWhenUsed="1"/>
-    <w:lsdException w:name="Table Classic 3" w:semiHidden="1" w:unhideWhenUsed="1"/>
-    <w:lsdException w:name="Table Classic 4" w:semiHidden="1" w:unhideWhenUsed="1"/>
-    <w:lsdException w:name="Table Colorful 1" w:semiHidden="1" w:unhideWhenUsed="1"/>
-    <w:lsdException w:name="Table Colorful 2" w:semiHidden="1" w:unhideWhenUsed="1"/>
-    <w:lsdException w:name="Table Colorful 3" w:semiHidden="1" w:unhideWhenUsed="1"/>
-    <w:lsdException w:name="Table Columns 1" w:semiHidden="1" w:unhideWhenUsed="1"/>
-    <w:lsdException w:name="Table Columns 2" w:semiHidden="1" w:unhideWhenUsed="1"/>
-    <w:lsdException w:name="Table Columns 3" w:semiHidden="1" w:unhideWhenUsed="1"/>
-    <w:lsdException w:name="Table Columns 4" w:semiHidden="1" w:unhideWhenUsed="1"/>
-    <w:lsdException w:name="Table Columns 5" w:semiHidden="1" w:unhideWhenUsed="1"/>
-    <w:lsdException w:name="Table Grid 1" w:semiHidden="1" w:unhideWhenUsed="1"/>
-    <w:lsdException w:name="Table Grid 2" w:semiHidden="1" w:unhideWhenUsed="1"/>
-    <w:lsdException w:name="Table Grid 3" w:semiHidden="1" w:unhideWhenUsed="1"/>
-    <w:lsdException w:name="Table Grid 4" w:semiHidden="1" w:unhideWhenUsed="1"/>
-    <w:lsdException w:name="Table Grid 5" w:semiHidden="1" w:unhideWhenUsed="1"/>
-    <w:lsdException w:name="Table Grid 6" w:semiHidden="1" w:unhideWhenUsed="1"/>
-    <w:lsdException w:name="Table Grid 7" w:semiHidden="1" w:unhideWhenUsed="1"/>
-    <w:lsdException w:name="Table Grid 8" w:semiHidden="1" w:unhideWhenUsed="1"/>
-    <w:lsdException w:name="Table List 1" w:semiHidden="1" w:unhideWhenUsed="1"/>
-    <w:lsdException w:name="Table List 2" w:semiHidden="1" w:unhideWhenUsed="1"/>
-    <w:lsdException w:name="Table List 3" w:semiHidden="1" w:unhideWhenUsed="1"/>
-    <w:lsdException w:name="Table List 4" w:semiHidden="1" w:unhideWhenUsed="1"/>
-    <w:lsdException w:name="Table List 5" w:semiHidden="1" w:unhideWhenUsed="1"/>
-    <w:lsdException w:name="Table List 6" w:semiHidden="1" w:unhideWhenUsed="1"/>
-    <w:lsdException w:name="Table List 7" w:semiHidden="1" w:unhideWhenUsed="1"/>
-    <w:lsdException w:name="Table List 8" w:semiHidden="1" w:unhideWhenUsed="1"/>
-    <w:lsdException w:name="Table 3D effects 1" w:semiHidden="1" w:unhideWhenUsed="1"/>
-    <w:lsdException w:name="Table 3D effects 2" w:semiHidden="1" w:unhideWhenUsed="1"/>
-    <w:lsdException w:name="Table 3D effects 3" w:semiHidden="1" w:unhideWhenUsed="1"/>
-    <w:lsdException w:name="Table Contemporary" w:semiHidden="1" w:unhideWhenUsed="1"/>
-    <w:lsdException w:name="Table Elegant" w:semiHidden="1" w:unhideWhenUsed="1"/>
-    <w:lsdException w:name="Table Professional" w:semiHidden="1" w:unhideWhenUsed="1"/>
-    <w:lsdException w:name="Table Subtle 1" w:semiHidden="1" w:unhideWhenUsed="1"/>
-    <w:lsdException w:name="Table Subtle 2" w:semiHidden="1" w:unhideWhenUsed="1"/>
-    <w:lsdException w:name="Table Web 1" w:semiHidden="1" w:unhideWhenUsed="1"/>
-    <w:lsdException w:name="Table Web 2" w:semiHidden="1" w:unhideWhenUsed="1"/>
-    <w:lsdException w:name="Table Web 3" w:semiHidden="1" w:unhideWhenUsed="1"/>
-    <w:lsdException w:name="Balloon Text" w:semiHidden="1" w:unhideWhenUsed="1"/>
-    <w:lsdException w:name="Table Grid" w:uiPriority="59"/>
-    <w:lsdException w:name="Table Theme" w:semiHidden="1" w:unhideWhenUsed="1"/>
-    <w:lsdException w:name="Note Level 1" w:semiHidden="1" w:unhideWhenUsed="1"/>
-    <w:lsdException w:name="Note Level 2" w:semiHidden="1" w:unhideWhenUsed="1"/>
-    <w:lsdException w:name="Note Level 3" w:semiHidden="1" w:unhideWhenUsed="1"/>
-    <w:lsdException w:name="Note Level 4" w:semiHidden="1" w:unhideWhenUsed="1"/>
-    <w:lsdException w:name="Note Level 5" w:semiHidden="1" w:unhideWhenUsed="1"/>
-    <w:lsdException w:name="Note Level 6" w:semiHidden="1" w:unhideWhenUsed="1"/>
-    <w:lsdException w:name="Note Level 7" w:semiHidden="1" w:unhideWhenUsed="1"/>
-    <w:lsdException w:name="Note Level 8" w:semiHidden="1" w:unhideWhenUsed="1"/>
-    <w:lsdException w:name="Note Level 9" w:semiHidden="1" w:unhideWhenUsed="1"/>
-    <w:lsdException w:name="Placeholder Text" w:semiHidden="1"/>
-    <w:lsdException w:name="No Spacing" w:uiPriority="1" w:qFormat="1"/>
-    <w:lsdException w:name="Light Shading" w:uiPriority="60"/>
-    <w:lsdException w:name="Light List" w:uiPriority="61"/>
-    <w:lsdException w:name="Light Grid" w:uiPriority="62"/>
-    <w:lsdException w:name="Medium Shading 1" w:uiPriority="63"/>
-    <w:lsdException w:name="Medium Shading 2" w:uiPriority="64"/>
-    <w:lsdException w:name="Medium List 1" w:uiPriority="65"/>
-    <w:lsdException w:name="Medium List 2" w:uiPriority="66"/>
-    <w:lsdException w:name="Medium Grid 1" w:uiPriority="67"/>
-    <w:lsdException w:name="Medium Grid 2" w:uiPriority="68"/>
-    <w:lsdException w:name="Medium Grid 3" w:uiPriority="69"/>
-    <w:lsdException w:name="Dark List" w:uiPriority="70"/>
-    <w:lsdException w:name="Colorful Shading" w:uiPriority="71"/>
-    <w:lsdException w:name="Colorful List" w:uiPriority="72"/>
-    <w:lsdException w:name="Colorful Grid" w:uiPriority="73"/>
-    <w:lsdException w:name="Light Shading Accent 1" w:uiPriority="60"/>
-    <w:lsdException w:name="Light List Accent 1" w:uiPriority="61"/>
-    <w:lsdException w:name="Light Grid Accent 1" w:uiPriority="62"/>
-    <w:lsdException w:name="Medium Shading 1 Accent 1" w:uiPriority="63"/>
-    <w:lsdException w:name="Medium Shading 2 Accent 1" w:uiPriority="64"/>
-    <w:lsdException w:name="Medium List 1 Accent 1" w:uiPriority="65"/>
-    <w:lsdException w:name="Revision" w:semiHidden="1"/>
-    <w:lsdException w:name="List Paragraph" w:uiPriority="34" w:qFormat="1"/>
-    <w:lsdException w:name="Quote" w:uiPriority="29" w:qFormat="1"/>
-    <w:lsdException w:name="Intense Quote" w:uiPriority="30" w:qFormat="1"/>
-    <w:lsdException w:name="Medium List 2 Accent 1" w:uiPriority="66"/>
-    <w:lsdException w:name="Medium Grid 1 Accent 1" w:uiPriority="67"/>
-    <w:lsdException w:name="Medium Grid 2 Accent 1" w:uiPriority="68"/>
-    <w:lsdException w:name="Medium Grid 3 Accent 1" w:uiPriority="69"/>
-    <w:lsdException w:name="Dark List Accent 1" w:uiPriority="70"/>
-    <w:lsdException w:name="Colorful Shading Accent 1" w:uiPriority="71"/>
-    <w:lsdException w:name="Colorful List Accent 1" w:uiPriority="72"/>
-    <w:lsdException w:name="Colorful Grid Accent 1" w:uiPriority="73"/>
-    <w:lsdException w:name="Light Shading Accent 2" w:uiPriority="60"/>
-    <w:lsdException w:name="Light List Accent 2" w:uiPriority="61"/>
-    <w:lsdException w:name="Light Grid Accent 2" w:uiPriority="62"/>
-    <w:lsdException w:name="Medium Shading 1 Accent 2" w:uiPriority="63"/>
-    <w:lsdException w:name="Medium Shading 2 Accent 2" w:uiPriority="64"/>
-    <w:lsdException w:name="Medium List 1 Accent 2" w:uiPriority="65"/>
-    <w:lsdException w:name="Medium List 2 Accent 2" w:uiPriority="66"/>
-    <w:lsdException w:name="Medium Grid 1 Accent 2" w:uiPriority="67"/>
-    <w:lsdException w:name="Medium Grid 2 Accent 2" w:uiPriority="68"/>
-    <w:lsdException w:name="Medium Grid 3 Accent 2" w:uiPriority="69"/>
-    <w:lsdException w:name="Dark List Accent 2" w:uiPriority="70"/>
-    <w:lsdException w:name="Colorful Shading Accent 2" w:uiPriority="71"/>
-    <w:lsdException w:name="Colorful List Accent 2" w:uiPriority="72"/>
-    <w:lsdException w:name="Colorful Grid Accent 2" w:uiPriority="73"/>
-    <w:lsdException w:name="Light Shading Accent 3" w:uiPriority="60"/>
-    <w:lsdException w:name="Light List Accent 3" w:uiPriority="61"/>
-    <w:lsdException w:name="Light Grid Accent 3" w:uiPriority="62"/>
-    <w:lsdException w:name="Medium Shading 1 Accent 3" w:uiPriority="63"/>
-    <w:lsdException w:name="Medium Shading 2 Accent 3" w:uiPriority="64"/>
-    <w:lsdException w:name="Medium List 1 Accent 3" w:uiPriority="65"/>
-    <w:lsdException w:name="Medium List 2 Accent 3" w:uiPriority="66"/>
-    <w:lsdException w:name="Medium Grid 1 Accent 3" w:uiPriority="67"/>
-    <w:lsdException w:name="Medium Grid 2 Accent 3" w:uiPriority="68"/>
-    <w:lsdException w:name="Medium Grid 3 Accent 3" w:uiPriority="69"/>
-    <w:lsdException w:name="Dark List Accent 3" w:uiPriority="70"/>
-    <w:lsdException w:name="Colorful Shading Accent 3" w:uiPriority="71"/>
-    <w:lsdException w:name="Colorful List Accent 3" w:uiPriority="72"/>
-    <w:lsdException w:name="Colorful Grid Accent 3" w:uiPriority="73"/>
-    <w:lsdException w:name="Light Shading Accent 4" w:uiPriority="60"/>
-    <w:lsdException w:name="Light List Accent 4" w:uiPriority="61"/>
-    <w:lsdException w:name="Light Grid Accent 4" w:uiPriority="62"/>
-    <w:lsdException w:name="Medium Shading 1 Accent 4" w:uiPriority="63"/>
-    <w:lsdException w:name="Medium Shading 2 Accent 4" w:uiPriority="64"/>
-    <w:lsdException w:name="Medium List 1 Accent 4" w:uiPriority="65"/>
-    <w:lsdException w:name="Medium List 2 Accent 4" w:uiPriority="66"/>
-    <w:lsdException w:name="Medium Grid 1 Accent 4" w:uiPriority="67"/>
-    <w:lsdException w:name="Medium Grid 2 Accent 4" w:uiPriority="68"/>
-    <w:lsdException w:name="Medium Grid 3 Accent 4" w:uiPriority="69"/>
-    <w:lsdException w:name="Dark List Accent 4" w:uiPriority="70"/>
-    <w:lsdException w:name="Colorful Shading Accent 4" w:uiPriority="71"/>
-    <w:lsdException w:name="Colorful List Accent 4" w:uiPriority="72"/>
-    <w:lsdException w:name="Colorful Grid Accent 4" w:uiPriority="73"/>
-    <w:lsdException w:name="Light Shading Accent 5" w:uiPriority="60"/>
-    <w:lsdException w:name="Light List Accent 5" w:uiPriority="61"/>
-    <w:lsdException w:name="Light Grid Accent 5" w:uiPriority="62"/>
-    <w:lsdException w:name="Medium Shading 1 Accent 5" w:uiPriority="63"/>
-    <w:lsdException w:name="Medium Shading 2 Accent 5" w:uiPriority="64"/>
-    <w:lsdException w:name="Medium List 1 Accent 5" w:uiPriority="65"/>
-    <w:lsdException w:name="Medium List 2 Accent 5" w:uiPriority="66"/>
-    <w:lsdException w:name="Medium Grid 1 Accent 5" w:uiPriority="67"/>
-    <w:lsdException w:name="Medium Grid 2 Accent 5" w:uiPriority="68"/>
-    <w:lsdException w:name="Medium Grid 3 Accent 5" w:uiPriority="69"/>
-    <w:lsdException w:name="Dark List Accent 5" w:uiPriority="70"/>
-    <w:lsdException w:name="Colorful Shading Accent 5" w:uiPriority="71"/>
-    <w:lsdException w:name="Colorful List Accent 5" w:uiPriority="72"/>
-    <w:lsdException w:name="Colorful Grid Accent 5" w:uiPriority="73"/>
-    <w:lsdException w:name="Light Shading Accent 6" w:uiPriority="60"/>
-    <w:lsdException w:name="Light List Accent 6" w:uiPriority="61"/>
-    <w:lsdException w:name="Light Grid Accent 6" w:uiPriority="62"/>
-    <w:lsdException w:name="Medium Shading 1 Accent 6" w:uiPriority="63"/>
-    <w:lsdException w:name="Medium Shading 2 Accent 6" w:uiPriority="64"/>
-    <w:lsdException w:name="Medium List 1 Accent 6" w:uiPriority="65"/>
-    <w:lsdException w:name="Medium List 2 Accent 6" w:uiPriority="66"/>
-    <w:lsdException w:name="Medium Grid 1 Accent 6" w:uiPriority="67"/>
-    <w:lsdException w:name="Medium Grid 2 Accent 6" w:uiPriority="68"/>
-    <w:lsdException w:name="Medium Grid 3 Accent 6" w:uiPriority="69"/>
-    <w:lsdException w:name="Dark List Accent 6" w:uiPriority="70"/>
-    <w:lsdException w:name="Colorful Shading Accent 6" w:uiPriority="71"/>
-    <w:lsdException w:name="Colorful List Accent 6" w:uiPriority="72"/>
-    <w:lsdException w:name="Colorful Grid Accent 6" w:uiPriority="73"/>
-    <w:lsdException w:name="Subtle Emphasis" w:uiPriority="19" w:qFormat="1"/>
-    <w:lsdException w:name="Intense Emphasis" w:uiPriority="21" w:qFormat="1"/>
-    <w:lsdException w:name="Subtle Reference" w:uiPriority="31" w:qFormat="1"/>
-    <w:lsdException w:name="Intense Reference" w:uiPriority="32" w:qFormat="1"/>
-    <w:lsdException w:name="Book Title" w:uiPriority="33" w:qFormat="1"/>
-    <w:lsdException w:name="Bibliography" w:semiHidden="1" w:uiPriority="37" w:unhideWhenUsed="1"/>
-    <w:lsdException w:name="TOC Heading" w:semiHidden="1" w:uiPriority="39" w:unhideWhenUsed="1" w:qFormat="1"/>
-    <w:lsdException w:name="Plain Table 1" w:uiPriority="41"/>
-    <w:lsdException w:name="Plain Table 2" w:uiPriority="42"/>
-    <w:lsdException w:name="Plain Table 3" w:uiPriority="43"/>
-    <w:lsdException w:name="Plain Table 4" w:uiPriority="44"/>
-    <w:lsdException w:name="Plain Table 5" w:uiPriority="45"/>
-    <w:lsdException w:name="Grid Table Light" w:uiPriority="40"/>
-    <w:lsdException w:name="Grid Table 1 Light" w:uiPriority="46"/>
-    <w:lsdException w:name="Grid Table 2" w:uiPriority="47"/>
-    <w:lsdException w:name="Grid Table 3" w:uiPriority="48"/>
-    <w:lsdException w:name="Grid Table 4" w:uiPriority="49"/>
-    <w:lsdException w:name="Grid Table 5 Dark" w:uiPriority="50"/>
-    <w:lsdException w:name="Grid Table 6 Colorful" w:uiPriority="51"/>
-    <w:lsdException w:name="Grid Table 7 Colorful" w:uiPriority="52"/>
-    <w:lsdException w:name="Grid Table 1 Light Accent 1" w:uiPriority="46"/>
-    <w:lsdException w:name="Grid Table 2 Accent 1" w:uiPriority="47"/>
-    <w:lsdException w:name="Grid Table 3 Accent 1" w:uiPriority="48"/>
-    <w:lsdException w:name="Grid Table 4 Accent 1" w:uiPriority="49"/>
-    <w:lsdException w:name="Grid Table 5 Dark Accent 1" w:uiPriority="50"/>
-    <w:lsdException w:name="Grid Table 6 Colorful Accent 1" w:uiPriority="51"/>
-    <w:lsdException w:name="Grid Table 7 Colorful Accent 1" w:uiPriority="52"/>
-    <w:lsdException w:name="Grid Table 1 Light Accent 2" w:uiPriority="46"/>
-    <w:lsdException w:name="Grid Table 2 Accent 2" w:uiPriority="47"/>
-    <w:lsdException w:name="Grid Table 3 Accent 2" w:uiPriority="48"/>
-    <w:lsdException w:name="Grid Table 4 Accent 2" w:uiPriority="49"/>
-    <w:lsdException w:name="Grid Table 5 Dark Accent 2" w:uiPriority="50"/>
-    <w:lsdException w:name="Grid Table 6 Colorful Accent 2" w:uiPriority="51"/>
-    <w:lsdException w:name="Grid Table 7 Colorful Accent 2" w:uiPriority="52"/>
-    <w:lsdException w:name="Grid Table 1 Light Accent 3" w:uiPriority="46"/>
-    <w:lsdException w:name="Grid Table 2 Accent 3" w:uiPriority="47"/>
-    <w:lsdException w:name="Grid Table 3 Accent 3" w:uiPriority="48"/>
-    <w:lsdException w:name="Grid Table 4 Accent 3" w:uiPriority="49"/>
-    <w:lsdException w:name="Grid Table 5 Dark Accent 3" w:uiPriority="50"/>
-    <w:lsdException w:name="Grid Table 6 Colorful Accent 3" w:uiPriority="51"/>
-    <w:lsdException w:name="Grid Table 7 Colorful Accent 3" w:uiPriority="52"/>
-    <w:lsdException w:name="Grid Table 1 Light Accent 4" w:uiPriority="46"/>
-    <w:lsdException w:name="Grid Table 2 Accent 4" w:uiPriority="47"/>
-    <w:lsdException w:name="Grid Table 3 Accent 4" w:uiPriority="48"/>
-    <w:lsdException w:name="Grid Table 4 Accent 4" w:uiPriority="49"/>
-    <w:lsdException w:name="Grid Table 5 Dark Accent 4" w:uiPriority="50"/>
-    <w:lsdException w:name="Grid Table 6 Colorful Accent 4" w:uiPriority="51"/>
-    <w:lsdException w:name="Grid Table 7 Colorful Accent 4" w:uiPriority="52"/>
-    <w:lsdException w:name="Grid Table 1 Light Accent 5" w:uiPriority="46"/>
-    <w:lsdException w:name="Grid Table 2 Accent 5" w:uiPriority="47"/>
-    <w:lsdException w:name="Grid Table 3 Accent 5" w:uiPriority="48"/>
-    <w:lsdException w:name="Grid Table 4 Accent 5" w:uiPriority="49"/>
-    <w:lsdException w:name="Grid Table 5 Dark Accent 5" w:uiPriority="50"/>
-    <w:lsdException w:name="Grid Table 6 Colorful Accent 5" w:uiPriority="51"/>
-    <w:lsdException w:name="Grid Table 7 Colorful Accent 5" w:uiPriority="52"/>
-    <w:lsdException w:name="Grid Table 1 Light Accent 6" w:uiPriority="46"/>
-    <w:lsdException w:name="Grid Table 2 Accent 6" w:uiPriority="47"/>
-    <w:lsdException w:name="Grid Table 3 Accent 6" w:uiPriority="48"/>
-    <w:lsdException w:name="Grid Table 4 Accent 6" w:uiPriority="49"/>
-    <w:lsdException w:name="Grid Table 5 Dark Accent 6" w:uiPriority="50"/>
-    <w:lsdException w:name="Grid Table 6 Colorful Accent 6" w:uiPriority="51"/>
-    <w:lsdException w:name="Grid Table 7 Colorful Accent 6" w:uiPriority="52"/>
-    <w:lsdException w:name="List Table 1 Light" w:uiPriority="46"/>
-    <w:lsdException w:name="List Table 2" w:uiPriority="47"/>
-    <w:lsdException w:name="List Table 3" w:uiPriority="48"/>
-    <w:lsdException w:name="List Table 4" w:uiPriority="49"/>
-    <w:lsdException w:name="List Table 5 Dark" w:uiPriority="50"/>
-    <w:lsdException w:name="List Table 6 Colorful" w:uiPriority="51"/>
-    <w:lsdException w:name="List Table 7 Colorful" w:uiPriority="52"/>
-    <w:lsdException w:name="List Table 1 Light Accent 1" w:uiPriority="46"/>
-    <w:lsdException w:name="List Table 2 Accent 1" w:uiPriority="47"/>
-    <w:lsdException w:name="List Table 3 Accent 1" w:uiPriority="48"/>
-    <w:lsdException w:name="List Table 4 Accent 1" w:uiPriority="49"/>
-    <w:lsdException w:name="List Table 5 Dark Accent 1" w:uiPriority="50"/>
-    <w:lsdException w:name="List Table 6 Colorful Accent 1" w:uiPriority="51"/>
-    <w:lsdException w:name="List Table 7 Colorful Accent 1" w:uiPriority="52"/>
-    <w:lsdException w:name="List Table 1 Light Accent 2" w:uiPriority="46"/>
-    <w:lsdException w:name="List Table 2 Accent 2" w:uiPriority="47"/>
-    <w:lsdException w:name="List Table 3 Accent 2" w:uiPriority="48"/>
-    <w:lsdException w:name="List Table 4 Accent 2" w:uiPriority="49"/>
-    <w:lsdException w:name="List Table 5 Dark Accent 2" w:uiPriority="50"/>
-    <w:lsdException w:name="List Table 6 Colorful Accent 2" w:uiPriority="51"/>
-    <w:lsdException w:name="List Table 7 Colorful Accent 2" w:uiPriority="52"/>
-    <w:lsdException w:name="List Table 1 Light Accent 3" w:uiPriority="46"/>
-    <w:lsdException w:name="List Table 2 Accent 3" w:uiPriority="47"/>
-    <w:lsdException w:name="List Table 3 Accent 3" w:uiPriority="48"/>
-    <w:lsdException w:name="List Table 4 Accent 3" w:uiPriority="49"/>
-    <w:lsdException w:name="List Table 5 Dark Accent 3" w:uiPriority="50"/>
-    <w:lsdException w:name="List Table 6 Colorful Accent 3" w:uiPriority="51"/>
-    <w:lsdException w:name="List Table 7 Colorful Accent 3" w:uiPriority="52"/>
-    <w:lsdException w:name="List Table 1 Light Accent 4" w:uiPriority="46"/>
-    <w:lsdException w:name="List Table 2 Accent 4" w:uiPriority="47"/>
-    <w:lsdException w:name="List Table 3 Accent 4" w:uiPriority="48"/>
-    <w:lsdException w:name="List Table 4 Accent 4" w:uiPriority="49"/>
-    <w:lsdException w:name="List Table 5 Dark Accent 4" w:uiPriority="50"/>
-    <w:lsdException w:name="List Table 6 Colorful Accent 4" w:uiPriority="51"/>
-    <w:lsdException w:name="List Table 7 Colorful Accent 4" w:uiPriority="52"/>
-    <w:lsdException w:name="List Table 1 Light Accent 5" w:uiPriority="46"/>
-    <w:lsdException w:name="List Table 2 Accent 5" w:uiPriority="47"/>
-    <w:lsdException w:name="List Table 3 Accent 5" w:uiPriority="48"/>
-    <w:lsdException w:name="List Table 4 Accent 5" w:uiPriority="49"/>
-    <w:lsdException w:name="List Table 5 Dark Accent 5" w:uiPriority="50"/>
-    <w:lsdException w:name="List Table 6 Colorful Accent 5" w:uiPriority="51"/>
-    <w:lsdException w:name="List Table 7 Colorful Accent 5" w:uiPriority="52"/>
-    <w:lsdException w:name="List Table 1 Light Accent 6" w:uiPriority="46"/>
-    <w:lsdException w:name="List Table 2 Accent 6" w:uiPriority="47"/>
-    <w:lsdException w:name="List Table 3 Accent 6" w:uiPriority="48"/>
-    <w:lsdException w:name="List Table 4 Accent 6" w:uiPriority="49"/>
-    <w:lsdException w:name="List Table 5 Dark Accent 6" w:uiPriority="50"/>
-    <w:lsdException w:name="List Table 6 Colorful Accent 6" w:uiPriority="51"/>
-    <w:lsdException w:name="List Table 7 Colorful Accent 6" w:uiPriority="52"/>
-    <w:lsdException w:name="Mention" w:semiHidden="1" w:unhideWhenUsed="1"/>
-    <w:lsdException w:name="Smart Hyperlink" w:semiHidden="1" w:unhideWhenUsed="1"/>
+  <w:latentStyles w:defLockedState="0" w:defUIPriority="99" w:defSemiHidden="1" w:defUnhideWhenUsed="1" w:defQFormat="0" w:count="276">
+    <w:lsdException w:name="Normal" w:semiHidden="0" w:uiPriority="0" w:unhideWhenUsed="0" w:qFormat="1"/>
+    <w:lsdException w:name="heading 1" w:semiHidden="0" w:uiPriority="9" w:unhideWhenUsed="0" w:qFormat="1"/>
+    <w:lsdException w:name="heading 2" w:uiPriority="9" w:qFormat="1"/>
+    <w:lsdException w:name="heading 3" w:uiPriority="9" w:qFormat="1"/>
+    <w:lsdException w:name="heading 4" w:uiPriority="9" w:qFormat="1"/>
+    <w:lsdException w:name="heading 5" w:uiPriority="9" w:qFormat="1"/>
+    <w:lsdException w:name="heading 6" w:uiPriority="9" w:qFormat="1"/>
+    <w:lsdException w:name="heading 7" w:uiPriority="9" w:qFormat="1"/>
+    <w:lsdException w:name="heading 8" w:uiPriority="9" w:qFormat="1"/>
+    <w:lsdException w:name="heading 9" w:uiPriority="9" w:qFormat="1"/>
+    <w:lsdException w:name="toc 1" w:uiPriority="39"/>
+    <w:lsdException w:name="toc 2" w:uiPriority="39"/>
+    <w:lsdException w:name="toc 3" w:uiPriority="39"/>
+    <w:lsdException w:name="toc 4" w:uiPriority="39"/>
+    <w:lsdException w:name="toc 5" w:uiPriority="39"/>
+    <w:lsdException w:name="toc 6" w:uiPriority="39"/>
+    <w:lsdException w:name="toc 7" w:uiPriority="39"/>
+    <w:lsdException w:name="toc 8" w:uiPriority="39"/>
+    <w:lsdException w:name="toc 9" w:uiPriority="39"/>
+    <w:lsdException w:name="caption" w:uiPriority="35" w:qFormat="1"/>
+    <w:lsdException w:name="Title" w:semiHidden="0" w:uiPriority="10" w:unhideWhenUsed="0" w:qFormat="1"/>
+    <w:lsdException w:name="Default Paragraph Font" w:uiPriority="1"/>
+    <w:lsdException w:name="Subtitle" w:semiHidden="0" w:uiPriority="11" w:unhideWhenUsed="0" w:qFormat="1"/>
+    <w:lsdException w:name="Strong" w:semiHidden="0" w:uiPriority="22" w:unhideWhenUsed="0" w:qFormat="1"/>
+    <w:lsdException w:name="Emphasis" w:semiHidden="0" w:uiPriority="20" w:unhideWhenUsed="0" w:qFormat="1"/>
+    <w:lsdException w:name="Table Grid" w:semiHidden="0" w:uiPriority="59" w:unhideWhenUsed="0"/>
+    <w:lsdException w:name="Placeholder Text" w:unhideWhenUsed="0"/>
+    <w:lsdException w:name="No Spacing" w:semiHidden="0" w:uiPriority="1" w:unhideWhenUsed="0" w:qFormat="1"/>
+    <w:lsdException w:name="Light Shading" w:semiHidden="0" w:uiPriority="60" w:unhideWhenUsed="0"/>
+    <w:lsdException w:name="Light List" w:semiHidden="0" w:uiPriority="61" w:unhideWhenUsed="0"/>
+    <w:lsdException w:name="Light Grid" w:semiHidden="0" w:uiPriority="62" w:unhideWhenUsed="0"/>
+    <w:lsdException w:name="Medium Shading 1" w:semiHidden="0" w:uiPriority="63" w:unhideWhenUsed="0"/>
+    <w:lsdException w:name="Medium Shading 2" w:semiHidden="0" w:uiPriority="64" w:unhideWhenUsed="0"/>
+    <w:lsdException w:name="Medium List 1" w:semiHidden="0" w:uiPriority="65" w:unhideWhenUsed="0"/>
+    <w:lsdException w:name="Medium List 2" w:semiHidden="0" w:uiPriority="66" w:unhideWhenUsed="0"/>
+    <w:lsdException w:name="Medium Grid 1" w:semiHidden="0" w:uiPriority="67" w:unhideWhenUsed="0"/>
+    <w:lsdException w:name="Medium Grid 2" w:semiHidden="0" w:uiPriority="68" w:unhideWhenUsed="0"/>
+    <w:lsdException w:name="Medium Grid 3" w:semiHidden="0" w:uiPriority="69" w:unhideWhenUsed="0"/>
+    <w:lsdException w:name="Dark List" w:semiHidden="0" w:uiPriority="70" w:unhideWhenUsed="0"/>
+    <w:lsdException w:name="Colorful Shading" w:semiHidden="0" w:uiPriority="71" w:unhideWhenUsed="0"/>
+    <w:lsdException w:name="Colorful List" w:semiHidden="0" w:uiPriority="72" w:unhideWhenUsed="0"/>
+    <w:lsdException w:name="Colorful Grid" w:semiHidden="0" w:uiPriority="73" w:unhideWhenUsed="0"/>
+    <w:lsdException w:name="Light Shading Accent 1" w:semiHidden="0" w:uiPriority="60" w:unhideWhenUsed="0"/>
+    <w:lsdException w:name="Light List Accent 1" w:semiHidden="0" w:uiPriority="61" w:unhideWhenUsed="0"/>
+    <w:lsdException w:name="Light Grid Accent 1" w:semiHidden="0" w:uiPriority="62" w:unhideWhenUsed="0"/>
+    <w:lsdException w:name="Medium Shading 1 Accent 1" w:semiHidden="0" w:uiPriority="63" w:unhideWhenUsed="0"/>
+    <w:lsdException w:name="Medium Shading 2 Accent 1" w:semiHidden="0" w:uiPriority="64" w:unhideWhenUsed="0"/>
+    <w:lsdException w:name="Medium List 1 Accent 1" w:semiHidden="0" w:uiPriority="65" w:unhideWhenUsed="0"/>
+    <w:lsdException w:name="Revision" w:unhideWhenUsed="0"/>
+    <w:lsdException w:name="List Paragraph" w:semiHidden="0" w:uiPriority="34" w:unhideWhenUsed="0" w:qFormat="1"/>
+    <w:lsdException w:name="Quote" w:semiHidden="0" w:uiPriority="29" w:unhideWhenUsed="0" w:qFormat="1"/>
+    <w:lsdException w:name="Intense Quote" w:semiHidden="0" w:uiPriority="30" w:unhideWhenUsed="0" w:qFormat="1"/>
+    <w:lsdException w:name="Medium List 2 Accent 1" w:semiHidden="0" w:uiPriority="66" w:unhideWhenUsed="0"/>
+    <w:lsdException w:name="Medium Grid 1 Accent 1" w:semiHidden="0" w:uiPriority="67" w:unhideWhenUsed="0"/>
+    <w:lsdException w:name="Medium Grid 2 Accent 1" w:semiHidden="0" w:uiPriority="68" w:unhideWhenUsed="0"/>
+    <w:lsdException w:name="Medium Grid 3 Accent 1" w:semiHidden="0" w:uiPriority="69" w:unhideWhenUsed="0"/>
+    <w:lsdException w:name="Dark List Accent 1" w:semiHidden="0" w:uiPriority="70" w:unhideWhenUsed="0"/>
+    <w:lsdException w:name="Colorful Shading Accent 1" w:semiHidden="0" w:uiPriority="71" w:unhideWhenUsed="0"/>
+    <w:lsdException w:name="Colorful List Accent 1" w:semiHidden="0" w:uiPriority="72" w:unhideWhenUsed="0"/>
+    <w:lsdException w:name="Colorful Grid Accent 1" w:semiHidden="0" w:uiPriority="73" w:unhideWhenUsed="0"/>
+    <w:lsdException w:name="Light Shading Accent 2" w:semiHidden="0" w:uiPriority="60" w:unhideWhenUsed="0"/>
+    <w:lsdException w:name="Light List Accent 2" w:semiHidden="0" w:uiPriority="61" w:unhideWhenUsed="0"/>
+    <w:lsdException w:name="Light Grid Accent 2" w:semiHidden="0" w:uiPriority="62" w:unhideWhenUsed="0"/>
+    <w:lsdException w:name="Medium Shading 1 Accent 2" w:semiHidden="0" w:uiPriority="63" w:unhideWhenUsed="0"/>
+    <w:lsdException w:name="Medium Shading 2 Accent 2" w:semiHidden="0" w:uiPriority="64" w:unhideWhenUsed="0"/>
+    <w:lsdException w:name="Medium List 1 Accent 2" w:semiHidden="0" w:uiPriority="65" w:unhideWhenUsed="0"/>
+    <w:lsdException w:name="Medium List 2 Accent 2" w:semiHidden="0" w:uiPriority="66" w:unhideWhenUsed="0"/>
+    <w:lsdException w:name="Medium Grid 1 Accent 2" w:semiHidden="0" w:uiPriority="67" w:unhideWhenUsed="0"/>
+    <w:lsdException w:name="Medium Grid 2 Accent 2" w:semiHidden="0" w:uiPriority="68" w:unhideWhenUsed="0"/>
+    <w:lsdException w:name="Medium Grid 3 Accent 2" w:semiHidden="0" w:uiPriority="69" w:unhideWhenUsed="0"/>
+    <w:lsdException w:name="Dark List Accent 2" w:semiHidden="0" w:uiPriority="70" w:unhideWhenUsed="0"/>
+    <w:lsdException w:name="Colorful Shading Accent 2" w:semiHidden="0" w:uiPriority="71" w:unhideWhenUsed="0"/>
+    <w:lsdException w:name="Colorful List Accent 2" w:semiHidden="0" w:uiPriority="72" w:unhideWhenUsed="0"/>
+    <w:lsdException w:name="Colorful Grid Accent 2" w:semiHidden="0" w:uiPriority="73" w:unhideWhenUsed="0"/>
+    <w:lsdException w:name="Light Shading Accent 3" w:semiHidden="0" w:uiPriority="60" w:unhideWhenUsed="0"/>
+    <w:lsdException w:name="Light List Accent 3" w:semiHidden="0" w:uiPriority="61" w:unhideWhenUsed="0"/>
+    <w:lsdException w:name="Light Grid Accent 3" w:semiHidden="0" w:uiPriority="62" w:unhideWhenUsed="0"/>
+    <w:lsdException w:name="Medium Shading 1 Accent 3" w:semiHidden="0" w:uiPriority="63" w:unhideWhenUsed="0"/>
+    <w:lsdException w:name="Medium Shading 2 Accent 3" w:semiHidden="0" w:uiPriority="64" w:unhideWhenUsed="0"/>
+    <w:lsdException w:name="Medium List 1 Accent 3" w:semiHidden="0" w:uiPriority="65" w:unhideWhenUsed="0"/>
+    <w:lsdException w:name="Medium List 2 Accent 3" w:semiHidden="0" w:uiPriority="66" w:unhideWhenUsed="0"/>
+    <w:lsdException w:name="Medium Grid 1 Accent 3" w:semiHidden="0" w:uiPriority="67" w:unhideWhenUsed="0"/>
+    <w:lsdException w:name="Medium Grid 2 Accent 3" w:semiHidden="0" w:uiPriority="68" w:unhideWhenUsed="0"/>
+    <w:lsdException w:name="Medium Grid 3 Accent 3" w:semiHidden="0" w:uiPriority="69" w:unhideWhenUsed="0"/>
+    <w:lsdException w:name="Dark List Accent 3" w:semiHidden="0" w:uiPriority="70" w:unhideWhenUsed="0"/>
+    <w:lsdException w:name="Colorful Shading Accent 3" w:semiHidden="0" w:uiPriority="71" w:unhideWhenUsed="0"/>
+    <w:lsdException w:name="Colorful List Accent 3" w:semiHidden="0" w:uiPriority="72" w:unhideWhenUsed="0"/>
+    <w:lsdException w:name="Colorful Grid Accent 3" w:semiHidden="0" w:uiPriority="73" w:unhideWhenUsed="0"/>
+    <w:lsdException w:name="Light Shading Accent 4" w:semiHidden="0" w:uiPriority="60" w:unhideWhenUsed="0"/>
+    <w:lsdException w:name="Light List Accent 4" w:semiHidden="0" w:uiPriority="61" w:unhideWhenUsed="0"/>
+    <w:lsdException w:name="Light Grid Accent 4" w:semiHidden="0" w:uiPriority="62" w:unhideWhenUsed="0"/>
+    <w:lsdException w:name="Medium Shading 1 Accent 4" w:semiHidden="0" w:uiPriority="63" w:unhideWhenUsed="0"/>
+    <w:lsdException w:name="Medium Shading 2 Accent 4" w:semiHidden="0" w:uiPriority="64" w:unhideWhenUsed="0"/>
+    <w:lsdException w:name="Medium List 1 Accent 4" w:semiHidden="0" w:uiPriority="65" w:unhideWhenUsed="0"/>
+    <w:lsdException w:name="Medium List 2 Accent 4" w:semiHidden="0" w:uiPriority="66" w:unhideWhenUsed="0"/>
+    <w:lsdException w:name="Medium Grid 1 Accent 4" w:semiHidden="0" w:uiPriority="67" w:unhideWhenUsed="0"/>
+    <w:lsdException w:name="Medium Grid 2 Accent 4" w:semiHidden="0" w:uiPriority="68" w:unhideWhenUsed="0"/>
+    <w:lsdException w:name="Medium Grid 3 Accent 4" w:semiHidden="0" w:uiPriority="69" w:unhideWhenUsed="0"/>
+    <w:lsdException w:name="Dark List Accent 4" w:semiHidden="0" w:uiPriority="70" w:unhideWhenUsed="0"/>
+    <w:lsdException w:name="Colorful Shading Accent 4" w:semiHidden="0" w:uiPriority="71" w:unhideWhenUsed="0"/>
+    <w:lsdException w:name="Colorful List Accent 4" w:semiHidden="0" w:uiPriority="72" w:unhideWhenUsed="0"/>
+    <w:lsdException w:name="Colorful Grid Accent 4" w:semiHidden="0" w:uiPriority="73" w:unhideWhenUsed="0"/>
+    <w:lsdException w:name="Light Shading Accent 5" w:semiHidden="0" w:uiPriority="60" w:unhideWhenUsed="0"/>
+    <w:lsdException w:name="Light List Accent 5" w:semiHidden="0" w:uiPriority="61" w:unhideWhenUsed="0"/>
+    <w:lsdException w:name="Light Grid Accent 5" w:semiHidden="0" w:uiPriority="62" w:unhideWhenUsed="0"/>
+    <w:lsdException w:name="Medium Shading 1 Accent 5" w:semiHidden="0" w:uiPriority="63" w:unhideWhenUsed="0"/>
+    <w:lsdException w:name="Medium Shading 2 Accent 5" w:semiHidden="0" w:uiPriority="64" w:unhideWhenUsed="0"/>
+    <w:lsdException w:name="Medium List 1 Accent 5" w:semiHidden="0" w:uiPriority="65" w:unhideWhenUsed="0"/>
+    <w:lsdException w:name="Medium List 2 Accent 5" w:semiHidden="0" w:uiPriority="66" w:unhideWhenUsed="0"/>
+    <w:lsdException w:name="Medium Grid 1 Accent 5" w:semiHidden="0" w:uiPriority="67" w:unhideWhenUsed="0"/>
+    <w:lsdException w:name="Medium Grid 2 Accent 5" w:semiHidden="0" w:uiPriority="68" w:unhideWhenUsed="0"/>
+    <w:lsdException w:name="Medium Grid 3 Accent 5" w:semiHidden="0" w:uiPriority="69" w:unhideWhenUsed="0"/>
+    <w:lsdException w:name="Dark List Accent 5" w:semiHidden="0" w:uiPriority="70" w:unhideWhenUsed="0"/>
+    <w:lsdException w:name="Colorful Shading Accent 5" w:semiHidden="0" w:uiPriority="71" w:unhideWhenUsed="0"/>
+    <w:lsdException w:name="Colorful List Accent 5" w:semiHidden="0" w:uiPriority="72" w:unhideWhenUsed="0"/>
+    <w:lsdException w:name="Colorful Grid Accent 5" w:semiHidden="0" w:uiPriority="73" w:unhideWhenUsed="0"/>
+    <w:lsdException w:name="Light Shading Accent 6" w:semiHidden="0" w:uiPriority="60" w:unhideWhenUsed="0"/>
+    <w:lsdException w:name="Light List Accent 6" w:semiHidden="0" w:uiPriority="61" w:unhideWhenUsed="0"/>
+    <w:lsdException w:name="Light Grid Accent 6" w:semiHidden="0" w:uiPriority="62" w:unhideWhenUsed="0"/>
+    <w:lsdException w:name="Medium Shading 1 Accent 6" w:semiHidden="0" w:uiPriority="63" w:unhideWhenUsed="0"/>
+    <w:lsdException w:name="Medium Shading 2 Accent 6" w:semiHidden="0" w:uiPriority="64" w:unhideWhenUsed="0"/>
+    <w:lsdException w:name="Medium List 1 Accent 6" w:semiHidden="0" w:uiPriority="65" w:unhideWhenUsed="0"/>
+    <w:lsdException w:name="Medium List 2 Accent 6" w:semiHidden="0" w:uiPriority="66" w:unhideWhenUsed="0"/>
+    <w:lsdException w:name="Medium Grid 1 Accent 6" w:semiHidden="0" w:uiPriority="67" w:unhideWhenUsed="0"/>
+    <w:lsdException w:name="Medium Grid 2 Accent 6" w:semiHidden="0" w:uiPriority="68" w:unhideWhenUsed="0"/>
+    <w:lsdException w:name="Medium Grid 3 Accent 6" w:semiHidden="0" w:uiPriority="69" w:unhideWhenUsed="0"/>
+    <w:lsdException w:name="Dark List Accent 6" w:semiHidden="0" w:uiPriority="70" w:unhideWhenUsed="0"/>
+    <w:lsdException w:name="Colorful Shading Accent 6" w:semiHidden="0" w:uiPriority="71" w:unhideWhenUsed="0"/>
+    <w:lsdException w:name="Colorful List Accent 6" w:semiHidden="0" w:uiPriority="72" w:unhideWhenUsed="0"/>
+    <w:lsdException w:name="Colorful Grid Accent 6" w:semiHidden="0" w:uiPriority="73" w:unhideWhenUsed="0"/>
+    <w:lsdException w:name="Subtle Emphasis" w:semiHidden="0" w:uiPriority="19" w:unhideWhenUsed="0" w:qFormat="1"/>
+    <w:lsdException w:name="Intense Emphasis" w:semiHidden="0" w:uiPriority="21" w:unhideWhenUsed="0" w:qFormat="1"/>
+    <w:lsdException w:name="Subtle Reference" w:semiHidden="0" w:uiPriority="31" w:unhideWhenUsed="0" w:qFormat="1"/>
+    <w:lsdException w:name="Intense Reference" w:semiHidden="0" w:uiPriority="32" w:unhideWhenUsed="0" w:qFormat="1"/>
+    <w:lsdException w:name="Book Title" w:semiHidden="0" w:uiPriority="33" w:unhideWhenUsed="0" w:qFormat="1"/>
+    <w:lsdException w:name="Bibliography" w:uiPriority="37"/>
+    <w:lsdException w:name="TOC Heading" w:uiPriority="39" w:qFormat="1"/>
   </w:latentStyles>
   <w:style w:type="paragraph" w:default="1" w:styleId="Normal">
     <w:name w:val="Normal"/>
@@ -5457,6 +5494,7 @@
   <w:style w:type="character" w:default="1" w:styleId="DefaultParagraphFont">
     <w:name w:val="Default Paragraph Font"/>
     <w:uiPriority w:val="1"/>
+    <w:semiHidden/>
     <w:unhideWhenUsed/>
   </w:style>
   <w:style w:type="table" w:default="1" w:styleId="TableNormal">
@@ -5514,7 +5552,7 @@
       </w:tblCellMar>
     </w:tblPr>
   </w:style>
-  <w:style w:type="table" w:styleId="GridTable1Light-Accent2">
+  <w:style w:type="table" w:customStyle="1" w:styleId="GridTable1LightAccent2">
     <w:name w:val="Grid Table 1 Light Accent 2"/>
     <w:basedOn w:val="TableNormal"/>
     <w:uiPriority w:val="46"/>
@@ -5575,7 +5613,7 @@
       </w:rPr>
     </w:tblStylePr>
   </w:style>
-  <w:style w:type="table" w:styleId="GridTable1Light-Accent3">
+  <w:style w:type="table" w:customStyle="1" w:styleId="GridTable1LightAccent3">
     <w:name w:val="Grid Table 1 Light Accent 3"/>
     <w:basedOn w:val="TableNormal"/>
     <w:uiPriority w:val="46"/>
@@ -5636,7 +5674,7 @@
       </w:rPr>
     </w:tblStylePr>
   </w:style>
-  <w:style w:type="table" w:styleId="GridTable1Light-Accent6">
+  <w:style w:type="table" w:customStyle="1" w:styleId="GridTable1LightAccent6">
     <w:name w:val="Grid Table 1 Light Accent 6"/>
     <w:basedOn w:val="TableNormal"/>
     <w:uiPriority w:val="46"/>
@@ -5697,7 +5735,7 @@
       </w:rPr>
     </w:tblStylePr>
   </w:style>
-  <w:style w:type="table" w:styleId="GridTable4">
+  <w:style w:type="table" w:customStyle="1" w:styleId="GridTable4">
     <w:name w:val="Grid Table 4"/>
     <w:basedOn w:val="TableNormal"/>
     <w:uiPriority w:val="49"/>
@@ -5777,7 +5815,7 @@
       </w:tcPr>
     </w:tblStylePr>
   </w:style>
-  <w:style w:type="table" w:styleId="GridTable4-Accent1">
+  <w:style w:type="table" w:customStyle="1" w:styleId="GridTable4Accent1">
     <w:name w:val="Grid Table 4 Accent 1"/>
     <w:basedOn w:val="TableNormal"/>
     <w:uiPriority w:val="49"/>
@@ -5857,7 +5895,7 @@
       </w:tcPr>
     </w:tblStylePr>
   </w:style>
-  <w:style w:type="table" w:styleId="GridTable3-Accent1">
+  <w:style w:type="table" w:customStyle="1" w:styleId="GridTable3Accent1">
     <w:name w:val="Grid Table 3 Accent 1"/>
     <w:basedOn w:val="TableNormal"/>
     <w:uiPriority w:val="48"/>
@@ -5997,7 +6035,7 @@
       </w:tcPr>
     </w:tblStylePr>
   </w:style>
-  <w:style w:type="table" w:styleId="ListTable3-Accent2">
+  <w:style w:type="table" w:customStyle="1" w:styleId="ListTable3Accent2">
     <w:name w:val="List Table 3 Accent 2"/>
     <w:basedOn w:val="TableNormal"/>
     <w:uiPriority w:val="48"/>
@@ -6125,7 +6163,7 @@
       </w:tcPr>
     </w:tblStylePr>
   </w:style>
-  <w:style w:type="table" w:styleId="ListTable3-Accent3">
+  <w:style w:type="table" w:customStyle="1" w:styleId="ListTable3Accent3">
     <w:name w:val="List Table 3 Accent 3"/>
     <w:basedOn w:val="TableNormal"/>
     <w:uiPriority w:val="48"/>
@@ -6253,7 +6291,7 @@
       </w:tcPr>
     </w:tblStylePr>
   </w:style>
-  <w:style w:type="table" w:styleId="ListTable3-Accent4">
+  <w:style w:type="table" w:customStyle="1" w:styleId="ListTable3Accent4">
     <w:name w:val="List Table 3 Accent 4"/>
     <w:basedOn w:val="TableNormal"/>
     <w:uiPriority w:val="48"/>
@@ -6381,7 +6419,7 @@
       </w:tcPr>
     </w:tblStylePr>
   </w:style>
-  <w:style w:type="table" w:styleId="ListTable3-Accent5">
+  <w:style w:type="table" w:customStyle="1" w:styleId="ListTable3Accent5">
     <w:name w:val="List Table 3 Accent 5"/>
     <w:basedOn w:val="TableNormal"/>
     <w:uiPriority w:val="48"/>
@@ -6509,7 +6547,7 @@
       </w:tcPr>
     </w:tblStylePr>
   </w:style>
-  <w:style w:type="table" w:styleId="ListTable4-Accent5">
+  <w:style w:type="table" w:customStyle="1" w:styleId="ListTable4Accent5">
     <w:name w:val="List Table 4 Accent 5"/>
     <w:basedOn w:val="TableNormal"/>
     <w:uiPriority w:val="49"/>
@@ -6587,7 +6625,7 @@
       </w:tcPr>
     </w:tblStylePr>
   </w:style>
-  <w:style w:type="table" w:styleId="ListTable5Dark-Accent5">
+  <w:style w:type="table" w:customStyle="1" w:styleId="ListTable5DarkAccent5">
     <w:name w:val="List Table 5 Dark Accent 5"/>
     <w:basedOn w:val="TableNormal"/>
     <w:uiPriority w:val="50"/>
@@ -6725,7 +6763,7 @@
       </w:tcPr>
     </w:tblStylePr>
   </w:style>
-  <w:style w:type="table" w:styleId="ListTable6Colorful">
+  <w:style w:type="table" w:customStyle="1" w:styleId="ListTable6Colorful">
     <w:name w:val="List Table 6 Colorful"/>
     <w:basedOn w:val="TableNormal"/>
     <w:uiPriority w:val="51"/>
@@ -6797,7 +6835,7 @@
       </w:tcPr>
     </w:tblStylePr>
   </w:style>
-  <w:style w:type="table" w:styleId="GridTable2-Accent3">
+  <w:style w:type="table" w:customStyle="1" w:styleId="GridTable2Accent3">
     <w:name w:val="Grid Table 2 Accent 3"/>
     <w:basedOn w:val="TableNormal"/>
     <w:uiPriority w:val="47"/>
@@ -6876,7 +6914,7 @@
       </w:tcPr>
     </w:tblStylePr>
   </w:style>
-  <w:style w:type="table" w:styleId="GridTable2-Accent2">
+  <w:style w:type="table" w:customStyle="1" w:styleId="GridTable2Accent2">
     <w:name w:val="Grid Table 2 Accent 2"/>
     <w:basedOn w:val="TableNormal"/>
     <w:uiPriority w:val="47"/>
@@ -6955,7 +6993,7 @@
       </w:tcPr>
     </w:tblStylePr>
   </w:style>
-  <w:style w:type="table" w:styleId="GridTable4-Accent2">
+  <w:style w:type="table" w:customStyle="1" w:styleId="GridTable4Accent2">
     <w:name w:val="Grid Table 4 Accent 2"/>
     <w:basedOn w:val="TableNormal"/>
     <w:uiPriority w:val="49"/>
@@ -7034,6 +7072,1801 @@
         <w:shd w:val="clear" w:color="auto" w:fill="F2DBDB" w:themeFill="accent2" w:themeFillTint="33"/>
       </w:tcPr>
     </w:tblStylePr>
+  </w:style>
+  <w:style w:type="paragraph" w:styleId="BalloonText">
+    <w:name w:val="Balloon Text"/>
+    <w:basedOn w:val="Normal"/>
+    <w:link w:val="BalloonTextChar"/>
+    <w:uiPriority w:val="99"/>
+    <w:semiHidden/>
+    <w:unhideWhenUsed/>
+    <w:rsid w:val="00933ACE"/>
+    <w:rPr>
+      <w:rFonts w:ascii="Lucida Grande" w:hAnsi="Lucida Grande"/>
+      <w:sz w:val="18"/>
+      <w:szCs w:val="18"/>
+    </w:rPr>
+  </w:style>
+  <w:style w:type="character" w:customStyle="1" w:styleId="BalloonTextChar">
+    <w:name w:val="Balloon Text Char"/>
+    <w:basedOn w:val="DefaultParagraphFont"/>
+    <w:link w:val="BalloonText"/>
+    <w:uiPriority w:val="99"/>
+    <w:semiHidden/>
+    <w:rsid w:val="00933ACE"/>
+    <w:rPr>
+      <w:rFonts w:ascii="Lucida Grande" w:hAnsi="Lucida Grande"/>
+      <w:sz w:val="18"/>
+      <w:szCs w:val="18"/>
+    </w:rPr>
+  </w:style>
+</w:styles>
+</file>
+
+<file path=word/stylesWithEffects.xml><?xml version="1.0" encoding="utf-8"?>
+<w:styles xmlns:wpc="http://schemas.microsoft.com/office/word/2010/wordprocessingCanvas" xmlns:mo="http://schemas.microsoft.com/office/mac/office/2008/main" xmlns:mc="http://schemas.openxmlformats.org/markup-compatibility/2006" xmlns:mv="urn:schemas-microsoft-com:mac:vml" xmlns:o="urn:schemas-microsoft-com:office:office" xmlns:r="http://schemas.openxmlformats.org/officeDocument/2006/relationships" xmlns:m="http://schemas.openxmlformats.org/officeDocument/2006/math" xmlns:v="urn:schemas-microsoft-com:vml" xmlns:wp14="http://schemas.microsoft.com/office/word/2010/wordprocessingDrawing" xmlns:wp="http://schemas.openxmlformats.org/drawingml/2006/wordprocessingDrawing" xmlns:w10="urn:schemas-microsoft-com:office:word" xmlns:w="http://schemas.openxmlformats.org/wordprocessingml/2006/main" xmlns:w14="http://schemas.microsoft.com/office/word/2010/wordml" xmlns:wpg="http://schemas.microsoft.com/office/word/2010/wordprocessingGroup" xmlns:wpi="http://schemas.microsoft.com/office/word/2010/wordprocessingInk" xmlns:wne="http://schemas.microsoft.com/office/word/2006/wordml" xmlns:wps="http://schemas.microsoft.com/office/word/2010/wordprocessingShape" mc:Ignorable="w14 wp14">
+  <w:docDefaults>
+    <w:rPrDefault>
+      <w:rPr>
+        <w:rFonts w:asciiTheme="minorHAnsi" w:eastAsiaTheme="minorEastAsia" w:hAnsiTheme="minorHAnsi" w:cstheme="minorBidi"/>
+        <w:sz w:val="24"/>
+        <w:szCs w:val="24"/>
+        <w:lang w:val="en-US" w:eastAsia="en-US" w:bidi="ar-SA"/>
+      </w:rPr>
+    </w:rPrDefault>
+    <w:pPrDefault/>
+  </w:docDefaults>
+  <w:latentStyles w:defLockedState="0" w:defUIPriority="99" w:defSemiHidden="1" w:defUnhideWhenUsed="1" w:defQFormat="0" w:count="276">
+    <w:lsdException w:name="Normal" w:semiHidden="0" w:uiPriority="0" w:unhideWhenUsed="0" w:qFormat="1"/>
+    <w:lsdException w:name="heading 1" w:semiHidden="0" w:uiPriority="9" w:unhideWhenUsed="0" w:qFormat="1"/>
+    <w:lsdException w:name="heading 2" w:uiPriority="9" w:qFormat="1"/>
+    <w:lsdException w:name="heading 3" w:uiPriority="9" w:qFormat="1"/>
+    <w:lsdException w:name="heading 4" w:uiPriority="9" w:qFormat="1"/>
+    <w:lsdException w:name="heading 5" w:uiPriority="9" w:qFormat="1"/>
+    <w:lsdException w:name="heading 6" w:uiPriority="9" w:qFormat="1"/>
+    <w:lsdException w:name="heading 7" w:uiPriority="9" w:qFormat="1"/>
+    <w:lsdException w:name="heading 8" w:uiPriority="9" w:qFormat="1"/>
+    <w:lsdException w:name="heading 9" w:uiPriority="9" w:qFormat="1"/>
+    <w:lsdException w:name="toc 1" w:uiPriority="39"/>
+    <w:lsdException w:name="toc 2" w:uiPriority="39"/>
+    <w:lsdException w:name="toc 3" w:uiPriority="39"/>
+    <w:lsdException w:name="toc 4" w:uiPriority="39"/>
+    <w:lsdException w:name="toc 5" w:uiPriority="39"/>
+    <w:lsdException w:name="toc 6" w:uiPriority="39"/>
+    <w:lsdException w:name="toc 7" w:uiPriority="39"/>
+    <w:lsdException w:name="toc 8" w:uiPriority="39"/>
+    <w:lsdException w:name="toc 9" w:uiPriority="39"/>
+    <w:lsdException w:name="caption" w:uiPriority="35" w:qFormat="1"/>
+    <w:lsdException w:name="Title" w:semiHidden="0" w:uiPriority="10" w:unhideWhenUsed="0" w:qFormat="1"/>
+    <w:lsdException w:name="Default Paragraph Font" w:uiPriority="1"/>
+    <w:lsdException w:name="Subtitle" w:semiHidden="0" w:uiPriority="11" w:unhideWhenUsed="0" w:qFormat="1"/>
+    <w:lsdException w:name="Strong" w:semiHidden="0" w:uiPriority="22" w:unhideWhenUsed="0" w:qFormat="1"/>
+    <w:lsdException w:name="Emphasis" w:semiHidden="0" w:uiPriority="20" w:unhideWhenUsed="0" w:qFormat="1"/>
+    <w:lsdException w:name="Table Grid" w:semiHidden="0" w:uiPriority="59" w:unhideWhenUsed="0"/>
+    <w:lsdException w:name="Placeholder Text" w:unhideWhenUsed="0"/>
+    <w:lsdException w:name="No Spacing" w:semiHidden="0" w:uiPriority="1" w:unhideWhenUsed="0" w:qFormat="1"/>
+    <w:lsdException w:name="Light Shading" w:semiHidden="0" w:uiPriority="60" w:unhideWhenUsed="0"/>
+    <w:lsdException w:name="Light List" w:semiHidden="0" w:uiPriority="61" w:unhideWhenUsed="0"/>
+    <w:lsdException w:name="Light Grid" w:semiHidden="0" w:uiPriority="62" w:unhideWhenUsed="0"/>
+    <w:lsdException w:name="Medium Shading 1" w:semiHidden="0" w:uiPriority="63" w:unhideWhenUsed="0"/>
+    <w:lsdException w:name="Medium Shading 2" w:semiHidden="0" w:uiPriority="64" w:unhideWhenUsed="0"/>
+    <w:lsdException w:name="Medium List 1" w:semiHidden="0" w:uiPriority="65" w:unhideWhenUsed="0"/>
+    <w:lsdException w:name="Medium List 2" w:semiHidden="0" w:uiPriority="66" w:unhideWhenUsed="0"/>
+    <w:lsdException w:name="Medium Grid 1" w:semiHidden="0" w:uiPriority="67" w:unhideWhenUsed="0"/>
+    <w:lsdException w:name="Medium Grid 2" w:semiHidden="0" w:uiPriority="68" w:unhideWhenUsed="0"/>
+    <w:lsdException w:name="Medium Grid 3" w:semiHidden="0" w:uiPriority="69" w:unhideWhenUsed="0"/>
+    <w:lsdException w:name="Dark List" w:semiHidden="0" w:uiPriority="70" w:unhideWhenUsed="0"/>
+    <w:lsdException w:name="Colorful Shading" w:semiHidden="0" w:uiPriority="71" w:unhideWhenUsed="0"/>
+    <w:lsdException w:name="Colorful List" w:semiHidden="0" w:uiPriority="72" w:unhideWhenUsed="0"/>
+    <w:lsdException w:name="Colorful Grid" w:semiHidden="0" w:uiPriority="73" w:unhideWhenUsed="0"/>
+    <w:lsdException w:name="Light Shading Accent 1" w:semiHidden="0" w:uiPriority="60" w:unhideWhenUsed="0"/>
+    <w:lsdException w:name="Light List Accent 1" w:semiHidden="0" w:uiPriority="61" w:unhideWhenUsed="0"/>
+    <w:lsdException w:name="Light Grid Accent 1" w:semiHidden="0" w:uiPriority="62" w:unhideWhenUsed="0"/>
+    <w:lsdException w:name="Medium Shading 1 Accent 1" w:semiHidden="0" w:uiPriority="63" w:unhideWhenUsed="0"/>
+    <w:lsdException w:name="Medium Shading 2 Accent 1" w:semiHidden="0" w:uiPriority="64" w:unhideWhenUsed="0"/>
+    <w:lsdException w:name="Medium List 1 Accent 1" w:semiHidden="0" w:uiPriority="65" w:unhideWhenUsed="0"/>
+    <w:lsdException w:name="Revision" w:unhideWhenUsed="0"/>
+    <w:lsdException w:name="List Paragraph" w:semiHidden="0" w:uiPriority="34" w:unhideWhenUsed="0" w:qFormat="1"/>
+    <w:lsdException w:name="Quote" w:semiHidden="0" w:uiPriority="29" w:unhideWhenUsed="0" w:qFormat="1"/>
+    <w:lsdException w:name="Intense Quote" w:semiHidden="0" w:uiPriority="30" w:unhideWhenUsed="0" w:qFormat="1"/>
+    <w:lsdException w:name="Medium List 2 Accent 1" w:semiHidden="0" w:uiPriority="66" w:unhideWhenUsed="0"/>
+    <w:lsdException w:name="Medium Grid 1 Accent 1" w:semiHidden="0" w:uiPriority="67" w:unhideWhenUsed="0"/>
+    <w:lsdException w:name="Medium Grid 2 Accent 1" w:semiHidden="0" w:uiPriority="68" w:unhideWhenUsed="0"/>
+    <w:lsdException w:name="Medium Grid 3 Accent 1" w:semiHidden="0" w:uiPriority="69" w:unhideWhenUsed="0"/>
+    <w:lsdException w:name="Dark List Accent 1" w:semiHidden="0" w:uiPriority="70" w:unhideWhenUsed="0"/>
+    <w:lsdException w:name="Colorful Shading Accent 1" w:semiHidden="0" w:uiPriority="71" w:unhideWhenUsed="0"/>
+    <w:lsdException w:name="Colorful List Accent 1" w:semiHidden="0" w:uiPriority="72" w:unhideWhenUsed="0"/>
+    <w:lsdException w:name="Colorful Grid Accent 1" w:semiHidden="0" w:uiPriority="73" w:unhideWhenUsed="0"/>
+    <w:lsdException w:name="Light Shading Accent 2" w:semiHidden="0" w:uiPriority="60" w:unhideWhenUsed="0"/>
+    <w:lsdException w:name="Light List Accent 2" w:semiHidden="0" w:uiPriority="61" w:unhideWhenUsed="0"/>
+    <w:lsdException w:name="Light Grid Accent 2" w:semiHidden="0" w:uiPriority="62" w:unhideWhenUsed="0"/>
+    <w:lsdException w:name="Medium Shading 1 Accent 2" w:semiHidden="0" w:uiPriority="63" w:unhideWhenUsed="0"/>
+    <w:lsdException w:name="Medium Shading 2 Accent 2" w:semiHidden="0" w:uiPriority="64" w:unhideWhenUsed="0"/>
+    <w:lsdException w:name="Medium List 1 Accent 2" w:semiHidden="0" w:uiPriority="65" w:unhideWhenUsed="0"/>
+    <w:lsdException w:name="Medium List 2 Accent 2" w:semiHidden="0" w:uiPriority="66" w:unhideWhenUsed="0"/>
+    <w:lsdException w:name="Medium Grid 1 Accent 2" w:semiHidden="0" w:uiPriority="67" w:unhideWhenUsed="0"/>
+    <w:lsdException w:name="Medium Grid 2 Accent 2" w:semiHidden="0" w:uiPriority="68" w:unhideWhenUsed="0"/>
+    <w:lsdException w:name="Medium Grid 3 Accent 2" w:semiHidden="0" w:uiPriority="69" w:unhideWhenUsed="0"/>
+    <w:lsdException w:name="Dark List Accent 2" w:semiHidden="0" w:uiPriority="70" w:unhideWhenUsed="0"/>
+    <w:lsdException w:name="Colorful Shading Accent 2" w:semiHidden="0" w:uiPriority="71" w:unhideWhenUsed="0"/>
+    <w:lsdException w:name="Colorful List Accent 2" w:semiHidden="0" w:uiPriority="72" w:unhideWhenUsed="0"/>
+    <w:lsdException w:name="Colorful Grid Accent 2" w:semiHidden="0" w:uiPriority="73" w:unhideWhenUsed="0"/>
+    <w:lsdException w:name="Light Shading Accent 3" w:semiHidden="0" w:uiPriority="60" w:unhideWhenUsed="0"/>
+    <w:lsdException w:name="Light List Accent 3" w:semiHidden="0" w:uiPriority="61" w:unhideWhenUsed="0"/>
+    <w:lsdException w:name="Light Grid Accent 3" w:semiHidden="0" w:uiPriority="62" w:unhideWhenUsed="0"/>
+    <w:lsdException w:name="Medium Shading 1 Accent 3" w:semiHidden="0" w:uiPriority="63" w:unhideWhenUsed="0"/>
+    <w:lsdException w:name="Medium Shading 2 Accent 3" w:semiHidden="0" w:uiPriority="64" w:unhideWhenUsed="0"/>
+    <w:lsdException w:name="Medium List 1 Accent 3" w:semiHidden="0" w:uiPriority="65" w:unhideWhenUsed="0"/>
+    <w:lsdException w:name="Medium List 2 Accent 3" w:semiHidden="0" w:uiPriority="66" w:unhideWhenUsed="0"/>
+    <w:lsdException w:name="Medium Grid 1 Accent 3" w:semiHidden="0" w:uiPriority="67" w:unhideWhenUsed="0"/>
+    <w:lsdException w:name="Medium Grid 2 Accent 3" w:semiHidden="0" w:uiPriority="68" w:unhideWhenUsed="0"/>
+    <w:lsdException w:name="Medium Grid 3 Accent 3" w:semiHidden="0" w:uiPriority="69" w:unhideWhenUsed="0"/>
+    <w:lsdException w:name="Dark List Accent 3" w:semiHidden="0" w:uiPriority="70" w:unhideWhenUsed="0"/>
+    <w:lsdException w:name="Colorful Shading Accent 3" w:semiHidden="0" w:uiPriority="71" w:unhideWhenUsed="0"/>
+    <w:lsdException w:name="Colorful List Accent 3" w:semiHidden="0" w:uiPriority="72" w:unhideWhenUsed="0"/>
+    <w:lsdException w:name="Colorful Grid Accent 3" w:semiHidden="0" w:uiPriority="73" w:unhideWhenUsed="0"/>
+    <w:lsdException w:name="Light Shading Accent 4" w:semiHidden="0" w:uiPriority="60" w:unhideWhenUsed="0"/>
+    <w:lsdException w:name="Light List Accent 4" w:semiHidden="0" w:uiPriority="61" w:unhideWhenUsed="0"/>
+    <w:lsdException w:name="Light Grid Accent 4" w:semiHidden="0" w:uiPriority="62" w:unhideWhenUsed="0"/>
+    <w:lsdException w:name="Medium Shading 1 Accent 4" w:semiHidden="0" w:uiPriority="63" w:unhideWhenUsed="0"/>
+    <w:lsdException w:name="Medium Shading 2 Accent 4" w:semiHidden="0" w:uiPriority="64" w:unhideWhenUsed="0"/>
+    <w:lsdException w:name="Medium List 1 Accent 4" w:semiHidden="0" w:uiPriority="65" w:unhideWhenUsed="0"/>
+    <w:lsdException w:name="Medium List 2 Accent 4" w:semiHidden="0" w:uiPriority="66" w:unhideWhenUsed="0"/>
+    <w:lsdException w:name="Medium Grid 1 Accent 4" w:semiHidden="0" w:uiPriority="67" w:unhideWhenUsed="0"/>
+    <w:lsdException w:name="Medium Grid 2 Accent 4" w:semiHidden="0" w:uiPriority="68" w:unhideWhenUsed="0"/>
+    <w:lsdException w:name="Medium Grid 3 Accent 4" w:semiHidden="0" w:uiPriority="69" w:unhideWhenUsed="0"/>
+    <w:lsdException w:name="Dark List Accent 4" w:semiHidden="0" w:uiPriority="70" w:unhideWhenUsed="0"/>
+    <w:lsdException w:name="Colorful Shading Accent 4" w:semiHidden="0" w:uiPriority="71" w:unhideWhenUsed="0"/>
+    <w:lsdException w:name="Colorful List Accent 4" w:semiHidden="0" w:uiPriority="72" w:unhideWhenUsed="0"/>
+    <w:lsdException w:name="Colorful Grid Accent 4" w:semiHidden="0" w:uiPriority="73" w:unhideWhenUsed="0"/>
+    <w:lsdException w:name="Light Shading Accent 5" w:semiHidden="0" w:uiPriority="60" w:unhideWhenUsed="0"/>
+    <w:lsdException w:name="Light List Accent 5" w:semiHidden="0" w:uiPriority="61" w:unhideWhenUsed="0"/>
+    <w:lsdException w:name="Light Grid Accent 5" w:semiHidden="0" w:uiPriority="62" w:unhideWhenUsed="0"/>
+    <w:lsdException w:name="Medium Shading 1 Accent 5" w:semiHidden="0" w:uiPriority="63" w:unhideWhenUsed="0"/>
+    <w:lsdException w:name="Medium Shading 2 Accent 5" w:semiHidden="0" w:uiPriority="64" w:unhideWhenUsed="0"/>
+    <w:lsdException w:name="Medium List 1 Accent 5" w:semiHidden="0" w:uiPriority="65" w:unhideWhenUsed="0"/>
+    <w:lsdException w:name="Medium List 2 Accent 5" w:semiHidden="0" w:uiPriority="66" w:unhideWhenUsed="0"/>
+    <w:lsdException w:name="Medium Grid 1 Accent 5" w:semiHidden="0" w:uiPriority="67" w:unhideWhenUsed="0"/>
+    <w:lsdException w:name="Medium Grid 2 Accent 5" w:semiHidden="0" w:uiPriority="68" w:unhideWhenUsed="0"/>
+    <w:lsdException w:name="Medium Grid 3 Accent 5" w:semiHidden="0" w:uiPriority="69" w:unhideWhenUsed="0"/>
+    <w:lsdException w:name="Dark List Accent 5" w:semiHidden="0" w:uiPriority="70" w:unhideWhenUsed="0"/>
+    <w:lsdException w:name="Colorful Shading Accent 5" w:semiHidden="0" w:uiPriority="71" w:unhideWhenUsed="0"/>
+    <w:lsdException w:name="Colorful List Accent 5" w:semiHidden="0" w:uiPriority="72" w:unhideWhenUsed="0"/>
+    <w:lsdException w:name="Colorful Grid Accent 5" w:semiHidden="0" w:uiPriority="73" w:unhideWhenUsed="0"/>
+    <w:lsdException w:name="Light Shading Accent 6" w:semiHidden="0" w:uiPriority="60" w:unhideWhenUsed="0"/>
+    <w:lsdException w:name="Light List Accent 6" w:semiHidden="0" w:uiPriority="61" w:unhideWhenUsed="0"/>
+    <w:lsdException w:name="Light Grid Accent 6" w:semiHidden="0" w:uiPriority="62" w:unhideWhenUsed="0"/>
+    <w:lsdException w:name="Medium Shading 1 Accent 6" w:semiHidden="0" w:uiPriority="63" w:unhideWhenUsed="0"/>
+    <w:lsdException w:name="Medium Shading 2 Accent 6" w:semiHidden="0" w:uiPriority="64" w:unhideWhenUsed="0"/>
+    <w:lsdException w:name="Medium List 1 Accent 6" w:semiHidden="0" w:uiPriority="65" w:unhideWhenUsed="0"/>
+    <w:lsdException w:name="Medium List 2 Accent 6" w:semiHidden="0" w:uiPriority="66" w:unhideWhenUsed="0"/>
+    <w:lsdException w:name="Medium Grid 1 Accent 6" w:semiHidden="0" w:uiPriority="67" w:unhideWhenUsed="0"/>
+    <w:lsdException w:name="Medium Grid 2 Accent 6" w:semiHidden="0" w:uiPriority="68" w:unhideWhenUsed="0"/>
+    <w:lsdException w:name="Medium Grid 3 Accent 6" w:semiHidden="0" w:uiPriority="69" w:unhideWhenUsed="0"/>
+    <w:lsdException w:name="Dark List Accent 6" w:semiHidden="0" w:uiPriority="70" w:unhideWhenUsed="0"/>
+    <w:lsdException w:name="Colorful Shading Accent 6" w:semiHidden="0" w:uiPriority="71" w:unhideWhenUsed="0"/>
+    <w:lsdException w:name="Colorful List Accent 6" w:semiHidden="0" w:uiPriority="72" w:unhideWhenUsed="0"/>
+    <w:lsdException w:name="Colorful Grid Accent 6" w:semiHidden="0" w:uiPriority="73" w:unhideWhenUsed="0"/>
+    <w:lsdException w:name="Subtle Emphasis" w:semiHidden="0" w:uiPriority="19" w:unhideWhenUsed="0" w:qFormat="1"/>
+    <w:lsdException w:name="Intense Emphasis" w:semiHidden="0" w:uiPriority="21" w:unhideWhenUsed="0" w:qFormat="1"/>
+    <w:lsdException w:name="Subtle Reference" w:semiHidden="0" w:uiPriority="31" w:unhideWhenUsed="0" w:qFormat="1"/>
+    <w:lsdException w:name="Intense Reference" w:semiHidden="0" w:uiPriority="32" w:unhideWhenUsed="0" w:qFormat="1"/>
+    <w:lsdException w:name="Book Title" w:semiHidden="0" w:uiPriority="33" w:unhideWhenUsed="0" w:qFormat="1"/>
+    <w:lsdException w:name="Bibliography" w:uiPriority="37"/>
+    <w:lsdException w:name="TOC Heading" w:uiPriority="39" w:qFormat="1"/>
+  </w:latentStyles>
+  <w:style w:type="paragraph" w:default="1" w:styleId="Normal">
+    <w:name w:val="Normal"/>
+    <w:qFormat/>
+  </w:style>
+  <w:style w:type="character" w:default="1" w:styleId="DefaultParagraphFont">
+    <w:name w:val="Default Paragraph Font"/>
+    <w:uiPriority w:val="1"/>
+    <w:semiHidden/>
+    <w:unhideWhenUsed/>
+  </w:style>
+  <w:style w:type="table" w:default="1" w:styleId="TableNormal">
+    <w:name w:val="Normal Table"/>
+    <w:uiPriority w:val="99"/>
+    <w:semiHidden/>
+    <w:unhideWhenUsed/>
+    <w:tblPr>
+      <w:tblInd w:w="0" w:type="dxa"/>
+      <w:tblCellMar>
+        <w:top w:w="0" w:type="dxa"/>
+        <w:left w:w="108" w:type="dxa"/>
+        <w:bottom w:w="0" w:type="dxa"/>
+        <w:right w:w="108" w:type="dxa"/>
+      </w:tblCellMar>
+    </w:tblPr>
+  </w:style>
+  <w:style w:type="numbering" w:default="1" w:styleId="NoList">
+    <w:name w:val="No List"/>
+    <w:uiPriority w:val="99"/>
+    <w:semiHidden/>
+    <w:unhideWhenUsed/>
+  </w:style>
+  <w:style w:type="paragraph" w:styleId="ListParagraph">
+    <w:name w:val="List Paragraph"/>
+    <w:basedOn w:val="Normal"/>
+    <w:uiPriority w:val="34"/>
+    <w:qFormat/>
+    <w:rsid w:val="00061750"/>
+    <w:pPr>
+      <w:ind w:left="720"/>
+      <w:contextualSpacing/>
+    </w:pPr>
+  </w:style>
+  <w:style w:type="table" w:styleId="TableGrid">
+    <w:name w:val="Table Grid"/>
+    <w:basedOn w:val="TableNormal"/>
+    <w:uiPriority w:val="59"/>
+    <w:rsid w:val="00403DC7"/>
+    <w:tblPr>
+      <w:tblInd w:w="0" w:type="dxa"/>
+      <w:tblBorders>
+        <w:top w:val="single" w:sz="4" w:space="0" w:color="auto"/>
+        <w:left w:val="single" w:sz="4" w:space="0" w:color="auto"/>
+        <w:bottom w:val="single" w:sz="4" w:space="0" w:color="auto"/>
+        <w:right w:val="single" w:sz="4" w:space="0" w:color="auto"/>
+        <w:insideH w:val="single" w:sz="4" w:space="0" w:color="auto"/>
+        <w:insideV w:val="single" w:sz="4" w:space="0" w:color="auto"/>
+      </w:tblBorders>
+      <w:tblCellMar>
+        <w:top w:w="0" w:type="dxa"/>
+        <w:left w:w="108" w:type="dxa"/>
+        <w:bottom w:w="0" w:type="dxa"/>
+        <w:right w:w="108" w:type="dxa"/>
+      </w:tblCellMar>
+    </w:tblPr>
+  </w:style>
+  <w:style w:type="table" w:customStyle="1" w:styleId="GridTable1LightAccent2">
+    <w:name w:val="Grid Table 1 Light Accent 2"/>
+    <w:basedOn w:val="TableNormal"/>
+    <w:uiPriority w:val="46"/>
+    <w:rsid w:val="00403DC7"/>
+    <w:tblPr>
+      <w:tblStyleRowBandSize w:val="1"/>
+      <w:tblStyleColBandSize w:val="1"/>
+      <w:tblInd w:w="0" w:type="dxa"/>
+      <w:tblBorders>
+        <w:top w:val="single" w:sz="4" w:space="0" w:color="E5B8B7" w:themeColor="accent2" w:themeTint="66"/>
+        <w:left w:val="single" w:sz="4" w:space="0" w:color="E5B8B7" w:themeColor="accent2" w:themeTint="66"/>
+        <w:bottom w:val="single" w:sz="4" w:space="0" w:color="E5B8B7" w:themeColor="accent2" w:themeTint="66"/>
+        <w:right w:val="single" w:sz="4" w:space="0" w:color="E5B8B7" w:themeColor="accent2" w:themeTint="66"/>
+        <w:insideH w:val="single" w:sz="4" w:space="0" w:color="E5B8B7" w:themeColor="accent2" w:themeTint="66"/>
+        <w:insideV w:val="single" w:sz="4" w:space="0" w:color="E5B8B7" w:themeColor="accent2" w:themeTint="66"/>
+      </w:tblBorders>
+      <w:tblCellMar>
+        <w:top w:w="0" w:type="dxa"/>
+        <w:left w:w="108" w:type="dxa"/>
+        <w:bottom w:w="0" w:type="dxa"/>
+        <w:right w:w="108" w:type="dxa"/>
+      </w:tblCellMar>
+    </w:tblPr>
+    <w:tblStylePr w:type="firstRow">
+      <w:rPr>
+        <w:b/>
+        <w:bCs/>
+      </w:rPr>
+      <w:tblPr/>
+      <w:tcPr>
+        <w:tcBorders>
+          <w:bottom w:val="single" w:sz="12" w:space="0" w:color="D99594" w:themeColor="accent2" w:themeTint="99"/>
+        </w:tcBorders>
+      </w:tcPr>
+    </w:tblStylePr>
+    <w:tblStylePr w:type="lastRow">
+      <w:rPr>
+        <w:b/>
+        <w:bCs/>
+      </w:rPr>
+      <w:tblPr/>
+      <w:tcPr>
+        <w:tcBorders>
+          <w:top w:val="double" w:sz="2" w:space="0" w:color="D99594" w:themeColor="accent2" w:themeTint="99"/>
+        </w:tcBorders>
+      </w:tcPr>
+    </w:tblStylePr>
+    <w:tblStylePr w:type="firstCol">
+      <w:rPr>
+        <w:b/>
+        <w:bCs/>
+      </w:rPr>
+    </w:tblStylePr>
+    <w:tblStylePr w:type="lastCol">
+      <w:rPr>
+        <w:b/>
+        <w:bCs/>
+      </w:rPr>
+    </w:tblStylePr>
+  </w:style>
+  <w:style w:type="table" w:customStyle="1" w:styleId="GridTable1LightAccent3">
+    <w:name w:val="Grid Table 1 Light Accent 3"/>
+    <w:basedOn w:val="TableNormal"/>
+    <w:uiPriority w:val="46"/>
+    <w:rsid w:val="00403DC7"/>
+    <w:tblPr>
+      <w:tblStyleRowBandSize w:val="1"/>
+      <w:tblStyleColBandSize w:val="1"/>
+      <w:tblInd w:w="0" w:type="dxa"/>
+      <w:tblBorders>
+        <w:top w:val="single" w:sz="4" w:space="0" w:color="D6E3BC" w:themeColor="accent3" w:themeTint="66"/>
+        <w:left w:val="single" w:sz="4" w:space="0" w:color="D6E3BC" w:themeColor="accent3" w:themeTint="66"/>
+        <w:bottom w:val="single" w:sz="4" w:space="0" w:color="D6E3BC" w:themeColor="accent3" w:themeTint="66"/>
+        <w:right w:val="single" w:sz="4" w:space="0" w:color="D6E3BC" w:themeColor="accent3" w:themeTint="66"/>
+        <w:insideH w:val="single" w:sz="4" w:space="0" w:color="D6E3BC" w:themeColor="accent3" w:themeTint="66"/>
+        <w:insideV w:val="single" w:sz="4" w:space="0" w:color="D6E3BC" w:themeColor="accent3" w:themeTint="66"/>
+      </w:tblBorders>
+      <w:tblCellMar>
+        <w:top w:w="0" w:type="dxa"/>
+        <w:left w:w="108" w:type="dxa"/>
+        <w:bottom w:w="0" w:type="dxa"/>
+        <w:right w:w="108" w:type="dxa"/>
+      </w:tblCellMar>
+    </w:tblPr>
+    <w:tblStylePr w:type="firstRow">
+      <w:rPr>
+        <w:b/>
+        <w:bCs/>
+      </w:rPr>
+      <w:tblPr/>
+      <w:tcPr>
+        <w:tcBorders>
+          <w:bottom w:val="single" w:sz="12" w:space="0" w:color="C2D69B" w:themeColor="accent3" w:themeTint="99"/>
+        </w:tcBorders>
+      </w:tcPr>
+    </w:tblStylePr>
+    <w:tblStylePr w:type="lastRow">
+      <w:rPr>
+        <w:b/>
+        <w:bCs/>
+      </w:rPr>
+      <w:tblPr/>
+      <w:tcPr>
+        <w:tcBorders>
+          <w:top w:val="double" w:sz="2" w:space="0" w:color="C2D69B" w:themeColor="accent3" w:themeTint="99"/>
+        </w:tcBorders>
+      </w:tcPr>
+    </w:tblStylePr>
+    <w:tblStylePr w:type="firstCol">
+      <w:rPr>
+        <w:b/>
+        <w:bCs/>
+      </w:rPr>
+    </w:tblStylePr>
+    <w:tblStylePr w:type="lastCol">
+      <w:rPr>
+        <w:b/>
+        <w:bCs/>
+      </w:rPr>
+    </w:tblStylePr>
+  </w:style>
+  <w:style w:type="table" w:customStyle="1" w:styleId="GridTable1LightAccent6">
+    <w:name w:val="Grid Table 1 Light Accent 6"/>
+    <w:basedOn w:val="TableNormal"/>
+    <w:uiPriority w:val="46"/>
+    <w:rsid w:val="00403DC7"/>
+    <w:tblPr>
+      <w:tblStyleRowBandSize w:val="1"/>
+      <w:tblStyleColBandSize w:val="1"/>
+      <w:tblInd w:w="0" w:type="dxa"/>
+      <w:tblBorders>
+        <w:top w:val="single" w:sz="4" w:space="0" w:color="FBD4B4" w:themeColor="accent6" w:themeTint="66"/>
+        <w:left w:val="single" w:sz="4" w:space="0" w:color="FBD4B4" w:themeColor="accent6" w:themeTint="66"/>
+        <w:bottom w:val="single" w:sz="4" w:space="0" w:color="FBD4B4" w:themeColor="accent6" w:themeTint="66"/>
+        <w:right w:val="single" w:sz="4" w:space="0" w:color="FBD4B4" w:themeColor="accent6" w:themeTint="66"/>
+        <w:insideH w:val="single" w:sz="4" w:space="0" w:color="FBD4B4" w:themeColor="accent6" w:themeTint="66"/>
+        <w:insideV w:val="single" w:sz="4" w:space="0" w:color="FBD4B4" w:themeColor="accent6" w:themeTint="66"/>
+      </w:tblBorders>
+      <w:tblCellMar>
+        <w:top w:w="0" w:type="dxa"/>
+        <w:left w:w="108" w:type="dxa"/>
+        <w:bottom w:w="0" w:type="dxa"/>
+        <w:right w:w="108" w:type="dxa"/>
+      </w:tblCellMar>
+    </w:tblPr>
+    <w:tblStylePr w:type="firstRow">
+      <w:rPr>
+        <w:b/>
+        <w:bCs/>
+      </w:rPr>
+      <w:tblPr/>
+      <w:tcPr>
+        <w:tcBorders>
+          <w:bottom w:val="single" w:sz="12" w:space="0" w:color="FABF8F" w:themeColor="accent6" w:themeTint="99"/>
+        </w:tcBorders>
+      </w:tcPr>
+    </w:tblStylePr>
+    <w:tblStylePr w:type="lastRow">
+      <w:rPr>
+        <w:b/>
+        <w:bCs/>
+      </w:rPr>
+      <w:tblPr/>
+      <w:tcPr>
+        <w:tcBorders>
+          <w:top w:val="double" w:sz="2" w:space="0" w:color="FABF8F" w:themeColor="accent6" w:themeTint="99"/>
+        </w:tcBorders>
+      </w:tcPr>
+    </w:tblStylePr>
+    <w:tblStylePr w:type="firstCol">
+      <w:rPr>
+        <w:b/>
+        <w:bCs/>
+      </w:rPr>
+    </w:tblStylePr>
+    <w:tblStylePr w:type="lastCol">
+      <w:rPr>
+        <w:b/>
+        <w:bCs/>
+      </w:rPr>
+    </w:tblStylePr>
+  </w:style>
+  <w:style w:type="table" w:customStyle="1" w:styleId="GridTable4">
+    <w:name w:val="Grid Table 4"/>
+    <w:basedOn w:val="TableNormal"/>
+    <w:uiPriority w:val="49"/>
+    <w:rsid w:val="00403DC7"/>
+    <w:tblPr>
+      <w:tblStyleRowBandSize w:val="1"/>
+      <w:tblStyleColBandSize w:val="1"/>
+      <w:tblInd w:w="0" w:type="dxa"/>
+      <w:tblBorders>
+        <w:top w:val="single" w:sz="4" w:space="0" w:color="666666" w:themeColor="text1" w:themeTint="99"/>
+        <w:left w:val="single" w:sz="4" w:space="0" w:color="666666" w:themeColor="text1" w:themeTint="99"/>
+        <w:bottom w:val="single" w:sz="4" w:space="0" w:color="666666" w:themeColor="text1" w:themeTint="99"/>
+        <w:right w:val="single" w:sz="4" w:space="0" w:color="666666" w:themeColor="text1" w:themeTint="99"/>
+        <w:insideH w:val="single" w:sz="4" w:space="0" w:color="666666" w:themeColor="text1" w:themeTint="99"/>
+        <w:insideV w:val="single" w:sz="4" w:space="0" w:color="666666" w:themeColor="text1" w:themeTint="99"/>
+      </w:tblBorders>
+      <w:tblCellMar>
+        <w:top w:w="0" w:type="dxa"/>
+        <w:left w:w="108" w:type="dxa"/>
+        <w:bottom w:w="0" w:type="dxa"/>
+        <w:right w:w="108" w:type="dxa"/>
+      </w:tblCellMar>
+    </w:tblPr>
+    <w:tblStylePr w:type="firstRow">
+      <w:rPr>
+        <w:b/>
+        <w:bCs/>
+        <w:color w:val="FFFFFF" w:themeColor="background1"/>
+      </w:rPr>
+      <w:tblPr/>
+      <w:tcPr>
+        <w:tcBorders>
+          <w:top w:val="single" w:sz="4" w:space="0" w:color="000000" w:themeColor="text1"/>
+          <w:left w:val="single" w:sz="4" w:space="0" w:color="000000" w:themeColor="text1"/>
+          <w:bottom w:val="single" w:sz="4" w:space="0" w:color="000000" w:themeColor="text1"/>
+          <w:right w:val="single" w:sz="4" w:space="0" w:color="000000" w:themeColor="text1"/>
+          <w:insideH w:val="nil"/>
+          <w:insideV w:val="nil"/>
+        </w:tcBorders>
+        <w:shd w:val="clear" w:color="auto" w:fill="000000" w:themeFill="text1"/>
+      </w:tcPr>
+    </w:tblStylePr>
+    <w:tblStylePr w:type="lastRow">
+      <w:rPr>
+        <w:b/>
+        <w:bCs/>
+      </w:rPr>
+      <w:tblPr/>
+      <w:tcPr>
+        <w:tcBorders>
+          <w:top w:val="double" w:sz="4" w:space="0" w:color="000000" w:themeColor="text1"/>
+        </w:tcBorders>
+      </w:tcPr>
+    </w:tblStylePr>
+    <w:tblStylePr w:type="firstCol">
+      <w:rPr>
+        <w:b/>
+        <w:bCs/>
+      </w:rPr>
+    </w:tblStylePr>
+    <w:tblStylePr w:type="lastCol">
+      <w:rPr>
+        <w:b/>
+        <w:bCs/>
+      </w:rPr>
+    </w:tblStylePr>
+    <w:tblStylePr w:type="band1Vert">
+      <w:tblPr/>
+      <w:tcPr>
+        <w:shd w:val="clear" w:color="auto" w:fill="CCCCCC" w:themeFill="text1" w:themeFillTint="33"/>
+      </w:tcPr>
+    </w:tblStylePr>
+    <w:tblStylePr w:type="band1Horz">
+      <w:tblPr/>
+      <w:tcPr>
+        <w:shd w:val="clear" w:color="auto" w:fill="CCCCCC" w:themeFill="text1" w:themeFillTint="33"/>
+      </w:tcPr>
+    </w:tblStylePr>
+  </w:style>
+  <w:style w:type="table" w:customStyle="1" w:styleId="GridTable4Accent1">
+    <w:name w:val="Grid Table 4 Accent 1"/>
+    <w:basedOn w:val="TableNormal"/>
+    <w:uiPriority w:val="49"/>
+    <w:rsid w:val="00403DC7"/>
+    <w:tblPr>
+      <w:tblStyleRowBandSize w:val="1"/>
+      <w:tblStyleColBandSize w:val="1"/>
+      <w:tblInd w:w="0" w:type="dxa"/>
+      <w:tblBorders>
+        <w:top w:val="single" w:sz="4" w:space="0" w:color="95B3D7" w:themeColor="accent1" w:themeTint="99"/>
+        <w:left w:val="single" w:sz="4" w:space="0" w:color="95B3D7" w:themeColor="accent1" w:themeTint="99"/>
+        <w:bottom w:val="single" w:sz="4" w:space="0" w:color="95B3D7" w:themeColor="accent1" w:themeTint="99"/>
+        <w:right w:val="single" w:sz="4" w:space="0" w:color="95B3D7" w:themeColor="accent1" w:themeTint="99"/>
+        <w:insideH w:val="single" w:sz="4" w:space="0" w:color="95B3D7" w:themeColor="accent1" w:themeTint="99"/>
+        <w:insideV w:val="single" w:sz="4" w:space="0" w:color="95B3D7" w:themeColor="accent1" w:themeTint="99"/>
+      </w:tblBorders>
+      <w:tblCellMar>
+        <w:top w:w="0" w:type="dxa"/>
+        <w:left w:w="108" w:type="dxa"/>
+        <w:bottom w:w="0" w:type="dxa"/>
+        <w:right w:w="108" w:type="dxa"/>
+      </w:tblCellMar>
+    </w:tblPr>
+    <w:tblStylePr w:type="firstRow">
+      <w:rPr>
+        <w:b/>
+        <w:bCs/>
+        <w:color w:val="FFFFFF" w:themeColor="background1"/>
+      </w:rPr>
+      <w:tblPr/>
+      <w:tcPr>
+        <w:tcBorders>
+          <w:top w:val="single" w:sz="4" w:space="0" w:color="4F81BD" w:themeColor="accent1"/>
+          <w:left w:val="single" w:sz="4" w:space="0" w:color="4F81BD" w:themeColor="accent1"/>
+          <w:bottom w:val="single" w:sz="4" w:space="0" w:color="4F81BD" w:themeColor="accent1"/>
+          <w:right w:val="single" w:sz="4" w:space="0" w:color="4F81BD" w:themeColor="accent1"/>
+          <w:insideH w:val="nil"/>
+          <w:insideV w:val="nil"/>
+        </w:tcBorders>
+        <w:shd w:val="clear" w:color="auto" w:fill="4F81BD" w:themeFill="accent1"/>
+      </w:tcPr>
+    </w:tblStylePr>
+    <w:tblStylePr w:type="lastRow">
+      <w:rPr>
+        <w:b/>
+        <w:bCs/>
+      </w:rPr>
+      <w:tblPr/>
+      <w:tcPr>
+        <w:tcBorders>
+          <w:top w:val="double" w:sz="4" w:space="0" w:color="4F81BD" w:themeColor="accent1"/>
+        </w:tcBorders>
+      </w:tcPr>
+    </w:tblStylePr>
+    <w:tblStylePr w:type="firstCol">
+      <w:rPr>
+        <w:b/>
+        <w:bCs/>
+      </w:rPr>
+    </w:tblStylePr>
+    <w:tblStylePr w:type="lastCol">
+      <w:rPr>
+        <w:b/>
+        <w:bCs/>
+      </w:rPr>
+    </w:tblStylePr>
+    <w:tblStylePr w:type="band1Vert">
+      <w:tblPr/>
+      <w:tcPr>
+        <w:shd w:val="clear" w:color="auto" w:fill="DBE5F1" w:themeFill="accent1" w:themeFillTint="33"/>
+      </w:tcPr>
+    </w:tblStylePr>
+    <w:tblStylePr w:type="band1Horz">
+      <w:tblPr/>
+      <w:tcPr>
+        <w:shd w:val="clear" w:color="auto" w:fill="DBE5F1" w:themeFill="accent1" w:themeFillTint="33"/>
+      </w:tcPr>
+    </w:tblStylePr>
+  </w:style>
+  <w:style w:type="table" w:customStyle="1" w:styleId="GridTable3Accent1">
+    <w:name w:val="Grid Table 3 Accent 1"/>
+    <w:basedOn w:val="TableNormal"/>
+    <w:uiPriority w:val="48"/>
+    <w:rsid w:val="00C76E16"/>
+    <w:tblPr>
+      <w:tblStyleRowBandSize w:val="1"/>
+      <w:tblStyleColBandSize w:val="1"/>
+      <w:tblInd w:w="0" w:type="dxa"/>
+      <w:tblBorders>
+        <w:top w:val="single" w:sz="4" w:space="0" w:color="95B3D7" w:themeColor="accent1" w:themeTint="99"/>
+        <w:left w:val="single" w:sz="4" w:space="0" w:color="95B3D7" w:themeColor="accent1" w:themeTint="99"/>
+        <w:bottom w:val="single" w:sz="4" w:space="0" w:color="95B3D7" w:themeColor="accent1" w:themeTint="99"/>
+        <w:right w:val="single" w:sz="4" w:space="0" w:color="95B3D7" w:themeColor="accent1" w:themeTint="99"/>
+        <w:insideH w:val="single" w:sz="4" w:space="0" w:color="95B3D7" w:themeColor="accent1" w:themeTint="99"/>
+        <w:insideV w:val="single" w:sz="4" w:space="0" w:color="95B3D7" w:themeColor="accent1" w:themeTint="99"/>
+      </w:tblBorders>
+      <w:tblCellMar>
+        <w:top w:w="0" w:type="dxa"/>
+        <w:left w:w="108" w:type="dxa"/>
+        <w:bottom w:w="0" w:type="dxa"/>
+        <w:right w:w="108" w:type="dxa"/>
+      </w:tblCellMar>
+    </w:tblPr>
+    <w:tblStylePr w:type="firstRow">
+      <w:rPr>
+        <w:b/>
+        <w:bCs/>
+      </w:rPr>
+      <w:tblPr/>
+      <w:tcPr>
+        <w:tcBorders>
+          <w:top w:val="nil"/>
+          <w:left w:val="nil"/>
+          <w:right w:val="nil"/>
+          <w:insideH w:val="nil"/>
+          <w:insideV w:val="nil"/>
+        </w:tcBorders>
+        <w:shd w:val="clear" w:color="auto" w:fill="FFFFFF" w:themeFill="background1"/>
+      </w:tcPr>
+    </w:tblStylePr>
+    <w:tblStylePr w:type="lastRow">
+      <w:rPr>
+        <w:b/>
+        <w:bCs/>
+      </w:rPr>
+      <w:tblPr/>
+      <w:tcPr>
+        <w:tcBorders>
+          <w:left w:val="nil"/>
+          <w:bottom w:val="nil"/>
+          <w:right w:val="nil"/>
+          <w:insideH w:val="nil"/>
+          <w:insideV w:val="nil"/>
+        </w:tcBorders>
+        <w:shd w:val="clear" w:color="auto" w:fill="FFFFFF" w:themeFill="background1"/>
+      </w:tcPr>
+    </w:tblStylePr>
+    <w:tblStylePr w:type="firstCol">
+      <w:pPr>
+        <w:jc w:val="right"/>
+      </w:pPr>
+      <w:rPr>
+        <w:i/>
+        <w:iCs/>
+      </w:rPr>
+      <w:tblPr/>
+      <w:tcPr>
+        <w:tcBorders>
+          <w:top w:val="nil"/>
+          <w:left w:val="nil"/>
+          <w:bottom w:val="nil"/>
+          <w:insideH w:val="nil"/>
+          <w:insideV w:val="nil"/>
+        </w:tcBorders>
+        <w:shd w:val="clear" w:color="auto" w:fill="FFFFFF" w:themeFill="background1"/>
+      </w:tcPr>
+    </w:tblStylePr>
+    <w:tblStylePr w:type="lastCol">
+      <w:rPr>
+        <w:i/>
+        <w:iCs/>
+      </w:rPr>
+      <w:tblPr/>
+      <w:tcPr>
+        <w:tcBorders>
+          <w:top w:val="nil"/>
+          <w:bottom w:val="nil"/>
+          <w:right w:val="nil"/>
+          <w:insideH w:val="nil"/>
+          <w:insideV w:val="nil"/>
+        </w:tcBorders>
+        <w:shd w:val="clear" w:color="auto" w:fill="FFFFFF" w:themeFill="background1"/>
+      </w:tcPr>
+    </w:tblStylePr>
+    <w:tblStylePr w:type="band1Vert">
+      <w:tblPr/>
+      <w:tcPr>
+        <w:shd w:val="clear" w:color="auto" w:fill="DBE5F1" w:themeFill="accent1" w:themeFillTint="33"/>
+      </w:tcPr>
+    </w:tblStylePr>
+    <w:tblStylePr w:type="band1Horz">
+      <w:tblPr/>
+      <w:tcPr>
+        <w:shd w:val="clear" w:color="auto" w:fill="DBE5F1" w:themeFill="accent1" w:themeFillTint="33"/>
+      </w:tcPr>
+    </w:tblStylePr>
+    <w:tblStylePr w:type="neCell">
+      <w:tblPr/>
+      <w:tcPr>
+        <w:tcBorders>
+          <w:bottom w:val="single" w:sz="4" w:space="0" w:color="95B3D7" w:themeColor="accent1" w:themeTint="99"/>
+        </w:tcBorders>
+      </w:tcPr>
+    </w:tblStylePr>
+    <w:tblStylePr w:type="nwCell">
+      <w:tblPr/>
+      <w:tcPr>
+        <w:tcBorders>
+          <w:bottom w:val="single" w:sz="4" w:space="0" w:color="95B3D7" w:themeColor="accent1" w:themeTint="99"/>
+        </w:tcBorders>
+      </w:tcPr>
+    </w:tblStylePr>
+    <w:tblStylePr w:type="seCell">
+      <w:tblPr/>
+      <w:tcPr>
+        <w:tcBorders>
+          <w:top w:val="single" w:sz="4" w:space="0" w:color="95B3D7" w:themeColor="accent1" w:themeTint="99"/>
+        </w:tcBorders>
+      </w:tcPr>
+    </w:tblStylePr>
+    <w:tblStylePr w:type="swCell">
+      <w:tblPr/>
+      <w:tcPr>
+        <w:tcBorders>
+          <w:top w:val="single" w:sz="4" w:space="0" w:color="95B3D7" w:themeColor="accent1" w:themeTint="99"/>
+        </w:tcBorders>
+      </w:tcPr>
+    </w:tblStylePr>
+  </w:style>
+  <w:style w:type="table" w:customStyle="1" w:styleId="ListTable3Accent2">
+    <w:name w:val="List Table 3 Accent 2"/>
+    <w:basedOn w:val="TableNormal"/>
+    <w:uiPriority w:val="48"/>
+    <w:rsid w:val="00C76E16"/>
+    <w:tblPr>
+      <w:tblStyleRowBandSize w:val="1"/>
+      <w:tblStyleColBandSize w:val="1"/>
+      <w:tblInd w:w="0" w:type="dxa"/>
+      <w:tblBorders>
+        <w:top w:val="single" w:sz="4" w:space="0" w:color="C0504D" w:themeColor="accent2"/>
+        <w:left w:val="single" w:sz="4" w:space="0" w:color="C0504D" w:themeColor="accent2"/>
+        <w:bottom w:val="single" w:sz="4" w:space="0" w:color="C0504D" w:themeColor="accent2"/>
+        <w:right w:val="single" w:sz="4" w:space="0" w:color="C0504D" w:themeColor="accent2"/>
+      </w:tblBorders>
+      <w:tblCellMar>
+        <w:top w:w="0" w:type="dxa"/>
+        <w:left w:w="108" w:type="dxa"/>
+        <w:bottom w:w="0" w:type="dxa"/>
+        <w:right w:w="108" w:type="dxa"/>
+      </w:tblCellMar>
+    </w:tblPr>
+    <w:tblStylePr w:type="firstRow">
+      <w:rPr>
+        <w:b/>
+        <w:bCs/>
+        <w:color w:val="FFFFFF" w:themeColor="background1"/>
+      </w:rPr>
+      <w:tblPr/>
+      <w:tcPr>
+        <w:shd w:val="clear" w:color="auto" w:fill="C0504D" w:themeFill="accent2"/>
+      </w:tcPr>
+    </w:tblStylePr>
+    <w:tblStylePr w:type="lastRow">
+      <w:rPr>
+        <w:b/>
+        <w:bCs/>
+      </w:rPr>
+      <w:tblPr/>
+      <w:tcPr>
+        <w:tcBorders>
+          <w:top w:val="double" w:sz="4" w:space="0" w:color="C0504D" w:themeColor="accent2"/>
+        </w:tcBorders>
+        <w:shd w:val="clear" w:color="auto" w:fill="FFFFFF" w:themeFill="background1"/>
+      </w:tcPr>
+    </w:tblStylePr>
+    <w:tblStylePr w:type="firstCol">
+      <w:rPr>
+        <w:b/>
+        <w:bCs/>
+      </w:rPr>
+      <w:tblPr/>
+      <w:tcPr>
+        <w:tcBorders>
+          <w:right w:val="nil"/>
+        </w:tcBorders>
+        <w:shd w:val="clear" w:color="auto" w:fill="FFFFFF" w:themeFill="background1"/>
+      </w:tcPr>
+    </w:tblStylePr>
+    <w:tblStylePr w:type="lastCol">
+      <w:rPr>
+        <w:b/>
+        <w:bCs/>
+      </w:rPr>
+      <w:tblPr/>
+      <w:tcPr>
+        <w:tcBorders>
+          <w:left w:val="nil"/>
+        </w:tcBorders>
+        <w:shd w:val="clear" w:color="auto" w:fill="FFFFFF" w:themeFill="background1"/>
+      </w:tcPr>
+    </w:tblStylePr>
+    <w:tblStylePr w:type="band1Vert">
+      <w:tblPr/>
+      <w:tcPr>
+        <w:tcBorders>
+          <w:left w:val="single" w:sz="4" w:space="0" w:color="C0504D" w:themeColor="accent2"/>
+          <w:right w:val="single" w:sz="4" w:space="0" w:color="C0504D" w:themeColor="accent2"/>
+        </w:tcBorders>
+      </w:tcPr>
+    </w:tblStylePr>
+    <w:tblStylePr w:type="band1Horz">
+      <w:tblPr/>
+      <w:tcPr>
+        <w:tcBorders>
+          <w:top w:val="single" w:sz="4" w:space="0" w:color="C0504D" w:themeColor="accent2"/>
+          <w:bottom w:val="single" w:sz="4" w:space="0" w:color="C0504D" w:themeColor="accent2"/>
+          <w:insideH w:val="nil"/>
+        </w:tcBorders>
+      </w:tcPr>
+    </w:tblStylePr>
+    <w:tblStylePr w:type="neCell">
+      <w:tblPr/>
+      <w:tcPr>
+        <w:tcBorders>
+          <w:left w:val="nil"/>
+          <w:bottom w:val="nil"/>
+        </w:tcBorders>
+      </w:tcPr>
+    </w:tblStylePr>
+    <w:tblStylePr w:type="nwCell">
+      <w:tblPr/>
+      <w:tcPr>
+        <w:tcBorders>
+          <w:bottom w:val="nil"/>
+          <w:right w:val="nil"/>
+        </w:tcBorders>
+      </w:tcPr>
+    </w:tblStylePr>
+    <w:tblStylePr w:type="seCell">
+      <w:tblPr/>
+      <w:tcPr>
+        <w:tcBorders>
+          <w:top w:val="double" w:sz="4" w:space="0" w:color="C0504D" w:themeColor="accent2"/>
+          <w:left w:val="nil"/>
+        </w:tcBorders>
+      </w:tcPr>
+    </w:tblStylePr>
+    <w:tblStylePr w:type="swCell">
+      <w:tblPr/>
+      <w:tcPr>
+        <w:tcBorders>
+          <w:top w:val="double" w:sz="4" w:space="0" w:color="C0504D" w:themeColor="accent2"/>
+          <w:right w:val="nil"/>
+        </w:tcBorders>
+      </w:tcPr>
+    </w:tblStylePr>
+  </w:style>
+  <w:style w:type="table" w:customStyle="1" w:styleId="ListTable3Accent3">
+    <w:name w:val="List Table 3 Accent 3"/>
+    <w:basedOn w:val="TableNormal"/>
+    <w:uiPriority w:val="48"/>
+    <w:rsid w:val="00C76E16"/>
+    <w:tblPr>
+      <w:tblStyleRowBandSize w:val="1"/>
+      <w:tblStyleColBandSize w:val="1"/>
+      <w:tblInd w:w="0" w:type="dxa"/>
+      <w:tblBorders>
+        <w:top w:val="single" w:sz="4" w:space="0" w:color="9BBB59" w:themeColor="accent3"/>
+        <w:left w:val="single" w:sz="4" w:space="0" w:color="9BBB59" w:themeColor="accent3"/>
+        <w:bottom w:val="single" w:sz="4" w:space="0" w:color="9BBB59" w:themeColor="accent3"/>
+        <w:right w:val="single" w:sz="4" w:space="0" w:color="9BBB59" w:themeColor="accent3"/>
+      </w:tblBorders>
+      <w:tblCellMar>
+        <w:top w:w="0" w:type="dxa"/>
+        <w:left w:w="108" w:type="dxa"/>
+        <w:bottom w:w="0" w:type="dxa"/>
+        <w:right w:w="108" w:type="dxa"/>
+      </w:tblCellMar>
+    </w:tblPr>
+    <w:tblStylePr w:type="firstRow">
+      <w:rPr>
+        <w:b/>
+        <w:bCs/>
+        <w:color w:val="FFFFFF" w:themeColor="background1"/>
+      </w:rPr>
+      <w:tblPr/>
+      <w:tcPr>
+        <w:shd w:val="clear" w:color="auto" w:fill="9BBB59" w:themeFill="accent3"/>
+      </w:tcPr>
+    </w:tblStylePr>
+    <w:tblStylePr w:type="lastRow">
+      <w:rPr>
+        <w:b/>
+        <w:bCs/>
+      </w:rPr>
+      <w:tblPr/>
+      <w:tcPr>
+        <w:tcBorders>
+          <w:top w:val="double" w:sz="4" w:space="0" w:color="9BBB59" w:themeColor="accent3"/>
+        </w:tcBorders>
+        <w:shd w:val="clear" w:color="auto" w:fill="FFFFFF" w:themeFill="background1"/>
+      </w:tcPr>
+    </w:tblStylePr>
+    <w:tblStylePr w:type="firstCol">
+      <w:rPr>
+        <w:b/>
+        <w:bCs/>
+      </w:rPr>
+      <w:tblPr/>
+      <w:tcPr>
+        <w:tcBorders>
+          <w:right w:val="nil"/>
+        </w:tcBorders>
+        <w:shd w:val="clear" w:color="auto" w:fill="FFFFFF" w:themeFill="background1"/>
+      </w:tcPr>
+    </w:tblStylePr>
+    <w:tblStylePr w:type="lastCol">
+      <w:rPr>
+        <w:b/>
+        <w:bCs/>
+      </w:rPr>
+      <w:tblPr/>
+      <w:tcPr>
+        <w:tcBorders>
+          <w:left w:val="nil"/>
+        </w:tcBorders>
+        <w:shd w:val="clear" w:color="auto" w:fill="FFFFFF" w:themeFill="background1"/>
+      </w:tcPr>
+    </w:tblStylePr>
+    <w:tblStylePr w:type="band1Vert">
+      <w:tblPr/>
+      <w:tcPr>
+        <w:tcBorders>
+          <w:left w:val="single" w:sz="4" w:space="0" w:color="9BBB59" w:themeColor="accent3"/>
+          <w:right w:val="single" w:sz="4" w:space="0" w:color="9BBB59" w:themeColor="accent3"/>
+        </w:tcBorders>
+      </w:tcPr>
+    </w:tblStylePr>
+    <w:tblStylePr w:type="band1Horz">
+      <w:tblPr/>
+      <w:tcPr>
+        <w:tcBorders>
+          <w:top w:val="single" w:sz="4" w:space="0" w:color="9BBB59" w:themeColor="accent3"/>
+          <w:bottom w:val="single" w:sz="4" w:space="0" w:color="9BBB59" w:themeColor="accent3"/>
+          <w:insideH w:val="nil"/>
+        </w:tcBorders>
+      </w:tcPr>
+    </w:tblStylePr>
+    <w:tblStylePr w:type="neCell">
+      <w:tblPr/>
+      <w:tcPr>
+        <w:tcBorders>
+          <w:left w:val="nil"/>
+          <w:bottom w:val="nil"/>
+        </w:tcBorders>
+      </w:tcPr>
+    </w:tblStylePr>
+    <w:tblStylePr w:type="nwCell">
+      <w:tblPr/>
+      <w:tcPr>
+        <w:tcBorders>
+          <w:bottom w:val="nil"/>
+          <w:right w:val="nil"/>
+        </w:tcBorders>
+      </w:tcPr>
+    </w:tblStylePr>
+    <w:tblStylePr w:type="seCell">
+      <w:tblPr/>
+      <w:tcPr>
+        <w:tcBorders>
+          <w:top w:val="double" w:sz="4" w:space="0" w:color="9BBB59" w:themeColor="accent3"/>
+          <w:left w:val="nil"/>
+        </w:tcBorders>
+      </w:tcPr>
+    </w:tblStylePr>
+    <w:tblStylePr w:type="swCell">
+      <w:tblPr/>
+      <w:tcPr>
+        <w:tcBorders>
+          <w:top w:val="double" w:sz="4" w:space="0" w:color="9BBB59" w:themeColor="accent3"/>
+          <w:right w:val="nil"/>
+        </w:tcBorders>
+      </w:tcPr>
+    </w:tblStylePr>
+  </w:style>
+  <w:style w:type="table" w:customStyle="1" w:styleId="ListTable3Accent4">
+    <w:name w:val="List Table 3 Accent 4"/>
+    <w:basedOn w:val="TableNormal"/>
+    <w:uiPriority w:val="48"/>
+    <w:rsid w:val="00C76E16"/>
+    <w:tblPr>
+      <w:tblStyleRowBandSize w:val="1"/>
+      <w:tblStyleColBandSize w:val="1"/>
+      <w:tblInd w:w="0" w:type="dxa"/>
+      <w:tblBorders>
+        <w:top w:val="single" w:sz="4" w:space="0" w:color="8064A2" w:themeColor="accent4"/>
+        <w:left w:val="single" w:sz="4" w:space="0" w:color="8064A2" w:themeColor="accent4"/>
+        <w:bottom w:val="single" w:sz="4" w:space="0" w:color="8064A2" w:themeColor="accent4"/>
+        <w:right w:val="single" w:sz="4" w:space="0" w:color="8064A2" w:themeColor="accent4"/>
+      </w:tblBorders>
+      <w:tblCellMar>
+        <w:top w:w="0" w:type="dxa"/>
+        <w:left w:w="108" w:type="dxa"/>
+        <w:bottom w:w="0" w:type="dxa"/>
+        <w:right w:w="108" w:type="dxa"/>
+      </w:tblCellMar>
+    </w:tblPr>
+    <w:tblStylePr w:type="firstRow">
+      <w:rPr>
+        <w:b/>
+        <w:bCs/>
+        <w:color w:val="FFFFFF" w:themeColor="background1"/>
+      </w:rPr>
+      <w:tblPr/>
+      <w:tcPr>
+        <w:shd w:val="clear" w:color="auto" w:fill="8064A2" w:themeFill="accent4"/>
+      </w:tcPr>
+    </w:tblStylePr>
+    <w:tblStylePr w:type="lastRow">
+      <w:rPr>
+        <w:b/>
+        <w:bCs/>
+      </w:rPr>
+      <w:tblPr/>
+      <w:tcPr>
+        <w:tcBorders>
+          <w:top w:val="double" w:sz="4" w:space="0" w:color="8064A2" w:themeColor="accent4"/>
+        </w:tcBorders>
+        <w:shd w:val="clear" w:color="auto" w:fill="FFFFFF" w:themeFill="background1"/>
+      </w:tcPr>
+    </w:tblStylePr>
+    <w:tblStylePr w:type="firstCol">
+      <w:rPr>
+        <w:b/>
+        <w:bCs/>
+      </w:rPr>
+      <w:tblPr/>
+      <w:tcPr>
+        <w:tcBorders>
+          <w:right w:val="nil"/>
+        </w:tcBorders>
+        <w:shd w:val="clear" w:color="auto" w:fill="FFFFFF" w:themeFill="background1"/>
+      </w:tcPr>
+    </w:tblStylePr>
+    <w:tblStylePr w:type="lastCol">
+      <w:rPr>
+        <w:b/>
+        <w:bCs/>
+      </w:rPr>
+      <w:tblPr/>
+      <w:tcPr>
+        <w:tcBorders>
+          <w:left w:val="nil"/>
+        </w:tcBorders>
+        <w:shd w:val="clear" w:color="auto" w:fill="FFFFFF" w:themeFill="background1"/>
+      </w:tcPr>
+    </w:tblStylePr>
+    <w:tblStylePr w:type="band1Vert">
+      <w:tblPr/>
+      <w:tcPr>
+        <w:tcBorders>
+          <w:left w:val="single" w:sz="4" w:space="0" w:color="8064A2" w:themeColor="accent4"/>
+          <w:right w:val="single" w:sz="4" w:space="0" w:color="8064A2" w:themeColor="accent4"/>
+        </w:tcBorders>
+      </w:tcPr>
+    </w:tblStylePr>
+    <w:tblStylePr w:type="band1Horz">
+      <w:tblPr/>
+      <w:tcPr>
+        <w:tcBorders>
+          <w:top w:val="single" w:sz="4" w:space="0" w:color="8064A2" w:themeColor="accent4"/>
+          <w:bottom w:val="single" w:sz="4" w:space="0" w:color="8064A2" w:themeColor="accent4"/>
+          <w:insideH w:val="nil"/>
+        </w:tcBorders>
+      </w:tcPr>
+    </w:tblStylePr>
+    <w:tblStylePr w:type="neCell">
+      <w:tblPr/>
+      <w:tcPr>
+        <w:tcBorders>
+          <w:left w:val="nil"/>
+          <w:bottom w:val="nil"/>
+        </w:tcBorders>
+      </w:tcPr>
+    </w:tblStylePr>
+    <w:tblStylePr w:type="nwCell">
+      <w:tblPr/>
+      <w:tcPr>
+        <w:tcBorders>
+          <w:bottom w:val="nil"/>
+          <w:right w:val="nil"/>
+        </w:tcBorders>
+      </w:tcPr>
+    </w:tblStylePr>
+    <w:tblStylePr w:type="seCell">
+      <w:tblPr/>
+      <w:tcPr>
+        <w:tcBorders>
+          <w:top w:val="double" w:sz="4" w:space="0" w:color="8064A2" w:themeColor="accent4"/>
+          <w:left w:val="nil"/>
+        </w:tcBorders>
+      </w:tcPr>
+    </w:tblStylePr>
+    <w:tblStylePr w:type="swCell">
+      <w:tblPr/>
+      <w:tcPr>
+        <w:tcBorders>
+          <w:top w:val="double" w:sz="4" w:space="0" w:color="8064A2" w:themeColor="accent4"/>
+          <w:right w:val="nil"/>
+        </w:tcBorders>
+      </w:tcPr>
+    </w:tblStylePr>
+  </w:style>
+  <w:style w:type="table" w:customStyle="1" w:styleId="ListTable3Accent5">
+    <w:name w:val="List Table 3 Accent 5"/>
+    <w:basedOn w:val="TableNormal"/>
+    <w:uiPriority w:val="48"/>
+    <w:rsid w:val="00C76E16"/>
+    <w:tblPr>
+      <w:tblStyleRowBandSize w:val="1"/>
+      <w:tblStyleColBandSize w:val="1"/>
+      <w:tblInd w:w="0" w:type="dxa"/>
+      <w:tblBorders>
+        <w:top w:val="single" w:sz="4" w:space="0" w:color="4BACC6" w:themeColor="accent5"/>
+        <w:left w:val="single" w:sz="4" w:space="0" w:color="4BACC6" w:themeColor="accent5"/>
+        <w:bottom w:val="single" w:sz="4" w:space="0" w:color="4BACC6" w:themeColor="accent5"/>
+        <w:right w:val="single" w:sz="4" w:space="0" w:color="4BACC6" w:themeColor="accent5"/>
+      </w:tblBorders>
+      <w:tblCellMar>
+        <w:top w:w="0" w:type="dxa"/>
+        <w:left w:w="108" w:type="dxa"/>
+        <w:bottom w:w="0" w:type="dxa"/>
+        <w:right w:w="108" w:type="dxa"/>
+      </w:tblCellMar>
+    </w:tblPr>
+    <w:tblStylePr w:type="firstRow">
+      <w:rPr>
+        <w:b/>
+        <w:bCs/>
+        <w:color w:val="FFFFFF" w:themeColor="background1"/>
+      </w:rPr>
+      <w:tblPr/>
+      <w:tcPr>
+        <w:shd w:val="clear" w:color="auto" w:fill="4BACC6" w:themeFill="accent5"/>
+      </w:tcPr>
+    </w:tblStylePr>
+    <w:tblStylePr w:type="lastRow">
+      <w:rPr>
+        <w:b/>
+        <w:bCs/>
+      </w:rPr>
+      <w:tblPr/>
+      <w:tcPr>
+        <w:tcBorders>
+          <w:top w:val="double" w:sz="4" w:space="0" w:color="4BACC6" w:themeColor="accent5"/>
+        </w:tcBorders>
+        <w:shd w:val="clear" w:color="auto" w:fill="FFFFFF" w:themeFill="background1"/>
+      </w:tcPr>
+    </w:tblStylePr>
+    <w:tblStylePr w:type="firstCol">
+      <w:rPr>
+        <w:b/>
+        <w:bCs/>
+      </w:rPr>
+      <w:tblPr/>
+      <w:tcPr>
+        <w:tcBorders>
+          <w:right w:val="nil"/>
+        </w:tcBorders>
+        <w:shd w:val="clear" w:color="auto" w:fill="FFFFFF" w:themeFill="background1"/>
+      </w:tcPr>
+    </w:tblStylePr>
+    <w:tblStylePr w:type="lastCol">
+      <w:rPr>
+        <w:b/>
+        <w:bCs/>
+      </w:rPr>
+      <w:tblPr/>
+      <w:tcPr>
+        <w:tcBorders>
+          <w:left w:val="nil"/>
+        </w:tcBorders>
+        <w:shd w:val="clear" w:color="auto" w:fill="FFFFFF" w:themeFill="background1"/>
+      </w:tcPr>
+    </w:tblStylePr>
+    <w:tblStylePr w:type="band1Vert">
+      <w:tblPr/>
+      <w:tcPr>
+        <w:tcBorders>
+          <w:left w:val="single" w:sz="4" w:space="0" w:color="4BACC6" w:themeColor="accent5"/>
+          <w:right w:val="single" w:sz="4" w:space="0" w:color="4BACC6" w:themeColor="accent5"/>
+        </w:tcBorders>
+      </w:tcPr>
+    </w:tblStylePr>
+    <w:tblStylePr w:type="band1Horz">
+      <w:tblPr/>
+      <w:tcPr>
+        <w:tcBorders>
+          <w:top w:val="single" w:sz="4" w:space="0" w:color="4BACC6" w:themeColor="accent5"/>
+          <w:bottom w:val="single" w:sz="4" w:space="0" w:color="4BACC6" w:themeColor="accent5"/>
+          <w:insideH w:val="nil"/>
+        </w:tcBorders>
+      </w:tcPr>
+    </w:tblStylePr>
+    <w:tblStylePr w:type="neCell">
+      <w:tblPr/>
+      <w:tcPr>
+        <w:tcBorders>
+          <w:left w:val="nil"/>
+          <w:bottom w:val="nil"/>
+        </w:tcBorders>
+      </w:tcPr>
+    </w:tblStylePr>
+    <w:tblStylePr w:type="nwCell">
+      <w:tblPr/>
+      <w:tcPr>
+        <w:tcBorders>
+          <w:bottom w:val="nil"/>
+          <w:right w:val="nil"/>
+        </w:tcBorders>
+      </w:tcPr>
+    </w:tblStylePr>
+    <w:tblStylePr w:type="seCell">
+      <w:tblPr/>
+      <w:tcPr>
+        <w:tcBorders>
+          <w:top w:val="double" w:sz="4" w:space="0" w:color="4BACC6" w:themeColor="accent5"/>
+          <w:left w:val="nil"/>
+        </w:tcBorders>
+      </w:tcPr>
+    </w:tblStylePr>
+    <w:tblStylePr w:type="swCell">
+      <w:tblPr/>
+      <w:tcPr>
+        <w:tcBorders>
+          <w:top w:val="double" w:sz="4" w:space="0" w:color="4BACC6" w:themeColor="accent5"/>
+          <w:right w:val="nil"/>
+        </w:tcBorders>
+      </w:tcPr>
+    </w:tblStylePr>
+  </w:style>
+  <w:style w:type="table" w:customStyle="1" w:styleId="ListTable4Accent5">
+    <w:name w:val="List Table 4 Accent 5"/>
+    <w:basedOn w:val="TableNormal"/>
+    <w:uiPriority w:val="49"/>
+    <w:rsid w:val="00C76E16"/>
+    <w:tblPr>
+      <w:tblStyleRowBandSize w:val="1"/>
+      <w:tblStyleColBandSize w:val="1"/>
+      <w:tblInd w:w="0" w:type="dxa"/>
+      <w:tblBorders>
+        <w:top w:val="single" w:sz="4" w:space="0" w:color="92CDDC" w:themeColor="accent5" w:themeTint="99"/>
+        <w:left w:val="single" w:sz="4" w:space="0" w:color="92CDDC" w:themeColor="accent5" w:themeTint="99"/>
+        <w:bottom w:val="single" w:sz="4" w:space="0" w:color="92CDDC" w:themeColor="accent5" w:themeTint="99"/>
+        <w:right w:val="single" w:sz="4" w:space="0" w:color="92CDDC" w:themeColor="accent5" w:themeTint="99"/>
+        <w:insideH w:val="single" w:sz="4" w:space="0" w:color="92CDDC" w:themeColor="accent5" w:themeTint="99"/>
+      </w:tblBorders>
+      <w:tblCellMar>
+        <w:top w:w="0" w:type="dxa"/>
+        <w:left w:w="108" w:type="dxa"/>
+        <w:bottom w:w="0" w:type="dxa"/>
+        <w:right w:w="108" w:type="dxa"/>
+      </w:tblCellMar>
+    </w:tblPr>
+    <w:tblStylePr w:type="firstRow">
+      <w:rPr>
+        <w:b/>
+        <w:bCs/>
+        <w:color w:val="FFFFFF" w:themeColor="background1"/>
+      </w:rPr>
+      <w:tblPr/>
+      <w:tcPr>
+        <w:tcBorders>
+          <w:top w:val="single" w:sz="4" w:space="0" w:color="4BACC6" w:themeColor="accent5"/>
+          <w:left w:val="single" w:sz="4" w:space="0" w:color="4BACC6" w:themeColor="accent5"/>
+          <w:bottom w:val="single" w:sz="4" w:space="0" w:color="4BACC6" w:themeColor="accent5"/>
+          <w:right w:val="single" w:sz="4" w:space="0" w:color="4BACC6" w:themeColor="accent5"/>
+          <w:insideH w:val="nil"/>
+        </w:tcBorders>
+        <w:shd w:val="clear" w:color="auto" w:fill="4BACC6" w:themeFill="accent5"/>
+      </w:tcPr>
+    </w:tblStylePr>
+    <w:tblStylePr w:type="lastRow">
+      <w:rPr>
+        <w:b/>
+        <w:bCs/>
+      </w:rPr>
+      <w:tblPr/>
+      <w:tcPr>
+        <w:tcBorders>
+          <w:top w:val="double" w:sz="4" w:space="0" w:color="92CDDC" w:themeColor="accent5" w:themeTint="99"/>
+        </w:tcBorders>
+      </w:tcPr>
+    </w:tblStylePr>
+    <w:tblStylePr w:type="firstCol">
+      <w:rPr>
+        <w:b/>
+        <w:bCs/>
+      </w:rPr>
+    </w:tblStylePr>
+    <w:tblStylePr w:type="lastCol">
+      <w:rPr>
+        <w:b/>
+        <w:bCs/>
+      </w:rPr>
+    </w:tblStylePr>
+    <w:tblStylePr w:type="band1Vert">
+      <w:tblPr/>
+      <w:tcPr>
+        <w:shd w:val="clear" w:color="auto" w:fill="DAEEF3" w:themeFill="accent5" w:themeFillTint="33"/>
+      </w:tcPr>
+    </w:tblStylePr>
+    <w:tblStylePr w:type="band1Horz">
+      <w:tblPr/>
+      <w:tcPr>
+        <w:shd w:val="clear" w:color="auto" w:fill="DAEEF3" w:themeFill="accent5" w:themeFillTint="33"/>
+      </w:tcPr>
+    </w:tblStylePr>
+  </w:style>
+  <w:style w:type="table" w:customStyle="1" w:styleId="ListTable5DarkAccent5">
+    <w:name w:val="List Table 5 Dark Accent 5"/>
+    <w:basedOn w:val="TableNormal"/>
+    <w:uiPriority w:val="50"/>
+    <w:rsid w:val="00C76E16"/>
+    <w:rPr>
+      <w:color w:val="FFFFFF" w:themeColor="background1"/>
+    </w:rPr>
+    <w:tblPr>
+      <w:tblStyleRowBandSize w:val="1"/>
+      <w:tblStyleColBandSize w:val="1"/>
+      <w:tblInd w:w="0" w:type="dxa"/>
+      <w:tblBorders>
+        <w:top w:val="single" w:sz="24" w:space="0" w:color="4BACC6" w:themeColor="accent5"/>
+        <w:left w:val="single" w:sz="24" w:space="0" w:color="4BACC6" w:themeColor="accent5"/>
+        <w:bottom w:val="single" w:sz="24" w:space="0" w:color="4BACC6" w:themeColor="accent5"/>
+        <w:right w:val="single" w:sz="24" w:space="0" w:color="4BACC6" w:themeColor="accent5"/>
+      </w:tblBorders>
+      <w:tblCellMar>
+        <w:top w:w="0" w:type="dxa"/>
+        <w:left w:w="108" w:type="dxa"/>
+        <w:bottom w:w="0" w:type="dxa"/>
+        <w:right w:w="108" w:type="dxa"/>
+      </w:tblCellMar>
+    </w:tblPr>
+    <w:tcPr>
+      <w:shd w:val="clear" w:color="auto" w:fill="4BACC6" w:themeFill="accent5"/>
+    </w:tcPr>
+    <w:tblStylePr w:type="firstRow">
+      <w:rPr>
+        <w:b/>
+        <w:bCs/>
+      </w:rPr>
+      <w:tblPr/>
+      <w:tcPr>
+        <w:tcBorders>
+          <w:bottom w:val="single" w:sz="18" w:space="0" w:color="FFFFFF" w:themeColor="background1"/>
+        </w:tcBorders>
+      </w:tcPr>
+    </w:tblStylePr>
+    <w:tblStylePr w:type="lastRow">
+      <w:rPr>
+        <w:b/>
+        <w:bCs/>
+      </w:rPr>
+      <w:tblPr/>
+      <w:tcPr>
+        <w:tcBorders>
+          <w:top w:val="single" w:sz="4" w:space="0" w:color="FFFFFF" w:themeColor="background1"/>
+        </w:tcBorders>
+      </w:tcPr>
+    </w:tblStylePr>
+    <w:tblStylePr w:type="firstCol">
+      <w:rPr>
+        <w:b/>
+        <w:bCs/>
+      </w:rPr>
+      <w:tblPr/>
+      <w:tcPr>
+        <w:tcBorders>
+          <w:right w:val="single" w:sz="4" w:space="0" w:color="FFFFFF" w:themeColor="background1"/>
+        </w:tcBorders>
+      </w:tcPr>
+    </w:tblStylePr>
+    <w:tblStylePr w:type="lastCol">
+      <w:rPr>
+        <w:b/>
+        <w:bCs/>
+      </w:rPr>
+      <w:tblPr/>
+      <w:tcPr>
+        <w:tcBorders>
+          <w:left w:val="single" w:sz="4" w:space="0" w:color="FFFFFF" w:themeColor="background1"/>
+        </w:tcBorders>
+      </w:tcPr>
+    </w:tblStylePr>
+    <w:tblStylePr w:type="band1Vert">
+      <w:tblPr/>
+      <w:tcPr>
+        <w:tcBorders>
+          <w:left w:val="single" w:sz="4" w:space="0" w:color="FFFFFF" w:themeColor="background1"/>
+          <w:right w:val="single" w:sz="4" w:space="0" w:color="FFFFFF" w:themeColor="background1"/>
+        </w:tcBorders>
+      </w:tcPr>
+    </w:tblStylePr>
+    <w:tblStylePr w:type="band2Vert">
+      <w:tblPr/>
+      <w:tcPr>
+        <w:tcBorders>
+          <w:left w:val="single" w:sz="4" w:space="0" w:color="FFFFFF" w:themeColor="background1"/>
+          <w:right w:val="single" w:sz="4" w:space="0" w:color="FFFFFF" w:themeColor="background1"/>
+        </w:tcBorders>
+      </w:tcPr>
+    </w:tblStylePr>
+    <w:tblStylePr w:type="band1Horz">
+      <w:tblPr/>
+      <w:tcPr>
+        <w:tcBorders>
+          <w:top w:val="single" w:sz="4" w:space="0" w:color="FFFFFF" w:themeColor="background1"/>
+          <w:bottom w:val="single" w:sz="4" w:space="0" w:color="FFFFFF" w:themeColor="background1"/>
+        </w:tcBorders>
+      </w:tcPr>
+    </w:tblStylePr>
+    <w:tblStylePr w:type="neCell">
+      <w:tblPr/>
+      <w:tcPr>
+        <w:tcBorders>
+          <w:left w:val="nil"/>
+        </w:tcBorders>
+      </w:tcPr>
+    </w:tblStylePr>
+    <w:tblStylePr w:type="nwCell">
+      <w:tblPr/>
+      <w:tcPr>
+        <w:tcBorders>
+          <w:right w:val="nil"/>
+        </w:tcBorders>
+      </w:tcPr>
+    </w:tblStylePr>
+    <w:tblStylePr w:type="seCell">
+      <w:tblPr/>
+      <w:tcPr>
+        <w:tcBorders>
+          <w:top w:val="nil"/>
+          <w:left w:val="nil"/>
+        </w:tcBorders>
+      </w:tcPr>
+    </w:tblStylePr>
+    <w:tblStylePr w:type="swCell">
+      <w:tblPr/>
+      <w:tcPr>
+        <w:tcBorders>
+          <w:top w:val="nil"/>
+          <w:right w:val="nil"/>
+        </w:tcBorders>
+      </w:tcPr>
+    </w:tblStylePr>
+  </w:style>
+  <w:style w:type="table" w:customStyle="1" w:styleId="ListTable6Colorful">
+    <w:name w:val="List Table 6 Colorful"/>
+    <w:basedOn w:val="TableNormal"/>
+    <w:uiPriority w:val="51"/>
+    <w:rsid w:val="00C76E16"/>
+    <w:rPr>
+      <w:color w:val="000000" w:themeColor="text1"/>
+    </w:rPr>
+    <w:tblPr>
+      <w:tblStyleRowBandSize w:val="1"/>
+      <w:tblStyleColBandSize w:val="1"/>
+      <w:tblInd w:w="0" w:type="dxa"/>
+      <w:tblBorders>
+        <w:top w:val="single" w:sz="4" w:space="0" w:color="000000" w:themeColor="text1"/>
+        <w:bottom w:val="single" w:sz="4" w:space="0" w:color="000000" w:themeColor="text1"/>
+      </w:tblBorders>
+      <w:tblCellMar>
+        <w:top w:w="0" w:type="dxa"/>
+        <w:left w:w="108" w:type="dxa"/>
+        <w:bottom w:w="0" w:type="dxa"/>
+        <w:right w:w="108" w:type="dxa"/>
+      </w:tblCellMar>
+    </w:tblPr>
+    <w:tblStylePr w:type="firstRow">
+      <w:rPr>
+        <w:b/>
+        <w:bCs/>
+      </w:rPr>
+      <w:tblPr/>
+      <w:tcPr>
+        <w:tcBorders>
+          <w:bottom w:val="single" w:sz="4" w:space="0" w:color="000000" w:themeColor="text1"/>
+        </w:tcBorders>
+      </w:tcPr>
+    </w:tblStylePr>
+    <w:tblStylePr w:type="lastRow">
+      <w:rPr>
+        <w:b/>
+        <w:bCs/>
+      </w:rPr>
+      <w:tblPr/>
+      <w:tcPr>
+        <w:tcBorders>
+          <w:top w:val="double" w:sz="4" w:space="0" w:color="000000" w:themeColor="text1"/>
+        </w:tcBorders>
+      </w:tcPr>
+    </w:tblStylePr>
+    <w:tblStylePr w:type="firstCol">
+      <w:rPr>
+        <w:b/>
+        <w:bCs/>
+      </w:rPr>
+    </w:tblStylePr>
+    <w:tblStylePr w:type="lastCol">
+      <w:rPr>
+        <w:b/>
+        <w:bCs/>
+      </w:rPr>
+    </w:tblStylePr>
+    <w:tblStylePr w:type="band1Vert">
+      <w:tblPr/>
+      <w:tcPr>
+        <w:shd w:val="clear" w:color="auto" w:fill="CCCCCC" w:themeFill="text1" w:themeFillTint="33"/>
+      </w:tcPr>
+    </w:tblStylePr>
+    <w:tblStylePr w:type="band1Horz">
+      <w:tblPr/>
+      <w:tcPr>
+        <w:shd w:val="clear" w:color="auto" w:fill="CCCCCC" w:themeFill="text1" w:themeFillTint="33"/>
+      </w:tcPr>
+    </w:tblStylePr>
+  </w:style>
+  <w:style w:type="table" w:customStyle="1" w:styleId="GridTable2Accent3">
+    <w:name w:val="Grid Table 2 Accent 3"/>
+    <w:basedOn w:val="TableNormal"/>
+    <w:uiPriority w:val="47"/>
+    <w:rsid w:val="00C76E16"/>
+    <w:tblPr>
+      <w:tblStyleRowBandSize w:val="1"/>
+      <w:tblStyleColBandSize w:val="1"/>
+      <w:tblInd w:w="0" w:type="dxa"/>
+      <w:tblBorders>
+        <w:top w:val="single" w:sz="2" w:space="0" w:color="C2D69B" w:themeColor="accent3" w:themeTint="99"/>
+        <w:bottom w:val="single" w:sz="2" w:space="0" w:color="C2D69B" w:themeColor="accent3" w:themeTint="99"/>
+        <w:insideH w:val="single" w:sz="2" w:space="0" w:color="C2D69B" w:themeColor="accent3" w:themeTint="99"/>
+        <w:insideV w:val="single" w:sz="2" w:space="0" w:color="C2D69B" w:themeColor="accent3" w:themeTint="99"/>
+      </w:tblBorders>
+      <w:tblCellMar>
+        <w:top w:w="0" w:type="dxa"/>
+        <w:left w:w="108" w:type="dxa"/>
+        <w:bottom w:w="0" w:type="dxa"/>
+        <w:right w:w="108" w:type="dxa"/>
+      </w:tblCellMar>
+    </w:tblPr>
+    <w:tblStylePr w:type="firstRow">
+      <w:rPr>
+        <w:b/>
+        <w:bCs/>
+      </w:rPr>
+      <w:tblPr/>
+      <w:tcPr>
+        <w:tcBorders>
+          <w:top w:val="nil"/>
+          <w:bottom w:val="single" w:sz="12" w:space="0" w:color="C2D69B" w:themeColor="accent3" w:themeTint="99"/>
+          <w:insideH w:val="nil"/>
+          <w:insideV w:val="nil"/>
+        </w:tcBorders>
+        <w:shd w:val="clear" w:color="auto" w:fill="FFFFFF" w:themeFill="background1"/>
+      </w:tcPr>
+    </w:tblStylePr>
+    <w:tblStylePr w:type="lastRow">
+      <w:rPr>
+        <w:b/>
+        <w:bCs/>
+      </w:rPr>
+      <w:tblPr/>
+      <w:tcPr>
+        <w:tcBorders>
+          <w:top w:val="double" w:sz="2" w:space="0" w:color="C2D69B" w:themeColor="accent3" w:themeTint="99"/>
+          <w:bottom w:val="nil"/>
+          <w:insideH w:val="nil"/>
+          <w:insideV w:val="nil"/>
+        </w:tcBorders>
+        <w:shd w:val="clear" w:color="auto" w:fill="FFFFFF" w:themeFill="background1"/>
+      </w:tcPr>
+    </w:tblStylePr>
+    <w:tblStylePr w:type="firstCol">
+      <w:rPr>
+        <w:b/>
+        <w:bCs/>
+      </w:rPr>
+    </w:tblStylePr>
+    <w:tblStylePr w:type="lastCol">
+      <w:rPr>
+        <w:b/>
+        <w:bCs/>
+      </w:rPr>
+    </w:tblStylePr>
+    <w:tblStylePr w:type="band1Vert">
+      <w:tblPr/>
+      <w:tcPr>
+        <w:shd w:val="clear" w:color="auto" w:fill="EAF1DD" w:themeFill="accent3" w:themeFillTint="33"/>
+      </w:tcPr>
+    </w:tblStylePr>
+    <w:tblStylePr w:type="band1Horz">
+      <w:tblPr/>
+      <w:tcPr>
+        <w:shd w:val="clear" w:color="auto" w:fill="EAF1DD" w:themeFill="accent3" w:themeFillTint="33"/>
+      </w:tcPr>
+    </w:tblStylePr>
+  </w:style>
+  <w:style w:type="table" w:customStyle="1" w:styleId="GridTable2Accent2">
+    <w:name w:val="Grid Table 2 Accent 2"/>
+    <w:basedOn w:val="TableNormal"/>
+    <w:uiPriority w:val="47"/>
+    <w:rsid w:val="00C76E16"/>
+    <w:tblPr>
+      <w:tblStyleRowBandSize w:val="1"/>
+      <w:tblStyleColBandSize w:val="1"/>
+      <w:tblInd w:w="0" w:type="dxa"/>
+      <w:tblBorders>
+        <w:top w:val="single" w:sz="2" w:space="0" w:color="D99594" w:themeColor="accent2" w:themeTint="99"/>
+        <w:bottom w:val="single" w:sz="2" w:space="0" w:color="D99594" w:themeColor="accent2" w:themeTint="99"/>
+        <w:insideH w:val="single" w:sz="2" w:space="0" w:color="D99594" w:themeColor="accent2" w:themeTint="99"/>
+        <w:insideV w:val="single" w:sz="2" w:space="0" w:color="D99594" w:themeColor="accent2" w:themeTint="99"/>
+      </w:tblBorders>
+      <w:tblCellMar>
+        <w:top w:w="0" w:type="dxa"/>
+        <w:left w:w="108" w:type="dxa"/>
+        <w:bottom w:w="0" w:type="dxa"/>
+        <w:right w:w="108" w:type="dxa"/>
+      </w:tblCellMar>
+    </w:tblPr>
+    <w:tblStylePr w:type="firstRow">
+      <w:rPr>
+        <w:b/>
+        <w:bCs/>
+      </w:rPr>
+      <w:tblPr/>
+      <w:tcPr>
+        <w:tcBorders>
+          <w:top w:val="nil"/>
+          <w:bottom w:val="single" w:sz="12" w:space="0" w:color="D99594" w:themeColor="accent2" w:themeTint="99"/>
+          <w:insideH w:val="nil"/>
+          <w:insideV w:val="nil"/>
+        </w:tcBorders>
+        <w:shd w:val="clear" w:color="auto" w:fill="FFFFFF" w:themeFill="background1"/>
+      </w:tcPr>
+    </w:tblStylePr>
+    <w:tblStylePr w:type="lastRow">
+      <w:rPr>
+        <w:b/>
+        <w:bCs/>
+      </w:rPr>
+      <w:tblPr/>
+      <w:tcPr>
+        <w:tcBorders>
+          <w:top w:val="double" w:sz="2" w:space="0" w:color="D99594" w:themeColor="accent2" w:themeTint="99"/>
+          <w:bottom w:val="nil"/>
+          <w:insideH w:val="nil"/>
+          <w:insideV w:val="nil"/>
+        </w:tcBorders>
+        <w:shd w:val="clear" w:color="auto" w:fill="FFFFFF" w:themeFill="background1"/>
+      </w:tcPr>
+    </w:tblStylePr>
+    <w:tblStylePr w:type="firstCol">
+      <w:rPr>
+        <w:b/>
+        <w:bCs/>
+      </w:rPr>
+    </w:tblStylePr>
+    <w:tblStylePr w:type="lastCol">
+      <w:rPr>
+        <w:b/>
+        <w:bCs/>
+      </w:rPr>
+    </w:tblStylePr>
+    <w:tblStylePr w:type="band1Vert">
+      <w:tblPr/>
+      <w:tcPr>
+        <w:shd w:val="clear" w:color="auto" w:fill="F2DBDB" w:themeFill="accent2" w:themeFillTint="33"/>
+      </w:tcPr>
+    </w:tblStylePr>
+    <w:tblStylePr w:type="band1Horz">
+      <w:tblPr/>
+      <w:tcPr>
+        <w:shd w:val="clear" w:color="auto" w:fill="F2DBDB" w:themeFill="accent2" w:themeFillTint="33"/>
+      </w:tcPr>
+    </w:tblStylePr>
+  </w:style>
+  <w:style w:type="table" w:customStyle="1" w:styleId="GridTable4Accent2">
+    <w:name w:val="Grid Table 4 Accent 2"/>
+    <w:basedOn w:val="TableNormal"/>
+    <w:uiPriority w:val="49"/>
+    <w:rsid w:val="00C76E16"/>
+    <w:tblPr>
+      <w:tblStyleRowBandSize w:val="1"/>
+      <w:tblStyleColBandSize w:val="1"/>
+      <w:tblInd w:w="0" w:type="dxa"/>
+      <w:tblBorders>
+        <w:top w:val="single" w:sz="4" w:space="0" w:color="D99594" w:themeColor="accent2" w:themeTint="99"/>
+        <w:left w:val="single" w:sz="4" w:space="0" w:color="D99594" w:themeColor="accent2" w:themeTint="99"/>
+        <w:bottom w:val="single" w:sz="4" w:space="0" w:color="D99594" w:themeColor="accent2" w:themeTint="99"/>
+        <w:right w:val="single" w:sz="4" w:space="0" w:color="D99594" w:themeColor="accent2" w:themeTint="99"/>
+        <w:insideH w:val="single" w:sz="4" w:space="0" w:color="D99594" w:themeColor="accent2" w:themeTint="99"/>
+        <w:insideV w:val="single" w:sz="4" w:space="0" w:color="D99594" w:themeColor="accent2" w:themeTint="99"/>
+      </w:tblBorders>
+      <w:tblCellMar>
+        <w:top w:w="0" w:type="dxa"/>
+        <w:left w:w="108" w:type="dxa"/>
+        <w:bottom w:w="0" w:type="dxa"/>
+        <w:right w:w="108" w:type="dxa"/>
+      </w:tblCellMar>
+    </w:tblPr>
+    <w:tblStylePr w:type="firstRow">
+      <w:rPr>
+        <w:b/>
+        <w:bCs/>
+        <w:color w:val="FFFFFF" w:themeColor="background1"/>
+      </w:rPr>
+      <w:tblPr/>
+      <w:tcPr>
+        <w:tcBorders>
+          <w:top w:val="single" w:sz="4" w:space="0" w:color="C0504D" w:themeColor="accent2"/>
+          <w:left w:val="single" w:sz="4" w:space="0" w:color="C0504D" w:themeColor="accent2"/>
+          <w:bottom w:val="single" w:sz="4" w:space="0" w:color="C0504D" w:themeColor="accent2"/>
+          <w:right w:val="single" w:sz="4" w:space="0" w:color="C0504D" w:themeColor="accent2"/>
+          <w:insideH w:val="nil"/>
+          <w:insideV w:val="nil"/>
+        </w:tcBorders>
+        <w:shd w:val="clear" w:color="auto" w:fill="C0504D" w:themeFill="accent2"/>
+      </w:tcPr>
+    </w:tblStylePr>
+    <w:tblStylePr w:type="lastRow">
+      <w:rPr>
+        <w:b/>
+        <w:bCs/>
+      </w:rPr>
+      <w:tblPr/>
+      <w:tcPr>
+        <w:tcBorders>
+          <w:top w:val="double" w:sz="4" w:space="0" w:color="C0504D" w:themeColor="accent2"/>
+        </w:tcBorders>
+      </w:tcPr>
+    </w:tblStylePr>
+    <w:tblStylePr w:type="firstCol">
+      <w:rPr>
+        <w:b/>
+        <w:bCs/>
+      </w:rPr>
+    </w:tblStylePr>
+    <w:tblStylePr w:type="lastCol">
+      <w:rPr>
+        <w:b/>
+        <w:bCs/>
+      </w:rPr>
+    </w:tblStylePr>
+    <w:tblStylePr w:type="band1Vert">
+      <w:tblPr/>
+      <w:tcPr>
+        <w:shd w:val="clear" w:color="auto" w:fill="F2DBDB" w:themeFill="accent2" w:themeFillTint="33"/>
+      </w:tcPr>
+    </w:tblStylePr>
+    <w:tblStylePr w:type="band1Horz">
+      <w:tblPr/>
+      <w:tcPr>
+        <w:shd w:val="clear" w:color="auto" w:fill="F2DBDB" w:themeFill="accent2" w:themeFillTint="33"/>
+      </w:tcPr>
+    </w:tblStylePr>
+  </w:style>
+  <w:style w:type="paragraph" w:styleId="BalloonText">
+    <w:name w:val="Balloon Text"/>
+    <w:basedOn w:val="Normal"/>
+    <w:link w:val="BalloonTextChar"/>
+    <w:uiPriority w:val="99"/>
+    <w:semiHidden/>
+    <w:unhideWhenUsed/>
+    <w:rsid w:val="00933ACE"/>
+    <w:rPr>
+      <w:rFonts w:ascii="Lucida Grande" w:hAnsi="Lucida Grande"/>
+      <w:sz w:val="18"/>
+      <w:szCs w:val="18"/>
+    </w:rPr>
+  </w:style>
+  <w:style w:type="character" w:customStyle="1" w:styleId="BalloonTextChar">
+    <w:name w:val="Balloon Text Char"/>
+    <w:basedOn w:val="DefaultParagraphFont"/>
+    <w:link w:val="BalloonText"/>
+    <w:uiPriority w:val="99"/>
+    <w:semiHidden/>
+    <w:rsid w:val="00933ACE"/>
+    <w:rPr>
+      <w:rFonts w:ascii="Lucida Grande" w:hAnsi="Lucida Grande"/>
+      <w:sz w:val="18"/>
+      <w:szCs w:val="18"/>
+    </w:rPr>
   </w:style>
 </w:styles>
 </file>
@@ -7363,7 +9196,7 @@
 </file>
 
 <file path=customXml/itemProps1.xml><?xml version="1.0" encoding="utf-8"?>
-<ds:datastoreItem xmlns:ds="http://schemas.openxmlformats.org/officeDocument/2006/customXml" ds:itemID="{31AB017E-AED8-1042-82D6-DF2B1C248F3F}">
+<ds:datastoreItem xmlns:ds="http://schemas.openxmlformats.org/officeDocument/2006/customXml" ds:itemID="{D4768DE3-0AC5-2341-A7A1-59A2B9D2E683}">
   <ds:schemaRefs>
     <ds:schemaRef ds:uri="http://schemas.openxmlformats.org/officeDocument/2006/bibliography"/>
   </ds:schemaRefs>

</xml_diff>

<commit_message>
Finishing up everything for submission.
</commit_message>
<xml_diff>
--- a/Proj_3_Gene_Expression_Analysis/submission.docx
+++ b/Proj_3_Gene_Expression_Analysis/submission.docx
@@ -276,7 +276,23 @@
           <w:sz w:val="28"/>
           <w:szCs w:val="28"/>
         </w:rPr>
-        <w:t xml:space="preserve">I used the standard KNN classifier in Matlab.  The code for </w:t>
+        <w:t xml:space="preserve">I used the standard KNN classifier in </w:t>
+      </w:r>
+      <w:proofErr w:type="spellStart"/>
+      <w:r>
+        <w:rPr>
+          <w:sz w:val="28"/>
+          <w:szCs w:val="28"/>
+        </w:rPr>
+        <w:t>Matlab</w:t>
+      </w:r>
+      <w:proofErr w:type="spellEnd"/>
+      <w:r>
+        <w:rPr>
+          <w:sz w:val="28"/>
+          <w:szCs w:val="28"/>
+        </w:rPr>
+        <w:t xml:space="preserve">.  The code for </w:t>
       </w:r>
       <w:r>
         <w:rPr>
@@ -297,7 +313,39 @@
           <w:sz w:val="28"/>
           <w:szCs w:val="28"/>
         </w:rPr>
-        <w:t xml:space="preserve"> in the Part1_Supervised_Classification directory under KNN_Pearson and KNN_Euclidean.  I performed two distance metrics with the three holdouts totaling 6 different cla</w:t>
+        <w:t xml:space="preserve"> in the Part1_Supervised_Classification directory under </w:t>
+      </w:r>
+      <w:proofErr w:type="spellStart"/>
+      <w:r>
+        <w:rPr>
+          <w:sz w:val="28"/>
+          <w:szCs w:val="28"/>
+        </w:rPr>
+        <w:t>KNN_Pearson</w:t>
+      </w:r>
+      <w:proofErr w:type="spellEnd"/>
+      <w:r>
+        <w:rPr>
+          <w:sz w:val="28"/>
+          <w:szCs w:val="28"/>
+        </w:rPr>
+        <w:t xml:space="preserve"> and </w:t>
+      </w:r>
+      <w:proofErr w:type="spellStart"/>
+      <w:r>
+        <w:rPr>
+          <w:sz w:val="28"/>
+          <w:szCs w:val="28"/>
+        </w:rPr>
+        <w:t>KNN_Euclidean</w:t>
+      </w:r>
+      <w:proofErr w:type="spellEnd"/>
+      <w:r>
+        <w:rPr>
+          <w:sz w:val="28"/>
+          <w:szCs w:val="28"/>
+        </w:rPr>
+        <w:t>.  I performed two distance metrics with the three holdouts totaling 6 different cla</w:t>
       </w:r>
       <w:r>
         <w:rPr>
@@ -1380,12 +1428,21 @@
           <w:szCs w:val="28"/>
         </w:rPr>
       </w:pPr>
-      <w:r>
-        <w:rPr>
-          <w:sz w:val="28"/>
-          <w:szCs w:val="28"/>
-        </w:rPr>
-        <w:t>Dendrogram (Just for fun)</w:t>
+      <w:proofErr w:type="spellStart"/>
+      <w:r>
+        <w:rPr>
+          <w:sz w:val="28"/>
+          <w:szCs w:val="28"/>
+        </w:rPr>
+        <w:t>Dendrogram</w:t>
+      </w:r>
+      <w:proofErr w:type="spellEnd"/>
+      <w:r>
+        <w:rPr>
+          <w:sz w:val="28"/>
+          <w:szCs w:val="28"/>
+        </w:rPr>
+        <w:t xml:space="preserve"> (Just for fun)</w:t>
       </w:r>
     </w:p>
     <w:p>
@@ -1925,7 +1982,23 @@
           <w:sz w:val="28"/>
           <w:szCs w:val="28"/>
         </w:rPr>
-        <w:t>e linkage performed poorly.  Its nature of merging two clusters based on the two closest elements tends to suck up one point at a time and merge it with a giant cluster.  This gives the end result of one enormous cluster and one tiny cluster.  Complete and average linking tend to build up smaller clusters before merging the smaller ones into larger ones.  This can be seen in the dendrograms below.</w:t>
+        <w:t xml:space="preserve">e linkage performed poorly.  Its nature of merging two clusters based on the two closest elements tends to suck up one point at a time and merge it with a giant cluster.  This gives the end result of one enormous cluster and one tiny cluster.  Complete and average linking tend to build up smaller clusters before merging the smaller ones into larger ones.  This can be seen in the </w:t>
+      </w:r>
+      <w:proofErr w:type="spellStart"/>
+      <w:r>
+        <w:rPr>
+          <w:sz w:val="28"/>
+          <w:szCs w:val="28"/>
+        </w:rPr>
+        <w:t>dendrograms</w:t>
+      </w:r>
+      <w:proofErr w:type="spellEnd"/>
+      <w:r>
+        <w:rPr>
+          <w:sz w:val="28"/>
+          <w:szCs w:val="28"/>
+        </w:rPr>
+        <w:t xml:space="preserve"> below.</w:t>
       </w:r>
     </w:p>
     <w:p>
@@ -1979,8 +2052,18 @@
           <w:sz w:val="28"/>
           <w:szCs w:val="28"/>
         </w:rPr>
-        <w:t>This is demonstrated in the low error percentages and the dendrograms</w:t>
-      </w:r>
+        <w:t xml:space="preserve">This is demonstrated in the low error percentages and the </w:t>
+      </w:r>
+      <w:proofErr w:type="spellStart"/>
+      <w:r>
+        <w:rPr>
+          <w:color w:val="000000" w:themeColor="text1"/>
+          <w:sz w:val="28"/>
+          <w:szCs w:val="28"/>
+        </w:rPr>
+        <w:t>dendrograms</w:t>
+      </w:r>
+      <w:proofErr w:type="spellEnd"/>
       <w:r>
         <w:rPr>
           <w:color w:val="000000" w:themeColor="text1"/>
@@ -3202,7 +3285,23 @@
           <w:szCs w:val="28"/>
         </w:rPr>
         <w:tab/>
-        <w:t>The two clustering examples that performed well (and look good) are the ones with Pearson distance and complete and average linkage.  From the plots, most of the points from 1-22 are blue (which is the normal group), and most of the points from 23-62 are red (the tumorous group).  The one with complete linkage has some pretty bad misclusterings (e.g. 6, 17), but it is good overall.</w:t>
+        <w:t xml:space="preserve">The two clustering examples that performed well (and look good) are the ones with Pearson distance and complete and average linkage.  From the plots, most of the points from 1-22 are blue (which is the normal group), and most of the points from 23-62 are red (the tumorous group).  The one with complete linkage has some pretty bad </w:t>
+      </w:r>
+      <w:proofErr w:type="spellStart"/>
+      <w:r>
+        <w:rPr>
+          <w:sz w:val="28"/>
+          <w:szCs w:val="28"/>
+        </w:rPr>
+        <w:t>misclusterings</w:t>
+      </w:r>
+      <w:proofErr w:type="spellEnd"/>
+      <w:r>
+        <w:rPr>
+          <w:sz w:val="28"/>
+          <w:szCs w:val="28"/>
+        </w:rPr>
+        <w:t xml:space="preserve"> (e.g. 6, 17), but it is good overall.</w:t>
       </w:r>
     </w:p>
     <w:p>
@@ -3234,7 +3333,25 @@
           <w:sz w:val="28"/>
           <w:szCs w:val="28"/>
         </w:rPr>
-        <w:t>Below I show the dendrograms for completeness:</w:t>
+        <w:t xml:space="preserve">Below I show the </w:t>
+      </w:r>
+      <w:proofErr w:type="spellStart"/>
+      <w:r>
+        <w:rPr>
+          <w:color w:val="000000" w:themeColor="text1"/>
+          <w:sz w:val="28"/>
+          <w:szCs w:val="28"/>
+        </w:rPr>
+        <w:t>dendrograms</w:t>
+      </w:r>
+      <w:proofErr w:type="spellEnd"/>
+      <w:r>
+        <w:rPr>
+          <w:color w:val="000000" w:themeColor="text1"/>
+          <w:sz w:val="28"/>
+          <w:szCs w:val="28"/>
+        </w:rPr>
+        <w:t xml:space="preserve"> for completeness:</w:t>
       </w:r>
     </w:p>
     <w:p>
@@ -4252,7 +4369,25 @@
           <w:sz w:val="28"/>
           <w:szCs w:val="28"/>
         </w:rPr>
-        <w:t xml:space="preserve">ewsom function in Matlab.  I did not perform the other SOM method because it gave me errors.  I used 100 epochs for my output.  I did more epochs (even 1000), but they did not give me better results.  </w:t>
+        <w:t xml:space="preserve">ewsom function in </w:t>
+      </w:r>
+      <w:proofErr w:type="spellStart"/>
+      <w:r>
+        <w:rPr>
+          <w:color w:val="000000" w:themeColor="text1"/>
+          <w:sz w:val="28"/>
+          <w:szCs w:val="28"/>
+        </w:rPr>
+        <w:t>Matlab</w:t>
+      </w:r>
+      <w:proofErr w:type="spellEnd"/>
+      <w:r>
+        <w:rPr>
+          <w:color w:val="000000" w:themeColor="text1"/>
+          <w:sz w:val="28"/>
+          <w:szCs w:val="28"/>
+        </w:rPr>
+        <w:t xml:space="preserve">.  I did not perform the other SOM method because it gave me errors.  I used 100 epochs for my output.  I did more epochs (even 1000), but they did not give me better results.  </w:t>
       </w:r>
       <w:r>
         <w:rPr>
@@ -4442,7 +4577,25 @@
           <w:sz w:val="28"/>
           <w:szCs w:val="28"/>
         </w:rPr>
-        <w:t>The clusterings that performed the best were the hierarchical clustering with Pearson distance and Complete and average linkage, and the K means clustering with Pearson distance.  SOM, HC with Single linkage, HC with Euclidean Distance and average or complete linkage, and KMC with Euclidean distance performed poorly in comparison.</w:t>
+        <w:t xml:space="preserve">The </w:t>
+      </w:r>
+      <w:proofErr w:type="spellStart"/>
+      <w:r>
+        <w:rPr>
+          <w:color w:val="000000" w:themeColor="text1"/>
+          <w:sz w:val="28"/>
+          <w:szCs w:val="28"/>
+        </w:rPr>
+        <w:t>clusterings</w:t>
+      </w:r>
+      <w:proofErr w:type="spellEnd"/>
+      <w:r>
+        <w:rPr>
+          <w:color w:val="000000" w:themeColor="text1"/>
+          <w:sz w:val="28"/>
+          <w:szCs w:val="28"/>
+        </w:rPr>
+        <w:t xml:space="preserve"> that performed the best were the hierarchical clustering with Pearson distance and Complete and average linkage, and the K means clustering with Pearson distance.  SOM, HC with Single linkage, HC with Euclidean Distance and average or complete linkage, and KMC with Euclidean distance performed poorly in comparison.</w:t>
       </w:r>
     </w:p>
     <w:p>
@@ -4560,7 +4713,27 @@
           <w:sz w:val="28"/>
           <w:szCs w:val="28"/>
         </w:rPr>
-        <w:t>Visualization Only: provide clustergrams of the entire original data set.  You are free to choose any linkage or distance</w:t>
+        <w:t xml:space="preserve">Visualization Only: provide </w:t>
+      </w:r>
+      <w:proofErr w:type="spellStart"/>
+      <w:r>
+        <w:rPr>
+          <w:b/>
+          <w:color w:val="000000" w:themeColor="text1"/>
+          <w:sz w:val="28"/>
+          <w:szCs w:val="28"/>
+        </w:rPr>
+        <w:t>clustergrams</w:t>
+      </w:r>
+      <w:proofErr w:type="spellEnd"/>
+      <w:r>
+        <w:rPr>
+          <w:b/>
+          <w:color w:val="000000" w:themeColor="text1"/>
+          <w:sz w:val="28"/>
+          <w:szCs w:val="28"/>
+        </w:rPr>
+        <w:t xml:space="preserve"> of the entire original data set.  You are free to choose any linkage or distance</w:t>
       </w:r>
       <w:r>
         <w:rPr>
@@ -4879,7 +5052,27 @@
           <w:sz w:val="28"/>
           <w:szCs w:val="28"/>
         </w:rPr>
-        <w:t>Perform unsupervised clustering on the entire original dataset.  Report your results and discoveries.  (At least HC, KMC, SOM: treeviews and scatter plots)</w:t>
+        <w:t xml:space="preserve">Perform unsupervised clustering on the entire original dataset.  Report your results and discoveries.  (At least HC, KMC, SOM: </w:t>
+      </w:r>
+      <w:proofErr w:type="spellStart"/>
+      <w:r>
+        <w:rPr>
+          <w:b/>
+          <w:color w:val="000000" w:themeColor="text1"/>
+          <w:sz w:val="28"/>
+          <w:szCs w:val="28"/>
+        </w:rPr>
+        <w:t>treeviews</w:t>
+      </w:r>
+      <w:proofErr w:type="spellEnd"/>
+      <w:r>
+        <w:rPr>
+          <w:b/>
+          <w:color w:val="000000" w:themeColor="text1"/>
+          <w:sz w:val="28"/>
+          <w:szCs w:val="28"/>
+        </w:rPr>
+        <w:t xml:space="preserve"> and scatter plots)</w:t>
       </w:r>
     </w:p>
     <w:p>
@@ -4975,9 +5168,9 @@
           <w:szCs w:val="28"/>
         </w:rPr>
         <w:drawing>
-          <wp:inline distT="0" distB="0" distL="0" distR="0" wp14:anchorId="487C60F9" wp14:editId="78413F64">
-            <wp:extent cx="5761571" cy="3319064"/>
-            <wp:effectExtent l="0" t="0" r="4445" b="8890"/>
+          <wp:inline distT="0" distB="0" distL="0" distR="0" wp14:anchorId="487C60F9" wp14:editId="4778CB0A">
+            <wp:extent cx="5442310" cy="3135148"/>
+            <wp:effectExtent l="0" t="0" r="0" b="0"/>
             <wp:docPr id="34" name="Picture 34" descr="Part3_Gene_Based_Analysis/correct_scatter_plots/HC_euclidean_complete.png"/>
             <wp:cNvGraphicFramePr>
               <a:graphicFrameLocks xmlns:a="http://schemas.openxmlformats.org/drawingml/2006/main" noChangeAspect="1"/>
@@ -5005,7 +5198,7 @@
                   <pic:spPr bwMode="auto">
                     <a:xfrm>
                       <a:off x="0" y="0"/>
-                      <a:ext cx="5790093" cy="3335495"/>
+                      <a:ext cx="5479065" cy="3156322"/>
                     </a:xfrm>
                     <a:prstGeom prst="rect">
                       <a:avLst/>
@@ -5029,56 +5222,44 @@
     </w:p>
     <w:p>
       <w:pPr>
+        <w:rPr>
+          <w:b/>
+          <w:color w:val="000000" w:themeColor="text1"/>
+          <w:sz w:val="28"/>
+          <w:szCs w:val="28"/>
+        </w:rPr>
+      </w:pPr>
+    </w:p>
+    <w:p>
+      <w:pPr>
         <w:ind w:left="360"/>
         <w:rPr>
-          <w:b/>
-          <w:color w:val="000000" w:themeColor="text1"/>
-          <w:sz w:val="28"/>
-          <w:szCs w:val="28"/>
-        </w:rPr>
-      </w:pPr>
+          <w:color w:val="000000" w:themeColor="text1"/>
+          <w:sz w:val="28"/>
+          <w:szCs w:val="28"/>
+        </w:rPr>
+      </w:pPr>
+      <w:r>
+        <w:rPr>
+          <w:color w:val="000000" w:themeColor="text1"/>
+          <w:sz w:val="28"/>
+          <w:szCs w:val="28"/>
+        </w:rPr>
+        <w:t xml:space="preserve">HC Pearson </w:t>
+      </w:r>
+      <w:r>
+        <w:rPr>
+          <w:color w:val="000000" w:themeColor="text1"/>
+          <w:sz w:val="28"/>
+          <w:szCs w:val="28"/>
+        </w:rPr>
+        <w:t>Complete</w:t>
+      </w:r>
     </w:p>
     <w:p>
       <w:pPr>
         <w:ind w:left="360"/>
         <w:rPr>
-          <w:b/>
-          <w:color w:val="000000" w:themeColor="text1"/>
-          <w:sz w:val="28"/>
-          <w:szCs w:val="28"/>
-        </w:rPr>
-      </w:pPr>
-    </w:p>
-    <w:p>
-      <w:pPr>
-        <w:ind w:left="360"/>
-        <w:rPr>
-          <w:color w:val="000000" w:themeColor="text1"/>
-          <w:sz w:val="28"/>
-          <w:szCs w:val="28"/>
-        </w:rPr>
-      </w:pPr>
-      <w:r>
-        <w:rPr>
-          <w:color w:val="000000" w:themeColor="text1"/>
-          <w:sz w:val="28"/>
-          <w:szCs w:val="28"/>
-        </w:rPr>
-        <w:t xml:space="preserve">HC Pearson </w:t>
-      </w:r>
-      <w:r>
-        <w:rPr>
-          <w:color w:val="000000" w:themeColor="text1"/>
-          <w:sz w:val="28"/>
-          <w:szCs w:val="28"/>
-        </w:rPr>
-        <w:t>Complete</w:t>
-      </w:r>
-    </w:p>
-    <w:p>
-      <w:pPr>
-        <w:ind w:left="360"/>
-        <w:rPr>
           <w:color w:val="000000" w:themeColor="text1"/>
           <w:sz w:val="28"/>
           <w:szCs w:val="28"/>
@@ -5092,9 +5273,9 @@
           <w:szCs w:val="28"/>
         </w:rPr>
         <w:drawing>
-          <wp:inline distT="0" distB="0" distL="0" distR="0" wp14:anchorId="7C600CBD" wp14:editId="700AE797">
-            <wp:extent cx="6333071" cy="3604062"/>
-            <wp:effectExtent l="0" t="0" r="0" b="3175"/>
+          <wp:inline distT="0" distB="0" distL="0" distR="0" wp14:anchorId="7C600CBD" wp14:editId="1CBF9197">
+            <wp:extent cx="5536258" cy="3150607"/>
+            <wp:effectExtent l="0" t="0" r="1270" b="0"/>
             <wp:docPr id="37" name="Picture 37" descr="Part3_Gene_Based_Analysis/correct_scatter_plots/HC_pearson_complete.png"/>
             <wp:cNvGraphicFramePr>
               <a:graphicFrameLocks xmlns:a="http://schemas.openxmlformats.org/drawingml/2006/main" noChangeAspect="1"/>
@@ -5122,7 +5303,7 @@
                   <pic:spPr bwMode="auto">
                     <a:xfrm>
                       <a:off x="0" y="0"/>
-                      <a:ext cx="6347107" cy="3612050"/>
+                      <a:ext cx="5576912" cy="3173743"/>
                     </a:xfrm>
                     <a:prstGeom prst="rect">
                       <a:avLst/>
@@ -5142,6 +5323,25 @@
             </a:graphic>
           </wp:inline>
         </w:drawing>
+      </w:r>
+    </w:p>
+    <w:p>
+      <w:pPr>
+        <w:rPr>
+          <w:b/>
+          <w:color w:val="000000" w:themeColor="text1"/>
+          <w:sz w:val="28"/>
+          <w:szCs w:val="28"/>
+        </w:rPr>
+      </w:pPr>
+      <w:r>
+        <w:rPr>
+          <w:b/>
+          <w:color w:val="000000" w:themeColor="text1"/>
+          <w:sz w:val="28"/>
+          <w:szCs w:val="28"/>
+        </w:rPr>
+        <w:br w:type="page"/>
       </w:r>
     </w:p>
     <w:p>
@@ -5244,61 +5444,6 @@
       <w:pPr>
         <w:ind w:left="360"/>
         <w:rPr>
-          <w:b/>
-          <w:color w:val="000000" w:themeColor="text1"/>
-          <w:sz w:val="28"/>
-          <w:szCs w:val="28"/>
-        </w:rPr>
-      </w:pPr>
-    </w:p>
-    <w:p>
-      <w:pPr>
-        <w:ind w:left="360"/>
-        <w:rPr>
-          <w:b/>
-          <w:color w:val="000000" w:themeColor="text1"/>
-          <w:sz w:val="28"/>
-          <w:szCs w:val="28"/>
-        </w:rPr>
-      </w:pPr>
-    </w:p>
-    <w:p>
-      <w:pPr>
-        <w:ind w:left="360"/>
-        <w:rPr>
-          <w:b/>
-          <w:color w:val="000000" w:themeColor="text1"/>
-          <w:sz w:val="28"/>
-          <w:szCs w:val="28"/>
-        </w:rPr>
-      </w:pPr>
-    </w:p>
-    <w:p>
-      <w:pPr>
-        <w:ind w:left="360"/>
-        <w:rPr>
-          <w:b/>
-          <w:color w:val="000000" w:themeColor="text1"/>
-          <w:sz w:val="28"/>
-          <w:szCs w:val="28"/>
-        </w:rPr>
-      </w:pPr>
-    </w:p>
-    <w:p>
-      <w:pPr>
-        <w:ind w:left="360"/>
-        <w:rPr>
-          <w:b/>
-          <w:color w:val="000000" w:themeColor="text1"/>
-          <w:sz w:val="28"/>
-          <w:szCs w:val="28"/>
-        </w:rPr>
-      </w:pPr>
-    </w:p>
-    <w:p>
-      <w:pPr>
-        <w:ind w:left="360"/>
-        <w:rPr>
           <w:color w:val="000000" w:themeColor="text1"/>
           <w:sz w:val="28"/>
           <w:szCs w:val="28"/>
@@ -5383,6 +5528,33 @@
     </w:p>
     <w:p>
       <w:pPr>
+        <w:rPr>
+          <w:color w:val="000000" w:themeColor="text1"/>
+          <w:sz w:val="28"/>
+          <w:szCs w:val="28"/>
+        </w:rPr>
+      </w:pPr>
+      <w:r>
+        <w:rPr>
+          <w:color w:val="000000" w:themeColor="text1"/>
+          <w:sz w:val="28"/>
+          <w:szCs w:val="28"/>
+        </w:rPr>
+        <w:br w:type="page"/>
+      </w:r>
+    </w:p>
+    <w:p>
+      <w:pPr>
+        <w:ind w:left="360"/>
+        <w:rPr>
+          <w:color w:val="000000" w:themeColor="text1"/>
+          <w:sz w:val="28"/>
+          <w:szCs w:val="28"/>
+        </w:rPr>
+      </w:pPr>
+    </w:p>
+    <w:p>
+      <w:pPr>
         <w:ind w:left="360"/>
         <w:rPr>
           <w:color w:val="000000" w:themeColor="text1"/>
@@ -5589,6 +5761,25 @@
           <w:szCs w:val="28"/>
         </w:rPr>
       </w:pPr>
+      <w:r>
+        <w:rPr>
+          <w:color w:val="000000" w:themeColor="text1"/>
+          <w:sz w:val="28"/>
+          <w:szCs w:val="28"/>
+        </w:rPr>
+        <w:br w:type="page"/>
+      </w:r>
+    </w:p>
+    <w:p>
+      <w:pPr>
+        <w:rPr>
+          <w:color w:val="000000" w:themeColor="text1"/>
+          <w:sz w:val="28"/>
+          <w:szCs w:val="28"/>
+        </w:rPr>
+      </w:pPr>
+      <w:bookmarkStart w:id="0" w:name="_GoBack"/>
+      <w:bookmarkEnd w:id="0"/>
     </w:p>
     <w:p>
       <w:pPr>
@@ -6099,8 +6290,14 @@
         </w:rPr>
         <w:t>seem kind of like random globs or strips.  I am not sure if these clusters correspond to the clusters in the paper</w:t>
       </w:r>
-      <w:bookmarkStart w:id="0" w:name="_GoBack"/>
-      <w:bookmarkEnd w:id="0"/>
+      <w:r>
+        <w:rPr>
+          <w:color w:val="000000" w:themeColor="text1"/>
+          <w:sz w:val="28"/>
+          <w:szCs w:val="28"/>
+        </w:rPr>
+        <w:t>.</w:t>
+      </w:r>
     </w:p>
     <w:p>
       <w:pPr>
@@ -6312,7 +6509,27 @@
           <w:sz w:val="28"/>
           <w:szCs w:val="28"/>
         </w:rPr>
-        <w:t xml:space="preserve">  Report your results and discoveries.  (At least HC, KMC, SOM: treeviews and scatter plots)</w:t>
+        <w:t xml:space="preserve">  Report your results and discoveries.  (At least HC, KMC, SOM: </w:t>
+      </w:r>
+      <w:proofErr w:type="spellStart"/>
+      <w:r>
+        <w:rPr>
+          <w:b/>
+          <w:color w:val="000000" w:themeColor="text1"/>
+          <w:sz w:val="28"/>
+          <w:szCs w:val="28"/>
+        </w:rPr>
+        <w:t>treeviews</w:t>
+      </w:r>
+      <w:proofErr w:type="spellEnd"/>
+      <w:r>
+        <w:rPr>
+          <w:b/>
+          <w:color w:val="000000" w:themeColor="text1"/>
+          <w:sz w:val="28"/>
+          <w:szCs w:val="28"/>
+        </w:rPr>
+        <w:t xml:space="preserve"> and scatter plots)</w:t>
       </w:r>
     </w:p>
     <w:p>
@@ -6760,7 +6977,27 @@
           <w:sz w:val="28"/>
           <w:szCs w:val="28"/>
         </w:rPr>
-        <w:t>. This is a surprising result. However, it can be noted that this has quite a small sample size of 11 objects. From the tree views in part 3.1, it looks like there are 3 clusters.   Given the small sample size and the niceness in the dedrogram’s clustering of the 3 clusters, it is not too strange that all of the methods generated the same clusters.  If we were to cluster with 2 or 4 clusters, we would probably see that there are differences in the cluster creation using the different methods.</w:t>
+        <w:t xml:space="preserve">. This is a surprising result. However, it can be noted that this has quite a small sample size of 11 objects. From the tree views in part 3.1, it looks like there are 3 clusters.   Given the small sample size and the niceness in the </w:t>
+      </w:r>
+      <w:proofErr w:type="spellStart"/>
+      <w:r>
+        <w:rPr>
+          <w:i/>
+          <w:color w:val="000000" w:themeColor="text1"/>
+          <w:sz w:val="28"/>
+          <w:szCs w:val="28"/>
+        </w:rPr>
+        <w:t>dedrogram’s</w:t>
+      </w:r>
+      <w:proofErr w:type="spellEnd"/>
+      <w:r>
+        <w:rPr>
+          <w:i/>
+          <w:color w:val="000000" w:themeColor="text1"/>
+          <w:sz w:val="28"/>
+          <w:szCs w:val="28"/>
+        </w:rPr>
+        <w:t xml:space="preserve"> clustering of the 3 clusters, it is not too strange that all of the methods generated the same clusters.  If we were to cluster with 2 or 4 clusters, we would probably see that there are differences in the cluster creation using the different methods.</w:t>
       </w:r>
     </w:p>
     <w:p>
@@ -6791,6 +7028,7 @@
         </w:rPr>
         <w:t xml:space="preserve">the scatter </w:t>
       </w:r>
+      <w:proofErr w:type="gramStart"/>
       <w:r>
         <w:rPr>
           <w:i/>
@@ -6800,6 +7038,7 @@
         </w:rPr>
         <w:t>plots</w:t>
       </w:r>
+      <w:proofErr w:type="gramEnd"/>
       <w:r>
         <w:rPr>
           <w:i/>
@@ -9621,7 +9860,7 @@
 </file>
 
 <file path=customXml/itemProps1.xml><?xml version="1.0" encoding="utf-8"?>
-<ds:datastoreItem xmlns:ds="http://schemas.openxmlformats.org/officeDocument/2006/customXml" ds:itemID="{31F4DA99-6685-8A43-81DA-53E996115D3E}">
+<ds:datastoreItem xmlns:ds="http://schemas.openxmlformats.org/officeDocument/2006/customXml" ds:itemID="{881588A3-6574-8F47-A7BC-EAC35A063C70}">
   <ds:schemaRefs>
     <ds:schemaRef ds:uri="http://schemas.openxmlformats.org/officeDocument/2006/bibliography"/>
   </ds:schemaRefs>

</xml_diff>